<commit_message>
Documentation was continued with the "specification" section
</commit_message>
<xml_diff>
--- a/Documentations/Szakdolgozat raw.docx
+++ b/Documentations/Szakdolgozat raw.docx
@@ -990,6 +990,652 @@
     </w:p>
     <w:p>
       <w:pPr>
+        <w:rPr>
+          <w:rFonts w:ascii="Arial" w:hAnsi="Arial" w:cs="Arial"/>
+          <w:sz w:val="24"/>
+          <w:szCs w:val="24"/>
+        </w:rPr>
+      </w:pPr>
+      <w:r>
+        <w:rPr>
+          <w:rFonts w:ascii="Arial" w:hAnsi="Arial" w:cs="Arial"/>
+          <w:sz w:val="24"/>
+          <w:szCs w:val="24"/>
+        </w:rPr>
+        <w:t>Az Express.js –re esett végül a választásunk.</w:t>
+      </w:r>
+    </w:p>
+    <w:p>
+      <w:pPr>
+        <w:rPr>
+          <w:rFonts w:ascii="Arial" w:hAnsi="Arial" w:cs="Arial"/>
+          <w:sz w:val="24"/>
+          <w:szCs w:val="24"/>
+        </w:rPr>
+      </w:pPr>
+      <w:r>
+        <w:rPr>
+          <w:rFonts w:ascii="Arial" w:hAnsi="Arial" w:cs="Arial"/>
+          <w:sz w:val="24"/>
+          <w:szCs w:val="24"/>
+        </w:rPr>
+        <w:t xml:space="preserve">A </w:t>
+      </w:r>
+      <w:proofErr w:type="spellStart"/>
+      <w:r>
+        <w:rPr>
+          <w:rFonts w:ascii="Arial" w:hAnsi="Arial" w:cs="Arial"/>
+          <w:sz w:val="24"/>
+          <w:szCs w:val="24"/>
+        </w:rPr>
+        <w:t>framework</w:t>
+      </w:r>
+      <w:proofErr w:type="spellEnd"/>
+      <w:r>
+        <w:rPr>
+          <w:rFonts w:ascii="Arial" w:hAnsi="Arial" w:cs="Arial"/>
+          <w:sz w:val="24"/>
+          <w:szCs w:val="24"/>
+        </w:rPr>
+        <w:t xml:space="preserve"> szintén az MVC modellt követi, </w:t>
+      </w:r>
+      <w:proofErr w:type="spellStart"/>
+      <w:r>
+        <w:rPr>
+          <w:rFonts w:ascii="Arial" w:hAnsi="Arial" w:cs="Arial"/>
+          <w:sz w:val="24"/>
+          <w:szCs w:val="24"/>
+        </w:rPr>
+        <w:t>defőleg</w:t>
+      </w:r>
+      <w:proofErr w:type="spellEnd"/>
+      <w:r>
+        <w:rPr>
+          <w:rFonts w:ascii="Arial" w:hAnsi="Arial" w:cs="Arial"/>
+          <w:sz w:val="24"/>
+          <w:szCs w:val="24"/>
+        </w:rPr>
+        <w:t xml:space="preserve"> az miatt döntöttünk az </w:t>
+      </w:r>
+      <w:proofErr w:type="spellStart"/>
+      <w:r>
+        <w:rPr>
+          <w:rFonts w:ascii="Arial" w:hAnsi="Arial" w:cs="Arial"/>
+          <w:sz w:val="24"/>
+          <w:szCs w:val="24"/>
+        </w:rPr>
+        <w:t>express</w:t>
+      </w:r>
+      <w:proofErr w:type="spellEnd"/>
+      <w:r>
+        <w:rPr>
+          <w:rFonts w:ascii="Arial" w:hAnsi="Arial" w:cs="Arial"/>
+          <w:sz w:val="24"/>
+          <w:szCs w:val="24"/>
+        </w:rPr>
+        <w:t xml:space="preserve"> mellett, mert ez egy JavaScript alapú </w:t>
+      </w:r>
+      <w:proofErr w:type="spellStart"/>
+      <w:r>
+        <w:rPr>
+          <w:rFonts w:ascii="Arial" w:hAnsi="Arial" w:cs="Arial"/>
+          <w:sz w:val="24"/>
+          <w:szCs w:val="24"/>
+        </w:rPr>
+        <w:t>framework</w:t>
+      </w:r>
+      <w:proofErr w:type="spellEnd"/>
+      <w:r>
+        <w:rPr>
+          <w:rFonts w:ascii="Arial" w:hAnsi="Arial" w:cs="Arial"/>
+          <w:sz w:val="24"/>
+          <w:szCs w:val="24"/>
+        </w:rPr>
+        <w:t xml:space="preserve"> melynek </w:t>
+      </w:r>
+      <w:proofErr w:type="spellStart"/>
+      <w:r>
+        <w:rPr>
+          <w:rFonts w:ascii="Arial" w:hAnsi="Arial" w:cs="Arial"/>
+          <w:sz w:val="24"/>
+          <w:szCs w:val="24"/>
+        </w:rPr>
+        <w:t>syntax</w:t>
+      </w:r>
+      <w:proofErr w:type="spellEnd"/>
+      <w:r>
+        <w:rPr>
+          <w:rFonts w:ascii="Arial" w:hAnsi="Arial" w:cs="Arial"/>
+          <w:sz w:val="24"/>
+          <w:szCs w:val="24"/>
+        </w:rPr>
+        <w:t>-át jelentősan jobban kedveltünk a PHP-</w:t>
+      </w:r>
+      <w:proofErr w:type="spellStart"/>
+      <w:r>
+        <w:rPr>
+          <w:rFonts w:ascii="Arial" w:hAnsi="Arial" w:cs="Arial"/>
+          <w:sz w:val="24"/>
+          <w:szCs w:val="24"/>
+        </w:rPr>
+        <w:t>val</w:t>
+      </w:r>
+      <w:proofErr w:type="spellEnd"/>
+      <w:r>
+        <w:rPr>
+          <w:rFonts w:ascii="Arial" w:hAnsi="Arial" w:cs="Arial"/>
+          <w:sz w:val="24"/>
+          <w:szCs w:val="24"/>
+        </w:rPr>
+        <w:t xml:space="preserve"> szemben. AZ </w:t>
+      </w:r>
+      <w:proofErr w:type="spellStart"/>
+      <w:r>
+        <w:rPr>
+          <w:rFonts w:ascii="Arial" w:hAnsi="Arial" w:cs="Arial"/>
+          <w:sz w:val="24"/>
+          <w:szCs w:val="24"/>
+        </w:rPr>
+        <w:t>express</w:t>
+      </w:r>
+      <w:proofErr w:type="spellEnd"/>
+      <w:r>
+        <w:rPr>
+          <w:rFonts w:ascii="Arial" w:hAnsi="Arial" w:cs="Arial"/>
+          <w:sz w:val="24"/>
+          <w:szCs w:val="24"/>
+        </w:rPr>
+        <w:t xml:space="preserve"> szintén egy elterjedt megoldás a backendek terén és nekünk is több tapasztalatunk van ennek a megoldásnak a használatában és nagyobb óraszámban is tanultuk, bár az utóbbi nemfeltétlenül volt szempont mivel funkcióiban mind a két </w:t>
+      </w:r>
+      <w:proofErr w:type="spellStart"/>
+      <w:r>
+        <w:rPr>
+          <w:rFonts w:ascii="Arial" w:hAnsi="Arial" w:cs="Arial"/>
+          <w:sz w:val="24"/>
+          <w:szCs w:val="24"/>
+        </w:rPr>
+        <w:t>framework</w:t>
+      </w:r>
+      <w:proofErr w:type="spellEnd"/>
+      <w:r>
+        <w:rPr>
+          <w:rFonts w:ascii="Arial" w:hAnsi="Arial" w:cs="Arial"/>
+          <w:sz w:val="24"/>
+          <w:szCs w:val="24"/>
+        </w:rPr>
+        <w:t xml:space="preserve"> használatával megtudjuk csinálni ugyanazt a projektet.</w:t>
+      </w:r>
+    </w:p>
+    <w:p>
+      <w:pPr>
+        <w:rPr>
+          <w:rFonts w:ascii="Arial" w:hAnsi="Arial" w:cs="Arial"/>
+          <w:sz w:val="24"/>
+          <w:szCs w:val="24"/>
+        </w:rPr>
+      </w:pPr>
+      <w:r>
+        <w:rPr>
+          <w:rFonts w:ascii="Arial" w:hAnsi="Arial" w:cs="Arial"/>
+          <w:sz w:val="24"/>
+          <w:szCs w:val="24"/>
+        </w:rPr>
+        <w:t>A frontend terén is több lehetőséget vettünk fontolóra:</w:t>
+      </w:r>
+    </w:p>
+    <w:p>
+      <w:pPr>
+        <w:rPr>
+          <w:rFonts w:ascii="Arial" w:hAnsi="Arial" w:cs="Arial"/>
+          <w:sz w:val="24"/>
+          <w:szCs w:val="24"/>
+        </w:rPr>
+      </w:pPr>
+      <w:r>
+        <w:rPr>
+          <w:rFonts w:ascii="Arial" w:hAnsi="Arial" w:cs="Arial"/>
+          <w:sz w:val="24"/>
+          <w:szCs w:val="24"/>
+        </w:rPr>
+        <w:t xml:space="preserve">A </w:t>
+      </w:r>
+      <w:proofErr w:type="spellStart"/>
+      <w:r>
+        <w:rPr>
+          <w:rFonts w:ascii="Arial" w:hAnsi="Arial" w:cs="Arial"/>
+          <w:sz w:val="24"/>
+          <w:szCs w:val="24"/>
+        </w:rPr>
+        <w:t>Typescript</w:t>
+      </w:r>
+      <w:proofErr w:type="spellEnd"/>
+      <w:r>
+        <w:rPr>
+          <w:rFonts w:ascii="Arial" w:hAnsi="Arial" w:cs="Arial"/>
+          <w:sz w:val="24"/>
+          <w:szCs w:val="24"/>
+        </w:rPr>
+        <w:t xml:space="preserve"> alapú </w:t>
+      </w:r>
+      <w:proofErr w:type="spellStart"/>
+      <w:r>
+        <w:rPr>
+          <w:rFonts w:ascii="Arial" w:hAnsi="Arial" w:cs="Arial"/>
+          <w:sz w:val="24"/>
+          <w:szCs w:val="24"/>
+        </w:rPr>
+        <w:t>Angular</w:t>
+      </w:r>
+      <w:proofErr w:type="spellEnd"/>
+      <w:r>
+        <w:rPr>
+          <w:rFonts w:ascii="Arial" w:hAnsi="Arial" w:cs="Arial"/>
+          <w:sz w:val="24"/>
+          <w:szCs w:val="24"/>
+        </w:rPr>
+        <w:t xml:space="preserve"> és a </w:t>
+      </w:r>
+      <w:proofErr w:type="spellStart"/>
+      <w:r>
+        <w:rPr>
+          <w:rFonts w:ascii="Arial" w:hAnsi="Arial" w:cs="Arial"/>
+          <w:sz w:val="24"/>
+          <w:szCs w:val="24"/>
+        </w:rPr>
+        <w:t>Javascript</w:t>
+      </w:r>
+      <w:proofErr w:type="spellEnd"/>
+      <w:r>
+        <w:rPr>
+          <w:rFonts w:ascii="Arial" w:hAnsi="Arial" w:cs="Arial"/>
+          <w:sz w:val="24"/>
+          <w:szCs w:val="24"/>
+        </w:rPr>
+        <w:t xml:space="preserve"> alapú Vue.js lehetőségét mérlegeltük. Egyedül natív kódolással hasonló okok miatt most sem szerettünk volna dolgozni, </w:t>
+      </w:r>
+      <w:r>
+        <w:rPr>
+          <w:rFonts w:ascii="Arial" w:hAnsi="Arial" w:cs="Arial"/>
+          <w:sz w:val="24"/>
+          <w:szCs w:val="24"/>
+        </w:rPr>
+        <w:lastRenderedPageBreak/>
+        <w:t xml:space="preserve">mindenképpen most is az imént említett lehetőségekből szerettünk volna választani és natív </w:t>
+      </w:r>
+      <w:proofErr w:type="spellStart"/>
+      <w:r>
+        <w:rPr>
+          <w:rFonts w:ascii="Arial" w:hAnsi="Arial" w:cs="Arial"/>
+          <w:sz w:val="24"/>
+          <w:szCs w:val="24"/>
+        </w:rPr>
+        <w:t>Javascript</w:t>
+      </w:r>
+      <w:proofErr w:type="spellEnd"/>
+      <w:r>
+        <w:rPr>
+          <w:rFonts w:ascii="Arial" w:hAnsi="Arial" w:cs="Arial"/>
+          <w:sz w:val="24"/>
+          <w:szCs w:val="24"/>
+        </w:rPr>
+        <w:t xml:space="preserve"> kódot csak akkor szerettünk volna alkalmazni, amikor olyan dolgot szerettünk volna megvalósítani, amelyet a </w:t>
+      </w:r>
+      <w:proofErr w:type="spellStart"/>
+      <w:r>
+        <w:rPr>
+          <w:rFonts w:ascii="Arial" w:hAnsi="Arial" w:cs="Arial"/>
+          <w:sz w:val="24"/>
+          <w:szCs w:val="24"/>
+        </w:rPr>
+        <w:t>framework</w:t>
+      </w:r>
+      <w:proofErr w:type="spellEnd"/>
+      <w:r>
+        <w:rPr>
+          <w:rFonts w:ascii="Arial" w:hAnsi="Arial" w:cs="Arial"/>
+          <w:sz w:val="24"/>
+          <w:szCs w:val="24"/>
+        </w:rPr>
+        <w:t xml:space="preserve"> nem tartalmaz.</w:t>
+      </w:r>
+    </w:p>
+    <w:p>
+      <w:pPr>
+        <w:rPr>
+          <w:rFonts w:ascii="Arial" w:hAnsi="Arial" w:cs="Arial"/>
+          <w:sz w:val="24"/>
+          <w:szCs w:val="24"/>
+        </w:rPr>
+      </w:pPr>
+      <w:r>
+        <w:rPr>
+          <w:rFonts w:ascii="Arial" w:hAnsi="Arial" w:cs="Arial"/>
+          <w:sz w:val="24"/>
+          <w:szCs w:val="24"/>
+        </w:rPr>
+        <w:t xml:space="preserve">Az </w:t>
+      </w:r>
+      <w:proofErr w:type="spellStart"/>
+      <w:r>
+        <w:rPr>
+          <w:rFonts w:ascii="Arial" w:hAnsi="Arial" w:cs="Arial"/>
+          <w:sz w:val="24"/>
+          <w:szCs w:val="24"/>
+        </w:rPr>
+        <w:t>Angular</w:t>
+      </w:r>
+      <w:proofErr w:type="spellEnd"/>
+      <w:r>
+        <w:rPr>
+          <w:rFonts w:ascii="Arial" w:hAnsi="Arial" w:cs="Arial"/>
+          <w:sz w:val="24"/>
+          <w:szCs w:val="24"/>
+        </w:rPr>
+        <w:t xml:space="preserve"> bár napjainkban egy elég elterjedt megoldás, a környezetünkben is elismert cégek programoznak benne, mi személyes preferencia alapján a Vue.js mellett döntöttünk.</w:t>
+      </w:r>
+    </w:p>
+    <w:p>
+      <w:pPr>
+        <w:rPr>
+          <w:rFonts w:ascii="Arial" w:hAnsi="Arial" w:cs="Arial"/>
+          <w:sz w:val="24"/>
+          <w:szCs w:val="24"/>
+        </w:rPr>
+      </w:pPr>
+    </w:p>
+    <w:p>
+      <w:pPr>
+        <w:rPr>
+          <w:rFonts w:ascii="Arial" w:hAnsi="Arial" w:cs="Arial"/>
+          <w:sz w:val="24"/>
+          <w:szCs w:val="24"/>
+        </w:rPr>
+      </w:pPr>
+      <w:r>
+        <w:rPr>
+          <w:rFonts w:ascii="Arial" w:hAnsi="Arial" w:cs="Arial"/>
+          <w:sz w:val="24"/>
+          <w:szCs w:val="24"/>
+        </w:rPr>
+        <w:t xml:space="preserve">Szeretnénk megjegyezni, hogy bár most nem az </w:t>
+      </w:r>
+      <w:proofErr w:type="spellStart"/>
+      <w:r>
+        <w:rPr>
+          <w:rFonts w:ascii="Arial" w:hAnsi="Arial" w:cs="Arial"/>
+          <w:sz w:val="24"/>
+          <w:szCs w:val="24"/>
+        </w:rPr>
+        <w:t>Angulárra</w:t>
+      </w:r>
+      <w:proofErr w:type="spellEnd"/>
+      <w:r>
+        <w:rPr>
+          <w:rFonts w:ascii="Arial" w:hAnsi="Arial" w:cs="Arial"/>
+          <w:sz w:val="24"/>
+          <w:szCs w:val="24"/>
+        </w:rPr>
+        <w:t xml:space="preserve"> esett a választásunk, de mindenképpen megéri most a közös projekt mellett és a későbbiekben is, nagy hangsúlyt fektetni rá, hiszen a jelenlegi ismereteink alapján elmondhatjuk, hogy sok lehetőség van benne. A </w:t>
+      </w:r>
+      <w:proofErr w:type="spellStart"/>
+      <w:r>
+        <w:rPr>
+          <w:rFonts w:ascii="Arial" w:hAnsi="Arial" w:cs="Arial"/>
+          <w:sz w:val="24"/>
+          <w:szCs w:val="24"/>
+        </w:rPr>
+        <w:t>Typescript</w:t>
+      </w:r>
+      <w:proofErr w:type="spellEnd"/>
+      <w:r>
+        <w:rPr>
+          <w:rFonts w:ascii="Arial" w:hAnsi="Arial" w:cs="Arial"/>
+          <w:sz w:val="24"/>
+          <w:szCs w:val="24"/>
+        </w:rPr>
+        <w:t xml:space="preserve"> bár egyesek mondhatják, hogy nehezebb nyelv, mint a </w:t>
+      </w:r>
+      <w:proofErr w:type="spellStart"/>
+      <w:r>
+        <w:rPr>
+          <w:rFonts w:ascii="Arial" w:hAnsi="Arial" w:cs="Arial"/>
+          <w:sz w:val="24"/>
+          <w:szCs w:val="24"/>
+        </w:rPr>
+        <w:t>Javascript</w:t>
+      </w:r>
+      <w:proofErr w:type="spellEnd"/>
+      <w:r>
+        <w:rPr>
+          <w:rFonts w:ascii="Arial" w:hAnsi="Arial" w:cs="Arial"/>
+          <w:sz w:val="24"/>
+          <w:szCs w:val="24"/>
+        </w:rPr>
+        <w:t>, mindenképpen megéri a bele fektetett időt, melyet később majd a személyes gyakorló projektek által igenis bele fogunk fektetni.</w:t>
+      </w:r>
+    </w:p>
+    <w:p>
+      <w:pPr>
+        <w:rPr>
+          <w:rFonts w:ascii="Arial" w:hAnsi="Arial" w:cs="Arial"/>
+          <w:sz w:val="24"/>
+          <w:szCs w:val="24"/>
+        </w:rPr>
+      </w:pPr>
+      <w:r>
+        <w:rPr>
+          <w:rFonts w:ascii="Arial" w:hAnsi="Arial" w:cs="Arial"/>
+          <w:sz w:val="24"/>
+          <w:szCs w:val="24"/>
+        </w:rPr>
+        <w:t xml:space="preserve">A </w:t>
+      </w:r>
+      <w:proofErr w:type="spellStart"/>
+      <w:r>
+        <w:rPr>
+          <w:rFonts w:ascii="Arial" w:hAnsi="Arial" w:cs="Arial"/>
+          <w:sz w:val="24"/>
+          <w:szCs w:val="24"/>
+        </w:rPr>
+        <w:t>frontedet</w:t>
+      </w:r>
+      <w:proofErr w:type="spellEnd"/>
+      <w:r>
+        <w:rPr>
+          <w:rFonts w:ascii="Arial" w:hAnsi="Arial" w:cs="Arial"/>
+          <w:sz w:val="24"/>
+          <w:szCs w:val="24"/>
+        </w:rPr>
+        <w:t xml:space="preserve"> Vue.js-</w:t>
+      </w:r>
+      <w:proofErr w:type="spellStart"/>
+      <w:r>
+        <w:rPr>
+          <w:rFonts w:ascii="Arial" w:hAnsi="Arial" w:cs="Arial"/>
+          <w:sz w:val="24"/>
+          <w:szCs w:val="24"/>
+        </w:rPr>
+        <w:t>ben</w:t>
+      </w:r>
+      <w:proofErr w:type="spellEnd"/>
+      <w:r>
+        <w:rPr>
+          <w:rFonts w:ascii="Arial" w:hAnsi="Arial" w:cs="Arial"/>
+          <w:sz w:val="24"/>
+          <w:szCs w:val="24"/>
+        </w:rPr>
+        <w:t xml:space="preserve"> fogjuk írni!</w:t>
+      </w:r>
+    </w:p>
+    <w:p>
+      <w:pPr>
+        <w:pStyle w:val="NormlWeb"/>
+        <w:shd w:val="clear" w:color="auto" w:fill="FFFFFF"/>
+        <w:spacing w:before="0" w:beforeAutospacing="0" w:after="0" w:afterAutospacing="0"/>
+        <w:rPr>
+          <w:rFonts w:ascii="Arial" w:hAnsi="Arial" w:cs="Arial"/>
+          <w:color w:val="000000" w:themeColor="text1"/>
+        </w:rPr>
+      </w:pPr>
+      <w:r>
+        <w:rPr>
+          <w:rFonts w:ascii="Arial" w:hAnsi="Arial" w:cs="Arial"/>
+          <w:color w:val="000000" w:themeColor="text1"/>
+        </w:rPr>
+        <w:t>A Vue.js egy </w:t>
+      </w:r>
+      <w:r>
+        <w:rPr>
+          <w:rStyle w:val="Kiemels2"/>
+          <w:rFonts w:ascii="Arial" w:hAnsi="Arial" w:cs="Arial"/>
+          <w:b w:val="0"/>
+          <w:color w:val="000000" w:themeColor="text1"/>
+          <w:bdr w:val="none" w:sz="0" w:space="0" w:color="auto" w:frame="1"/>
+        </w:rPr>
+        <w:t>nagyon könnyen megtanulható, és használható JavaScript könyvtár</w:t>
+      </w:r>
+      <w:r>
+        <w:rPr>
+          <w:rFonts w:ascii="Arial" w:hAnsi="Arial" w:cs="Arial"/>
+          <w:color w:val="000000" w:themeColor="text1"/>
+        </w:rPr>
+        <w:t xml:space="preserve">. Alacsony </w:t>
+      </w:r>
+      <w:proofErr w:type="spellStart"/>
+      <w:r>
+        <w:rPr>
+          <w:rFonts w:ascii="Arial" w:hAnsi="Arial" w:cs="Arial"/>
+          <w:color w:val="000000" w:themeColor="text1"/>
+        </w:rPr>
+        <w:t>Learning</w:t>
+      </w:r>
+      <w:proofErr w:type="spellEnd"/>
+      <w:r>
+        <w:rPr>
+          <w:rFonts w:ascii="Arial" w:hAnsi="Arial" w:cs="Arial"/>
+          <w:color w:val="000000" w:themeColor="text1"/>
+        </w:rPr>
+        <w:t xml:space="preserve"> </w:t>
+      </w:r>
+      <w:proofErr w:type="spellStart"/>
+      <w:r>
+        <w:rPr>
+          <w:rFonts w:ascii="Arial" w:hAnsi="Arial" w:cs="Arial"/>
+          <w:color w:val="000000" w:themeColor="text1"/>
+        </w:rPr>
+        <w:t>Curve-vel</w:t>
+      </w:r>
+      <w:proofErr w:type="spellEnd"/>
+      <w:r>
+        <w:rPr>
+          <w:rFonts w:ascii="Arial" w:hAnsi="Arial" w:cs="Arial"/>
+          <w:color w:val="000000" w:themeColor="text1"/>
+        </w:rPr>
+        <w:t xml:space="preserve"> rendelkezik.</w:t>
+      </w:r>
+    </w:p>
+    <w:p>
+      <w:pPr>
+        <w:pStyle w:val="NormlWeb"/>
+        <w:shd w:val="clear" w:color="auto" w:fill="FFFFFF"/>
+        <w:spacing w:before="0" w:beforeAutospacing="0" w:after="0" w:afterAutospacing="0"/>
+        <w:rPr>
+          <w:rFonts w:ascii="Arial" w:hAnsi="Arial" w:cs="Arial"/>
+          <w:color w:val="000000" w:themeColor="text1"/>
+        </w:rPr>
+      </w:pPr>
+    </w:p>
+    <w:p>
+      <w:pPr>
+        <w:pStyle w:val="NormlWeb"/>
+        <w:shd w:val="clear" w:color="auto" w:fill="FFFFFF"/>
+        <w:spacing w:before="0" w:beforeAutospacing="0" w:after="0" w:afterAutospacing="0"/>
+        <w:rPr>
+          <w:rFonts w:ascii="Arial" w:hAnsi="Arial" w:cs="Arial"/>
+          <w:color w:val="000000" w:themeColor="text1"/>
+        </w:rPr>
+      </w:pPr>
+      <w:r>
+        <w:rPr>
+          <w:rFonts w:ascii="Arial" w:hAnsi="Arial" w:cs="Arial"/>
+          <w:color w:val="000000" w:themeColor="text1"/>
+        </w:rPr>
+        <w:t xml:space="preserve">A Vue.js-t annak ellenére, hogy könnyebben elsajátítható, rengeteg feladatra könnyedén fel lehet használni. Kifejezetten szeretik </w:t>
+      </w:r>
+      <w:proofErr w:type="spellStart"/>
+      <w:r>
+        <w:rPr>
+          <w:rFonts w:ascii="Arial" w:hAnsi="Arial" w:cs="Arial"/>
+          <w:color w:val="000000" w:themeColor="text1"/>
+        </w:rPr>
+        <w:t>startupok</w:t>
+      </w:r>
+      <w:proofErr w:type="spellEnd"/>
+      <w:r>
+        <w:rPr>
+          <w:rFonts w:ascii="Arial" w:hAnsi="Arial" w:cs="Arial"/>
+          <w:color w:val="000000" w:themeColor="text1"/>
+        </w:rPr>
+        <w:t xml:space="preserve"> is használni, valamint kiváló párosítást alkot </w:t>
+      </w:r>
+      <w:proofErr w:type="spellStart"/>
+      <w:r>
+        <w:rPr>
+          <w:rFonts w:ascii="Arial" w:hAnsi="Arial" w:cs="Arial"/>
+          <w:color w:val="000000" w:themeColor="text1"/>
+        </w:rPr>
+        <w:fldChar w:fldCharType="begin"/>
+      </w:r>
+      <w:r>
+        <w:rPr>
+          <w:rFonts w:ascii="Arial" w:hAnsi="Arial" w:cs="Arial"/>
+          <w:color w:val="000000" w:themeColor="text1"/>
+        </w:rPr>
+        <w:instrText xml:space="preserve"> HYPERLINK "https://gremmedia.hu/edukacio/bejegyzes/laravel-keretrendszer-mit-erdemes-tudni-rola-tenyleg-legnepszerubb-keretrendszer" </w:instrText>
+      </w:r>
+      <w:r>
+        <w:rPr>
+          <w:rFonts w:ascii="Arial" w:hAnsi="Arial" w:cs="Arial"/>
+          <w:color w:val="000000" w:themeColor="text1"/>
+        </w:rPr>
+        <w:fldChar w:fldCharType="separate"/>
+      </w:r>
+      <w:r>
+        <w:rPr>
+          <w:rStyle w:val="Hiperhivatkozs"/>
+          <w:rFonts w:ascii="Arial" w:hAnsi="Arial" w:cs="Arial"/>
+          <w:color w:val="000000" w:themeColor="text1"/>
+          <w:bdr w:val="none" w:sz="0" w:space="0" w:color="auto" w:frame="1"/>
+        </w:rPr>
+        <w:t>Laravel</w:t>
+      </w:r>
+      <w:proofErr w:type="spellEnd"/>
+      <w:r>
+        <w:rPr>
+          <w:rStyle w:val="Hiperhivatkozs"/>
+          <w:rFonts w:ascii="Arial" w:hAnsi="Arial" w:cs="Arial"/>
+          <w:color w:val="000000" w:themeColor="text1"/>
+          <w:bdr w:val="none" w:sz="0" w:space="0" w:color="auto" w:frame="1"/>
+        </w:rPr>
+        <w:t> </w:t>
+      </w:r>
+      <w:r>
+        <w:rPr>
+          <w:rFonts w:ascii="Arial" w:hAnsi="Arial" w:cs="Arial"/>
+          <w:color w:val="000000" w:themeColor="text1"/>
+        </w:rPr>
+        <w:fldChar w:fldCharType="end"/>
+      </w:r>
+      <w:r>
+        <w:rPr>
+          <w:rFonts w:ascii="Arial" w:hAnsi="Arial" w:cs="Arial"/>
+          <w:color w:val="000000" w:themeColor="text1"/>
+        </w:rPr>
+        <w:t>keretrendszerrel.</w:t>
+      </w:r>
+    </w:p>
+    <w:p>
+      <w:pPr>
         <w:pStyle w:val="NormlWeb"/>
         <w:shd w:val="clear" w:color="auto" w:fill="FFFFFF"/>
         <w:spacing w:before="0" w:beforeAutospacing="0" w:after="240" w:afterAutospacing="0"/>
@@ -998,8 +1644,60 @@
           <w:color w:val="000000" w:themeColor="text1"/>
         </w:rPr>
       </w:pPr>
+      <w:r>
+        <w:rPr>
+          <w:rFonts w:ascii="Arial" w:hAnsi="Arial" w:cs="Arial"/>
+          <w:color w:val="000000" w:themeColor="text1"/>
+        </w:rPr>
+        <w:t xml:space="preserve">Igaz most ezt az előnyét nem fogjuk kihasználni. </w:t>
+      </w:r>
+    </w:p>
+    <w:p>
+      <w:pPr>
+        <w:pStyle w:val="NormlWeb"/>
+        <w:shd w:val="clear" w:color="auto" w:fill="FFFFFF"/>
+        <w:spacing w:before="0" w:beforeAutospacing="0" w:after="240" w:afterAutospacing="0"/>
+        <w:rPr>
+          <w:rFonts w:ascii="Arial" w:hAnsi="Arial" w:cs="Arial"/>
+          <w:color w:val="000000" w:themeColor="text1"/>
+        </w:rPr>
+      </w:pPr>
+      <w:r>
+        <w:rPr>
+          <w:rFonts w:ascii="Arial" w:hAnsi="Arial" w:cs="Arial"/>
+          <w:color w:val="000000" w:themeColor="text1"/>
+        </w:rPr>
+        <w:t>Szintén pozitívumnak könyveltük el, hogy a Vue.js-</w:t>
+      </w:r>
+      <w:proofErr w:type="spellStart"/>
+      <w:r>
+        <w:rPr>
+          <w:rFonts w:ascii="Arial" w:hAnsi="Arial" w:cs="Arial"/>
+          <w:color w:val="000000" w:themeColor="text1"/>
+        </w:rPr>
+        <w:t>ben</w:t>
+      </w:r>
+      <w:proofErr w:type="spellEnd"/>
+      <w:r>
+        <w:rPr>
+          <w:rFonts w:ascii="Arial" w:hAnsi="Arial" w:cs="Arial"/>
+          <w:color w:val="000000" w:themeColor="text1"/>
+        </w:rPr>
+        <w:t xml:space="preserve"> minden eddiginél könnyebben tudtunk teszt adatokat felvenni olyan struktúrában, amilyenben majd már élesben fogja kapni az adatokat és így a kezdetektől fogva koncentrálni tudtunk egy dinamikus frontend létrehozására. </w:t>
+      </w:r>
       <w:bookmarkStart w:id="0" w:name="_GoBack"/>
       <w:bookmarkEnd w:id="0"/>
+    </w:p>
+    <w:p>
+      <w:pPr>
+        <w:pStyle w:val="NormlWeb"/>
+        <w:shd w:val="clear" w:color="auto" w:fill="FFFFFF"/>
+        <w:spacing w:before="0" w:beforeAutospacing="0" w:after="240" w:afterAutospacing="0"/>
+        <w:rPr>
+          <w:rFonts w:ascii="Arial" w:hAnsi="Arial" w:cs="Arial"/>
+          <w:color w:val="000000" w:themeColor="text1"/>
+        </w:rPr>
+      </w:pPr>
     </w:p>
     <w:p>
       <w:pPr>

</xml_diff>

<commit_message>
Progress with the documentation, we documented our decisions about our choice of frondend, backend and the type of database, some smaller changes in the specification section can be expected.
</commit_message>
<xml_diff>
--- a/Documentations/Szakdolgozat raw.docx
+++ b/Documentations/Szakdolgozat raw.docx
@@ -1464,7 +1464,23 @@
           <w:sz w:val="24"/>
           <w:szCs w:val="24"/>
         </w:rPr>
-        <w:t xml:space="preserve"> fogjuk írni!</w:t>
+        <w:t xml:space="preserve"> </w:t>
+      </w:r>
+      <w:r>
+        <w:rPr>
+          <w:rFonts w:ascii="Arial" w:hAnsi="Arial" w:cs="Arial"/>
+          <w:sz w:val="24"/>
+          <w:szCs w:val="24"/>
+        </w:rPr>
+        <w:t>írjuk</w:t>
+      </w:r>
+      <w:r>
+        <w:rPr>
+          <w:rFonts w:ascii="Arial" w:hAnsi="Arial" w:cs="Arial"/>
+          <w:sz w:val="24"/>
+          <w:szCs w:val="24"/>
+        </w:rPr>
+        <w:t>!</w:t>
       </w:r>
     </w:p>
     <w:p>
@@ -1684,6 +1700,213 @@
           <w:color w:val="000000" w:themeColor="text1"/>
         </w:rPr>
         <w:t xml:space="preserve"> minden eddiginél könnyebben tudtunk teszt adatokat felvenni olyan struktúrában, amilyenben majd már élesben fogja kapni az adatokat és így a kezdetektől fogva koncentrálni tudtunk egy dinamikus frontend létrehozására. </w:t>
+      </w:r>
+    </w:p>
+    <w:p>
+      <w:pPr>
+        <w:pStyle w:val="NormlWeb"/>
+        <w:shd w:val="clear" w:color="auto" w:fill="FFFFFF"/>
+        <w:spacing w:before="0" w:beforeAutospacing="0" w:after="240" w:afterAutospacing="0"/>
+        <w:rPr>
+          <w:rFonts w:ascii="Arial" w:hAnsi="Arial" w:cs="Arial"/>
+          <w:color w:val="000000" w:themeColor="text1"/>
+        </w:rPr>
+      </w:pPr>
+      <w:r>
+        <w:rPr>
+          <w:rFonts w:ascii="Arial" w:hAnsi="Arial" w:cs="Arial"/>
+          <w:color w:val="000000" w:themeColor="text1"/>
+        </w:rPr>
+        <w:t xml:space="preserve">Ami az adatbázis típusát illeti, szintén két lehetőség közül választottunk: a </w:t>
+      </w:r>
+      <w:proofErr w:type="spellStart"/>
+      <w:r>
+        <w:rPr>
+          <w:rFonts w:ascii="Arial" w:hAnsi="Arial" w:cs="Arial"/>
+          <w:color w:val="000000" w:themeColor="text1"/>
+        </w:rPr>
+        <w:t>MySQL</w:t>
+      </w:r>
+      <w:proofErr w:type="spellEnd"/>
+      <w:r>
+        <w:rPr>
+          <w:rFonts w:ascii="Arial" w:hAnsi="Arial" w:cs="Arial"/>
+          <w:color w:val="000000" w:themeColor="text1"/>
+        </w:rPr>
+        <w:t xml:space="preserve"> és a </w:t>
+      </w:r>
+      <w:proofErr w:type="spellStart"/>
+      <w:r>
+        <w:rPr>
+          <w:rFonts w:ascii="Arial" w:hAnsi="Arial" w:cs="Arial"/>
+          <w:color w:val="000000" w:themeColor="text1"/>
+        </w:rPr>
+        <w:t>NoSQL</w:t>
+      </w:r>
+      <w:proofErr w:type="spellEnd"/>
+      <w:r>
+        <w:rPr>
+          <w:rFonts w:ascii="Arial" w:hAnsi="Arial" w:cs="Arial"/>
+          <w:color w:val="000000" w:themeColor="text1"/>
+        </w:rPr>
+        <w:t xml:space="preserve"> között.</w:t>
+      </w:r>
+    </w:p>
+    <w:p>
+      <w:pPr>
+        <w:pStyle w:val="NormlWeb"/>
+        <w:shd w:val="clear" w:color="auto" w:fill="FFFFFF"/>
+        <w:spacing w:before="0" w:beforeAutospacing="0" w:after="240" w:afterAutospacing="0"/>
+        <w:rPr>
+          <w:rFonts w:ascii="Arial" w:hAnsi="Arial" w:cs="Arial"/>
+          <w:color w:val="000000" w:themeColor="text1"/>
+        </w:rPr>
+      </w:pPr>
+      <w:r>
+        <w:rPr>
+          <w:rFonts w:ascii="Arial" w:hAnsi="Arial" w:cs="Arial"/>
+          <w:color w:val="000000" w:themeColor="text1"/>
+        </w:rPr>
+        <w:t xml:space="preserve">Bár a </w:t>
+      </w:r>
+      <w:proofErr w:type="spellStart"/>
+      <w:r>
+        <w:rPr>
+          <w:rFonts w:ascii="Arial" w:hAnsi="Arial" w:cs="Arial"/>
+          <w:color w:val="000000" w:themeColor="text1"/>
+        </w:rPr>
+        <w:t>MySQL</w:t>
+      </w:r>
+      <w:proofErr w:type="spellEnd"/>
+      <w:r>
+        <w:rPr>
+          <w:rFonts w:ascii="Arial" w:hAnsi="Arial" w:cs="Arial"/>
+          <w:color w:val="000000" w:themeColor="text1"/>
+        </w:rPr>
+        <w:t xml:space="preserve"> tűnhet az egyértelmű megoldásnak</w:t>
+      </w:r>
+      <w:r>
+        <w:rPr>
+          <w:rFonts w:ascii="Arial" w:hAnsi="Arial" w:cs="Arial"/>
+          <w:color w:val="000000" w:themeColor="text1"/>
+        </w:rPr>
+        <w:t xml:space="preserve">, a </w:t>
+      </w:r>
+      <w:proofErr w:type="spellStart"/>
+      <w:r>
+        <w:rPr>
+          <w:rFonts w:ascii="Arial" w:hAnsi="Arial" w:cs="Arial"/>
+          <w:color w:val="000000" w:themeColor="text1"/>
+        </w:rPr>
+        <w:t>NoSQL</w:t>
+      </w:r>
+      <w:proofErr w:type="spellEnd"/>
+      <w:r>
+        <w:rPr>
+          <w:rFonts w:ascii="Arial" w:hAnsi="Arial" w:cs="Arial"/>
+          <w:color w:val="000000" w:themeColor="text1"/>
+        </w:rPr>
+        <w:t xml:space="preserve"> lehetőségét komolyan fontolóra vettük és végül az mellett is döntöttünk.</w:t>
+      </w:r>
+    </w:p>
+    <w:p>
+      <w:pPr>
+        <w:pStyle w:val="NormlWeb"/>
+        <w:shd w:val="clear" w:color="auto" w:fill="FFFFFF"/>
+        <w:spacing w:before="0" w:beforeAutospacing="0" w:after="240" w:afterAutospacing="0"/>
+        <w:rPr>
+          <w:rFonts w:ascii="Arial" w:hAnsi="Arial" w:cs="Arial"/>
+          <w:color w:val="000000" w:themeColor="text1"/>
+        </w:rPr>
+      </w:pPr>
+      <w:r>
+        <w:rPr>
+          <w:rFonts w:ascii="Arial" w:hAnsi="Arial" w:cs="Arial"/>
+          <w:color w:val="000000" w:themeColor="text1"/>
+        </w:rPr>
+        <w:t xml:space="preserve">Erre a döntésre nem voltak hasonló indokaink, mint az előzőekben, hiszen mind a két megoldás teljesen </w:t>
+      </w:r>
+      <w:proofErr w:type="spellStart"/>
+      <w:r>
+        <w:rPr>
+          <w:rFonts w:ascii="Arial" w:hAnsi="Arial" w:cs="Arial"/>
+          <w:color w:val="000000" w:themeColor="text1"/>
+        </w:rPr>
+        <w:t>valid</w:t>
+      </w:r>
+      <w:proofErr w:type="spellEnd"/>
+      <w:r>
+        <w:rPr>
+          <w:rFonts w:ascii="Arial" w:hAnsi="Arial" w:cs="Arial"/>
+          <w:color w:val="000000" w:themeColor="text1"/>
+        </w:rPr>
+        <w:t xml:space="preserve"> és széles körben használt megoldás.</w:t>
+      </w:r>
+    </w:p>
+    <w:p>
+      <w:pPr>
+        <w:pStyle w:val="NormlWeb"/>
+        <w:shd w:val="clear" w:color="auto" w:fill="FFFFFF"/>
+        <w:spacing w:before="0" w:beforeAutospacing="0" w:after="240" w:afterAutospacing="0"/>
+        <w:rPr>
+          <w:rFonts w:ascii="Arial" w:hAnsi="Arial" w:cs="Arial"/>
+          <w:color w:val="000000" w:themeColor="text1"/>
+        </w:rPr>
+      </w:pPr>
+      <w:r>
+        <w:rPr>
+          <w:rFonts w:ascii="Arial" w:hAnsi="Arial" w:cs="Arial"/>
+          <w:color w:val="000000" w:themeColor="text1"/>
+        </w:rPr>
+        <w:t xml:space="preserve">Az adatstruktúrák jelentősen különböznek, de mind a két megoldás teljesen átlátható tehát ez nemvolt szempont. A </w:t>
+      </w:r>
+      <w:proofErr w:type="spellStart"/>
+      <w:r>
+        <w:rPr>
+          <w:rFonts w:ascii="Arial" w:hAnsi="Arial" w:cs="Arial"/>
+          <w:color w:val="000000" w:themeColor="text1"/>
+        </w:rPr>
+        <w:t>NoSQL</w:t>
+      </w:r>
+      <w:proofErr w:type="spellEnd"/>
+      <w:r>
+        <w:rPr>
+          <w:rFonts w:ascii="Arial" w:hAnsi="Arial" w:cs="Arial"/>
+          <w:color w:val="000000" w:themeColor="text1"/>
+        </w:rPr>
+        <w:t xml:space="preserve"> az adatokat BSON formátumban tárolja majd küldés előtt alakítja át JSON-be</w:t>
+      </w:r>
+      <w:r>
+        <w:rPr>
+          <w:rFonts w:ascii="Arial" w:hAnsi="Arial" w:cs="Arial"/>
+          <w:color w:val="000000" w:themeColor="text1"/>
+        </w:rPr>
+        <w:t>, ez miatt az adatforgalom gyorsabb, bár ez az előny leginkább nagyobb adathalmazoknál mutatkozik meg, a mi projektünknél ez az előny elhanyagolható</w:t>
+      </w:r>
+      <w:r>
+        <w:rPr>
+          <w:rFonts w:ascii="Arial" w:hAnsi="Arial" w:cs="Arial"/>
+          <w:color w:val="000000" w:themeColor="text1"/>
+        </w:rPr>
+        <w:t xml:space="preserve">. </w:t>
+      </w:r>
+    </w:p>
+    <w:p>
+      <w:pPr>
+        <w:pStyle w:val="NormlWeb"/>
+        <w:shd w:val="clear" w:color="auto" w:fill="FFFFFF"/>
+        <w:spacing w:before="0" w:beforeAutospacing="0" w:after="240" w:afterAutospacing="0"/>
+        <w:rPr>
+          <w:rFonts w:ascii="Arial" w:hAnsi="Arial" w:cs="Arial"/>
+          <w:color w:val="000000" w:themeColor="text1"/>
+        </w:rPr>
+      </w:pPr>
+      <w:r>
+        <w:rPr>
+          <w:rFonts w:ascii="Arial" w:hAnsi="Arial" w:cs="Arial"/>
+          <w:color w:val="000000" w:themeColor="text1"/>
+        </w:rPr>
+        <w:t>Végsősoron a döntésünket személyes preferencia alapján hoztuk meg.</w:t>
       </w:r>
       <w:bookmarkStart w:id="0" w:name="_GoBack"/>
       <w:bookmarkEnd w:id="0"/>

</xml_diff>

<commit_message>
We started to write about the functions of the website
</commit_message>
<xml_diff>
--- a/Documentations/Szakdolgozat raw.docx
+++ b/Documentations/Szakdolgozat raw.docx
@@ -527,12 +527,76 @@
           <w:szCs w:val="24"/>
         </w:rPr>
       </w:pPr>
-      <w:r>
-        <w:rPr>
-          <w:rFonts w:ascii="Arial" w:hAnsi="Arial" w:cs="Arial"/>
-          <w:sz w:val="24"/>
-          <w:szCs w:val="24"/>
-        </w:rPr>
+    </w:p>
+    <w:p>
+      <w:pPr>
+        <w:rPr>
+          <w:rFonts w:ascii="Arial" w:hAnsi="Arial" w:cs="Arial"/>
+          <w:sz w:val="24"/>
+          <w:szCs w:val="24"/>
+        </w:rPr>
+      </w:pPr>
+    </w:p>
+    <w:p>
+      <w:pPr>
+        <w:rPr>
+          <w:rFonts w:ascii="Arial" w:hAnsi="Arial" w:cs="Arial"/>
+          <w:sz w:val="24"/>
+          <w:szCs w:val="24"/>
+        </w:rPr>
+      </w:pPr>
+    </w:p>
+    <w:p>
+      <w:pPr>
+        <w:rPr>
+          <w:rFonts w:ascii="Arial" w:hAnsi="Arial" w:cs="Arial"/>
+          <w:sz w:val="24"/>
+          <w:szCs w:val="24"/>
+        </w:rPr>
+      </w:pPr>
+    </w:p>
+    <w:p>
+      <w:pPr>
+        <w:rPr>
+          <w:rFonts w:ascii="Arial" w:hAnsi="Arial" w:cs="Arial"/>
+          <w:sz w:val="24"/>
+          <w:szCs w:val="24"/>
+        </w:rPr>
+      </w:pPr>
+    </w:p>
+    <w:p>
+      <w:pPr>
+        <w:rPr>
+          <w:rFonts w:ascii="Arial" w:hAnsi="Arial" w:cs="Arial"/>
+          <w:sz w:val="24"/>
+          <w:szCs w:val="24"/>
+        </w:rPr>
+      </w:pPr>
+    </w:p>
+    <w:p>
+      <w:pPr>
+        <w:rPr>
+          <w:rFonts w:ascii="Arial" w:hAnsi="Arial" w:cs="Arial"/>
+          <w:sz w:val="24"/>
+          <w:szCs w:val="24"/>
+        </w:rPr>
+      </w:pPr>
+    </w:p>
+    <w:p>
+      <w:pPr>
+        <w:rPr>
+          <w:rFonts w:ascii="Arial" w:hAnsi="Arial" w:cs="Arial"/>
+          <w:sz w:val="24"/>
+          <w:szCs w:val="24"/>
+        </w:rPr>
+      </w:pPr>
+      <w:r>
+        <w:rPr>
+          <w:rFonts w:ascii="Arial" w:hAnsi="Arial" w:cs="Arial"/>
+          <w:sz w:val="24"/>
+          <w:szCs w:val="24"/>
+        </w:rPr>
+        <w:lastRenderedPageBreak/>
         <w:t>Specifikáció:</w:t>
       </w:r>
     </w:p>
@@ -550,6 +614,369 @@
           <w:sz w:val="24"/>
           <w:szCs w:val="24"/>
         </w:rPr>
+        <w:t>A projektünk tárgya egy teljes értékű, adatbázissal támogatott webáruház, különválasztott backend és frontend használatával.</w:t>
+      </w:r>
+    </w:p>
+    <w:p>
+      <w:pPr>
+        <w:rPr>
+          <w:rFonts w:ascii="Arial" w:hAnsi="Arial" w:cs="Arial"/>
+          <w:sz w:val="24"/>
+          <w:szCs w:val="24"/>
+        </w:rPr>
+      </w:pPr>
+      <w:r>
+        <w:rPr>
+          <w:rFonts w:ascii="Arial" w:hAnsi="Arial" w:cs="Arial"/>
+          <w:sz w:val="24"/>
+          <w:szCs w:val="24"/>
+        </w:rPr>
+        <w:t>Alapvető funkciók:</w:t>
+      </w:r>
+    </w:p>
+    <w:p>
+      <w:pPr>
+        <w:rPr>
+          <w:rFonts w:ascii="Arial" w:hAnsi="Arial" w:cs="Arial"/>
+          <w:sz w:val="24"/>
+          <w:szCs w:val="24"/>
+        </w:rPr>
+      </w:pPr>
+      <w:r>
+        <w:rPr>
+          <w:rFonts w:ascii="Arial" w:hAnsi="Arial" w:cs="Arial"/>
+          <w:sz w:val="24"/>
+          <w:szCs w:val="24"/>
+        </w:rPr>
+        <w:t>A webshop teljesértékű felhasználói élményt nyújt: a vásárló tud böngészni a feltűntetett termékek között, rá tud keresni konkrét termékre, vagy kategóriák szerint szűrni</w:t>
+      </w:r>
+      <w:r>
+        <w:rPr>
+          <w:rFonts w:ascii="Arial" w:hAnsi="Arial" w:cs="Arial"/>
+          <w:sz w:val="24"/>
+          <w:szCs w:val="24"/>
+        </w:rPr>
+        <w:t>. A kiválasztott termékről tud bővebb információhoz jutni és akár regisztráció nélkül is a kiválasztott terméket kosárban tudja tárolni, továbbá a felhasználó regisztráció nélkül is képes rendelést leadni.</w:t>
+      </w:r>
+    </w:p>
+    <w:p>
+      <w:pPr>
+        <w:rPr>
+          <w:rFonts w:ascii="Arial" w:hAnsi="Arial" w:cs="Arial"/>
+          <w:sz w:val="24"/>
+          <w:szCs w:val="24"/>
+        </w:rPr>
+      </w:pPr>
+      <w:r>
+        <w:rPr>
+          <w:rFonts w:ascii="Arial" w:hAnsi="Arial" w:cs="Arial"/>
+          <w:sz w:val="24"/>
+          <w:szCs w:val="24"/>
+        </w:rPr>
+        <w:t>Lehetőség lesz a regisztrációra is, mely több kényelmi funkciót tesz lehetővé a vásárlás során és azon kívül is.</w:t>
+      </w:r>
+    </w:p>
+    <w:p>
+      <w:pPr>
+        <w:rPr>
+          <w:rFonts w:ascii="Arial" w:hAnsi="Arial" w:cs="Arial"/>
+          <w:sz w:val="24"/>
+          <w:szCs w:val="24"/>
+        </w:rPr>
+      </w:pPr>
+      <w:r>
+        <w:rPr>
+          <w:rFonts w:ascii="Arial" w:hAnsi="Arial" w:cs="Arial"/>
+          <w:sz w:val="24"/>
+          <w:szCs w:val="24"/>
+        </w:rPr>
+        <w:t>A regisztrált felhasználó, megadhatja a fizetési adatait és egyéb adatait így annak megadására nem lesz szükség minden vásárlás alkalmával.</w:t>
+      </w:r>
+      <w:r>
+        <w:rPr>
+          <w:rFonts w:ascii="Arial" w:hAnsi="Arial" w:cs="Arial"/>
+          <w:sz w:val="24"/>
+          <w:szCs w:val="24"/>
+        </w:rPr>
+        <w:t xml:space="preserve"> </w:t>
+      </w:r>
+    </w:p>
+    <w:p>
+      <w:pPr>
+        <w:rPr>
+          <w:rFonts w:ascii="Arial" w:hAnsi="Arial" w:cs="Arial"/>
+          <w:sz w:val="24"/>
+          <w:szCs w:val="24"/>
+        </w:rPr>
+      </w:pPr>
+      <w:r>
+        <w:rPr>
+          <w:rFonts w:ascii="Arial" w:hAnsi="Arial" w:cs="Arial"/>
+          <w:sz w:val="24"/>
+          <w:szCs w:val="24"/>
+        </w:rPr>
+        <w:t xml:space="preserve">Lesz lehetőség regisztrált felhasználóknak, </w:t>
+      </w:r>
+      <w:proofErr w:type="spellStart"/>
+      <w:r>
+        <w:rPr>
+          <w:rFonts w:ascii="Arial" w:hAnsi="Arial" w:cs="Arial"/>
+          <w:sz w:val="24"/>
+          <w:szCs w:val="24"/>
+        </w:rPr>
+        <w:t>wishlist</w:t>
+      </w:r>
+      <w:proofErr w:type="spellEnd"/>
+      <w:r>
+        <w:rPr>
+          <w:rFonts w:ascii="Arial" w:hAnsi="Arial" w:cs="Arial"/>
+          <w:sz w:val="24"/>
+          <w:szCs w:val="24"/>
+        </w:rPr>
+        <w:t xml:space="preserve"> létrehozására, abban az esetben, ha egy </w:t>
+      </w:r>
+      <w:proofErr w:type="spellStart"/>
+      <w:r>
+        <w:rPr>
+          <w:rFonts w:ascii="Arial" w:hAnsi="Arial" w:cs="Arial"/>
+          <w:sz w:val="24"/>
+          <w:szCs w:val="24"/>
+        </w:rPr>
+        <w:t>wishlist</w:t>
+      </w:r>
+      <w:proofErr w:type="spellEnd"/>
+      <w:r>
+        <w:rPr>
+          <w:rFonts w:ascii="Arial" w:hAnsi="Arial" w:cs="Arial"/>
+          <w:sz w:val="24"/>
+          <w:szCs w:val="24"/>
+        </w:rPr>
+        <w:t>-en lévő termék leárazásra kerül, akkor a felhasználót emailben értesítjük az új leárazásokról.</w:t>
+      </w:r>
+    </w:p>
+    <w:p>
+      <w:pPr>
+        <w:rPr>
+          <w:rFonts w:ascii="Arial" w:hAnsi="Arial" w:cs="Arial"/>
+          <w:sz w:val="24"/>
+          <w:szCs w:val="24"/>
+        </w:rPr>
+      </w:pPr>
+      <w:r>
+        <w:rPr>
+          <w:rFonts w:ascii="Arial" w:hAnsi="Arial" w:cs="Arial"/>
+          <w:sz w:val="24"/>
+          <w:szCs w:val="24"/>
+        </w:rPr>
+        <w:t>Lehetőség lesz arra is</w:t>
+      </w:r>
+      <w:r>
+        <w:rPr>
+          <w:rFonts w:ascii="Arial" w:hAnsi="Arial" w:cs="Arial"/>
+          <w:sz w:val="24"/>
+          <w:szCs w:val="24"/>
+        </w:rPr>
+        <w:t>,</w:t>
+      </w:r>
+      <w:r>
+        <w:rPr>
+          <w:rFonts w:ascii="Arial" w:hAnsi="Arial" w:cs="Arial"/>
+          <w:sz w:val="24"/>
+          <w:szCs w:val="24"/>
+        </w:rPr>
+        <w:t xml:space="preserve"> hogy a felhasználó kérje</w:t>
+      </w:r>
+      <w:r>
+        <w:rPr>
+          <w:rFonts w:ascii="Arial" w:hAnsi="Arial" w:cs="Arial"/>
+          <w:sz w:val="24"/>
+          <w:szCs w:val="24"/>
+        </w:rPr>
+        <w:t>n</w:t>
+      </w:r>
+      <w:r>
+        <w:rPr>
+          <w:rFonts w:ascii="Arial" w:hAnsi="Arial" w:cs="Arial"/>
+          <w:sz w:val="24"/>
+          <w:szCs w:val="24"/>
+        </w:rPr>
+        <w:t xml:space="preserve"> értesítő </w:t>
+      </w:r>
+      <w:proofErr w:type="spellStart"/>
+      <w:r>
+        <w:rPr>
+          <w:rFonts w:ascii="Arial" w:hAnsi="Arial" w:cs="Arial"/>
+          <w:sz w:val="24"/>
+          <w:szCs w:val="24"/>
+        </w:rPr>
+        <w:t>emailek</w:t>
+      </w:r>
+      <w:proofErr w:type="spellEnd"/>
+      <w:r>
+        <w:rPr>
+          <w:rFonts w:ascii="Arial" w:hAnsi="Arial" w:cs="Arial"/>
+          <w:sz w:val="24"/>
+          <w:szCs w:val="24"/>
+        </w:rPr>
+        <w:t>, hogy mindig naprakész információja legyen a legújabb akciókról és új termékekről.</w:t>
+      </w:r>
+    </w:p>
+    <w:p>
+      <w:pPr>
+        <w:rPr>
+          <w:rFonts w:ascii="Arial" w:hAnsi="Arial" w:cs="Arial"/>
+          <w:sz w:val="24"/>
+          <w:szCs w:val="24"/>
+        </w:rPr>
+      </w:pPr>
+      <w:r>
+        <w:rPr>
+          <w:rFonts w:ascii="Arial" w:hAnsi="Arial" w:cs="Arial"/>
+          <w:sz w:val="24"/>
+          <w:szCs w:val="24"/>
+        </w:rPr>
+        <w:t>Regisztrált felhasználók továbbá tudnak hűségpontokat gyűjteni, ha egy bizonyos érték felett vásárolnak.</w:t>
+      </w:r>
+    </w:p>
+    <w:p>
+      <w:pPr>
+        <w:rPr>
+          <w:rFonts w:ascii="Arial" w:hAnsi="Arial" w:cs="Arial"/>
+          <w:sz w:val="24"/>
+          <w:szCs w:val="24"/>
+        </w:rPr>
+      </w:pPr>
+      <w:r>
+        <w:rPr>
+          <w:rFonts w:ascii="Arial" w:hAnsi="Arial" w:cs="Arial"/>
+          <w:sz w:val="24"/>
+          <w:szCs w:val="24"/>
+        </w:rPr>
+        <w:t xml:space="preserve">A hűségpontokat különböző szolgáltatásokra, leértékelésekre vagy </w:t>
+      </w:r>
+      <w:proofErr w:type="spellStart"/>
+      <w:r>
+        <w:rPr>
+          <w:rFonts w:ascii="Arial" w:hAnsi="Arial" w:cs="Arial"/>
+          <w:sz w:val="24"/>
+          <w:szCs w:val="24"/>
+        </w:rPr>
+        <w:t>perkekre</w:t>
+      </w:r>
+      <w:proofErr w:type="spellEnd"/>
+      <w:r>
+        <w:rPr>
+          <w:rFonts w:ascii="Arial" w:hAnsi="Arial" w:cs="Arial"/>
+          <w:sz w:val="24"/>
+          <w:szCs w:val="24"/>
+        </w:rPr>
+        <w:t xml:space="preserve"> válthatók be. Lehetséges, hogy az a jövőben más bónuszok is megszerezhetők lesznek, ennek a funkciónak a segítségével.</w:t>
+      </w:r>
+    </w:p>
+    <w:p>
+      <w:pPr>
+        <w:rPr>
+          <w:rFonts w:ascii="Arial" w:hAnsi="Arial" w:cs="Arial"/>
+          <w:sz w:val="24"/>
+          <w:szCs w:val="24"/>
+        </w:rPr>
+      </w:pPr>
+    </w:p>
+    <w:p>
+      <w:pPr>
+        <w:rPr>
+          <w:rFonts w:ascii="Arial" w:hAnsi="Arial" w:cs="Arial"/>
+          <w:sz w:val="24"/>
+          <w:szCs w:val="24"/>
+        </w:rPr>
+      </w:pPr>
+      <w:bookmarkStart w:id="0" w:name="_GoBack"/>
+      <w:bookmarkEnd w:id="0"/>
+    </w:p>
+    <w:p>
+      <w:pPr>
+        <w:rPr>
+          <w:rFonts w:ascii="Arial" w:hAnsi="Arial" w:cs="Arial"/>
+          <w:sz w:val="24"/>
+          <w:szCs w:val="24"/>
+        </w:rPr>
+      </w:pPr>
+    </w:p>
+    <w:p>
+      <w:pPr>
+        <w:rPr>
+          <w:rFonts w:ascii="Arial" w:hAnsi="Arial" w:cs="Arial"/>
+          <w:sz w:val="24"/>
+          <w:szCs w:val="24"/>
+        </w:rPr>
+      </w:pPr>
+    </w:p>
+    <w:p>
+      <w:pPr>
+        <w:rPr>
+          <w:rFonts w:ascii="Arial" w:hAnsi="Arial" w:cs="Arial"/>
+          <w:sz w:val="24"/>
+          <w:szCs w:val="24"/>
+        </w:rPr>
+      </w:pPr>
+    </w:p>
+    <w:p>
+      <w:pPr>
+        <w:rPr>
+          <w:rFonts w:ascii="Arial" w:hAnsi="Arial" w:cs="Arial"/>
+          <w:sz w:val="24"/>
+          <w:szCs w:val="24"/>
+        </w:rPr>
+      </w:pPr>
+    </w:p>
+    <w:p>
+      <w:pPr>
+        <w:rPr>
+          <w:rFonts w:ascii="Arial" w:hAnsi="Arial" w:cs="Arial"/>
+          <w:sz w:val="24"/>
+          <w:szCs w:val="24"/>
+        </w:rPr>
+      </w:pPr>
+    </w:p>
+    <w:p>
+      <w:pPr>
+        <w:rPr>
+          <w:rFonts w:ascii="Arial" w:hAnsi="Arial" w:cs="Arial"/>
+          <w:sz w:val="24"/>
+          <w:szCs w:val="24"/>
+        </w:rPr>
+      </w:pPr>
+      <w:r>
+        <w:rPr>
+          <w:rFonts w:ascii="Arial" w:hAnsi="Arial" w:cs="Arial"/>
+          <w:sz w:val="24"/>
+          <w:szCs w:val="24"/>
+        </w:rPr>
+        <w:t>Alkalmazott technológiák</w:t>
+      </w:r>
+      <w:r>
+        <w:rPr>
+          <w:rFonts w:ascii="Arial" w:hAnsi="Arial" w:cs="Arial"/>
+          <w:sz w:val="24"/>
+          <w:szCs w:val="24"/>
+        </w:rPr>
+        <w:t>:</w:t>
+      </w:r>
+    </w:p>
+    <w:p>
+      <w:pPr>
+        <w:rPr>
+          <w:rFonts w:ascii="Arial" w:hAnsi="Arial" w:cs="Arial"/>
+          <w:sz w:val="24"/>
+          <w:szCs w:val="24"/>
+        </w:rPr>
+      </w:pPr>
+      <w:r>
+        <w:rPr>
+          <w:rFonts w:ascii="Arial" w:hAnsi="Arial" w:cs="Arial"/>
+          <w:sz w:val="24"/>
+          <w:szCs w:val="24"/>
+        </w:rPr>
         <w:t>Vésősoron egy</w:t>
       </w:r>
       <w:r>
@@ -607,6 +1034,7 @@
           <w:sz w:val="24"/>
           <w:szCs w:val="24"/>
         </w:rPr>
+        <w:lastRenderedPageBreak/>
         <w:t xml:space="preserve">A webshop megvalósítását illetően több lehetőség is nyitva állt előttünk: </w:t>
       </w:r>
     </w:p>
@@ -624,7 +1052,6 @@
           <w:sz w:val="24"/>
           <w:szCs w:val="24"/>
         </w:rPr>
-        <w:lastRenderedPageBreak/>
         <w:t>Ami a backendet illeti mindenképpen a jelenleg rendelkezésre álló technológiákat figyelembe véve, csakis kizárólag, keretrendszerek használata jöhetett szóba, a natív programnyelven írt backend ötletét elvetettük, a szükségtelen bonyolultsága miatt.</w:t>
       </w:r>
     </w:p>
@@ -1197,6 +1624,7 @@
           <w:sz w:val="24"/>
           <w:szCs w:val="24"/>
         </w:rPr>
+        <w:lastRenderedPageBreak/>
         <w:t xml:space="preserve">A </w:t>
       </w:r>
       <w:proofErr w:type="spellStart"/>
@@ -1251,16 +1679,7 @@
           <w:sz w:val="24"/>
           <w:szCs w:val="24"/>
         </w:rPr>
-        <w:t xml:space="preserve"> alapú Vue.js lehetőségét mérlegeltük. Egyedül natív kódolással hasonló okok miatt most sem szerettünk volna dolgozni, </w:t>
-      </w:r>
-      <w:r>
-        <w:rPr>
-          <w:rFonts w:ascii="Arial" w:hAnsi="Arial" w:cs="Arial"/>
-          <w:sz w:val="24"/>
-          <w:szCs w:val="24"/>
-        </w:rPr>
-        <w:lastRenderedPageBreak/>
-        <w:t xml:space="preserve">mindenképpen most is az imént említett lehetőségekből szerettünk volna választani és natív </w:t>
+        <w:t xml:space="preserve"> alapú Vue.js lehetőségét mérlegeltük. Egyedül natív kódolással hasonló okok miatt most sem szerettünk volna dolgozni, mindenképpen most is az imént említett lehetőségekből szerettünk volna választani és natív </w:t>
       </w:r>
       <w:proofErr w:type="spellStart"/>
       <w:r>
@@ -1906,10 +2325,53 @@
           <w:rFonts w:ascii="Arial" w:hAnsi="Arial" w:cs="Arial"/>
           <w:color w:val="000000" w:themeColor="text1"/>
         </w:rPr>
-        <w:t>Végsősoron a döntésünket személyes preferencia alapján hoztuk meg.</w:t>
-      </w:r>
-      <w:bookmarkStart w:id="0" w:name="_GoBack"/>
-      <w:bookmarkEnd w:id="0"/>
+        <w:t>Végsősoron a döntésünket személyes</w:t>
+      </w:r>
+      <w:r>
+        <w:rPr>
+          <w:rFonts w:ascii="Arial" w:hAnsi="Arial" w:cs="Arial"/>
+          <w:color w:val="000000" w:themeColor="text1"/>
+        </w:rPr>
+        <w:t xml:space="preserve"> preferencia alapján hoztuk meg, így tehát </w:t>
+      </w:r>
+      <w:proofErr w:type="spellStart"/>
+      <w:r>
+        <w:rPr>
+          <w:rFonts w:ascii="Arial" w:hAnsi="Arial" w:cs="Arial"/>
+          <w:color w:val="000000" w:themeColor="text1"/>
+        </w:rPr>
+        <w:t>NoSQL</w:t>
+      </w:r>
+      <w:proofErr w:type="spellEnd"/>
+      <w:r>
+        <w:rPr>
+          <w:rFonts w:ascii="Arial" w:hAnsi="Arial" w:cs="Arial"/>
+          <w:color w:val="000000" w:themeColor="text1"/>
+        </w:rPr>
+        <w:t>-t fogunk használni.</w:t>
+      </w:r>
+    </w:p>
+    <w:p>
+      <w:pPr>
+        <w:pStyle w:val="NormlWeb"/>
+        <w:shd w:val="clear" w:color="auto" w:fill="FFFFFF"/>
+        <w:spacing w:before="0" w:beforeAutospacing="0" w:after="240" w:afterAutospacing="0"/>
+        <w:rPr>
+          <w:rFonts w:ascii="Arial" w:hAnsi="Arial" w:cs="Arial"/>
+          <w:color w:val="000000" w:themeColor="text1"/>
+        </w:rPr>
+      </w:pPr>
+    </w:p>
+    <w:p>
+      <w:pPr>
+        <w:pStyle w:val="NormlWeb"/>
+        <w:shd w:val="clear" w:color="auto" w:fill="FFFFFF"/>
+        <w:spacing w:before="0" w:beforeAutospacing="0" w:after="240" w:afterAutospacing="0"/>
+        <w:rPr>
+          <w:rFonts w:ascii="Arial" w:hAnsi="Arial" w:cs="Arial"/>
+          <w:color w:val="000000" w:themeColor="text1"/>
+        </w:rPr>
+      </w:pPr>
     </w:p>
     <w:p>
       <w:pPr>

</xml_diff>

<commit_message>
formatting, added PHP section
</commit_message>
<xml_diff>
--- a/Documentations/Szakdolgozat raw.docx
+++ b/Documentations/Szakdolgozat raw.docx
@@ -4,31 +4,447 @@
   <w:body>
     <w:p>
       <w:pPr>
-        <w:rPr>
-          <w:rFonts w:ascii="Arial" w:hAnsi="Arial" w:cs="Arial"/>
-          <w:sz w:val="24"/>
-          <w:szCs w:val="24"/>
-        </w:rPr>
-      </w:pPr>
-      <w:r>
-        <w:rPr>
-          <w:rFonts w:ascii="Arial" w:hAnsi="Arial" w:cs="Arial"/>
-          <w:sz w:val="24"/>
-          <w:szCs w:val="24"/>
-        </w:rPr>
+        <w:pStyle w:val="TJ1"/>
+        <w:tabs>
+          <w:tab w:val="right" w:leader="dot" w:pos="7927"/>
+        </w:tabs>
+        <w:rPr>
+          <w:rFonts w:asciiTheme="minorHAnsi" w:hAnsiTheme="minorHAnsi" w:cstheme="minorBidi"/>
+          <w:noProof/>
+        </w:rPr>
+      </w:pPr>
+      <w:r>
+        <w:fldChar w:fldCharType="begin"/>
+      </w:r>
+      <w:r>
+        <w:instrText xml:space="preserve"> TOC \o "1-3" \f \u </w:instrText>
+      </w:r>
+      <w:r>
+        <w:fldChar w:fldCharType="separate"/>
+      </w:r>
+      <w:r>
+        <w:rPr>
+          <w:noProof/>
+        </w:rPr>
+        <w:t>Bevezetés:</w:t>
+      </w:r>
+      <w:r>
+        <w:rPr>
+          <w:noProof/>
+        </w:rPr>
+        <w:tab/>
+      </w:r>
+      <w:r>
+        <w:rPr>
+          <w:noProof/>
+        </w:rPr>
+        <w:fldChar w:fldCharType="begin"/>
+      </w:r>
+      <w:r>
+        <w:rPr>
+          <w:noProof/>
+        </w:rPr>
+        <w:instrText xml:space="preserve"> PAGEREF _Toc99451647 \h </w:instrText>
+      </w:r>
+      <w:r>
+        <w:rPr>
+          <w:noProof/>
+        </w:rPr>
+      </w:r>
+      <w:r>
+        <w:rPr>
+          <w:noProof/>
+        </w:rPr>
+        <w:fldChar w:fldCharType="separate"/>
+      </w:r>
+      <w:r>
+        <w:rPr>
+          <w:noProof/>
+        </w:rPr>
+        <w:t>2</w:t>
+      </w:r>
+      <w:r>
+        <w:rPr>
+          <w:noProof/>
+        </w:rPr>
+        <w:fldChar w:fldCharType="end"/>
+      </w:r>
+    </w:p>
+    <w:p>
+      <w:pPr>
+        <w:pStyle w:val="TJ1"/>
+        <w:tabs>
+          <w:tab w:val="right" w:leader="dot" w:pos="7927"/>
+        </w:tabs>
+        <w:rPr>
+          <w:rFonts w:asciiTheme="minorHAnsi" w:hAnsiTheme="minorHAnsi" w:cstheme="minorBidi"/>
+          <w:noProof/>
+        </w:rPr>
+      </w:pPr>
+      <w:r>
+        <w:rPr>
+          <w:noProof/>
+        </w:rPr>
+        <w:t>Specifikáció:</w:t>
+      </w:r>
+      <w:r>
+        <w:rPr>
+          <w:noProof/>
+        </w:rPr>
+        <w:tab/>
+      </w:r>
+      <w:r>
+        <w:rPr>
+          <w:noProof/>
+        </w:rPr>
+        <w:fldChar w:fldCharType="begin"/>
+      </w:r>
+      <w:r>
+        <w:rPr>
+          <w:noProof/>
+        </w:rPr>
+        <w:instrText xml:space="preserve"> PAGEREF _Toc99451648 \h </w:instrText>
+      </w:r>
+      <w:r>
+        <w:rPr>
+          <w:noProof/>
+        </w:rPr>
+      </w:r>
+      <w:r>
+        <w:rPr>
+          <w:noProof/>
+        </w:rPr>
+        <w:fldChar w:fldCharType="separate"/>
+      </w:r>
+      <w:r>
+        <w:rPr>
+          <w:noProof/>
+        </w:rPr>
+        <w:t>3</w:t>
+      </w:r>
+      <w:r>
+        <w:rPr>
+          <w:noProof/>
+        </w:rPr>
+        <w:fldChar w:fldCharType="end"/>
+      </w:r>
+    </w:p>
+    <w:p>
+      <w:pPr>
+        <w:pStyle w:val="TJ1"/>
+        <w:tabs>
+          <w:tab w:val="right" w:leader="dot" w:pos="7927"/>
+        </w:tabs>
+        <w:rPr>
+          <w:rFonts w:asciiTheme="minorHAnsi" w:hAnsiTheme="minorHAnsi" w:cstheme="minorBidi"/>
+          <w:noProof/>
+        </w:rPr>
+      </w:pPr>
+      <w:r>
+        <w:rPr>
+          <w:noProof/>
+        </w:rPr>
+        <w:t>Alkalmazott technológiák:</w:t>
+      </w:r>
+      <w:r>
+        <w:rPr>
+          <w:noProof/>
+        </w:rPr>
+        <w:tab/>
+      </w:r>
+      <w:r>
+        <w:rPr>
+          <w:noProof/>
+        </w:rPr>
+        <w:fldChar w:fldCharType="begin"/>
+      </w:r>
+      <w:r>
+        <w:rPr>
+          <w:noProof/>
+        </w:rPr>
+        <w:instrText xml:space="preserve"> PAGEREF _Toc99451649 \h </w:instrText>
+      </w:r>
+      <w:r>
+        <w:rPr>
+          <w:noProof/>
+        </w:rPr>
+      </w:r>
+      <w:r>
+        <w:rPr>
+          <w:noProof/>
+        </w:rPr>
+        <w:fldChar w:fldCharType="separate"/>
+      </w:r>
+      <w:r>
+        <w:rPr>
+          <w:noProof/>
+        </w:rPr>
+        <w:t>5</w:t>
+      </w:r>
+      <w:r>
+        <w:rPr>
+          <w:noProof/>
+        </w:rPr>
+        <w:fldChar w:fldCharType="end"/>
+      </w:r>
+    </w:p>
+    <w:p>
+      <w:pPr>
+        <w:pStyle w:val="TJ2"/>
+        <w:rPr>
+          <w:rFonts w:cstheme="minorBidi"/>
+          <w:noProof/>
+        </w:rPr>
+      </w:pPr>
+      <w:r>
+        <w:rPr>
+          <w:noProof/>
+        </w:rPr>
+        <w:t>A PHP fogalma</w:t>
+      </w:r>
+      <w:r>
+        <w:rPr>
+          <w:noProof/>
+        </w:rPr>
+        <w:tab/>
+      </w:r>
+      <w:r>
+        <w:rPr>
+          <w:noProof/>
+        </w:rPr>
+        <w:fldChar w:fldCharType="begin"/>
+      </w:r>
+      <w:r>
+        <w:rPr>
+          <w:noProof/>
+        </w:rPr>
+        <w:instrText xml:space="preserve"> PAGEREF _Toc99451650 \h </w:instrText>
+      </w:r>
+      <w:r>
+        <w:rPr>
+          <w:noProof/>
+        </w:rPr>
+      </w:r>
+      <w:r>
+        <w:rPr>
+          <w:noProof/>
+        </w:rPr>
+        <w:fldChar w:fldCharType="separate"/>
+      </w:r>
+      <w:r>
+        <w:rPr>
+          <w:noProof/>
+        </w:rPr>
+        <w:t>6</w:t>
+      </w:r>
+      <w:r>
+        <w:rPr>
+          <w:noProof/>
+        </w:rPr>
+        <w:fldChar w:fldCharType="end"/>
+      </w:r>
+    </w:p>
+    <w:p>
+      <w:pPr>
+        <w:pStyle w:val="TJ2"/>
+        <w:rPr>
+          <w:rFonts w:cstheme="minorBidi"/>
+          <w:noProof/>
+        </w:rPr>
+      </w:pPr>
+      <w:r>
+        <w:rPr>
+          <w:noProof/>
+        </w:rPr>
+        <w:t>A PHP működése</w:t>
+      </w:r>
+      <w:r>
+        <w:rPr>
+          <w:noProof/>
+        </w:rPr>
+        <w:tab/>
+      </w:r>
+      <w:r>
+        <w:rPr>
+          <w:noProof/>
+        </w:rPr>
+        <w:fldChar w:fldCharType="begin"/>
+      </w:r>
+      <w:r>
+        <w:rPr>
+          <w:noProof/>
+        </w:rPr>
+        <w:instrText xml:space="preserve"> PAGEREF _Toc99451651 \h </w:instrText>
+      </w:r>
+      <w:r>
+        <w:rPr>
+          <w:noProof/>
+        </w:rPr>
+      </w:r>
+      <w:r>
+        <w:rPr>
+          <w:noProof/>
+        </w:rPr>
+        <w:fldChar w:fldCharType="separate"/>
+      </w:r>
+      <w:r>
+        <w:rPr>
+          <w:noProof/>
+        </w:rPr>
+        <w:t>7</w:t>
+      </w:r>
+      <w:r>
+        <w:rPr>
+          <w:noProof/>
+        </w:rPr>
+        <w:fldChar w:fldCharType="end"/>
+      </w:r>
+    </w:p>
+    <w:p>
+      <w:pPr>
+        <w:pStyle w:val="TJ1"/>
+        <w:tabs>
+          <w:tab w:val="right" w:leader="dot" w:pos="7927"/>
+        </w:tabs>
+        <w:rPr>
+          <w:noProof/>
+        </w:rPr>
+      </w:pPr>
+      <w:r>
+        <w:rPr>
+          <w:noProof/>
+        </w:rPr>
+        <w:t>Felhasznált források:</w:t>
+      </w:r>
+      <w:r>
+        <w:rPr>
+          <w:noProof/>
+        </w:rPr>
+        <w:tab/>
+      </w:r>
+      <w:r>
+        <w:rPr>
+          <w:noProof/>
+        </w:rPr>
+        <w:fldChar w:fldCharType="begin"/>
+      </w:r>
+      <w:r>
+        <w:rPr>
+          <w:noProof/>
+        </w:rPr>
+        <w:instrText xml:space="preserve"> PAGEREF _Toc99451652 \h </w:instrText>
+      </w:r>
+      <w:r>
+        <w:rPr>
+          <w:noProof/>
+        </w:rPr>
+      </w:r>
+      <w:r>
+        <w:rPr>
+          <w:noProof/>
+        </w:rPr>
+        <w:fldChar w:fldCharType="separate"/>
+      </w:r>
+      <w:r>
+        <w:rPr>
+          <w:noProof/>
+        </w:rPr>
+        <w:t>11</w:t>
+      </w:r>
+      <w:r>
+        <w:rPr>
+          <w:noProof/>
+        </w:rPr>
+        <w:fldChar w:fldCharType="end"/>
+      </w:r>
+    </w:p>
+    <w:p>
+      <w:pPr>
+        <w:pStyle w:val="Tartalomjegyzkcmsora"/>
+        <w:keepNext w:val="0"/>
+        <w:keepLines w:val="0"/>
+        <w:jc w:val="center"/>
+        <w:rPr>
+          <w:color w:val="00B050"/>
+        </w:rPr>
+      </w:pPr>
+      <w:r>
+        <w:rPr>
+          <w:rFonts w:eastAsiaTheme="minorEastAsia" w:cs="Times New Roman"/>
+          <w:color w:val="auto"/>
+          <w:sz w:val="22"/>
+          <w:szCs w:val="22"/>
+        </w:rPr>
+        <w:fldChar w:fldCharType="end"/>
+      </w:r>
+      <w:r>
+        <w:rPr>
+          <w:rFonts w:eastAsiaTheme="minorEastAsia" w:cs="Times New Roman"/>
+          <w:color w:val="auto"/>
+          <w:sz w:val="22"/>
+          <w:szCs w:val="22"/>
+        </w:rPr>
+        <w:t xml:space="preserve">EZ ITT MEG </w:t>
+      </w:r>
+      <w:r>
+        <w:rPr>
+          <w:rFonts w:eastAsiaTheme="minorEastAsia" w:cs="Times New Roman"/>
+          <w:color w:val="FF0000"/>
+          <w:sz w:val="22"/>
+          <w:szCs w:val="22"/>
+        </w:rPr>
+        <w:t>NEM JO</w:t>
+      </w:r>
+      <w:r>
+        <w:rPr>
+          <w:rFonts w:eastAsiaTheme="minorEastAsia" w:cs="Times New Roman"/>
+          <w:color w:val="auto"/>
+          <w:sz w:val="22"/>
+          <w:szCs w:val="22"/>
+        </w:rPr>
+        <w:t xml:space="preserve">, NE NÉZZED, </w:t>
+      </w:r>
+      <w:r>
+        <w:rPr>
+          <w:rFonts w:eastAsiaTheme="minorEastAsia" w:cs="Times New Roman"/>
+          <w:color w:val="00B050"/>
+          <w:sz w:val="22"/>
+          <w:szCs w:val="22"/>
+        </w:rPr>
+        <w:t>KI KELL JAVÍTANI</w:t>
+      </w:r>
+    </w:p>
+    <w:p>
+      <w:r>
+        <w:br w:type="page"/>
+      </w:r>
+    </w:p>
+    <w:p>
+      <w:pPr>
+        <w:pStyle w:val="Cmsor1"/>
+        <w:keepNext w:val="0"/>
+        <w:keepLines w:val="0"/>
+      </w:pPr>
+      <w:bookmarkStart w:id="0" w:name="_Toc99451200"/>
+      <w:bookmarkStart w:id="1" w:name="_Toc99451311"/>
+      <w:bookmarkStart w:id="2" w:name="_Toc99451647"/>
+      <w:r>
+        <w:lastRenderedPageBreak/>
         <w:t>Bevezeté</w:t>
       </w:r>
       <w:r>
-        <w:rPr>
-          <w:rFonts w:ascii="Arial" w:hAnsi="Arial" w:cs="Arial"/>
-          <w:sz w:val="24"/>
-          <w:szCs w:val="24"/>
-        </w:rPr>
-        <w:t xml:space="preserve">s: </w:t>
-      </w:r>
-    </w:p>
-    <w:p>
-      <w:pPr>
+        <w:t>s:</w:t>
+      </w:r>
+      <w:bookmarkEnd w:id="0"/>
+      <w:bookmarkEnd w:id="1"/>
+      <w:bookmarkEnd w:id="2"/>
+      <w:r>
+        <w:t xml:space="preserve"> </w:t>
+      </w:r>
+    </w:p>
+    <w:p>
+      <w:pPr>
+        <w:spacing w:line="360" w:lineRule="auto"/>
         <w:rPr>
           <w:rFonts w:ascii="Arial" w:hAnsi="Arial" w:cs="Arial"/>
           <w:sz w:val="24"/>
@@ -54,19 +470,36 @@
     </w:p>
     <w:p>
       <w:pPr>
-        <w:rPr>
-          <w:rFonts w:ascii="Arial" w:hAnsi="Arial" w:cs="Arial"/>
-          <w:sz w:val="24"/>
-          <w:szCs w:val="24"/>
-        </w:rPr>
-      </w:pPr>
-      <w:r>
-        <w:rPr>
-          <w:rFonts w:ascii="Arial" w:hAnsi="Arial" w:cs="Arial"/>
-          <w:sz w:val="24"/>
-          <w:szCs w:val="24"/>
-        </w:rPr>
-        <w:t>Fejünkben többféle remek ötlet is megfordult, példának okáért egy futárszolgálat weboldala, online kaszinó ötlete és egy mezőgazdasági videómegosztó platform is, de végül egy webáruház gondolata tűnt a leg</w:t>
+        <w:spacing w:line="360" w:lineRule="auto"/>
+        <w:rPr>
+          <w:rFonts w:ascii="Arial" w:hAnsi="Arial" w:cs="Arial"/>
+          <w:sz w:val="24"/>
+          <w:szCs w:val="24"/>
+        </w:rPr>
+      </w:pPr>
+      <w:r>
+        <w:rPr>
+          <w:rFonts w:ascii="Arial" w:hAnsi="Arial" w:cs="Arial"/>
+          <w:sz w:val="24"/>
+          <w:szCs w:val="24"/>
+        </w:rPr>
+        <w:t xml:space="preserve">Fejünkben többféle remek ötlet is megfordult, példának okáért egy futárszolgálat weboldala, online kaszinó ötlete és egy mezőgazdasági </w:t>
+      </w:r>
+      <w:r>
+        <w:rPr>
+          <w:rFonts w:ascii="Arial" w:hAnsi="Arial" w:cs="Arial"/>
+          <w:sz w:val="24"/>
+          <w:szCs w:val="24"/>
+        </w:rPr>
+        <w:t>v</w:t>
+      </w:r>
+      <w:r>
+        <w:rPr>
+          <w:rFonts w:ascii="Arial" w:hAnsi="Arial" w:cs="Arial"/>
+          <w:sz w:val="24"/>
+          <w:szCs w:val="24"/>
+        </w:rPr>
+        <w:t>ideómegosztó platform is, de végül egy webáruház gondolata tűnt a leg</w:t>
       </w:r>
       <w:r>
         <w:rPr>
@@ -87,6 +520,7 @@
     </w:p>
     <w:p>
       <w:pPr>
+        <w:spacing w:line="360" w:lineRule="auto"/>
         <w:rPr>
           <w:rFonts w:ascii="Arial" w:hAnsi="Arial" w:cs="Arial"/>
           <w:sz w:val="24"/>
@@ -104,6 +538,7 @@
     </w:p>
     <w:p>
       <w:pPr>
+        <w:spacing w:line="360" w:lineRule="auto"/>
         <w:rPr>
           <w:rFonts w:ascii="Arial" w:hAnsi="Arial" w:cs="Arial"/>
           <w:sz w:val="24"/>
@@ -126,6 +561,7 @@
           <w:ilvl w:val="0"/>
           <w:numId w:val="2"/>
         </w:numPr>
+        <w:spacing w:line="360" w:lineRule="auto"/>
         <w:rPr>
           <w:rFonts w:ascii="Arial" w:hAnsi="Arial" w:cs="Arial"/>
           <w:sz w:val="24"/>
@@ -148,6 +584,7 @@
           <w:ilvl w:val="1"/>
           <w:numId w:val="2"/>
         </w:numPr>
+        <w:spacing w:line="360" w:lineRule="auto"/>
         <w:rPr>
           <w:rFonts w:ascii="Arial" w:hAnsi="Arial" w:cs="Arial"/>
           <w:sz w:val="24"/>
@@ -170,6 +607,7 @@
           <w:ilvl w:val="2"/>
           <w:numId w:val="2"/>
         </w:numPr>
+        <w:spacing w:line="360" w:lineRule="auto"/>
         <w:rPr>
           <w:rFonts w:ascii="Arial" w:hAnsi="Arial" w:cs="Arial"/>
           <w:sz w:val="24"/>
@@ -192,6 +630,7 @@
           <w:ilvl w:val="1"/>
           <w:numId w:val="2"/>
         </w:numPr>
+        <w:spacing w:line="360" w:lineRule="auto"/>
         <w:rPr>
           <w:rFonts w:ascii="Arial" w:hAnsi="Arial" w:cs="Arial"/>
           <w:sz w:val="24"/>
@@ -214,6 +653,7 @@
           <w:ilvl w:val="2"/>
           <w:numId w:val="2"/>
         </w:numPr>
+        <w:spacing w:line="360" w:lineRule="auto"/>
         <w:rPr>
           <w:rFonts w:ascii="Arial" w:hAnsi="Arial" w:cs="Arial"/>
           <w:sz w:val="24"/>
@@ -252,6 +692,7 @@
           <w:ilvl w:val="0"/>
           <w:numId w:val="2"/>
         </w:numPr>
+        <w:spacing w:line="360" w:lineRule="auto"/>
         <w:rPr>
           <w:rFonts w:ascii="Arial" w:hAnsi="Arial" w:cs="Arial"/>
           <w:sz w:val="24"/>
@@ -292,6 +733,7 @@
           <w:ilvl w:val="1"/>
           <w:numId w:val="2"/>
         </w:numPr>
+        <w:spacing w:line="360" w:lineRule="auto"/>
         <w:rPr>
           <w:rFonts w:ascii="Arial" w:hAnsi="Arial" w:cs="Arial"/>
           <w:sz w:val="24"/>
@@ -314,6 +756,7 @@
           <w:ilvl w:val="2"/>
           <w:numId w:val="2"/>
         </w:numPr>
+        <w:spacing w:line="360" w:lineRule="auto"/>
         <w:rPr>
           <w:rFonts w:ascii="Arial" w:hAnsi="Arial" w:cs="Arial"/>
           <w:sz w:val="24"/>
@@ -354,6 +797,7 @@
           <w:ilvl w:val="1"/>
           <w:numId w:val="2"/>
         </w:numPr>
+        <w:spacing w:line="360" w:lineRule="auto"/>
         <w:rPr>
           <w:rFonts w:ascii="Arial" w:hAnsi="Arial" w:cs="Arial"/>
           <w:sz w:val="24"/>
@@ -376,6 +820,7 @@
           <w:ilvl w:val="2"/>
           <w:numId w:val="2"/>
         </w:numPr>
+        <w:spacing w:line="360" w:lineRule="auto"/>
         <w:rPr>
           <w:rFonts w:ascii="Arial" w:hAnsi="Arial" w:cs="Arial"/>
           <w:sz w:val="24"/>
@@ -398,18 +843,20 @@
           <w:ilvl w:val="0"/>
           <w:numId w:val="2"/>
         </w:numPr>
-        <w:rPr>
-          <w:rFonts w:ascii="Arial" w:hAnsi="Arial" w:cs="Arial"/>
-          <w:sz w:val="24"/>
-          <w:szCs w:val="24"/>
-        </w:rPr>
-      </w:pPr>
-      <w:r>
-        <w:rPr>
-          <w:rFonts w:ascii="Arial" w:hAnsi="Arial" w:cs="Arial"/>
-          <w:sz w:val="24"/>
-          <w:szCs w:val="24"/>
-        </w:rPr>
+        <w:spacing w:line="360" w:lineRule="auto"/>
+        <w:rPr>
+          <w:rFonts w:ascii="Arial" w:hAnsi="Arial" w:cs="Arial"/>
+          <w:sz w:val="24"/>
+          <w:szCs w:val="24"/>
+        </w:rPr>
+      </w:pPr>
+      <w:r>
+        <w:rPr>
+          <w:rFonts w:ascii="Arial" w:hAnsi="Arial" w:cs="Arial"/>
+          <w:sz w:val="24"/>
+          <w:szCs w:val="24"/>
+        </w:rPr>
+        <w:lastRenderedPageBreak/>
         <w:t>Online kaszinó</w:t>
       </w:r>
     </w:p>
@@ -420,6 +867,7 @@
           <w:ilvl w:val="1"/>
           <w:numId w:val="2"/>
         </w:numPr>
+        <w:spacing w:line="360" w:lineRule="auto"/>
         <w:rPr>
           <w:rFonts w:ascii="Arial" w:hAnsi="Arial" w:cs="Arial"/>
           <w:sz w:val="24"/>
@@ -442,6 +890,7 @@
           <w:ilvl w:val="2"/>
           <w:numId w:val="2"/>
         </w:numPr>
+        <w:spacing w:line="360" w:lineRule="auto"/>
         <w:rPr>
           <w:rFonts w:ascii="Arial" w:hAnsi="Arial" w:cs="Arial"/>
           <w:sz w:val="24"/>
@@ -482,6 +931,7 @@
           <w:ilvl w:val="1"/>
           <w:numId w:val="2"/>
         </w:numPr>
+        <w:spacing w:line="360" w:lineRule="auto"/>
         <w:rPr>
           <w:rFonts w:ascii="Arial" w:hAnsi="Arial" w:cs="Arial"/>
           <w:sz w:val="24"/>
@@ -504,6 +954,7 @@
           <w:ilvl w:val="2"/>
           <w:numId w:val="2"/>
         </w:numPr>
+        <w:spacing w:line="360" w:lineRule="auto"/>
         <w:rPr>
           <w:rFonts w:ascii="Arial" w:hAnsi="Arial" w:cs="Arial"/>
           <w:sz w:val="24"/>
@@ -521,69 +972,267 @@
     </w:p>
     <w:p>
       <w:pPr>
-        <w:rPr>
-          <w:rFonts w:ascii="Arial" w:hAnsi="Arial" w:cs="Arial"/>
-          <w:sz w:val="24"/>
-          <w:szCs w:val="24"/>
-        </w:rPr>
-      </w:pPr>
-    </w:p>
-    <w:p>
-      <w:pPr>
-        <w:rPr>
-          <w:rFonts w:ascii="Arial" w:hAnsi="Arial" w:cs="Arial"/>
-          <w:sz w:val="24"/>
-          <w:szCs w:val="24"/>
-        </w:rPr>
-      </w:pPr>
-    </w:p>
-    <w:p>
-      <w:pPr>
-        <w:rPr>
-          <w:rFonts w:ascii="Arial" w:hAnsi="Arial" w:cs="Arial"/>
-          <w:sz w:val="24"/>
-          <w:szCs w:val="24"/>
-        </w:rPr>
-      </w:pPr>
-    </w:p>
-    <w:p>
-      <w:pPr>
-        <w:rPr>
-          <w:rFonts w:ascii="Arial" w:hAnsi="Arial" w:cs="Arial"/>
-          <w:sz w:val="24"/>
-          <w:szCs w:val="24"/>
-        </w:rPr>
-      </w:pPr>
-    </w:p>
-    <w:p>
-      <w:pPr>
-        <w:rPr>
-          <w:rFonts w:ascii="Arial" w:hAnsi="Arial" w:cs="Arial"/>
-          <w:sz w:val="24"/>
-          <w:szCs w:val="24"/>
-        </w:rPr>
-      </w:pPr>
-    </w:p>
-    <w:p>
-      <w:pPr>
-        <w:rPr>
-          <w:rFonts w:ascii="Arial" w:hAnsi="Arial" w:cs="Arial"/>
-          <w:sz w:val="24"/>
-          <w:szCs w:val="24"/>
-        </w:rPr>
-      </w:pPr>
-    </w:p>
-    <w:p>
-      <w:pPr>
-        <w:rPr>
-          <w:rFonts w:ascii="Arial" w:hAnsi="Arial" w:cs="Arial"/>
-          <w:sz w:val="24"/>
-          <w:szCs w:val="24"/>
-        </w:rPr>
-      </w:pPr>
-    </w:p>
-    <w:p>
-      <w:pPr>
+        <w:pStyle w:val="Cmsor1"/>
+        <w:keepNext w:val="0"/>
+        <w:keepLines w:val="0"/>
+      </w:pPr>
+      <w:bookmarkStart w:id="3" w:name="_Toc99451312"/>
+      <w:bookmarkStart w:id="4" w:name="_Toc99451648"/>
+      <w:r>
+        <w:t>Specifikáció:</w:t>
+      </w:r>
+      <w:bookmarkEnd w:id="3"/>
+      <w:bookmarkEnd w:id="4"/>
+    </w:p>
+    <w:p>
+      <w:pPr>
+        <w:spacing w:line="360" w:lineRule="auto"/>
+        <w:rPr>
+          <w:rFonts w:ascii="Arial" w:hAnsi="Arial" w:cs="Arial"/>
+          <w:sz w:val="24"/>
+          <w:szCs w:val="24"/>
+        </w:rPr>
+      </w:pPr>
+      <w:r>
+        <w:rPr>
+          <w:rFonts w:ascii="Arial" w:hAnsi="Arial" w:cs="Arial"/>
+          <w:sz w:val="24"/>
+          <w:szCs w:val="24"/>
+        </w:rPr>
+        <w:t>A projektünk tárgya egy teljes értékű, adatbázissal támogatott webáruház, különválasztott backend és frontend használatával.</w:t>
+      </w:r>
+    </w:p>
+    <w:p>
+      <w:pPr>
+        <w:spacing w:line="360" w:lineRule="auto"/>
+        <w:rPr>
+          <w:rFonts w:ascii="Arial" w:hAnsi="Arial" w:cs="Arial"/>
+          <w:sz w:val="24"/>
+          <w:szCs w:val="24"/>
+        </w:rPr>
+      </w:pPr>
+      <w:r>
+        <w:rPr>
+          <w:rFonts w:ascii="Arial" w:hAnsi="Arial" w:cs="Arial"/>
+          <w:sz w:val="24"/>
+          <w:szCs w:val="24"/>
+        </w:rPr>
+        <w:t>Alapvető funkciók:</w:t>
+      </w:r>
+    </w:p>
+    <w:p>
+      <w:pPr>
+        <w:spacing w:line="360" w:lineRule="auto"/>
+        <w:rPr>
+          <w:rFonts w:ascii="Arial" w:hAnsi="Arial" w:cs="Arial"/>
+          <w:sz w:val="24"/>
+          <w:szCs w:val="24"/>
+        </w:rPr>
+      </w:pPr>
+      <w:r>
+        <w:rPr>
+          <w:rFonts w:ascii="Arial" w:hAnsi="Arial" w:cs="Arial"/>
+          <w:sz w:val="24"/>
+          <w:szCs w:val="24"/>
+        </w:rPr>
+        <w:t>A webshop teljesértékű felhasználói élményt nyújt: a vásárló tud böngészni a feltűntetett termékek között, rá tud keresni konkrét termékre, vagy kategóriák szerint szűrni</w:t>
+      </w:r>
+      <w:r>
+        <w:rPr>
+          <w:rFonts w:ascii="Arial" w:hAnsi="Arial" w:cs="Arial"/>
+          <w:sz w:val="24"/>
+          <w:szCs w:val="24"/>
+        </w:rPr>
+        <w:t>. A kiválasztott termékről tud bővebb információhoz jutni és akár regisztráció nélkül is a kiválasztott terméket kosárban tudja tárolni, továbbá a felhasználó regisztráció nélkül is képes rendelést leadni.</w:t>
+      </w:r>
+    </w:p>
+    <w:p>
+      <w:pPr>
+        <w:spacing w:line="360" w:lineRule="auto"/>
+        <w:rPr>
+          <w:rFonts w:ascii="Arial" w:hAnsi="Arial" w:cs="Arial"/>
+          <w:sz w:val="24"/>
+          <w:szCs w:val="24"/>
+        </w:rPr>
+      </w:pPr>
+      <w:r>
+        <w:rPr>
+          <w:rFonts w:ascii="Arial" w:hAnsi="Arial" w:cs="Arial"/>
+          <w:sz w:val="24"/>
+          <w:szCs w:val="24"/>
+        </w:rPr>
+        <w:t>Lehetőség lesz a regisztrációra is, mely több kényelmi funkciót tesz lehetővé a vásárlás során és azon kívül is.</w:t>
+      </w:r>
+    </w:p>
+    <w:p>
+      <w:pPr>
+        <w:spacing w:line="360" w:lineRule="auto"/>
+        <w:rPr>
+          <w:rFonts w:ascii="Arial" w:hAnsi="Arial" w:cs="Arial"/>
+          <w:sz w:val="24"/>
+          <w:szCs w:val="24"/>
+        </w:rPr>
+      </w:pPr>
+      <w:r>
+        <w:rPr>
+          <w:rFonts w:ascii="Arial" w:hAnsi="Arial" w:cs="Arial"/>
+          <w:sz w:val="24"/>
+          <w:szCs w:val="24"/>
+        </w:rPr>
+        <w:t>A regisztrált felhasználó, megadhatja a fizetési adatait és egyéb adatait így annak megadására nem lesz szükség minden vásárlás alkalmával.</w:t>
+      </w:r>
+      <w:r>
+        <w:rPr>
+          <w:rFonts w:ascii="Arial" w:hAnsi="Arial" w:cs="Arial"/>
+          <w:sz w:val="24"/>
+          <w:szCs w:val="24"/>
+        </w:rPr>
+        <w:t xml:space="preserve"> </w:t>
+      </w:r>
+    </w:p>
+    <w:p>
+      <w:pPr>
+        <w:spacing w:line="360" w:lineRule="auto"/>
+        <w:rPr>
+          <w:rFonts w:ascii="Arial" w:hAnsi="Arial" w:cs="Arial"/>
+          <w:sz w:val="24"/>
+          <w:szCs w:val="24"/>
+        </w:rPr>
+      </w:pPr>
+      <w:r>
+        <w:rPr>
+          <w:rFonts w:ascii="Arial" w:hAnsi="Arial" w:cs="Arial"/>
+          <w:sz w:val="24"/>
+          <w:szCs w:val="24"/>
+        </w:rPr>
+        <w:t xml:space="preserve">Lesz lehetőség regisztrált felhasználóknak, </w:t>
+      </w:r>
+      <w:proofErr w:type="spellStart"/>
+      <w:r>
+        <w:rPr>
+          <w:rFonts w:ascii="Arial" w:hAnsi="Arial" w:cs="Arial"/>
+          <w:sz w:val="24"/>
+          <w:szCs w:val="24"/>
+        </w:rPr>
+        <w:t>wishlist</w:t>
+      </w:r>
+      <w:proofErr w:type="spellEnd"/>
+      <w:r>
+        <w:rPr>
+          <w:rFonts w:ascii="Arial" w:hAnsi="Arial" w:cs="Arial"/>
+          <w:sz w:val="24"/>
+          <w:szCs w:val="24"/>
+        </w:rPr>
+        <w:t xml:space="preserve"> létrehozására, abban az esetben, ha egy </w:t>
+      </w:r>
+      <w:proofErr w:type="spellStart"/>
+      <w:r>
+        <w:rPr>
+          <w:rFonts w:ascii="Arial" w:hAnsi="Arial" w:cs="Arial"/>
+          <w:sz w:val="24"/>
+          <w:szCs w:val="24"/>
+        </w:rPr>
+        <w:t>wishlist</w:t>
+      </w:r>
+      <w:proofErr w:type="spellEnd"/>
+      <w:r>
+        <w:rPr>
+          <w:rFonts w:ascii="Arial" w:hAnsi="Arial" w:cs="Arial"/>
+          <w:sz w:val="24"/>
+          <w:szCs w:val="24"/>
+        </w:rPr>
+        <w:t>-en lévő termék leárazásra kerül, akkor a felhasználót emailben értesítjük az új leárazásokról.</w:t>
+      </w:r>
+    </w:p>
+    <w:p>
+      <w:pPr>
+        <w:spacing w:line="360" w:lineRule="auto"/>
+        <w:rPr>
+          <w:rFonts w:ascii="Arial" w:hAnsi="Arial" w:cs="Arial"/>
+          <w:sz w:val="24"/>
+          <w:szCs w:val="24"/>
+        </w:rPr>
+      </w:pPr>
+      <w:r>
+        <w:rPr>
+          <w:rFonts w:ascii="Arial" w:hAnsi="Arial" w:cs="Arial"/>
+          <w:sz w:val="24"/>
+          <w:szCs w:val="24"/>
+        </w:rPr>
+        <w:t>Lehetőség lesz arra is</w:t>
+      </w:r>
+      <w:r>
+        <w:rPr>
+          <w:rFonts w:ascii="Arial" w:hAnsi="Arial" w:cs="Arial"/>
+          <w:sz w:val="24"/>
+          <w:szCs w:val="24"/>
+        </w:rPr>
+        <w:t>,</w:t>
+      </w:r>
+      <w:r>
+        <w:rPr>
+          <w:rFonts w:ascii="Arial" w:hAnsi="Arial" w:cs="Arial"/>
+          <w:sz w:val="24"/>
+          <w:szCs w:val="24"/>
+        </w:rPr>
+        <w:t xml:space="preserve"> hogy a felhasználó kérje</w:t>
+      </w:r>
+      <w:r>
+        <w:rPr>
+          <w:rFonts w:ascii="Arial" w:hAnsi="Arial" w:cs="Arial"/>
+          <w:sz w:val="24"/>
+          <w:szCs w:val="24"/>
+        </w:rPr>
+        <w:t>n</w:t>
+      </w:r>
+      <w:r>
+        <w:rPr>
+          <w:rFonts w:ascii="Arial" w:hAnsi="Arial" w:cs="Arial"/>
+          <w:sz w:val="24"/>
+          <w:szCs w:val="24"/>
+        </w:rPr>
+        <w:t xml:space="preserve"> értesítő </w:t>
+      </w:r>
+      <w:proofErr w:type="spellStart"/>
+      <w:r>
+        <w:rPr>
+          <w:rFonts w:ascii="Arial" w:hAnsi="Arial" w:cs="Arial"/>
+          <w:sz w:val="24"/>
+          <w:szCs w:val="24"/>
+        </w:rPr>
+        <w:t>emailek</w:t>
+      </w:r>
+      <w:proofErr w:type="spellEnd"/>
+      <w:r>
+        <w:rPr>
+          <w:rFonts w:ascii="Arial" w:hAnsi="Arial" w:cs="Arial"/>
+          <w:sz w:val="24"/>
+          <w:szCs w:val="24"/>
+        </w:rPr>
+        <w:t>, hogy mindig naprakész információja legyen a legújabb akciókról és új termékekről.</w:t>
+      </w:r>
+    </w:p>
+    <w:p>
+      <w:pPr>
+        <w:spacing w:line="360" w:lineRule="auto"/>
+        <w:rPr>
+          <w:rFonts w:ascii="Arial" w:hAnsi="Arial" w:cs="Arial"/>
+          <w:sz w:val="24"/>
+          <w:szCs w:val="24"/>
+        </w:rPr>
+      </w:pPr>
+      <w:r>
+        <w:rPr>
+          <w:rFonts w:ascii="Arial" w:hAnsi="Arial" w:cs="Arial"/>
+          <w:sz w:val="24"/>
+          <w:szCs w:val="24"/>
+        </w:rPr>
+        <w:t>Regisztrált felhasználók továbbá tudnak hűségpontokat gyűjteni, ha egy bizonyos érték felett vásárolnak.</w:t>
+      </w:r>
+    </w:p>
+    <w:p>
+      <w:pPr>
+        <w:spacing w:line="360" w:lineRule="auto"/>
         <w:rPr>
           <w:rFonts w:ascii="Arial" w:hAnsi="Arial" w:cs="Arial"/>
           <w:sz w:val="24"/>
@@ -597,100 +1246,154 @@
           <w:szCs w:val="24"/>
         </w:rPr>
         <w:lastRenderedPageBreak/>
-        <w:t>Specifikáció:</w:t>
-      </w:r>
-    </w:p>
-    <w:p>
-      <w:pPr>
-        <w:rPr>
-          <w:rFonts w:ascii="Arial" w:hAnsi="Arial" w:cs="Arial"/>
-          <w:sz w:val="24"/>
-          <w:szCs w:val="24"/>
-        </w:rPr>
-      </w:pPr>
-      <w:r>
-        <w:rPr>
-          <w:rFonts w:ascii="Arial" w:hAnsi="Arial" w:cs="Arial"/>
-          <w:sz w:val="24"/>
-          <w:szCs w:val="24"/>
-        </w:rPr>
-        <w:t>A projektünk tárgya egy teljes értékű, adatbázissal támogatott webáruház, különválasztott backend és frontend használatával.</w:t>
-      </w:r>
-    </w:p>
-    <w:p>
-      <w:pPr>
-        <w:rPr>
-          <w:rFonts w:ascii="Arial" w:hAnsi="Arial" w:cs="Arial"/>
-          <w:sz w:val="24"/>
-          <w:szCs w:val="24"/>
-        </w:rPr>
-      </w:pPr>
-      <w:r>
-        <w:rPr>
-          <w:rFonts w:ascii="Arial" w:hAnsi="Arial" w:cs="Arial"/>
-          <w:sz w:val="24"/>
-          <w:szCs w:val="24"/>
-        </w:rPr>
-        <w:t>Alapvető funkciók:</w:t>
-      </w:r>
-    </w:p>
-    <w:p>
-      <w:pPr>
-        <w:rPr>
-          <w:rFonts w:ascii="Arial" w:hAnsi="Arial" w:cs="Arial"/>
-          <w:sz w:val="24"/>
-          <w:szCs w:val="24"/>
-        </w:rPr>
-      </w:pPr>
-      <w:r>
-        <w:rPr>
-          <w:rFonts w:ascii="Arial" w:hAnsi="Arial" w:cs="Arial"/>
-          <w:sz w:val="24"/>
-          <w:szCs w:val="24"/>
-        </w:rPr>
-        <w:t>A webshop teljesértékű felhasználói élményt nyújt: a vásárló tud böngészni a feltűntetett termékek között, rá tud keresni konkrét termékre, vagy kategóriák szerint szűrni</w:t>
-      </w:r>
-      <w:r>
-        <w:rPr>
-          <w:rFonts w:ascii="Arial" w:hAnsi="Arial" w:cs="Arial"/>
-          <w:sz w:val="24"/>
-          <w:szCs w:val="24"/>
-        </w:rPr>
-        <w:t>. A kiválasztott termékről tud bővebb információhoz jutni és akár regisztráció nélkül is a kiválasztott terméket kosárban tudja tárolni, továbbá a felhasználó regisztráció nélkül is képes rendelést leadni.</w:t>
-      </w:r>
-    </w:p>
-    <w:p>
-      <w:pPr>
-        <w:rPr>
-          <w:rFonts w:ascii="Arial" w:hAnsi="Arial" w:cs="Arial"/>
-          <w:sz w:val="24"/>
-          <w:szCs w:val="24"/>
-        </w:rPr>
-      </w:pPr>
-      <w:r>
-        <w:rPr>
-          <w:rFonts w:ascii="Arial" w:hAnsi="Arial" w:cs="Arial"/>
-          <w:sz w:val="24"/>
-          <w:szCs w:val="24"/>
-        </w:rPr>
-        <w:t>Lehetőség lesz a regisztrációra is, mely több kényelmi funkciót tesz lehetővé a vásárlás során és azon kívül is.</w:t>
-      </w:r>
-    </w:p>
-    <w:p>
-      <w:pPr>
-        <w:rPr>
-          <w:rFonts w:ascii="Arial" w:hAnsi="Arial" w:cs="Arial"/>
-          <w:sz w:val="24"/>
-          <w:szCs w:val="24"/>
-        </w:rPr>
-      </w:pPr>
-      <w:r>
-        <w:rPr>
-          <w:rFonts w:ascii="Arial" w:hAnsi="Arial" w:cs="Arial"/>
-          <w:sz w:val="24"/>
-          <w:szCs w:val="24"/>
-        </w:rPr>
-        <w:t>A regisztrált felhasználó, megadhatja a fizetési adatait és egyéb adatait így annak megadására nem lesz szükség minden vásárlás alkalmával.</w:t>
+        <w:t xml:space="preserve">A hűségpontokat különböző szolgáltatásokra, leértékelésekre vagy </w:t>
+      </w:r>
+      <w:proofErr w:type="spellStart"/>
+      <w:r>
+        <w:rPr>
+          <w:rFonts w:ascii="Arial" w:hAnsi="Arial" w:cs="Arial"/>
+          <w:sz w:val="24"/>
+          <w:szCs w:val="24"/>
+        </w:rPr>
+        <w:t>perkekre</w:t>
+      </w:r>
+      <w:proofErr w:type="spellEnd"/>
+      <w:r>
+        <w:rPr>
+          <w:rFonts w:ascii="Arial" w:hAnsi="Arial" w:cs="Arial"/>
+          <w:sz w:val="24"/>
+          <w:szCs w:val="24"/>
+        </w:rPr>
+        <w:t xml:space="preserve"> válthatók be. Lehetséges, hogy az a jövőben más bónuszok is megszerezhetők lesznek, ennek a funkciónak a segítségével.</w:t>
+      </w:r>
+    </w:p>
+    <w:p>
+      <w:pPr>
+        <w:spacing w:line="360" w:lineRule="auto"/>
+        <w:rPr>
+          <w:rFonts w:ascii="Arial" w:hAnsi="Arial" w:cs="Arial"/>
+          <w:sz w:val="24"/>
+          <w:szCs w:val="24"/>
+        </w:rPr>
+      </w:pPr>
+    </w:p>
+    <w:p>
+      <w:pPr>
+        <w:spacing w:line="360" w:lineRule="auto"/>
+        <w:rPr>
+          <w:rFonts w:ascii="Arial" w:hAnsi="Arial" w:cs="Arial"/>
+          <w:sz w:val="24"/>
+          <w:szCs w:val="24"/>
+        </w:rPr>
+      </w:pPr>
+    </w:p>
+    <w:p>
+      <w:pPr>
+        <w:spacing w:line="360" w:lineRule="auto"/>
+        <w:rPr>
+          <w:rFonts w:ascii="Arial" w:hAnsi="Arial" w:cs="Arial"/>
+          <w:sz w:val="24"/>
+          <w:szCs w:val="24"/>
+        </w:rPr>
+      </w:pPr>
+    </w:p>
+    <w:p>
+      <w:pPr>
+        <w:spacing w:line="360" w:lineRule="auto"/>
+        <w:rPr>
+          <w:rFonts w:ascii="Arial" w:hAnsi="Arial" w:cs="Arial"/>
+          <w:sz w:val="24"/>
+          <w:szCs w:val="24"/>
+        </w:rPr>
+      </w:pPr>
+    </w:p>
+    <w:p>
+      <w:pPr>
+        <w:spacing w:line="360" w:lineRule="auto"/>
+        <w:rPr>
+          <w:rFonts w:ascii="Arial" w:hAnsi="Arial" w:cs="Arial"/>
+          <w:sz w:val="24"/>
+          <w:szCs w:val="24"/>
+        </w:rPr>
+      </w:pPr>
+    </w:p>
+    <w:p>
+      <w:pPr>
+        <w:spacing w:line="360" w:lineRule="auto"/>
+        <w:rPr>
+          <w:rFonts w:ascii="Arial" w:hAnsi="Arial" w:cs="Arial"/>
+          <w:sz w:val="24"/>
+          <w:szCs w:val="24"/>
+        </w:rPr>
+      </w:pPr>
+    </w:p>
+    <w:p>
+      <w:pPr>
+        <w:spacing w:line="360" w:lineRule="auto"/>
+        <w:rPr>
+          <w:rFonts w:ascii="Arial" w:hAnsi="Arial" w:cs="Arial"/>
+          <w:sz w:val="24"/>
+          <w:szCs w:val="24"/>
+        </w:rPr>
+      </w:pPr>
+    </w:p>
+    <w:p>
+      <w:pPr>
+        <w:pStyle w:val="Cmsor1"/>
+        <w:keepNext w:val="0"/>
+        <w:keepLines w:val="0"/>
+      </w:pPr>
+      <w:bookmarkStart w:id="5" w:name="_Toc99451313"/>
+      <w:bookmarkStart w:id="6" w:name="_Toc99451649"/>
+      <w:r>
+        <w:t>Alkalmazott technológiák</w:t>
+      </w:r>
+      <w:r>
+        <w:t>:</w:t>
+      </w:r>
+      <w:bookmarkEnd w:id="5"/>
+      <w:bookmarkEnd w:id="6"/>
+    </w:p>
+    <w:p>
+      <w:pPr>
+        <w:spacing w:line="360" w:lineRule="auto"/>
+        <w:rPr>
+          <w:rFonts w:ascii="Arial" w:hAnsi="Arial" w:cs="Arial"/>
+          <w:sz w:val="24"/>
+          <w:szCs w:val="24"/>
+        </w:rPr>
+      </w:pPr>
+      <w:r>
+        <w:rPr>
+          <w:rFonts w:ascii="Arial" w:hAnsi="Arial" w:cs="Arial"/>
+          <w:sz w:val="24"/>
+          <w:szCs w:val="24"/>
+        </w:rPr>
+        <w:t>Vésősoron egy</w:t>
+      </w:r>
+      <w:r>
+        <w:rPr>
+          <w:rFonts w:ascii="Arial" w:hAnsi="Arial" w:cs="Arial"/>
+          <w:sz w:val="24"/>
+          <w:szCs w:val="24"/>
+        </w:rPr>
+        <w:t xml:space="preserve"> webáruház </w:t>
+      </w:r>
+      <w:r>
+        <w:rPr>
+          <w:rFonts w:ascii="Arial" w:hAnsi="Arial" w:cs="Arial"/>
+          <w:sz w:val="24"/>
+          <w:szCs w:val="24"/>
+        </w:rPr>
+        <w:t xml:space="preserve">megvalósítása mellett döntöttünk. Mivel napjainkban az online vásárlás nagy teret hódított, ezért kézenfekvőnek tűnt, hogy mi is egy webshopot készítsünk. </w:t>
+      </w:r>
+      <w:r>
+        <w:rPr>
+          <w:rFonts w:ascii="Arial" w:hAnsi="Arial" w:cs="Arial"/>
+          <w:sz w:val="24"/>
+          <w:szCs w:val="24"/>
+        </w:rPr>
+        <w:t>Véleményünk szerint ez a projekt kellően összetett és a modern igényekhez mérten aktuális ahhoz, hogy a vizsga</w:t>
       </w:r>
       <w:r>
         <w:rPr>
@@ -700,317 +1403,6 @@
         </w:rPr>
         <w:t xml:space="preserve"> </w:t>
       </w:r>
-    </w:p>
-    <w:p>
-      <w:pPr>
-        <w:rPr>
-          <w:rFonts w:ascii="Arial" w:hAnsi="Arial" w:cs="Arial"/>
-          <w:sz w:val="24"/>
-          <w:szCs w:val="24"/>
-        </w:rPr>
-      </w:pPr>
-      <w:r>
-        <w:rPr>
-          <w:rFonts w:ascii="Arial" w:hAnsi="Arial" w:cs="Arial"/>
-          <w:sz w:val="24"/>
-          <w:szCs w:val="24"/>
-        </w:rPr>
-        <w:t xml:space="preserve">Lesz lehetőség regisztrált felhasználóknak, </w:t>
-      </w:r>
-      <w:proofErr w:type="spellStart"/>
-      <w:r>
-        <w:rPr>
-          <w:rFonts w:ascii="Arial" w:hAnsi="Arial" w:cs="Arial"/>
-          <w:sz w:val="24"/>
-          <w:szCs w:val="24"/>
-        </w:rPr>
-        <w:t>wishlist</w:t>
-      </w:r>
-      <w:proofErr w:type="spellEnd"/>
-      <w:r>
-        <w:rPr>
-          <w:rFonts w:ascii="Arial" w:hAnsi="Arial" w:cs="Arial"/>
-          <w:sz w:val="24"/>
-          <w:szCs w:val="24"/>
-        </w:rPr>
-        <w:t xml:space="preserve"> létrehozására, abban az esetben, ha egy </w:t>
-      </w:r>
-      <w:proofErr w:type="spellStart"/>
-      <w:r>
-        <w:rPr>
-          <w:rFonts w:ascii="Arial" w:hAnsi="Arial" w:cs="Arial"/>
-          <w:sz w:val="24"/>
-          <w:szCs w:val="24"/>
-        </w:rPr>
-        <w:t>wishlist</w:t>
-      </w:r>
-      <w:proofErr w:type="spellEnd"/>
-      <w:r>
-        <w:rPr>
-          <w:rFonts w:ascii="Arial" w:hAnsi="Arial" w:cs="Arial"/>
-          <w:sz w:val="24"/>
-          <w:szCs w:val="24"/>
-        </w:rPr>
-        <w:t>-en lévő termék leárazásra kerül, akkor a felhasználót emailben értesítjük az új leárazásokról.</w:t>
-      </w:r>
-    </w:p>
-    <w:p>
-      <w:pPr>
-        <w:rPr>
-          <w:rFonts w:ascii="Arial" w:hAnsi="Arial" w:cs="Arial"/>
-          <w:sz w:val="24"/>
-          <w:szCs w:val="24"/>
-        </w:rPr>
-      </w:pPr>
-      <w:r>
-        <w:rPr>
-          <w:rFonts w:ascii="Arial" w:hAnsi="Arial" w:cs="Arial"/>
-          <w:sz w:val="24"/>
-          <w:szCs w:val="24"/>
-        </w:rPr>
-        <w:t>Lehetőség lesz arra is</w:t>
-      </w:r>
-      <w:r>
-        <w:rPr>
-          <w:rFonts w:ascii="Arial" w:hAnsi="Arial" w:cs="Arial"/>
-          <w:sz w:val="24"/>
-          <w:szCs w:val="24"/>
-        </w:rPr>
-        <w:t>,</w:t>
-      </w:r>
-      <w:r>
-        <w:rPr>
-          <w:rFonts w:ascii="Arial" w:hAnsi="Arial" w:cs="Arial"/>
-          <w:sz w:val="24"/>
-          <w:szCs w:val="24"/>
-        </w:rPr>
-        <w:t xml:space="preserve"> hogy a felhasználó kérje</w:t>
-      </w:r>
-      <w:r>
-        <w:rPr>
-          <w:rFonts w:ascii="Arial" w:hAnsi="Arial" w:cs="Arial"/>
-          <w:sz w:val="24"/>
-          <w:szCs w:val="24"/>
-        </w:rPr>
-        <w:t>n</w:t>
-      </w:r>
-      <w:r>
-        <w:rPr>
-          <w:rFonts w:ascii="Arial" w:hAnsi="Arial" w:cs="Arial"/>
-          <w:sz w:val="24"/>
-          <w:szCs w:val="24"/>
-        </w:rPr>
-        <w:t xml:space="preserve"> értesítő </w:t>
-      </w:r>
-      <w:proofErr w:type="spellStart"/>
-      <w:r>
-        <w:rPr>
-          <w:rFonts w:ascii="Arial" w:hAnsi="Arial" w:cs="Arial"/>
-          <w:sz w:val="24"/>
-          <w:szCs w:val="24"/>
-        </w:rPr>
-        <w:t>emailek</w:t>
-      </w:r>
-      <w:proofErr w:type="spellEnd"/>
-      <w:r>
-        <w:rPr>
-          <w:rFonts w:ascii="Arial" w:hAnsi="Arial" w:cs="Arial"/>
-          <w:sz w:val="24"/>
-          <w:szCs w:val="24"/>
-        </w:rPr>
-        <w:t>, hogy mindig naprakész információja legyen a legújabb akciókról és új termékekről.</w:t>
-      </w:r>
-    </w:p>
-    <w:p>
-      <w:pPr>
-        <w:rPr>
-          <w:rFonts w:ascii="Arial" w:hAnsi="Arial" w:cs="Arial"/>
-          <w:sz w:val="24"/>
-          <w:szCs w:val="24"/>
-        </w:rPr>
-      </w:pPr>
-      <w:r>
-        <w:rPr>
-          <w:rFonts w:ascii="Arial" w:hAnsi="Arial" w:cs="Arial"/>
-          <w:sz w:val="24"/>
-          <w:szCs w:val="24"/>
-        </w:rPr>
-        <w:t>Regisztrált felhasználók továbbá tudnak hűségpontokat gyűjteni, ha egy bizonyos érték felett vásárolnak.</w:t>
-      </w:r>
-    </w:p>
-    <w:p>
-      <w:pPr>
-        <w:rPr>
-          <w:rFonts w:ascii="Arial" w:hAnsi="Arial" w:cs="Arial"/>
-          <w:sz w:val="24"/>
-          <w:szCs w:val="24"/>
-        </w:rPr>
-      </w:pPr>
-      <w:r>
-        <w:rPr>
-          <w:rFonts w:ascii="Arial" w:hAnsi="Arial" w:cs="Arial"/>
-          <w:sz w:val="24"/>
-          <w:szCs w:val="24"/>
-        </w:rPr>
-        <w:t xml:space="preserve">A hűségpontokat különböző szolgáltatásokra, leértékelésekre vagy </w:t>
-      </w:r>
-      <w:proofErr w:type="spellStart"/>
-      <w:r>
-        <w:rPr>
-          <w:rFonts w:ascii="Arial" w:hAnsi="Arial" w:cs="Arial"/>
-          <w:sz w:val="24"/>
-          <w:szCs w:val="24"/>
-        </w:rPr>
-        <w:t>perkekre</w:t>
-      </w:r>
-      <w:proofErr w:type="spellEnd"/>
-      <w:r>
-        <w:rPr>
-          <w:rFonts w:ascii="Arial" w:hAnsi="Arial" w:cs="Arial"/>
-          <w:sz w:val="24"/>
-          <w:szCs w:val="24"/>
-        </w:rPr>
-        <w:t xml:space="preserve"> válthatók be. Lehetséges, hogy az a jövőben más bónuszok is megszerezhetők lesznek, ennek a funkciónak a segítségével.</w:t>
-      </w:r>
-    </w:p>
-    <w:p>
-      <w:pPr>
-        <w:rPr>
-          <w:rFonts w:ascii="Arial" w:hAnsi="Arial" w:cs="Arial"/>
-          <w:sz w:val="24"/>
-          <w:szCs w:val="24"/>
-        </w:rPr>
-      </w:pPr>
-    </w:p>
-    <w:p>
-      <w:pPr>
-        <w:rPr>
-          <w:rFonts w:ascii="Arial" w:hAnsi="Arial" w:cs="Arial"/>
-          <w:sz w:val="24"/>
-          <w:szCs w:val="24"/>
-        </w:rPr>
-      </w:pPr>
-      <w:bookmarkStart w:id="0" w:name="_GoBack"/>
-      <w:bookmarkEnd w:id="0"/>
-    </w:p>
-    <w:p>
-      <w:pPr>
-        <w:rPr>
-          <w:rFonts w:ascii="Arial" w:hAnsi="Arial" w:cs="Arial"/>
-          <w:sz w:val="24"/>
-          <w:szCs w:val="24"/>
-        </w:rPr>
-      </w:pPr>
-    </w:p>
-    <w:p>
-      <w:pPr>
-        <w:rPr>
-          <w:rFonts w:ascii="Arial" w:hAnsi="Arial" w:cs="Arial"/>
-          <w:sz w:val="24"/>
-          <w:szCs w:val="24"/>
-        </w:rPr>
-      </w:pPr>
-    </w:p>
-    <w:p>
-      <w:pPr>
-        <w:rPr>
-          <w:rFonts w:ascii="Arial" w:hAnsi="Arial" w:cs="Arial"/>
-          <w:sz w:val="24"/>
-          <w:szCs w:val="24"/>
-        </w:rPr>
-      </w:pPr>
-    </w:p>
-    <w:p>
-      <w:pPr>
-        <w:rPr>
-          <w:rFonts w:ascii="Arial" w:hAnsi="Arial" w:cs="Arial"/>
-          <w:sz w:val="24"/>
-          <w:szCs w:val="24"/>
-        </w:rPr>
-      </w:pPr>
-    </w:p>
-    <w:p>
-      <w:pPr>
-        <w:rPr>
-          <w:rFonts w:ascii="Arial" w:hAnsi="Arial" w:cs="Arial"/>
-          <w:sz w:val="24"/>
-          <w:szCs w:val="24"/>
-        </w:rPr>
-      </w:pPr>
-    </w:p>
-    <w:p>
-      <w:pPr>
-        <w:rPr>
-          <w:rFonts w:ascii="Arial" w:hAnsi="Arial" w:cs="Arial"/>
-          <w:sz w:val="24"/>
-          <w:szCs w:val="24"/>
-        </w:rPr>
-      </w:pPr>
-      <w:r>
-        <w:rPr>
-          <w:rFonts w:ascii="Arial" w:hAnsi="Arial" w:cs="Arial"/>
-          <w:sz w:val="24"/>
-          <w:szCs w:val="24"/>
-        </w:rPr>
-        <w:t>Alkalmazott technológiák</w:t>
-      </w:r>
-      <w:r>
-        <w:rPr>
-          <w:rFonts w:ascii="Arial" w:hAnsi="Arial" w:cs="Arial"/>
-          <w:sz w:val="24"/>
-          <w:szCs w:val="24"/>
-        </w:rPr>
-        <w:t>:</w:t>
-      </w:r>
-    </w:p>
-    <w:p>
-      <w:pPr>
-        <w:rPr>
-          <w:rFonts w:ascii="Arial" w:hAnsi="Arial" w:cs="Arial"/>
-          <w:sz w:val="24"/>
-          <w:szCs w:val="24"/>
-        </w:rPr>
-      </w:pPr>
-      <w:r>
-        <w:rPr>
-          <w:rFonts w:ascii="Arial" w:hAnsi="Arial" w:cs="Arial"/>
-          <w:sz w:val="24"/>
-          <w:szCs w:val="24"/>
-        </w:rPr>
-        <w:t>Vésősoron egy</w:t>
-      </w:r>
-      <w:r>
-        <w:rPr>
-          <w:rFonts w:ascii="Arial" w:hAnsi="Arial" w:cs="Arial"/>
-          <w:sz w:val="24"/>
-          <w:szCs w:val="24"/>
-        </w:rPr>
-        <w:t xml:space="preserve"> webáruház </w:t>
-      </w:r>
-      <w:r>
-        <w:rPr>
-          <w:rFonts w:ascii="Arial" w:hAnsi="Arial" w:cs="Arial"/>
-          <w:sz w:val="24"/>
-          <w:szCs w:val="24"/>
-        </w:rPr>
-        <w:t xml:space="preserve">megvalósítása mellett döntöttünk. Mivel napjainkban az online vásárlás nagy teret hódított, ezért kézenfekvőnek tűnt, hogy mi is egy webshopot készítsünk. </w:t>
-      </w:r>
-      <w:r>
-        <w:rPr>
-          <w:rFonts w:ascii="Arial" w:hAnsi="Arial" w:cs="Arial"/>
-          <w:sz w:val="24"/>
-          <w:szCs w:val="24"/>
-        </w:rPr>
-        <w:t>Véleményünk szerint ez a projekt kellően összetett és a modern igényekhez mérten aktuális ahhoz, hogy a vizsga</w:t>
-      </w:r>
-      <w:r>
-        <w:rPr>
-          <w:rFonts w:ascii="Arial" w:hAnsi="Arial" w:cs="Arial"/>
-          <w:sz w:val="24"/>
-          <w:szCs w:val="24"/>
-        </w:rPr>
-        <w:t xml:space="preserve"> </w:t>
-      </w:r>
       <w:r>
         <w:rPr>
           <w:rFonts w:ascii="Arial" w:hAnsi="Arial" w:cs="Arial"/>
@@ -1022,24 +1414,35 @@
     </w:p>
     <w:p>
       <w:pPr>
-        <w:rPr>
-          <w:rFonts w:ascii="Arial" w:hAnsi="Arial" w:cs="Arial"/>
-          <w:sz w:val="24"/>
-          <w:szCs w:val="24"/>
-        </w:rPr>
-      </w:pPr>
-      <w:r>
-        <w:rPr>
-          <w:rFonts w:ascii="Arial" w:hAnsi="Arial" w:cs="Arial"/>
-          <w:sz w:val="24"/>
-          <w:szCs w:val="24"/>
-        </w:rPr>
-        <w:lastRenderedPageBreak/>
-        <w:t xml:space="preserve">A webshop megvalósítását illetően több lehetőség is nyitva állt előttünk: </w:t>
-      </w:r>
-    </w:p>
-    <w:p>
-      <w:pPr>
+        <w:spacing w:line="360" w:lineRule="auto"/>
+        <w:rPr>
+          <w:rFonts w:ascii="Arial" w:hAnsi="Arial" w:cs="Arial"/>
+          <w:sz w:val="24"/>
+          <w:szCs w:val="24"/>
+        </w:rPr>
+      </w:pPr>
+      <w:r>
+        <w:rPr>
+          <w:rFonts w:ascii="Arial" w:hAnsi="Arial" w:cs="Arial"/>
+          <w:sz w:val="24"/>
+          <w:szCs w:val="24"/>
+        </w:rPr>
+        <w:t>A webshop megvalósítását illetően tö</w:t>
+      </w:r>
+      <w:bookmarkStart w:id="7" w:name="_GoBack"/>
+      <w:bookmarkEnd w:id="7"/>
+      <w:r>
+        <w:rPr>
+          <w:rFonts w:ascii="Arial" w:hAnsi="Arial" w:cs="Arial"/>
+          <w:sz w:val="24"/>
+          <w:szCs w:val="24"/>
+        </w:rPr>
+        <w:t xml:space="preserve">bb lehetőség is nyitva állt előttünk: </w:t>
+      </w:r>
+    </w:p>
+    <w:p>
+      <w:pPr>
+        <w:spacing w:line="360" w:lineRule="auto"/>
         <w:rPr>
           <w:rFonts w:ascii="Arial" w:hAnsi="Arial" w:cs="Arial"/>
           <w:sz w:val="24"/>
@@ -1057,6 +1460,7 @@
     </w:p>
     <w:p>
       <w:pPr>
+        <w:spacing w:line="360" w:lineRule="auto"/>
         <w:rPr>
           <w:rFonts w:ascii="Arial" w:hAnsi="Arial" w:cs="Arial"/>
           <w:color w:val="000000" w:themeColor="text1"/>
@@ -1081,34 +1485,14 @@
           <w:szCs w:val="24"/>
           <w:shd w:val="clear" w:color="auto" w:fill="FFFFFF"/>
         </w:rPr>
-        <w:t>ezeknek a segítségével</w:t>
-      </w:r>
-      <w:r>
-        <w:rPr>
-          <w:rFonts w:ascii="Arial" w:hAnsi="Arial" w:cs="Arial"/>
-          <w:color w:val="000000" w:themeColor="text1"/>
-          <w:sz w:val="24"/>
-          <w:szCs w:val="24"/>
-          <w:shd w:val="clear" w:color="auto" w:fill="FFFFFF"/>
-        </w:rPr>
-        <w:t>,</w:t>
-      </w:r>
-      <w:r>
-        <w:rPr>
-          <w:rFonts w:ascii="Arial" w:hAnsi="Arial" w:cs="Arial"/>
-          <w:color w:val="000000" w:themeColor="text1"/>
-          <w:sz w:val="24"/>
-          <w:szCs w:val="24"/>
-          <w:shd w:val="clear" w:color="auto" w:fill="FFFFFF"/>
-        </w:rPr>
-        <w:t xml:space="preserve"> jóval gyorsabban dolgozhatunk, valósíthatjuk meg az adott funkcionalitást.</w:t>
+        <w:t>ezeknek a segítségével, jóval gyorsabban dolgozhatunk, valósíthatjuk meg az adott funkcionalitást.</w:t>
       </w:r>
     </w:p>
     <w:p>
       <w:pPr>
         <w:pStyle w:val="NormlWeb"/>
         <w:shd w:val="clear" w:color="auto" w:fill="FFFFFF"/>
-        <w:spacing w:before="0" w:beforeAutospacing="0" w:after="240" w:afterAutospacing="0"/>
+        <w:spacing w:before="0" w:beforeAutospacing="0" w:after="240" w:afterAutospacing="0" w:line="360" w:lineRule="auto"/>
         <w:rPr>
           <w:rFonts w:ascii="Arial" w:hAnsi="Arial" w:cs="Arial"/>
           <w:color w:val="000000" w:themeColor="text1"/>
@@ -1126,7 +1510,7 @@
       <w:pPr>
         <w:pStyle w:val="NormlWeb"/>
         <w:shd w:val="clear" w:color="auto" w:fill="FFFFFF"/>
-        <w:spacing w:before="0" w:beforeAutospacing="0" w:after="240" w:afterAutospacing="0"/>
+        <w:spacing w:before="0" w:beforeAutospacing="0" w:after="240" w:afterAutospacing="0" w:line="360" w:lineRule="auto"/>
         <w:rPr>
           <w:rFonts w:ascii="Arial" w:hAnsi="Arial" w:cs="Arial"/>
           <w:color w:val="000000" w:themeColor="text1"/>
@@ -1138,6 +1522,7 @@
           <w:rFonts w:ascii="Arial" w:hAnsi="Arial" w:cs="Arial"/>
           <w:color w:val="000000" w:themeColor="text1"/>
         </w:rPr>
+        <w:lastRenderedPageBreak/>
         <w:t>Mindezek</w:t>
       </w:r>
       <w:proofErr w:type="spellEnd"/>
@@ -1151,6 +1536,7 @@
     </w:p>
     <w:p>
       <w:pPr>
+        <w:spacing w:line="360" w:lineRule="auto"/>
         <w:rPr>
           <w:rFonts w:ascii="Arial" w:hAnsi="Arial" w:cs="Arial"/>
           <w:sz w:val="24"/>
@@ -1204,6 +1590,285 @@
     </w:p>
     <w:p>
       <w:pPr>
+        <w:pStyle w:val="Cmsor2"/>
+        <w:keepNext w:val="0"/>
+        <w:keepLines w:val="0"/>
+      </w:pPr>
+      <w:bookmarkStart w:id="8" w:name="_Toc99451314"/>
+      <w:bookmarkStart w:id="9" w:name="_Toc99451650"/>
+      <w:r>
+        <w:t>A PHP fogalma</w:t>
+      </w:r>
+      <w:bookmarkEnd w:id="8"/>
+      <w:bookmarkEnd w:id="9"/>
+    </w:p>
+    <w:p>
+      <w:pPr>
+        <w:spacing w:line="360" w:lineRule="auto"/>
+        <w:jc w:val="both"/>
+        <w:rPr>
+          <w:rFonts w:ascii="Arial" w:hAnsi="Arial" w:cs="Arial"/>
+          <w:sz w:val="24"/>
+        </w:rPr>
+      </w:pPr>
+      <w:r>
+        <w:rPr>
+          <w:rFonts w:ascii="Arial" w:hAnsi="Arial" w:cs="Arial"/>
+          <w:sz w:val="24"/>
+        </w:rPr>
+        <w:t xml:space="preserve">A PHP egy általános szerveroldali scriptnyelv, melynek segítségével dinamikus weboldalakat készíthetünk. Az első scriptnyelvek egyike, melyet HTML oldalakba ágyazhatunk. </w:t>
+      </w:r>
+    </w:p>
+    <w:p>
+      <w:pPr>
+        <w:spacing w:line="360" w:lineRule="auto"/>
+        <w:jc w:val="both"/>
+        <w:rPr>
+          <w:rFonts w:ascii="Arial" w:hAnsi="Arial" w:cs="Arial"/>
+          <w:sz w:val="24"/>
+        </w:rPr>
+      </w:pPr>
+      <w:r>
+        <w:rPr>
+          <w:rFonts w:ascii="Arial" w:hAnsi="Arial" w:cs="Arial"/>
+          <w:sz w:val="24"/>
+        </w:rPr>
+        <w:t xml:space="preserve">Hogy pontosan mire is jó ez? Képzeljünk el egy weboldalt, ami csak HTML fájlokból áll, ezzel a weboldallal a képek, és szövegek megjelenítésén kívül mást nem tudunk megjeleníteni, csak megnézni. Ha szerkeszteni szeretnénk, csak a forrás módosításával tehetjük meg. </w:t>
+      </w:r>
+    </w:p>
+    <w:p>
+      <w:pPr>
+        <w:spacing w:line="360" w:lineRule="auto"/>
+        <w:jc w:val="both"/>
+        <w:rPr>
+          <w:rFonts w:ascii="Arial" w:hAnsi="Arial" w:cs="Arial"/>
+          <w:sz w:val="24"/>
+        </w:rPr>
+      </w:pPr>
+      <w:r>
+        <w:rPr>
+          <w:rFonts w:ascii="Arial" w:hAnsi="Arial" w:cs="Arial"/>
+          <w:sz w:val="24"/>
+        </w:rPr>
+        <w:t xml:space="preserve">Ahhoz, hogy a weboldalunkat rávegyük űrlapok feldolgozására, e-mailek küldésére, webshopok üzemeltetésére, PHP-re (vagy más programnyelvre) lesz szükségünk. </w:t>
+      </w:r>
+    </w:p>
+    <w:p>
+      <w:pPr>
+        <w:spacing w:line="360" w:lineRule="auto"/>
+        <w:jc w:val="both"/>
+        <w:rPr>
+          <w:rFonts w:ascii="Arial" w:hAnsi="Arial" w:cs="Arial"/>
+          <w:sz w:val="24"/>
+        </w:rPr>
+      </w:pPr>
+      <w:r>
+        <w:rPr>
+          <w:rFonts w:ascii="Arial" w:hAnsi="Arial" w:cs="Arial"/>
+          <w:sz w:val="24"/>
+        </w:rPr>
+        <w:t>A PHP népszerűsége rendkívül gyorsan nőtt, és nem sokkal később már minden nagyobb weboldal ezt használta, többek között a Facebook, Google, Amazon, eBay és még sokan mások is.</w:t>
+      </w:r>
+    </w:p>
+    <w:p>
+      <w:pPr>
+        <w:spacing w:line="360" w:lineRule="auto"/>
+        <w:jc w:val="both"/>
+        <w:rPr>
+          <w:rFonts w:ascii="Arial" w:hAnsi="Arial" w:cs="Arial"/>
+          <w:sz w:val="24"/>
+        </w:rPr>
+      </w:pPr>
+      <w:r>
+        <w:rPr>
+          <w:rFonts w:ascii="Arial" w:hAnsi="Arial" w:cs="Arial"/>
+          <w:sz w:val="24"/>
+        </w:rPr>
+        <w:t xml:space="preserve">Népszerűségét az előre definiált függvényekkel és könyvtárakkal, gyorsaságával, és egyszerű használatával érte el. </w:t>
+      </w:r>
+    </w:p>
+    <w:p>
+      <w:pPr>
+        <w:pStyle w:val="Cmsor2"/>
+        <w:keepNext w:val="0"/>
+        <w:keepLines w:val="0"/>
+      </w:pPr>
+      <w:bookmarkStart w:id="10" w:name="_Toc99451315"/>
+      <w:bookmarkStart w:id="11" w:name="_Toc99451651"/>
+      <w:r>
+        <w:t>A PHP működése</w:t>
+      </w:r>
+      <w:bookmarkEnd w:id="10"/>
+      <w:bookmarkEnd w:id="11"/>
+    </w:p>
+    <w:p>
+      <w:pPr>
+        <w:spacing w:line="360" w:lineRule="auto"/>
+        <w:jc w:val="both"/>
+        <w:rPr>
+          <w:rFonts w:ascii="Arial" w:hAnsi="Arial" w:cs="Arial"/>
+          <w:sz w:val="24"/>
+        </w:rPr>
+      </w:pPr>
+      <w:r>
+        <w:rPr>
+          <w:rFonts w:ascii="Arial" w:hAnsi="Arial" w:cs="Arial"/>
+          <w:sz w:val="24"/>
+        </w:rPr>
+        <w:t>A PHP a HTML-el ellentétben nem kliens (felhasználó) oldali, hanem szerver oldali nyelv, ami azt jelenti, hogy a kiszolgáló nem küldi el a PHP kódot az kliens-</w:t>
+      </w:r>
+      <w:proofErr w:type="spellStart"/>
+      <w:r>
+        <w:rPr>
+          <w:rFonts w:ascii="Arial" w:hAnsi="Arial" w:cs="Arial"/>
+          <w:sz w:val="24"/>
+        </w:rPr>
+        <w:t>nek</w:t>
+      </w:r>
+      <w:proofErr w:type="spellEnd"/>
+      <w:r>
+        <w:rPr>
+          <w:rFonts w:ascii="Arial" w:hAnsi="Arial" w:cs="Arial"/>
+          <w:sz w:val="24"/>
+        </w:rPr>
+        <w:t>, hanem a kiszolgáló oldalán a PHP-értelmező motor dolgozza fel.</w:t>
+      </w:r>
+    </w:p>
+    <w:p>
+      <w:pPr>
+        <w:spacing w:line="360" w:lineRule="auto"/>
+        <w:jc w:val="both"/>
+        <w:rPr>
+          <w:rFonts w:ascii="Arial" w:hAnsi="Arial" w:cs="Arial"/>
+          <w:sz w:val="24"/>
+        </w:rPr>
+      </w:pPr>
+      <w:r>
+        <w:rPr>
+          <w:rFonts w:ascii="Arial" w:hAnsi="Arial" w:cs="Arial"/>
+          <w:sz w:val="24"/>
+        </w:rPr>
+        <w:t>A PHP kódok végezhetnek adatbázis műveleteket, e-mail műveleteket, fájlokat hozhatnak létre, módosíthatnak, törölhetnek, képeket szúrhatnak be, de akár módosíthatják a HTML kódokat is. A PHP kódok kimenetele, csak a HTML elemekkel együtt kerül a felhasználóhoz.</w:t>
+      </w:r>
+    </w:p>
+    <w:p>
+      <w:pPr>
+        <w:spacing w:line="360" w:lineRule="auto"/>
+        <w:rPr>
+          <w:rFonts w:ascii="Arial" w:hAnsi="Arial" w:cs="Arial"/>
+          <w:sz w:val="24"/>
+          <w:szCs w:val="24"/>
+        </w:rPr>
+      </w:pPr>
+      <w:r>
+        <w:rPr>
+          <w:rFonts w:ascii="Arial" w:hAnsi="Arial" w:cs="Arial"/>
+          <w:sz w:val="24"/>
+          <w:szCs w:val="24"/>
+        </w:rPr>
+        <w:lastRenderedPageBreak/>
+        <w:t xml:space="preserve">Ami a </w:t>
+      </w:r>
+      <w:proofErr w:type="spellStart"/>
+      <w:r>
+        <w:rPr>
+          <w:rFonts w:ascii="Arial" w:hAnsi="Arial" w:cs="Arial"/>
+          <w:sz w:val="24"/>
+          <w:szCs w:val="24"/>
+        </w:rPr>
+        <w:t>Laravel</w:t>
+      </w:r>
+      <w:proofErr w:type="spellEnd"/>
+      <w:r>
+        <w:rPr>
+          <w:rFonts w:ascii="Arial" w:hAnsi="Arial" w:cs="Arial"/>
+          <w:sz w:val="24"/>
+          <w:szCs w:val="24"/>
+        </w:rPr>
+        <w:t>-t illeti mindenképpen előnyt jelentett</w:t>
+      </w:r>
+      <w:r>
+        <w:rPr>
+          <w:rFonts w:ascii="Arial" w:hAnsi="Arial" w:cs="Arial"/>
+          <w:sz w:val="24"/>
+          <w:szCs w:val="24"/>
+        </w:rPr>
+        <w:t>,</w:t>
+      </w:r>
+      <w:r>
+        <w:rPr>
+          <w:rFonts w:ascii="Arial" w:hAnsi="Arial" w:cs="Arial"/>
+          <w:sz w:val="24"/>
+          <w:szCs w:val="24"/>
+        </w:rPr>
+        <w:t xml:space="preserve"> hogy maga a framework</w:t>
+      </w:r>
+      <w:r>
+        <w:rPr>
+          <w:rFonts w:ascii="Arial" w:hAnsi="Arial" w:cs="Arial"/>
+          <w:sz w:val="24"/>
+          <w:szCs w:val="24"/>
+        </w:rPr>
+        <w:t xml:space="preserve"> nagyon jól dokumentált és napjainkban továbbra is széles körben elterjedt és nagy népszerűségnek örvend.</w:t>
+      </w:r>
+    </w:p>
+    <w:p>
+      <w:pPr>
+        <w:spacing w:line="360" w:lineRule="auto"/>
+        <w:rPr>
+          <w:rFonts w:ascii="Arial" w:hAnsi="Arial" w:cs="Arial"/>
+          <w:sz w:val="24"/>
+          <w:szCs w:val="24"/>
+        </w:rPr>
+      </w:pPr>
+      <w:r>
+        <w:rPr>
+          <w:rFonts w:ascii="Arial" w:hAnsi="Arial" w:cs="Arial"/>
+          <w:sz w:val="24"/>
+          <w:szCs w:val="24"/>
+        </w:rPr>
+        <w:t xml:space="preserve">A </w:t>
+      </w:r>
+      <w:proofErr w:type="spellStart"/>
+      <w:r>
+        <w:rPr>
+          <w:rFonts w:ascii="Arial" w:hAnsi="Arial" w:cs="Arial"/>
+          <w:sz w:val="24"/>
+          <w:szCs w:val="24"/>
+        </w:rPr>
+        <w:t>Laravel</w:t>
+      </w:r>
+      <w:proofErr w:type="spellEnd"/>
+      <w:r>
+        <w:rPr>
+          <w:rFonts w:ascii="Arial" w:hAnsi="Arial" w:cs="Arial"/>
+          <w:sz w:val="24"/>
+          <w:szCs w:val="24"/>
+        </w:rPr>
+        <w:t xml:space="preserve"> erősen az MVC modellen alapul, ami számunkra szintén pozitívum volt, mert, elsősorban ilyen keretrendszereket használtunk a múltban.</w:t>
+      </w:r>
+    </w:p>
+    <w:p>
+      <w:pPr>
+        <w:spacing w:line="360" w:lineRule="auto"/>
+        <w:rPr>
+          <w:rFonts w:ascii="Arial" w:hAnsi="Arial" w:cs="Arial"/>
+          <w:sz w:val="24"/>
+          <w:szCs w:val="24"/>
+        </w:rPr>
+      </w:pPr>
+      <w:r>
+        <w:rPr>
+          <w:rFonts w:ascii="Arial" w:hAnsi="Arial" w:cs="Arial"/>
+          <w:sz w:val="24"/>
+          <w:szCs w:val="24"/>
+        </w:rPr>
+        <w:t>Viszont jelenleg a JavaScript alapú rendszerekben több tapasztalattal rendelkeztünk ezért választottuk az Express.js-t.</w:t>
+      </w:r>
+    </w:p>
+    <w:p>
+      <w:pPr>
+        <w:spacing w:line="360" w:lineRule="auto"/>
         <w:rPr>
           <w:rFonts w:ascii="Arial" w:hAnsi="Arial" w:cs="Arial"/>
           <w:sz w:val="24"/>
@@ -1221,6 +1886,7 @@
     </w:p>
     <w:p>
       <w:pPr>
+        <w:spacing w:line="360" w:lineRule="auto"/>
         <w:rPr>
           <w:rFonts w:ascii="Arial" w:hAnsi="Arial" w:cs="Arial"/>
           <w:sz w:val="24"/>
@@ -1238,6 +1904,7 @@
     </w:p>
     <w:p>
       <w:pPr>
+        <w:spacing w:line="360" w:lineRule="auto"/>
         <w:rPr>
           <w:rFonts w:ascii="Arial" w:hAnsi="Arial" w:cs="Arial"/>
           <w:sz w:val="24"/>
@@ -1255,19 +1922,38 @@
     </w:p>
     <w:p>
       <w:pPr>
-        <w:rPr>
-          <w:rFonts w:ascii="Arial" w:hAnsi="Arial" w:cs="Arial"/>
-          <w:sz w:val="24"/>
-          <w:szCs w:val="24"/>
-        </w:rPr>
-      </w:pPr>
-      <w:r>
-        <w:rPr>
-          <w:rFonts w:ascii="Arial" w:hAnsi="Arial" w:cs="Arial"/>
-          <w:sz w:val="24"/>
-          <w:szCs w:val="24"/>
-        </w:rPr>
-        <w:t xml:space="preserve">Ami a </w:t>
+        <w:spacing w:line="360" w:lineRule="auto"/>
+        <w:rPr>
+          <w:rFonts w:ascii="Arial" w:hAnsi="Arial" w:cs="Arial"/>
+          <w:sz w:val="24"/>
+          <w:szCs w:val="24"/>
+        </w:rPr>
+      </w:pPr>
+      <w:r>
+        <w:rPr>
+          <w:rFonts w:ascii="Arial" w:hAnsi="Arial" w:cs="Arial"/>
+          <w:sz w:val="24"/>
+          <w:szCs w:val="24"/>
+        </w:rPr>
+        <w:t>Az Express.js –re esett végül a választásunk.</w:t>
+      </w:r>
+    </w:p>
+    <w:p>
+      <w:pPr>
+        <w:spacing w:line="360" w:lineRule="auto"/>
+        <w:rPr>
+          <w:rFonts w:ascii="Arial" w:hAnsi="Arial" w:cs="Arial"/>
+          <w:sz w:val="24"/>
+          <w:szCs w:val="24"/>
+        </w:rPr>
+      </w:pPr>
+      <w:r>
+        <w:rPr>
+          <w:rFonts w:ascii="Arial" w:hAnsi="Arial" w:cs="Arial"/>
+          <w:sz w:val="24"/>
+          <w:szCs w:val="24"/>
+        </w:rPr>
+        <w:t xml:space="preserve">A </w:t>
       </w:r>
       <w:proofErr w:type="spellStart"/>
       <w:r>
@@ -1276,7 +1962,7 @@
           <w:sz w:val="24"/>
           <w:szCs w:val="24"/>
         </w:rPr>
-        <w:t>Laravel</w:t>
+        <w:t>framework</w:t>
       </w:r>
       <w:proofErr w:type="spellEnd"/>
       <w:r>
@@ -1285,35 +1971,156 @@
           <w:sz w:val="24"/>
           <w:szCs w:val="24"/>
         </w:rPr>
-        <w:t>-t illeti mindenképpen előnyt jelentett</w:t>
-      </w:r>
-      <w:r>
-        <w:rPr>
-          <w:rFonts w:ascii="Arial" w:hAnsi="Arial" w:cs="Arial"/>
-          <w:sz w:val="24"/>
-          <w:szCs w:val="24"/>
-        </w:rPr>
-        <w:t>,</w:t>
-      </w:r>
-      <w:r>
-        <w:rPr>
-          <w:rFonts w:ascii="Arial" w:hAnsi="Arial" w:cs="Arial"/>
-          <w:sz w:val="24"/>
-          <w:szCs w:val="24"/>
-        </w:rPr>
-        <w:t xml:space="preserve"> hogy maga a framework</w:t>
-      </w:r>
-      <w:r>
-        <w:rPr>
-          <w:rFonts w:ascii="Arial" w:hAnsi="Arial" w:cs="Arial"/>
-          <w:sz w:val="24"/>
-          <w:szCs w:val="24"/>
-        </w:rPr>
-        <w:t xml:space="preserve"> nagyon jól dokumentált és napjainkban továbbra is széles körben elterjedt és nagy népszerűségnek örvend.</w:t>
-      </w:r>
-    </w:p>
-    <w:p>
-      <w:pPr>
+        <w:t xml:space="preserve"> szintén az MVC modellt követi, </w:t>
+      </w:r>
+      <w:proofErr w:type="spellStart"/>
+      <w:r>
+        <w:rPr>
+          <w:rFonts w:ascii="Arial" w:hAnsi="Arial" w:cs="Arial"/>
+          <w:sz w:val="24"/>
+          <w:szCs w:val="24"/>
+        </w:rPr>
+        <w:t>defőleg</w:t>
+      </w:r>
+      <w:proofErr w:type="spellEnd"/>
+      <w:r>
+        <w:rPr>
+          <w:rFonts w:ascii="Arial" w:hAnsi="Arial" w:cs="Arial"/>
+          <w:sz w:val="24"/>
+          <w:szCs w:val="24"/>
+        </w:rPr>
+        <w:t xml:space="preserve"> az miatt döntöttünk az </w:t>
+      </w:r>
+      <w:proofErr w:type="spellStart"/>
+      <w:r>
+        <w:rPr>
+          <w:rFonts w:ascii="Arial" w:hAnsi="Arial" w:cs="Arial"/>
+          <w:sz w:val="24"/>
+          <w:szCs w:val="24"/>
+        </w:rPr>
+        <w:t>express</w:t>
+      </w:r>
+      <w:proofErr w:type="spellEnd"/>
+      <w:r>
+        <w:rPr>
+          <w:rFonts w:ascii="Arial" w:hAnsi="Arial" w:cs="Arial"/>
+          <w:sz w:val="24"/>
+          <w:szCs w:val="24"/>
+        </w:rPr>
+        <w:t xml:space="preserve"> mellett, mert ez egy JavaScript alapú </w:t>
+      </w:r>
+      <w:proofErr w:type="spellStart"/>
+      <w:r>
+        <w:rPr>
+          <w:rFonts w:ascii="Arial" w:hAnsi="Arial" w:cs="Arial"/>
+          <w:sz w:val="24"/>
+          <w:szCs w:val="24"/>
+        </w:rPr>
+        <w:t>framework</w:t>
+      </w:r>
+      <w:proofErr w:type="spellEnd"/>
+      <w:r>
+        <w:rPr>
+          <w:rFonts w:ascii="Arial" w:hAnsi="Arial" w:cs="Arial"/>
+          <w:sz w:val="24"/>
+          <w:szCs w:val="24"/>
+        </w:rPr>
+        <w:t xml:space="preserve"> melynek </w:t>
+      </w:r>
+      <w:proofErr w:type="spellStart"/>
+      <w:r>
+        <w:rPr>
+          <w:rFonts w:ascii="Arial" w:hAnsi="Arial" w:cs="Arial"/>
+          <w:sz w:val="24"/>
+          <w:szCs w:val="24"/>
+        </w:rPr>
+        <w:t>syntax</w:t>
+      </w:r>
+      <w:proofErr w:type="spellEnd"/>
+      <w:r>
+        <w:rPr>
+          <w:rFonts w:ascii="Arial" w:hAnsi="Arial" w:cs="Arial"/>
+          <w:sz w:val="24"/>
+          <w:szCs w:val="24"/>
+        </w:rPr>
+        <w:t>-át jelentősan jobban kedveltünk a PHP-</w:t>
+      </w:r>
+      <w:proofErr w:type="spellStart"/>
+      <w:r>
+        <w:rPr>
+          <w:rFonts w:ascii="Arial" w:hAnsi="Arial" w:cs="Arial"/>
+          <w:sz w:val="24"/>
+          <w:szCs w:val="24"/>
+        </w:rPr>
+        <w:t>val</w:t>
+      </w:r>
+      <w:proofErr w:type="spellEnd"/>
+      <w:r>
+        <w:rPr>
+          <w:rFonts w:ascii="Arial" w:hAnsi="Arial" w:cs="Arial"/>
+          <w:sz w:val="24"/>
+          <w:szCs w:val="24"/>
+        </w:rPr>
+        <w:t xml:space="preserve"> szemben. AZ </w:t>
+      </w:r>
+      <w:proofErr w:type="spellStart"/>
+      <w:r>
+        <w:rPr>
+          <w:rFonts w:ascii="Arial" w:hAnsi="Arial" w:cs="Arial"/>
+          <w:sz w:val="24"/>
+          <w:szCs w:val="24"/>
+        </w:rPr>
+        <w:t>express</w:t>
+      </w:r>
+      <w:proofErr w:type="spellEnd"/>
+      <w:r>
+        <w:rPr>
+          <w:rFonts w:ascii="Arial" w:hAnsi="Arial" w:cs="Arial"/>
+          <w:sz w:val="24"/>
+          <w:szCs w:val="24"/>
+        </w:rPr>
+        <w:t xml:space="preserve"> szintén egy elterjedt megoldás a backendek terén és nekünk is több tapasztalatunk van ennek a megoldásnak a használatában és nagyobb óraszámban is tanultuk, bár az utóbbi nemfeltétlenül volt szempont mivel funkcióiban mind a két </w:t>
+      </w:r>
+      <w:proofErr w:type="spellStart"/>
+      <w:r>
+        <w:rPr>
+          <w:rFonts w:ascii="Arial" w:hAnsi="Arial" w:cs="Arial"/>
+          <w:sz w:val="24"/>
+          <w:szCs w:val="24"/>
+        </w:rPr>
+        <w:t>framework</w:t>
+      </w:r>
+      <w:proofErr w:type="spellEnd"/>
+      <w:r>
+        <w:rPr>
+          <w:rFonts w:ascii="Arial" w:hAnsi="Arial" w:cs="Arial"/>
+          <w:sz w:val="24"/>
+          <w:szCs w:val="24"/>
+        </w:rPr>
+        <w:t xml:space="preserve"> használatával megtudjuk csinálni ugyanazt a projektet.</w:t>
+      </w:r>
+    </w:p>
+    <w:p>
+      <w:pPr>
+        <w:spacing w:line="360" w:lineRule="auto"/>
+        <w:rPr>
+          <w:rFonts w:ascii="Arial" w:hAnsi="Arial" w:cs="Arial"/>
+          <w:sz w:val="24"/>
+          <w:szCs w:val="24"/>
+        </w:rPr>
+      </w:pPr>
+      <w:r>
+        <w:rPr>
+          <w:rFonts w:ascii="Arial" w:hAnsi="Arial" w:cs="Arial"/>
+          <w:sz w:val="24"/>
+          <w:szCs w:val="24"/>
+        </w:rPr>
+        <w:t>A frontend terén is több lehetőséget vettünk fontolóra:</w:t>
+      </w:r>
+    </w:p>
+    <w:p>
+      <w:pPr>
+        <w:spacing w:line="360" w:lineRule="auto"/>
         <w:rPr>
           <w:rFonts w:ascii="Arial" w:hAnsi="Arial" w:cs="Arial"/>
           <w:sz w:val="24"/>
@@ -1335,7 +2142,7 @@
           <w:sz w:val="24"/>
           <w:szCs w:val="24"/>
         </w:rPr>
-        <w:t>Laravel</w:t>
+        <w:t>Typescript</w:t>
       </w:r>
       <w:proofErr w:type="spellEnd"/>
       <w:r>
@@ -1344,109 +2151,7 @@
           <w:sz w:val="24"/>
           <w:szCs w:val="24"/>
         </w:rPr>
-        <w:t xml:space="preserve"> erősen az MVC modellen alapul, ami számunkra szintén pozitívum volt, mert, elsősorban ilyen keretrendszereket használtunk a múltban.</w:t>
-      </w:r>
-    </w:p>
-    <w:p>
-      <w:pPr>
-        <w:rPr>
-          <w:rFonts w:ascii="Arial" w:hAnsi="Arial" w:cs="Arial"/>
-          <w:sz w:val="24"/>
-          <w:szCs w:val="24"/>
-        </w:rPr>
-      </w:pPr>
-      <w:r>
-        <w:rPr>
-          <w:rFonts w:ascii="Arial" w:hAnsi="Arial" w:cs="Arial"/>
-          <w:sz w:val="24"/>
-          <w:szCs w:val="24"/>
-        </w:rPr>
-        <w:t>Viszont jelenleg a JavaScript alapú rendszerekben több tapasztalattal rendelkeztünk ezért választottuk az Express.js-t.</w:t>
-      </w:r>
-    </w:p>
-    <w:p>
-      <w:pPr>
-        <w:rPr>
-          <w:rFonts w:ascii="Arial" w:hAnsi="Arial" w:cs="Arial"/>
-          <w:sz w:val="24"/>
-          <w:szCs w:val="24"/>
-        </w:rPr>
-      </w:pPr>
-      <w:r>
-        <w:rPr>
-          <w:rFonts w:ascii="Arial" w:hAnsi="Arial" w:cs="Arial"/>
-          <w:sz w:val="24"/>
-          <w:szCs w:val="24"/>
-        </w:rPr>
-        <w:t>-</w:t>
-      </w:r>
-    </w:p>
-    <w:p>
-      <w:pPr>
-        <w:rPr>
-          <w:rFonts w:ascii="Arial" w:hAnsi="Arial" w:cs="Arial"/>
-          <w:sz w:val="24"/>
-          <w:szCs w:val="24"/>
-        </w:rPr>
-      </w:pPr>
-      <w:r>
-        <w:rPr>
-          <w:rFonts w:ascii="Arial" w:hAnsi="Arial" w:cs="Arial"/>
-          <w:sz w:val="24"/>
-          <w:szCs w:val="24"/>
-        </w:rPr>
-        <w:t>-</w:t>
-      </w:r>
-    </w:p>
-    <w:p>
-      <w:pPr>
-        <w:rPr>
-          <w:rFonts w:ascii="Arial" w:hAnsi="Arial" w:cs="Arial"/>
-          <w:sz w:val="24"/>
-          <w:szCs w:val="24"/>
-        </w:rPr>
-      </w:pPr>
-      <w:r>
-        <w:rPr>
-          <w:rFonts w:ascii="Arial" w:hAnsi="Arial" w:cs="Arial"/>
-          <w:sz w:val="24"/>
-          <w:szCs w:val="24"/>
-        </w:rPr>
-        <w:t>-</w:t>
-      </w:r>
-    </w:p>
-    <w:p>
-      <w:pPr>
-        <w:rPr>
-          <w:rFonts w:ascii="Arial" w:hAnsi="Arial" w:cs="Arial"/>
-          <w:sz w:val="24"/>
-          <w:szCs w:val="24"/>
-        </w:rPr>
-      </w:pPr>
-      <w:r>
-        <w:rPr>
-          <w:rFonts w:ascii="Arial" w:hAnsi="Arial" w:cs="Arial"/>
-          <w:sz w:val="24"/>
-          <w:szCs w:val="24"/>
-        </w:rPr>
-        <w:t>Az Express.js –re esett végül a választásunk.</w:t>
-      </w:r>
-    </w:p>
-    <w:p>
-      <w:pPr>
-        <w:rPr>
-          <w:rFonts w:ascii="Arial" w:hAnsi="Arial" w:cs="Arial"/>
-          <w:sz w:val="24"/>
-          <w:szCs w:val="24"/>
-        </w:rPr>
-      </w:pPr>
-      <w:r>
-        <w:rPr>
-          <w:rFonts w:ascii="Arial" w:hAnsi="Arial" w:cs="Arial"/>
-          <w:sz w:val="24"/>
-          <w:szCs w:val="24"/>
-        </w:rPr>
-        <w:t xml:space="preserve">A </w:t>
+        <w:t xml:space="preserve"> alapú </w:t>
       </w:r>
       <w:proofErr w:type="spellStart"/>
       <w:r>
@@ -1455,6 +2160,60 @@
           <w:sz w:val="24"/>
           <w:szCs w:val="24"/>
         </w:rPr>
+        <w:t>Angular</w:t>
+      </w:r>
+      <w:proofErr w:type="spellEnd"/>
+      <w:r>
+        <w:rPr>
+          <w:rFonts w:ascii="Arial" w:hAnsi="Arial" w:cs="Arial"/>
+          <w:sz w:val="24"/>
+          <w:szCs w:val="24"/>
+        </w:rPr>
+        <w:t xml:space="preserve"> és a </w:t>
+      </w:r>
+      <w:proofErr w:type="spellStart"/>
+      <w:r>
+        <w:rPr>
+          <w:rFonts w:ascii="Arial" w:hAnsi="Arial" w:cs="Arial"/>
+          <w:sz w:val="24"/>
+          <w:szCs w:val="24"/>
+        </w:rPr>
+        <w:t>Javascript</w:t>
+      </w:r>
+      <w:proofErr w:type="spellEnd"/>
+      <w:r>
+        <w:rPr>
+          <w:rFonts w:ascii="Arial" w:hAnsi="Arial" w:cs="Arial"/>
+          <w:sz w:val="24"/>
+          <w:szCs w:val="24"/>
+        </w:rPr>
+        <w:t xml:space="preserve"> alapú Vue.js lehetőségét mérlegeltük. Egyedül natív kódolással hasonló okok miatt most sem szerettünk volna dolgozni, mindenképpen most is az imént említett lehetőségekből szerettünk volna választani és natív </w:t>
+      </w:r>
+      <w:proofErr w:type="spellStart"/>
+      <w:r>
+        <w:rPr>
+          <w:rFonts w:ascii="Arial" w:hAnsi="Arial" w:cs="Arial"/>
+          <w:sz w:val="24"/>
+          <w:szCs w:val="24"/>
+        </w:rPr>
+        <w:t>Javascript</w:t>
+      </w:r>
+      <w:proofErr w:type="spellEnd"/>
+      <w:r>
+        <w:rPr>
+          <w:rFonts w:ascii="Arial" w:hAnsi="Arial" w:cs="Arial"/>
+          <w:sz w:val="24"/>
+          <w:szCs w:val="24"/>
+        </w:rPr>
+        <w:t xml:space="preserve"> kódot csak akkor szerettünk volna alkalmazni, amikor olyan dolgot szerettünk volna megvalósítani, amelyet a </w:t>
+      </w:r>
+      <w:proofErr w:type="spellStart"/>
+      <w:r>
+        <w:rPr>
+          <w:rFonts w:ascii="Arial" w:hAnsi="Arial" w:cs="Arial"/>
+          <w:sz w:val="24"/>
+          <w:szCs w:val="24"/>
+        </w:rPr>
         <w:t>framework</w:t>
       </w:r>
       <w:proofErr w:type="spellEnd"/>
@@ -1464,7 +2223,26 @@
           <w:sz w:val="24"/>
           <w:szCs w:val="24"/>
         </w:rPr>
-        <w:t xml:space="preserve"> szintén az MVC modellt követi, </w:t>
+        <w:t xml:space="preserve"> nem tartalmaz.</w:t>
+      </w:r>
+    </w:p>
+    <w:p>
+      <w:pPr>
+        <w:spacing w:line="360" w:lineRule="auto"/>
+        <w:rPr>
+          <w:rFonts w:ascii="Arial" w:hAnsi="Arial" w:cs="Arial"/>
+          <w:sz w:val="24"/>
+          <w:szCs w:val="24"/>
+        </w:rPr>
+      </w:pPr>
+      <w:r>
+        <w:rPr>
+          <w:rFonts w:ascii="Arial" w:hAnsi="Arial" w:cs="Arial"/>
+          <w:sz w:val="24"/>
+          <w:szCs w:val="24"/>
+        </w:rPr>
+        <w:lastRenderedPageBreak/>
+        <w:t xml:space="preserve">Az </w:t>
       </w:r>
       <w:proofErr w:type="spellStart"/>
       <w:r>
@@ -1473,7 +2251,7 @@
           <w:sz w:val="24"/>
           <w:szCs w:val="24"/>
         </w:rPr>
-        <w:t>defőleg</w:t>
+        <w:t>Angular</w:t>
       </w:r>
       <w:proofErr w:type="spellEnd"/>
       <w:r>
@@ -1482,7 +2260,35 @@
           <w:sz w:val="24"/>
           <w:szCs w:val="24"/>
         </w:rPr>
-        <w:t xml:space="preserve"> az miatt döntöttünk az </w:t>
+        <w:t xml:space="preserve"> bár napjainkban egy elég elterjedt megoldás, a környezetünkben is elismert cégek programoznak benne, mi személyes preferencia alapján a Vue.js mellett döntöttünk.</w:t>
+      </w:r>
+    </w:p>
+    <w:p>
+      <w:pPr>
+        <w:spacing w:line="360" w:lineRule="auto"/>
+        <w:rPr>
+          <w:rFonts w:ascii="Arial" w:hAnsi="Arial" w:cs="Arial"/>
+          <w:sz w:val="24"/>
+          <w:szCs w:val="24"/>
+        </w:rPr>
+      </w:pPr>
+    </w:p>
+    <w:p>
+      <w:pPr>
+        <w:spacing w:line="360" w:lineRule="auto"/>
+        <w:rPr>
+          <w:rFonts w:ascii="Arial" w:hAnsi="Arial" w:cs="Arial"/>
+          <w:sz w:val="24"/>
+          <w:szCs w:val="24"/>
+        </w:rPr>
+      </w:pPr>
+      <w:r>
+        <w:rPr>
+          <w:rFonts w:ascii="Arial" w:hAnsi="Arial" w:cs="Arial"/>
+          <w:sz w:val="24"/>
+          <w:szCs w:val="24"/>
+        </w:rPr>
+        <w:t xml:space="preserve">Szeretnénk megjegyezni, hogy bár most nem az </w:t>
       </w:r>
       <w:proofErr w:type="spellStart"/>
       <w:r>
@@ -1491,7 +2297,7 @@
           <w:sz w:val="24"/>
           <w:szCs w:val="24"/>
         </w:rPr>
-        <w:t>express</w:t>
+        <w:t>Angulárra</w:t>
       </w:r>
       <w:proofErr w:type="spellEnd"/>
       <w:r>
@@ -1500,7 +2306,7 @@
           <w:sz w:val="24"/>
           <w:szCs w:val="24"/>
         </w:rPr>
-        <w:t xml:space="preserve"> mellett, mert ez egy JavaScript alapú </w:t>
+        <w:t xml:space="preserve"> esett a választásunk, de mindenképpen megéri most a közös projekt mellett és a későbbiekben is, nagy hangsúlyt fektetni rá, hiszen a jelenlegi ismereteink alapján elmondhatjuk, hogy sok lehetőség van benne. A </w:t>
       </w:r>
       <w:proofErr w:type="spellStart"/>
       <w:r>
@@ -1509,7 +2315,7 @@
           <w:sz w:val="24"/>
           <w:szCs w:val="24"/>
         </w:rPr>
-        <w:t>framework</w:t>
+        <w:t>Typescript</w:t>
       </w:r>
       <w:proofErr w:type="spellEnd"/>
       <w:r>
@@ -1518,7 +2324,7 @@
           <w:sz w:val="24"/>
           <w:szCs w:val="24"/>
         </w:rPr>
-        <w:t xml:space="preserve"> melynek </w:t>
+        <w:t xml:space="preserve"> bár egyesek mondhatják, hogy nehezebb nyelv, mint a </w:t>
       </w:r>
       <w:proofErr w:type="spellStart"/>
       <w:r>
@@ -1527,7 +2333,7 @@
           <w:sz w:val="24"/>
           <w:szCs w:val="24"/>
         </w:rPr>
-        <w:t>syntax</w:t>
+        <w:t>Javascript</w:t>
       </w:r>
       <w:proofErr w:type="spellEnd"/>
       <w:r>
@@ -1536,305 +2342,12 @@
           <w:sz w:val="24"/>
           <w:szCs w:val="24"/>
         </w:rPr>
-        <w:t>-át jelentősan jobban kedveltünk a PHP-</w:t>
-      </w:r>
-      <w:proofErr w:type="spellStart"/>
-      <w:r>
-        <w:rPr>
-          <w:rFonts w:ascii="Arial" w:hAnsi="Arial" w:cs="Arial"/>
-          <w:sz w:val="24"/>
-          <w:szCs w:val="24"/>
-        </w:rPr>
-        <w:t>val</w:t>
-      </w:r>
-      <w:proofErr w:type="spellEnd"/>
-      <w:r>
-        <w:rPr>
-          <w:rFonts w:ascii="Arial" w:hAnsi="Arial" w:cs="Arial"/>
-          <w:sz w:val="24"/>
-          <w:szCs w:val="24"/>
-        </w:rPr>
-        <w:t xml:space="preserve"> szemben. AZ </w:t>
-      </w:r>
-      <w:proofErr w:type="spellStart"/>
-      <w:r>
-        <w:rPr>
-          <w:rFonts w:ascii="Arial" w:hAnsi="Arial" w:cs="Arial"/>
-          <w:sz w:val="24"/>
-          <w:szCs w:val="24"/>
-        </w:rPr>
-        <w:t>express</w:t>
-      </w:r>
-      <w:proofErr w:type="spellEnd"/>
-      <w:r>
-        <w:rPr>
-          <w:rFonts w:ascii="Arial" w:hAnsi="Arial" w:cs="Arial"/>
-          <w:sz w:val="24"/>
-          <w:szCs w:val="24"/>
-        </w:rPr>
-        <w:t xml:space="preserve"> szintén egy elterjedt megoldás a backendek terén és nekünk is több tapasztalatunk van ennek a megoldásnak a használatában és nagyobb óraszámban is tanultuk, bár az utóbbi nemfeltétlenül volt szempont mivel funkcióiban mind a két </w:t>
-      </w:r>
-      <w:proofErr w:type="spellStart"/>
-      <w:r>
-        <w:rPr>
-          <w:rFonts w:ascii="Arial" w:hAnsi="Arial" w:cs="Arial"/>
-          <w:sz w:val="24"/>
-          <w:szCs w:val="24"/>
-        </w:rPr>
-        <w:t>framework</w:t>
-      </w:r>
-      <w:proofErr w:type="spellEnd"/>
-      <w:r>
-        <w:rPr>
-          <w:rFonts w:ascii="Arial" w:hAnsi="Arial" w:cs="Arial"/>
-          <w:sz w:val="24"/>
-          <w:szCs w:val="24"/>
-        </w:rPr>
-        <w:t xml:space="preserve"> használatával megtudjuk csinálni ugyanazt a projektet.</w:t>
-      </w:r>
-    </w:p>
-    <w:p>
-      <w:pPr>
-        <w:rPr>
-          <w:rFonts w:ascii="Arial" w:hAnsi="Arial" w:cs="Arial"/>
-          <w:sz w:val="24"/>
-          <w:szCs w:val="24"/>
-        </w:rPr>
-      </w:pPr>
-      <w:r>
-        <w:rPr>
-          <w:rFonts w:ascii="Arial" w:hAnsi="Arial" w:cs="Arial"/>
-          <w:sz w:val="24"/>
-          <w:szCs w:val="24"/>
-        </w:rPr>
-        <w:t>A frontend terén is több lehetőséget vettünk fontolóra:</w:t>
-      </w:r>
-    </w:p>
-    <w:p>
-      <w:pPr>
-        <w:rPr>
-          <w:rFonts w:ascii="Arial" w:hAnsi="Arial" w:cs="Arial"/>
-          <w:sz w:val="24"/>
-          <w:szCs w:val="24"/>
-        </w:rPr>
-      </w:pPr>
-      <w:r>
-        <w:rPr>
-          <w:rFonts w:ascii="Arial" w:hAnsi="Arial" w:cs="Arial"/>
-          <w:sz w:val="24"/>
-          <w:szCs w:val="24"/>
-        </w:rPr>
-        <w:lastRenderedPageBreak/>
-        <w:t xml:space="preserve">A </w:t>
-      </w:r>
-      <w:proofErr w:type="spellStart"/>
-      <w:r>
-        <w:rPr>
-          <w:rFonts w:ascii="Arial" w:hAnsi="Arial" w:cs="Arial"/>
-          <w:sz w:val="24"/>
-          <w:szCs w:val="24"/>
-        </w:rPr>
-        <w:t>Typescript</w:t>
-      </w:r>
-      <w:proofErr w:type="spellEnd"/>
-      <w:r>
-        <w:rPr>
-          <w:rFonts w:ascii="Arial" w:hAnsi="Arial" w:cs="Arial"/>
-          <w:sz w:val="24"/>
-          <w:szCs w:val="24"/>
-        </w:rPr>
-        <w:t xml:space="preserve"> alapú </w:t>
-      </w:r>
-      <w:proofErr w:type="spellStart"/>
-      <w:r>
-        <w:rPr>
-          <w:rFonts w:ascii="Arial" w:hAnsi="Arial" w:cs="Arial"/>
-          <w:sz w:val="24"/>
-          <w:szCs w:val="24"/>
-        </w:rPr>
-        <w:t>Angular</w:t>
-      </w:r>
-      <w:proofErr w:type="spellEnd"/>
-      <w:r>
-        <w:rPr>
-          <w:rFonts w:ascii="Arial" w:hAnsi="Arial" w:cs="Arial"/>
-          <w:sz w:val="24"/>
-          <w:szCs w:val="24"/>
-        </w:rPr>
-        <w:t xml:space="preserve"> és a </w:t>
-      </w:r>
-      <w:proofErr w:type="spellStart"/>
-      <w:r>
-        <w:rPr>
-          <w:rFonts w:ascii="Arial" w:hAnsi="Arial" w:cs="Arial"/>
-          <w:sz w:val="24"/>
-          <w:szCs w:val="24"/>
-        </w:rPr>
-        <w:t>Javascript</w:t>
-      </w:r>
-      <w:proofErr w:type="spellEnd"/>
-      <w:r>
-        <w:rPr>
-          <w:rFonts w:ascii="Arial" w:hAnsi="Arial" w:cs="Arial"/>
-          <w:sz w:val="24"/>
-          <w:szCs w:val="24"/>
-        </w:rPr>
-        <w:t xml:space="preserve"> alapú Vue.js lehetőségét mérlegeltük. Egyedül natív kódolással hasonló okok miatt most sem szerettünk volna dolgozni, mindenképpen most is az imént említett lehetőségekből szerettünk volna választani és natív </w:t>
-      </w:r>
-      <w:proofErr w:type="spellStart"/>
-      <w:r>
-        <w:rPr>
-          <w:rFonts w:ascii="Arial" w:hAnsi="Arial" w:cs="Arial"/>
-          <w:sz w:val="24"/>
-          <w:szCs w:val="24"/>
-        </w:rPr>
-        <w:t>Javascript</w:t>
-      </w:r>
-      <w:proofErr w:type="spellEnd"/>
-      <w:r>
-        <w:rPr>
-          <w:rFonts w:ascii="Arial" w:hAnsi="Arial" w:cs="Arial"/>
-          <w:sz w:val="24"/>
-          <w:szCs w:val="24"/>
-        </w:rPr>
-        <w:t xml:space="preserve"> kódot csak akkor szerettünk volna alkalmazni, amikor olyan dolgot szerettünk volna megvalósítani, amelyet a </w:t>
-      </w:r>
-      <w:proofErr w:type="spellStart"/>
-      <w:r>
-        <w:rPr>
-          <w:rFonts w:ascii="Arial" w:hAnsi="Arial" w:cs="Arial"/>
-          <w:sz w:val="24"/>
-          <w:szCs w:val="24"/>
-        </w:rPr>
-        <w:t>framework</w:t>
-      </w:r>
-      <w:proofErr w:type="spellEnd"/>
-      <w:r>
-        <w:rPr>
-          <w:rFonts w:ascii="Arial" w:hAnsi="Arial" w:cs="Arial"/>
-          <w:sz w:val="24"/>
-          <w:szCs w:val="24"/>
-        </w:rPr>
-        <w:t xml:space="preserve"> nem tartalmaz.</w:t>
-      </w:r>
-    </w:p>
-    <w:p>
-      <w:pPr>
-        <w:rPr>
-          <w:rFonts w:ascii="Arial" w:hAnsi="Arial" w:cs="Arial"/>
-          <w:sz w:val="24"/>
-          <w:szCs w:val="24"/>
-        </w:rPr>
-      </w:pPr>
-      <w:r>
-        <w:rPr>
-          <w:rFonts w:ascii="Arial" w:hAnsi="Arial" w:cs="Arial"/>
-          <w:sz w:val="24"/>
-          <w:szCs w:val="24"/>
-        </w:rPr>
-        <w:t xml:space="preserve">Az </w:t>
-      </w:r>
-      <w:proofErr w:type="spellStart"/>
-      <w:r>
-        <w:rPr>
-          <w:rFonts w:ascii="Arial" w:hAnsi="Arial" w:cs="Arial"/>
-          <w:sz w:val="24"/>
-          <w:szCs w:val="24"/>
-        </w:rPr>
-        <w:t>Angular</w:t>
-      </w:r>
-      <w:proofErr w:type="spellEnd"/>
-      <w:r>
-        <w:rPr>
-          <w:rFonts w:ascii="Arial" w:hAnsi="Arial" w:cs="Arial"/>
-          <w:sz w:val="24"/>
-          <w:szCs w:val="24"/>
-        </w:rPr>
-        <w:t xml:space="preserve"> bár napjainkban egy elég elterjedt megoldás, a környezetünkben is elismert cégek programoznak benne, mi személyes preferencia alapján a Vue.js mellett döntöttünk.</w:t>
-      </w:r>
-    </w:p>
-    <w:p>
-      <w:pPr>
-        <w:rPr>
-          <w:rFonts w:ascii="Arial" w:hAnsi="Arial" w:cs="Arial"/>
-          <w:sz w:val="24"/>
-          <w:szCs w:val="24"/>
-        </w:rPr>
-      </w:pPr>
-    </w:p>
-    <w:p>
-      <w:pPr>
-        <w:rPr>
-          <w:rFonts w:ascii="Arial" w:hAnsi="Arial" w:cs="Arial"/>
-          <w:sz w:val="24"/>
-          <w:szCs w:val="24"/>
-        </w:rPr>
-      </w:pPr>
-      <w:r>
-        <w:rPr>
-          <w:rFonts w:ascii="Arial" w:hAnsi="Arial" w:cs="Arial"/>
-          <w:sz w:val="24"/>
-          <w:szCs w:val="24"/>
-        </w:rPr>
-        <w:t xml:space="preserve">Szeretnénk megjegyezni, hogy bár most nem az </w:t>
-      </w:r>
-      <w:proofErr w:type="spellStart"/>
-      <w:r>
-        <w:rPr>
-          <w:rFonts w:ascii="Arial" w:hAnsi="Arial" w:cs="Arial"/>
-          <w:sz w:val="24"/>
-          <w:szCs w:val="24"/>
-        </w:rPr>
-        <w:t>Angulárra</w:t>
-      </w:r>
-      <w:proofErr w:type="spellEnd"/>
-      <w:r>
-        <w:rPr>
-          <w:rFonts w:ascii="Arial" w:hAnsi="Arial" w:cs="Arial"/>
-          <w:sz w:val="24"/>
-          <w:szCs w:val="24"/>
-        </w:rPr>
-        <w:t xml:space="preserve"> esett a választásunk, de mindenképpen megéri most a közös projekt mellett és a későbbiekben is, nagy hangsúlyt fektetni rá, hiszen a jelenlegi ismereteink alapján elmondhatjuk, hogy sok lehetőség van benne. A </w:t>
-      </w:r>
-      <w:proofErr w:type="spellStart"/>
-      <w:r>
-        <w:rPr>
-          <w:rFonts w:ascii="Arial" w:hAnsi="Arial" w:cs="Arial"/>
-          <w:sz w:val="24"/>
-          <w:szCs w:val="24"/>
-        </w:rPr>
-        <w:t>Typescript</w:t>
-      </w:r>
-      <w:proofErr w:type="spellEnd"/>
-      <w:r>
-        <w:rPr>
-          <w:rFonts w:ascii="Arial" w:hAnsi="Arial" w:cs="Arial"/>
-          <w:sz w:val="24"/>
-          <w:szCs w:val="24"/>
-        </w:rPr>
-        <w:t xml:space="preserve"> bár egyesek mondhatják, hogy nehezebb nyelv, mint a </w:t>
-      </w:r>
-      <w:proofErr w:type="spellStart"/>
-      <w:r>
-        <w:rPr>
-          <w:rFonts w:ascii="Arial" w:hAnsi="Arial" w:cs="Arial"/>
-          <w:sz w:val="24"/>
-          <w:szCs w:val="24"/>
-        </w:rPr>
-        <w:t>Javascript</w:t>
-      </w:r>
-      <w:proofErr w:type="spellEnd"/>
-      <w:r>
-        <w:rPr>
-          <w:rFonts w:ascii="Arial" w:hAnsi="Arial" w:cs="Arial"/>
-          <w:sz w:val="24"/>
-          <w:szCs w:val="24"/>
-        </w:rPr>
         <w:t>, mindenképpen megéri a bele fektetett időt, melyet később majd a személyes gyakorló projektek által igenis bele fogunk fektetni.</w:t>
       </w:r>
     </w:p>
     <w:p>
       <w:pPr>
+        <w:spacing w:line="360" w:lineRule="auto"/>
         <w:rPr>
           <w:rFonts w:ascii="Arial" w:hAnsi="Arial" w:cs="Arial"/>
           <w:sz w:val="24"/>
@@ -1906,7 +2419,7 @@
       <w:pPr>
         <w:pStyle w:val="NormlWeb"/>
         <w:shd w:val="clear" w:color="auto" w:fill="FFFFFF"/>
-        <w:spacing w:before="0" w:beforeAutospacing="0" w:after="0" w:afterAutospacing="0"/>
+        <w:spacing w:before="0" w:beforeAutospacing="0" w:after="0" w:afterAutospacing="0" w:line="360" w:lineRule="auto"/>
         <w:rPr>
           <w:rFonts w:ascii="Arial" w:hAnsi="Arial" w:cs="Arial"/>
           <w:color w:val="000000" w:themeColor="text1"/>
@@ -1973,7 +2486,7 @@
       <w:pPr>
         <w:pStyle w:val="NormlWeb"/>
         <w:shd w:val="clear" w:color="auto" w:fill="FFFFFF"/>
-        <w:spacing w:before="0" w:beforeAutospacing="0" w:after="0" w:afterAutospacing="0"/>
+        <w:spacing w:before="0" w:beforeAutospacing="0" w:after="0" w:afterAutospacing="0" w:line="360" w:lineRule="auto"/>
         <w:rPr>
           <w:rFonts w:ascii="Arial" w:hAnsi="Arial" w:cs="Arial"/>
           <w:color w:val="000000" w:themeColor="text1"/>
@@ -1984,7 +2497,7 @@
       <w:pPr>
         <w:pStyle w:val="NormlWeb"/>
         <w:shd w:val="clear" w:color="auto" w:fill="FFFFFF"/>
-        <w:spacing w:before="0" w:beforeAutospacing="0" w:after="0" w:afterAutospacing="0"/>
+        <w:spacing w:before="0" w:beforeAutospacing="0" w:after="0" w:afterAutospacing="0" w:line="360" w:lineRule="auto"/>
         <w:rPr>
           <w:rFonts w:ascii="Arial" w:hAnsi="Arial" w:cs="Arial"/>
           <w:color w:val="000000" w:themeColor="text1"/>
@@ -2073,7 +2586,7 @@
       <w:pPr>
         <w:pStyle w:val="NormlWeb"/>
         <w:shd w:val="clear" w:color="auto" w:fill="FFFFFF"/>
-        <w:spacing w:before="0" w:beforeAutospacing="0" w:after="240" w:afterAutospacing="0"/>
+        <w:spacing w:before="0" w:beforeAutospacing="0" w:after="240" w:afterAutospacing="0" w:line="360" w:lineRule="auto"/>
         <w:rPr>
           <w:rFonts w:ascii="Arial" w:hAnsi="Arial" w:cs="Arial"/>
           <w:color w:val="000000" w:themeColor="text1"/>
@@ -2091,7 +2604,7 @@
       <w:pPr>
         <w:pStyle w:val="NormlWeb"/>
         <w:shd w:val="clear" w:color="auto" w:fill="FFFFFF"/>
-        <w:spacing w:before="0" w:beforeAutospacing="0" w:after="240" w:afterAutospacing="0"/>
+        <w:spacing w:before="0" w:beforeAutospacing="0" w:after="240" w:afterAutospacing="0" w:line="360" w:lineRule="auto"/>
         <w:rPr>
           <w:rFonts w:ascii="Arial" w:hAnsi="Arial" w:cs="Arial"/>
           <w:color w:val="000000" w:themeColor="text1"/>
@@ -2125,7 +2638,7 @@
       <w:pPr>
         <w:pStyle w:val="NormlWeb"/>
         <w:shd w:val="clear" w:color="auto" w:fill="FFFFFF"/>
-        <w:spacing w:before="0" w:beforeAutospacing="0" w:after="240" w:afterAutospacing="0"/>
+        <w:spacing w:before="0" w:beforeAutospacing="0" w:after="240" w:afterAutospacing="0" w:line="360" w:lineRule="auto"/>
         <w:rPr>
           <w:rFonts w:ascii="Arial" w:hAnsi="Arial" w:cs="Arial"/>
           <w:color w:val="000000" w:themeColor="text1"/>
@@ -2175,7 +2688,7 @@
       <w:pPr>
         <w:pStyle w:val="NormlWeb"/>
         <w:shd w:val="clear" w:color="auto" w:fill="FFFFFF"/>
-        <w:spacing w:before="0" w:beforeAutospacing="0" w:after="240" w:afterAutospacing="0"/>
+        <w:spacing w:before="0" w:beforeAutospacing="0" w:after="240" w:afterAutospacing="0" w:line="360" w:lineRule="auto"/>
         <w:rPr>
           <w:rFonts w:ascii="Arial" w:hAnsi="Arial" w:cs="Arial"/>
           <w:color w:val="000000" w:themeColor="text1"/>
@@ -2232,17 +2745,18 @@
       <w:pPr>
         <w:pStyle w:val="NormlWeb"/>
         <w:shd w:val="clear" w:color="auto" w:fill="FFFFFF"/>
-        <w:spacing w:before="0" w:beforeAutospacing="0" w:after="240" w:afterAutospacing="0"/>
-        <w:rPr>
-          <w:rFonts w:ascii="Arial" w:hAnsi="Arial" w:cs="Arial"/>
-          <w:color w:val="000000" w:themeColor="text1"/>
-        </w:rPr>
-      </w:pPr>
-      <w:r>
-        <w:rPr>
-          <w:rFonts w:ascii="Arial" w:hAnsi="Arial" w:cs="Arial"/>
-          <w:color w:val="000000" w:themeColor="text1"/>
-        </w:rPr>
+        <w:spacing w:before="0" w:beforeAutospacing="0" w:after="240" w:afterAutospacing="0" w:line="360" w:lineRule="auto"/>
+        <w:rPr>
+          <w:rFonts w:ascii="Arial" w:hAnsi="Arial" w:cs="Arial"/>
+          <w:color w:val="000000" w:themeColor="text1"/>
+        </w:rPr>
+      </w:pPr>
+      <w:r>
+        <w:rPr>
+          <w:rFonts w:ascii="Arial" w:hAnsi="Arial" w:cs="Arial"/>
+          <w:color w:val="000000" w:themeColor="text1"/>
+        </w:rPr>
+        <w:lastRenderedPageBreak/>
         <w:t xml:space="preserve">Erre a döntésre nem voltak hasonló indokaink, mint az előzőekben, hiszen mind a két megoldás teljesen </w:t>
       </w:r>
       <w:proofErr w:type="spellStart"/>
@@ -2266,7 +2780,7 @@
       <w:pPr>
         <w:pStyle w:val="NormlWeb"/>
         <w:shd w:val="clear" w:color="auto" w:fill="FFFFFF"/>
-        <w:spacing w:before="0" w:beforeAutospacing="0" w:after="240" w:afterAutospacing="0"/>
+        <w:spacing w:before="0" w:beforeAutospacing="0" w:after="240" w:afterAutospacing="0" w:line="360" w:lineRule="auto"/>
         <w:rPr>
           <w:rFonts w:ascii="Arial" w:hAnsi="Arial" w:cs="Arial"/>
           <w:color w:val="000000" w:themeColor="text1"/>
@@ -2314,7 +2828,7 @@
       <w:pPr>
         <w:pStyle w:val="NormlWeb"/>
         <w:shd w:val="clear" w:color="auto" w:fill="FFFFFF"/>
-        <w:spacing w:before="0" w:beforeAutospacing="0" w:after="240" w:afterAutospacing="0"/>
+        <w:spacing w:before="0" w:beforeAutospacing="0" w:after="240" w:afterAutospacing="0" w:line="360" w:lineRule="auto"/>
         <w:rPr>
           <w:rFonts w:ascii="Arial" w:hAnsi="Arial" w:cs="Arial"/>
           <w:color w:val="000000" w:themeColor="text1"/>
@@ -2355,7 +2869,7 @@
       <w:pPr>
         <w:pStyle w:val="NormlWeb"/>
         <w:shd w:val="clear" w:color="auto" w:fill="FFFFFF"/>
-        <w:spacing w:before="0" w:beforeAutospacing="0" w:after="240" w:afterAutospacing="0"/>
+        <w:spacing w:before="0" w:beforeAutospacing="0" w:after="240" w:afterAutospacing="0" w:line="360" w:lineRule="auto"/>
         <w:rPr>
           <w:rFonts w:ascii="Arial" w:hAnsi="Arial" w:cs="Arial"/>
           <w:color w:val="000000" w:themeColor="text1"/>
@@ -2366,7 +2880,7 @@
       <w:pPr>
         <w:pStyle w:val="NormlWeb"/>
         <w:shd w:val="clear" w:color="auto" w:fill="FFFFFF"/>
-        <w:spacing w:before="0" w:beforeAutospacing="0" w:after="240" w:afterAutospacing="0"/>
+        <w:spacing w:before="0" w:beforeAutospacing="0" w:after="240" w:afterAutospacing="0" w:line="360" w:lineRule="auto"/>
         <w:rPr>
           <w:rFonts w:ascii="Arial" w:hAnsi="Arial" w:cs="Arial"/>
           <w:color w:val="000000" w:themeColor="text1"/>
@@ -2377,60 +2891,128 @@
       <w:pPr>
         <w:pStyle w:val="NormlWeb"/>
         <w:shd w:val="clear" w:color="auto" w:fill="FFFFFF"/>
-        <w:spacing w:before="0" w:beforeAutospacing="0" w:after="240" w:afterAutospacing="0"/>
-        <w:rPr>
-          <w:rFonts w:ascii="Arial" w:hAnsi="Arial" w:cs="Arial"/>
-          <w:color w:val="000000" w:themeColor="text1"/>
-        </w:rPr>
-      </w:pPr>
-    </w:p>
-    <w:p>
-      <w:pPr>
-        <w:rPr>
-          <w:rFonts w:ascii="Arial" w:hAnsi="Arial" w:cs="Arial"/>
-          <w:sz w:val="24"/>
-          <w:szCs w:val="24"/>
-        </w:rPr>
-      </w:pPr>
-    </w:p>
-    <w:p>
-      <w:pPr>
-        <w:rPr>
-          <w:rFonts w:ascii="Arial" w:hAnsi="Arial" w:cs="Arial"/>
-          <w:sz w:val="24"/>
-          <w:szCs w:val="24"/>
-        </w:rPr>
-      </w:pPr>
-    </w:p>
-    <w:p>
-      <w:pPr>
-        <w:rPr>
-          <w:rFonts w:ascii="Arial" w:hAnsi="Arial" w:cs="Arial"/>
-          <w:sz w:val="24"/>
-          <w:szCs w:val="24"/>
-        </w:rPr>
-      </w:pPr>
-    </w:p>
-    <w:p>
-      <w:pPr>
-        <w:rPr>
-          <w:rFonts w:ascii="Arial" w:hAnsi="Arial" w:cs="Arial"/>
-          <w:sz w:val="24"/>
-          <w:szCs w:val="24"/>
-        </w:rPr>
-      </w:pPr>
-    </w:p>
-    <w:p>
-      <w:pPr>
-        <w:rPr>
-          <w:rFonts w:ascii="Arial" w:hAnsi="Arial" w:cs="Arial"/>
-          <w:sz w:val="24"/>
-          <w:szCs w:val="24"/>
-        </w:rPr>
-      </w:pPr>
-    </w:p>
-    <w:p>
-      <w:pPr>
+        <w:spacing w:before="0" w:beforeAutospacing="0" w:after="240" w:afterAutospacing="0" w:line="360" w:lineRule="auto"/>
+        <w:rPr>
+          <w:rFonts w:ascii="Arial" w:hAnsi="Arial" w:cs="Arial"/>
+          <w:color w:val="000000" w:themeColor="text1"/>
+        </w:rPr>
+      </w:pPr>
+    </w:p>
+    <w:p>
+      <w:pPr>
+        <w:spacing w:line="360" w:lineRule="auto"/>
+        <w:rPr>
+          <w:rFonts w:ascii="Arial" w:hAnsi="Arial" w:cs="Arial"/>
+          <w:sz w:val="24"/>
+          <w:szCs w:val="24"/>
+        </w:rPr>
+      </w:pPr>
+    </w:p>
+    <w:p>
+      <w:pPr>
+        <w:spacing w:line="360" w:lineRule="auto"/>
+        <w:rPr>
+          <w:rFonts w:ascii="Arial" w:hAnsi="Arial" w:cs="Arial"/>
+          <w:sz w:val="24"/>
+          <w:szCs w:val="24"/>
+        </w:rPr>
+      </w:pPr>
+    </w:p>
+    <w:p>
+      <w:pPr>
+        <w:spacing w:line="360" w:lineRule="auto"/>
+        <w:rPr>
+          <w:rFonts w:ascii="Arial" w:hAnsi="Arial" w:cs="Arial"/>
+          <w:sz w:val="24"/>
+          <w:szCs w:val="24"/>
+        </w:rPr>
+      </w:pPr>
+    </w:p>
+    <w:p>
+      <w:pPr>
+        <w:spacing w:line="360" w:lineRule="auto"/>
+        <w:rPr>
+          <w:rFonts w:ascii="Arial" w:hAnsi="Arial" w:cs="Arial"/>
+          <w:sz w:val="24"/>
+          <w:szCs w:val="24"/>
+        </w:rPr>
+      </w:pPr>
+    </w:p>
+    <w:p>
+      <w:pPr>
+        <w:spacing w:line="360" w:lineRule="auto"/>
+        <w:rPr>
+          <w:rFonts w:ascii="Arial" w:hAnsi="Arial" w:cs="Arial"/>
+          <w:sz w:val="24"/>
+          <w:szCs w:val="24"/>
+        </w:rPr>
+      </w:pPr>
+    </w:p>
+    <w:p>
+      <w:pPr>
+        <w:rPr>
+          <w:rFonts w:ascii="Arial" w:hAnsi="Arial" w:cs="Arial"/>
+          <w:sz w:val="24"/>
+          <w:szCs w:val="24"/>
+        </w:rPr>
+      </w:pPr>
+      <w:r>
+        <w:rPr>
+          <w:rFonts w:ascii="Arial" w:hAnsi="Arial" w:cs="Arial"/>
+          <w:sz w:val="24"/>
+          <w:szCs w:val="24"/>
+        </w:rPr>
+        <w:br w:type="page"/>
+      </w:r>
+    </w:p>
+    <w:p>
+      <w:pPr>
+        <w:pStyle w:val="Cmsor1"/>
+        <w:keepNext w:val="0"/>
+        <w:keepLines w:val="0"/>
+      </w:pPr>
+      <w:bookmarkStart w:id="12" w:name="_Toc99451316"/>
+      <w:bookmarkStart w:id="13" w:name="_Toc99451652"/>
+      <w:r>
+        <w:lastRenderedPageBreak/>
+        <w:t>Felhasznált források</w:t>
+      </w:r>
+      <w:r>
+        <w:t>:</w:t>
+      </w:r>
+      <w:bookmarkEnd w:id="12"/>
+      <w:bookmarkEnd w:id="13"/>
+    </w:p>
+    <w:p>
+      <w:pPr>
+        <w:spacing w:line="360" w:lineRule="auto"/>
+        <w:jc w:val="both"/>
+        <w:rPr>
+          <w:rFonts w:ascii="Arial" w:hAnsi="Arial" w:cs="Arial"/>
+          <w:sz w:val="24"/>
+        </w:rPr>
+      </w:pPr>
+      <w:r>
+        <w:rPr>
+          <w:rFonts w:ascii="Arial" w:hAnsi="Arial" w:cs="Arial"/>
+          <w:sz w:val="24"/>
+        </w:rPr>
+        <w:t xml:space="preserve"> </w:t>
+      </w:r>
+      <w:hyperlink r:id="rId6" w:history="1">
+        <w:r>
+          <w:rPr>
+            <w:rStyle w:val="Hiperhivatkozs"/>
+            <w:rFonts w:ascii="Arial" w:hAnsi="Arial" w:cs="Arial"/>
+          </w:rPr>
+          <w:t>PHP programozás alapjai 1. rész (phpmuhely.hu)</w:t>
+        </w:r>
+      </w:hyperlink>
+    </w:p>
+    <w:p>
+      <w:pPr>
+        <w:spacing w:line="360" w:lineRule="auto"/>
+        <w:jc w:val="center"/>
         <w:rPr>
           <w:rFonts w:ascii="Arial" w:hAnsi="Arial" w:cs="Arial"/>
           <w:sz w:val="24"/>
@@ -2439,8 +3021,8 @@
       </w:pPr>
     </w:p>
     <w:sectPr>
-      <w:pgSz w:w="11906" w:h="16838"/>
-      <w:pgMar w:top="1417" w:right="1417" w:bottom="1417" w:left="1417" w:header="708" w:footer="708" w:gutter="0"/>
+      <w:pgSz w:w="11906" w:h="16838" w:code="9"/>
+      <w:pgMar w:top="1701" w:right="1701" w:bottom="1701" w:left="2268" w:header="709" w:footer="709" w:gutter="0"/>
       <w:cols w:space="708"/>
       <w:docGrid w:linePitch="360"/>
     </w:sectPr>
@@ -2451,6 +3033,92 @@
 <file path=word/numbering.xml><?xml version="1.0" encoding="utf-8"?>
 <w:numbering xmlns:wpc="http://schemas.microsoft.com/office/word/2010/wordprocessingCanvas" xmlns:cx="http://schemas.microsoft.com/office/drawing/2014/chartex" xmlns:cx1="http://schemas.microsoft.com/office/drawing/2015/9/8/chartex" xmlns:mc="http://schemas.openxmlformats.org/markup-compatibility/2006" xmlns:o="urn:schemas-microsoft-com:office:office" xmlns:r="http://schemas.openxmlformats.org/officeDocument/2006/relationships" xmlns:m="http://schemas.openxmlformats.org/officeDocument/2006/math" xmlns:v="urn:schemas-microsoft-com:vml" xmlns:wp14="http://schemas.microsoft.com/office/word/2010/wordprocessingDrawing" xmlns:wp="http://schemas.openxmlformats.org/drawingml/2006/wordprocessingDrawing" xmlns:w10="urn:schemas-microsoft-com:office:word" xmlns:w="http://schemas.openxmlformats.org/wordprocessingml/2006/main" xmlns:w14="http://schemas.microsoft.com/office/word/2010/wordml" xmlns:w15="http://schemas.microsoft.com/office/word/2012/wordml" xmlns:w16se="http://schemas.microsoft.com/office/word/2015/wordml/symex" xmlns:wpg="http://schemas.microsoft.com/office/word/2010/wordprocessingGroup" xmlns:wpi="http://schemas.microsoft.com/office/word/2010/wordprocessingInk" xmlns:wne="http://schemas.microsoft.com/office/word/2006/wordml" xmlns:wps="http://schemas.microsoft.com/office/word/2010/wordprocessingShape" mc:Ignorable="w14 w15 w16se wp14">
   <w:abstractNum w:abstractNumId="0" w15:restartNumberingAfterBreak="0">
+    <w:nsid w:val="1A822BE6"/>
+    <w:multiLevelType w:val="hybridMultilevel"/>
+    <w:tmpl w:val="7780CC84"/>
+    <w:lvl w:ilvl="0" w:tplc="8C68DB26">
+      <w:start w:val="1"/>
+      <w:numFmt w:val="decimal"/>
+      <w:lvlText w:val="%1."/>
+      <w:lvlJc w:val="left"/>
+      <w:pPr>
+        <w:ind w:left="1160" w:hanging="360"/>
+      </w:pPr>
+    </w:lvl>
+    <w:lvl w:ilvl="1" w:tplc="040E0019" w:tentative="1">
+      <w:start w:val="1"/>
+      <w:numFmt w:val="lowerLetter"/>
+      <w:lvlText w:val="%2."/>
+      <w:lvlJc w:val="left"/>
+      <w:pPr>
+        <w:ind w:left="1660" w:hanging="360"/>
+      </w:pPr>
+    </w:lvl>
+    <w:lvl w:ilvl="2" w:tplc="040E001B" w:tentative="1">
+      <w:start w:val="1"/>
+      <w:numFmt w:val="lowerRoman"/>
+      <w:lvlText w:val="%3."/>
+      <w:lvlJc w:val="right"/>
+      <w:pPr>
+        <w:ind w:left="2380" w:hanging="180"/>
+      </w:pPr>
+    </w:lvl>
+    <w:lvl w:ilvl="3" w:tplc="040E000F" w:tentative="1">
+      <w:start w:val="1"/>
+      <w:numFmt w:val="decimal"/>
+      <w:lvlText w:val="%4."/>
+      <w:lvlJc w:val="left"/>
+      <w:pPr>
+        <w:ind w:left="3100" w:hanging="360"/>
+      </w:pPr>
+    </w:lvl>
+    <w:lvl w:ilvl="4" w:tplc="040E0019" w:tentative="1">
+      <w:start w:val="1"/>
+      <w:numFmt w:val="lowerLetter"/>
+      <w:lvlText w:val="%5."/>
+      <w:lvlJc w:val="left"/>
+      <w:pPr>
+        <w:ind w:left="3820" w:hanging="360"/>
+      </w:pPr>
+    </w:lvl>
+    <w:lvl w:ilvl="5" w:tplc="040E001B" w:tentative="1">
+      <w:start w:val="1"/>
+      <w:numFmt w:val="lowerRoman"/>
+      <w:lvlText w:val="%6."/>
+      <w:lvlJc w:val="right"/>
+      <w:pPr>
+        <w:ind w:left="4540" w:hanging="180"/>
+      </w:pPr>
+    </w:lvl>
+    <w:lvl w:ilvl="6" w:tplc="040E000F" w:tentative="1">
+      <w:start w:val="1"/>
+      <w:numFmt w:val="decimal"/>
+      <w:lvlText w:val="%7."/>
+      <w:lvlJc w:val="left"/>
+      <w:pPr>
+        <w:ind w:left="5260" w:hanging="360"/>
+      </w:pPr>
+    </w:lvl>
+    <w:lvl w:ilvl="7" w:tplc="040E0019" w:tentative="1">
+      <w:start w:val="1"/>
+      <w:numFmt w:val="lowerLetter"/>
+      <w:lvlText w:val="%8."/>
+      <w:lvlJc w:val="left"/>
+      <w:pPr>
+        <w:ind w:left="5980" w:hanging="360"/>
+      </w:pPr>
+    </w:lvl>
+    <w:lvl w:ilvl="8" w:tplc="040E001B" w:tentative="1">
+      <w:start w:val="1"/>
+      <w:numFmt w:val="lowerRoman"/>
+      <w:lvlText w:val="%9."/>
+      <w:lvlJc w:val="right"/>
+      <w:pPr>
+        <w:ind w:left="6700" w:hanging="180"/>
+      </w:pPr>
+    </w:lvl>
+  </w:abstractNum>
+  <w:abstractNum w:abstractNumId="1" w15:restartNumberingAfterBreak="0">
     <w:nsid w:val="5B3D0D7A"/>
     <w:multiLevelType w:val="hybridMultilevel"/>
     <w:tmpl w:val="5532F55A"/>
@@ -2563,7 +3231,93 @@
       </w:rPr>
     </w:lvl>
   </w:abstractNum>
-  <w:abstractNum w:abstractNumId="1" w15:restartNumberingAfterBreak="0">
+  <w:abstractNum w:abstractNumId="2" w15:restartNumberingAfterBreak="0">
+    <w:nsid w:val="62FC1DFD"/>
+    <w:multiLevelType w:val="hybridMultilevel"/>
+    <w:tmpl w:val="BD7481A8"/>
+    <w:lvl w:ilvl="0" w:tplc="8F0EA28A">
+      <w:start w:val="1"/>
+      <w:numFmt w:val="decimal"/>
+      <w:lvlText w:val="%1."/>
+      <w:lvlJc w:val="left"/>
+      <w:pPr>
+        <w:ind w:left="940" w:hanging="360"/>
+      </w:pPr>
+    </w:lvl>
+    <w:lvl w:ilvl="1" w:tplc="040E0019" w:tentative="1">
+      <w:start w:val="1"/>
+      <w:numFmt w:val="lowerLetter"/>
+      <w:lvlText w:val="%2."/>
+      <w:lvlJc w:val="left"/>
+      <w:pPr>
+        <w:ind w:left="1660" w:hanging="360"/>
+      </w:pPr>
+    </w:lvl>
+    <w:lvl w:ilvl="2" w:tplc="040E001B" w:tentative="1">
+      <w:start w:val="1"/>
+      <w:numFmt w:val="lowerRoman"/>
+      <w:lvlText w:val="%3."/>
+      <w:lvlJc w:val="right"/>
+      <w:pPr>
+        <w:ind w:left="2380" w:hanging="180"/>
+      </w:pPr>
+    </w:lvl>
+    <w:lvl w:ilvl="3" w:tplc="040E000F" w:tentative="1">
+      <w:start w:val="1"/>
+      <w:numFmt w:val="decimal"/>
+      <w:lvlText w:val="%4."/>
+      <w:lvlJc w:val="left"/>
+      <w:pPr>
+        <w:ind w:left="3100" w:hanging="360"/>
+      </w:pPr>
+    </w:lvl>
+    <w:lvl w:ilvl="4" w:tplc="040E0019" w:tentative="1">
+      <w:start w:val="1"/>
+      <w:numFmt w:val="lowerLetter"/>
+      <w:lvlText w:val="%5."/>
+      <w:lvlJc w:val="left"/>
+      <w:pPr>
+        <w:ind w:left="3820" w:hanging="360"/>
+      </w:pPr>
+    </w:lvl>
+    <w:lvl w:ilvl="5" w:tplc="040E001B" w:tentative="1">
+      <w:start w:val="1"/>
+      <w:numFmt w:val="lowerRoman"/>
+      <w:lvlText w:val="%6."/>
+      <w:lvlJc w:val="right"/>
+      <w:pPr>
+        <w:ind w:left="4540" w:hanging="180"/>
+      </w:pPr>
+    </w:lvl>
+    <w:lvl w:ilvl="6" w:tplc="040E000F" w:tentative="1">
+      <w:start w:val="1"/>
+      <w:numFmt w:val="decimal"/>
+      <w:lvlText w:val="%7."/>
+      <w:lvlJc w:val="left"/>
+      <w:pPr>
+        <w:ind w:left="5260" w:hanging="360"/>
+      </w:pPr>
+    </w:lvl>
+    <w:lvl w:ilvl="7" w:tplc="040E0019" w:tentative="1">
+      <w:start w:val="1"/>
+      <w:numFmt w:val="lowerLetter"/>
+      <w:lvlText w:val="%8."/>
+      <w:lvlJc w:val="left"/>
+      <w:pPr>
+        <w:ind w:left="5980" w:hanging="360"/>
+      </w:pPr>
+    </w:lvl>
+    <w:lvl w:ilvl="8" w:tplc="040E001B" w:tentative="1">
+      <w:start w:val="1"/>
+      <w:numFmt w:val="lowerRoman"/>
+      <w:lvlText w:val="%9."/>
+      <w:lvlJc w:val="right"/>
+      <w:pPr>
+        <w:ind w:left="6700" w:hanging="180"/>
+      </w:pPr>
+    </w:lvl>
+  </w:abstractNum>
+  <w:abstractNum w:abstractNumId="3" w15:restartNumberingAfterBreak="0">
     <w:nsid w:val="748A298F"/>
     <w:multiLevelType w:val="hybridMultilevel"/>
     <w:tmpl w:val="28246704"/>
@@ -2677,10 +3431,16 @@
     </w:lvl>
   </w:abstractNum>
   <w:num w:numId="1">
-    <w:abstractNumId w:val="0"/>
+    <w:abstractNumId w:val="1"/>
   </w:num>
   <w:num w:numId="2">
-    <w:abstractNumId w:val="1"/>
+    <w:abstractNumId w:val="3"/>
+  </w:num>
+  <w:num w:numId="3">
+    <w:abstractNumId w:val="2"/>
+  </w:num>
+  <w:num w:numId="4">
+    <w:abstractNumId w:val="0"/>
   </w:num>
 </w:numbering>
 </file>
@@ -3079,6 +3839,51 @@
     <w:name w:val="Normal"/>
     <w:qFormat/>
   </w:style>
+  <w:style w:type="paragraph" w:styleId="Cmsor1">
+    <w:name w:val="heading 1"/>
+    <w:basedOn w:val="Norml"/>
+    <w:next w:val="Norml"/>
+    <w:link w:val="Cmsor1Char"/>
+    <w:uiPriority w:val="9"/>
+    <w:qFormat/>
+    <w:rsid w:val="00BA5C0A"/>
+    <w:pPr>
+      <w:keepNext/>
+      <w:keepLines/>
+      <w:spacing w:before="120" w:after="120"/>
+      <w:outlineLvl w:val="0"/>
+    </w:pPr>
+    <w:rPr>
+      <w:rFonts w:ascii="Arial" w:eastAsiaTheme="majorEastAsia" w:hAnsi="Arial" w:cstheme="majorBidi"/>
+      <w:b/>
+      <w:color w:val="000000" w:themeColor="text1"/>
+      <w:sz w:val="40"/>
+      <w:szCs w:val="32"/>
+    </w:rPr>
+  </w:style>
+  <w:style w:type="paragraph" w:styleId="Cmsor2">
+    <w:name w:val="heading 2"/>
+    <w:basedOn w:val="Norml"/>
+    <w:next w:val="Norml"/>
+    <w:link w:val="Cmsor2Char"/>
+    <w:uiPriority w:val="9"/>
+    <w:unhideWhenUsed/>
+    <w:qFormat/>
+    <w:rsid w:val="00BA5C0A"/>
+    <w:pPr>
+      <w:keepNext/>
+      <w:keepLines/>
+      <w:spacing w:before="120" w:after="120"/>
+      <w:outlineLvl w:val="1"/>
+    </w:pPr>
+    <w:rPr>
+      <w:rFonts w:ascii="Arial" w:eastAsiaTheme="majorEastAsia" w:hAnsi="Arial" w:cstheme="majorBidi"/>
+      <w:b/>
+      <w:color w:val="000000" w:themeColor="text1"/>
+      <w:sz w:val="28"/>
+      <w:szCs w:val="26"/>
+    </w:rPr>
+  </w:style>
   <w:style w:type="character" w:default="1" w:styleId="Bekezdsalapbettpusa">
     <w:name w:val="Default Paragraph Font"/>
     <w:uiPriority w:val="1"/>
@@ -3148,12 +3953,179 @@
     <w:name w:val="Hyperlink"/>
     <w:basedOn w:val="Bekezdsalapbettpusa"/>
     <w:uiPriority w:val="99"/>
-    <w:semiHidden/>
     <w:unhideWhenUsed/>
     <w:rsid w:val="002F2C11"/>
     <w:rPr>
       <w:color w:val="0000FF"/>
       <w:u w:val="single"/>
+    </w:rPr>
+  </w:style>
+  <w:style w:type="character" w:customStyle="1" w:styleId="Cmsor1Char">
+    <w:name w:val="Címsor 1 Char"/>
+    <w:basedOn w:val="Bekezdsalapbettpusa"/>
+    <w:link w:val="Cmsor1"/>
+    <w:uiPriority w:val="9"/>
+    <w:rsid w:val="00BA5C0A"/>
+    <w:rPr>
+      <w:rFonts w:ascii="Arial" w:eastAsiaTheme="majorEastAsia" w:hAnsi="Arial" w:cstheme="majorBidi"/>
+      <w:b/>
+      <w:color w:val="000000" w:themeColor="text1"/>
+      <w:sz w:val="40"/>
+      <w:szCs w:val="32"/>
+    </w:rPr>
+  </w:style>
+  <w:style w:type="paragraph" w:styleId="Cm">
+    <w:name w:val="Title"/>
+    <w:basedOn w:val="Norml"/>
+    <w:next w:val="Norml"/>
+    <w:link w:val="CmChar"/>
+    <w:uiPriority w:val="10"/>
+    <w:qFormat/>
+    <w:rsid w:val="0016361A"/>
+    <w:pPr>
+      <w:spacing w:before="60" w:after="60" w:line="360" w:lineRule="auto"/>
+      <w:contextualSpacing/>
+    </w:pPr>
+    <w:rPr>
+      <w:rFonts w:ascii="Arial" w:eastAsiaTheme="majorEastAsia" w:hAnsi="Arial" w:cstheme="majorBidi"/>
+      <w:b/>
+      <w:spacing w:val="-10"/>
+      <w:kern w:val="28"/>
+      <w:sz w:val="40"/>
+      <w:szCs w:val="56"/>
+    </w:rPr>
+  </w:style>
+  <w:style w:type="character" w:customStyle="1" w:styleId="CmChar">
+    <w:name w:val="Cím Char"/>
+    <w:basedOn w:val="Bekezdsalapbettpusa"/>
+    <w:link w:val="Cm"/>
+    <w:uiPriority w:val="10"/>
+    <w:rsid w:val="0016361A"/>
+    <w:rPr>
+      <w:rFonts w:ascii="Arial" w:eastAsiaTheme="majorEastAsia" w:hAnsi="Arial" w:cstheme="majorBidi"/>
+      <w:b/>
+      <w:spacing w:val="-10"/>
+      <w:kern w:val="28"/>
+      <w:sz w:val="40"/>
+      <w:szCs w:val="56"/>
+    </w:rPr>
+  </w:style>
+  <w:style w:type="paragraph" w:styleId="Alcm">
+    <w:name w:val="Subtitle"/>
+    <w:basedOn w:val="Norml"/>
+    <w:next w:val="Norml"/>
+    <w:link w:val="AlcmChar"/>
+    <w:uiPriority w:val="11"/>
+    <w:qFormat/>
+    <w:rsid w:val="0016361A"/>
+    <w:pPr>
+      <w:numPr>
+        <w:ilvl w:val="1"/>
+      </w:numPr>
+      <w:spacing w:before="120" w:after="120"/>
+    </w:pPr>
+    <w:rPr>
+      <w:rFonts w:ascii="Arial" w:eastAsiaTheme="minorEastAsia" w:hAnsi="Arial"/>
+      <w:b/>
+      <w:color w:val="000000" w:themeColor="text1"/>
+      <w:spacing w:val="15"/>
+      <w:sz w:val="32"/>
+    </w:rPr>
+  </w:style>
+  <w:style w:type="character" w:customStyle="1" w:styleId="AlcmChar">
+    <w:name w:val="Alcím Char"/>
+    <w:basedOn w:val="Bekezdsalapbettpusa"/>
+    <w:link w:val="Alcm"/>
+    <w:uiPriority w:val="11"/>
+    <w:rsid w:val="0016361A"/>
+    <w:rPr>
+      <w:rFonts w:ascii="Arial" w:eastAsiaTheme="minorEastAsia" w:hAnsi="Arial"/>
+      <w:b/>
+      <w:color w:val="000000" w:themeColor="text1"/>
+      <w:spacing w:val="15"/>
+      <w:sz w:val="32"/>
+    </w:rPr>
+  </w:style>
+  <w:style w:type="paragraph" w:styleId="Tartalomjegyzkcmsora">
+    <w:name w:val="TOC Heading"/>
+    <w:basedOn w:val="Cmsor1"/>
+    <w:next w:val="Norml"/>
+    <w:uiPriority w:val="39"/>
+    <w:unhideWhenUsed/>
+    <w:qFormat/>
+    <w:rsid w:val="00BA5C0A"/>
+    <w:pPr>
+      <w:outlineLvl w:val="9"/>
+    </w:pPr>
+    <w:rPr>
+      <w:lang w:eastAsia="hu-HU"/>
+    </w:rPr>
+  </w:style>
+  <w:style w:type="paragraph" w:styleId="TJ2">
+    <w:name w:val="toc 2"/>
+    <w:basedOn w:val="Norml"/>
+    <w:next w:val="Norml"/>
+    <w:autoRedefine/>
+    <w:uiPriority w:val="39"/>
+    <w:unhideWhenUsed/>
+    <w:rsid w:val="005D3FF7"/>
+    <w:pPr>
+      <w:tabs>
+        <w:tab w:val="right" w:leader="dot" w:pos="7927"/>
+      </w:tabs>
+      <w:spacing w:after="100"/>
+      <w:ind w:left="220"/>
+    </w:pPr>
+    <w:rPr>
+      <w:rFonts w:eastAsiaTheme="minorEastAsia" w:cs="Times New Roman"/>
+      <w:lang w:eastAsia="hu-HU"/>
+    </w:rPr>
+  </w:style>
+  <w:style w:type="paragraph" w:styleId="TJ1">
+    <w:name w:val="toc 1"/>
+    <w:basedOn w:val="Norml"/>
+    <w:next w:val="Norml"/>
+    <w:autoRedefine/>
+    <w:uiPriority w:val="39"/>
+    <w:unhideWhenUsed/>
+    <w:rsid w:val="005D3FF7"/>
+    <w:pPr>
+      <w:spacing w:before="120" w:after="120"/>
+    </w:pPr>
+    <w:rPr>
+      <w:rFonts w:ascii="Arial" w:eastAsiaTheme="minorEastAsia" w:hAnsi="Arial" w:cs="Times New Roman"/>
+      <w:lang w:eastAsia="hu-HU"/>
+    </w:rPr>
+  </w:style>
+  <w:style w:type="paragraph" w:styleId="TJ3">
+    <w:name w:val="toc 3"/>
+    <w:basedOn w:val="Norml"/>
+    <w:next w:val="Norml"/>
+    <w:autoRedefine/>
+    <w:uiPriority w:val="39"/>
+    <w:unhideWhenUsed/>
+    <w:rsid w:val="00BA5C0A"/>
+    <w:pPr>
+      <w:spacing w:after="100"/>
+      <w:ind w:left="440"/>
+    </w:pPr>
+    <w:rPr>
+      <w:rFonts w:eastAsiaTheme="minorEastAsia" w:cs="Times New Roman"/>
+      <w:lang w:eastAsia="hu-HU"/>
+    </w:rPr>
+  </w:style>
+  <w:style w:type="character" w:customStyle="1" w:styleId="Cmsor2Char">
+    <w:name w:val="Címsor 2 Char"/>
+    <w:basedOn w:val="Bekezdsalapbettpusa"/>
+    <w:link w:val="Cmsor2"/>
+    <w:uiPriority w:val="9"/>
+    <w:rsid w:val="00BA5C0A"/>
+    <w:rPr>
+      <w:rFonts w:ascii="Arial" w:eastAsiaTheme="majorEastAsia" w:hAnsi="Arial" w:cstheme="majorBidi"/>
+      <w:b/>
+      <w:color w:val="000000" w:themeColor="text1"/>
+      <w:sz w:val="28"/>
+      <w:szCs w:val="26"/>
     </w:rPr>
   </w:style>
 </w:styles>
@@ -3418,4 +4390,16 @@
     </a:ext>
   </a:extLst>
 </a:theme>
+</file>
+
+<file path=customXml/item1.xml><?xml version="1.0" encoding="utf-8"?>
+<b:Sources xmlns:b="http://schemas.openxmlformats.org/officeDocument/2006/bibliography" xmlns="http://schemas.openxmlformats.org/officeDocument/2006/bibliography" SelectedStyle="\APASixthEditionOfficeOnline.xsl" StyleName="APA" Version="6"/>
+</file>
+
+<file path=customXml/itemProps1.xml><?xml version="1.0" encoding="utf-8"?>
+<ds:datastoreItem xmlns:ds="http://schemas.openxmlformats.org/officeDocument/2006/customXml" ds:itemID="{9DFE4D3B-7AC0-4DCB-BFC7-238B1A5243F4}">
+  <ds:schemaRefs>
+    <ds:schemaRef ds:uri="http://schemas.openxmlformats.org/officeDocument/2006/bibliography"/>
+  </ds:schemaRefs>
+</ds:datastoreItem>
 </file>
</xml_diff>

<commit_message>
Progress in the documentation and the signup page, new route added
</commit_message>
<xml_diff>
--- a/Documentations/Szakdolgozat raw.docx
+++ b/Documentations/Szakdolgozat raw.docx
@@ -1279,66 +1279,6 @@
     </w:p>
     <w:p>
       <w:pPr>
-        <w:spacing w:line="360" w:lineRule="auto"/>
-        <w:rPr>
-          <w:rFonts w:ascii="Arial" w:hAnsi="Arial" w:cs="Arial"/>
-          <w:sz w:val="24"/>
-          <w:szCs w:val="24"/>
-        </w:rPr>
-      </w:pPr>
-    </w:p>
-    <w:p>
-      <w:pPr>
-        <w:spacing w:line="360" w:lineRule="auto"/>
-        <w:rPr>
-          <w:rFonts w:ascii="Arial" w:hAnsi="Arial" w:cs="Arial"/>
-          <w:sz w:val="24"/>
-          <w:szCs w:val="24"/>
-        </w:rPr>
-      </w:pPr>
-    </w:p>
-    <w:p>
-      <w:pPr>
-        <w:spacing w:line="360" w:lineRule="auto"/>
-        <w:rPr>
-          <w:rFonts w:ascii="Arial" w:hAnsi="Arial" w:cs="Arial"/>
-          <w:sz w:val="24"/>
-          <w:szCs w:val="24"/>
-        </w:rPr>
-      </w:pPr>
-    </w:p>
-    <w:p>
-      <w:pPr>
-        <w:spacing w:line="360" w:lineRule="auto"/>
-        <w:rPr>
-          <w:rFonts w:ascii="Arial" w:hAnsi="Arial" w:cs="Arial"/>
-          <w:sz w:val="24"/>
-          <w:szCs w:val="24"/>
-        </w:rPr>
-      </w:pPr>
-    </w:p>
-    <w:p>
-      <w:pPr>
-        <w:spacing w:line="360" w:lineRule="auto"/>
-        <w:rPr>
-          <w:rFonts w:ascii="Arial" w:hAnsi="Arial" w:cs="Arial"/>
-          <w:sz w:val="24"/>
-          <w:szCs w:val="24"/>
-        </w:rPr>
-      </w:pPr>
-    </w:p>
-    <w:p>
-      <w:pPr>
-        <w:spacing w:line="360" w:lineRule="auto"/>
-        <w:rPr>
-          <w:rFonts w:ascii="Arial" w:hAnsi="Arial" w:cs="Arial"/>
-          <w:sz w:val="24"/>
-          <w:szCs w:val="24"/>
-        </w:rPr>
-      </w:pPr>
-    </w:p>
-    <w:p>
-      <w:pPr>
         <w:pStyle w:val="Cmsor1"/>
         <w:keepNext w:val="0"/>
         <w:keepLines w:val="0"/>
@@ -1427,17 +1367,7 @@
           <w:sz w:val="24"/>
           <w:szCs w:val="24"/>
         </w:rPr>
-        <w:t>A webshop megvalósítását illetően tö</w:t>
-      </w:r>
-      <w:bookmarkStart w:id="7" w:name="_GoBack"/>
-      <w:bookmarkEnd w:id="7"/>
-      <w:r>
-        <w:rPr>
-          <w:rFonts w:ascii="Arial" w:hAnsi="Arial" w:cs="Arial"/>
-          <w:sz w:val="24"/>
-          <w:szCs w:val="24"/>
-        </w:rPr>
-        <w:t xml:space="preserve">bb lehetőség is nyitva állt előttünk: </w:t>
+        <w:t xml:space="preserve">A webshop megvalósítását illetően több lehetőség is nyitva állt előttünk: </w:t>
       </w:r>
     </w:p>
     <w:p>
@@ -1522,33 +1452,33 @@
           <w:rFonts w:ascii="Arial" w:hAnsi="Arial" w:cs="Arial"/>
           <w:color w:val="000000" w:themeColor="text1"/>
         </w:rPr>
+        <w:t>Mindezek</w:t>
+      </w:r>
+      <w:proofErr w:type="spellEnd"/>
+      <w:r>
+        <w:rPr>
+          <w:rFonts w:ascii="Arial" w:hAnsi="Arial" w:cs="Arial"/>
+          <w:color w:val="000000" w:themeColor="text1"/>
+        </w:rPr>
+        <w:t xml:space="preserve"> eredményeként a mai modern webfejlesztésben gyakorlatilag mindenki keretrendszereket, és könyvtárakat is használ.</w:t>
+      </w:r>
+    </w:p>
+    <w:p>
+      <w:pPr>
+        <w:spacing w:line="360" w:lineRule="auto"/>
+        <w:rPr>
+          <w:rFonts w:ascii="Arial" w:hAnsi="Arial" w:cs="Arial"/>
+          <w:sz w:val="24"/>
+          <w:szCs w:val="24"/>
+        </w:rPr>
+      </w:pPr>
+      <w:r>
+        <w:rPr>
+          <w:rFonts w:ascii="Arial" w:hAnsi="Arial" w:cs="Arial"/>
+          <w:sz w:val="24"/>
+          <w:szCs w:val="24"/>
+        </w:rPr>
         <w:lastRenderedPageBreak/>
-        <w:t>Mindezek</w:t>
-      </w:r>
-      <w:proofErr w:type="spellEnd"/>
-      <w:r>
-        <w:rPr>
-          <w:rFonts w:ascii="Arial" w:hAnsi="Arial" w:cs="Arial"/>
-          <w:color w:val="000000" w:themeColor="text1"/>
-        </w:rPr>
-        <w:t xml:space="preserve"> eredményeként a mai modern webfejlesztésben gyakorlatilag mindenki keretrendszereket, és könyvtárakat is használ.</w:t>
-      </w:r>
-    </w:p>
-    <w:p>
-      <w:pPr>
-        <w:spacing w:line="360" w:lineRule="auto"/>
-        <w:rPr>
-          <w:rFonts w:ascii="Arial" w:hAnsi="Arial" w:cs="Arial"/>
-          <w:sz w:val="24"/>
-          <w:szCs w:val="24"/>
-        </w:rPr>
-      </w:pPr>
-      <w:r>
-        <w:rPr>
-          <w:rFonts w:ascii="Arial" w:hAnsi="Arial" w:cs="Arial"/>
-          <w:sz w:val="24"/>
-          <w:szCs w:val="24"/>
-        </w:rPr>
         <w:t xml:space="preserve">Elsősorban két lehetőséget vettünk fontolóra: A PHP alapú </w:t>
       </w:r>
       <w:proofErr w:type="spellStart"/>
@@ -1594,98 +1524,8 @@
         <w:keepNext w:val="0"/>
         <w:keepLines w:val="0"/>
       </w:pPr>
-      <w:bookmarkStart w:id="8" w:name="_Toc99451314"/>
-      <w:bookmarkStart w:id="9" w:name="_Toc99451650"/>
-      <w:r>
-        <w:t>A PHP fogalma</w:t>
-      </w:r>
-      <w:bookmarkEnd w:id="8"/>
-      <w:bookmarkEnd w:id="9"/>
-    </w:p>
-    <w:p>
-      <w:pPr>
-        <w:spacing w:line="360" w:lineRule="auto"/>
-        <w:jc w:val="both"/>
-        <w:rPr>
-          <w:rFonts w:ascii="Arial" w:hAnsi="Arial" w:cs="Arial"/>
-          <w:sz w:val="24"/>
-        </w:rPr>
-      </w:pPr>
-      <w:r>
-        <w:rPr>
-          <w:rFonts w:ascii="Arial" w:hAnsi="Arial" w:cs="Arial"/>
-          <w:sz w:val="24"/>
-        </w:rPr>
-        <w:t xml:space="preserve">A PHP egy általános szerveroldali scriptnyelv, melynek segítségével dinamikus weboldalakat készíthetünk. Az első scriptnyelvek egyike, melyet HTML oldalakba ágyazhatunk. </w:t>
-      </w:r>
-    </w:p>
-    <w:p>
-      <w:pPr>
-        <w:spacing w:line="360" w:lineRule="auto"/>
-        <w:jc w:val="both"/>
-        <w:rPr>
-          <w:rFonts w:ascii="Arial" w:hAnsi="Arial" w:cs="Arial"/>
-          <w:sz w:val="24"/>
-        </w:rPr>
-      </w:pPr>
-      <w:r>
-        <w:rPr>
-          <w:rFonts w:ascii="Arial" w:hAnsi="Arial" w:cs="Arial"/>
-          <w:sz w:val="24"/>
-        </w:rPr>
-        <w:t xml:space="preserve">Hogy pontosan mire is jó ez? Képzeljünk el egy weboldalt, ami csak HTML fájlokból áll, ezzel a weboldallal a képek, és szövegek megjelenítésén kívül mást nem tudunk megjeleníteni, csak megnézni. Ha szerkeszteni szeretnénk, csak a forrás módosításával tehetjük meg. </w:t>
-      </w:r>
-    </w:p>
-    <w:p>
-      <w:pPr>
-        <w:spacing w:line="360" w:lineRule="auto"/>
-        <w:jc w:val="both"/>
-        <w:rPr>
-          <w:rFonts w:ascii="Arial" w:hAnsi="Arial" w:cs="Arial"/>
-          <w:sz w:val="24"/>
-        </w:rPr>
-      </w:pPr>
-      <w:r>
-        <w:rPr>
-          <w:rFonts w:ascii="Arial" w:hAnsi="Arial" w:cs="Arial"/>
-          <w:sz w:val="24"/>
-        </w:rPr>
-        <w:t xml:space="preserve">Ahhoz, hogy a weboldalunkat rávegyük űrlapok feldolgozására, e-mailek küldésére, webshopok üzemeltetésére, PHP-re (vagy más programnyelvre) lesz szükségünk. </w:t>
-      </w:r>
-    </w:p>
-    <w:p>
-      <w:pPr>
-        <w:spacing w:line="360" w:lineRule="auto"/>
-        <w:jc w:val="both"/>
-        <w:rPr>
-          <w:rFonts w:ascii="Arial" w:hAnsi="Arial" w:cs="Arial"/>
-          <w:sz w:val="24"/>
-        </w:rPr>
-      </w:pPr>
-      <w:r>
-        <w:rPr>
-          <w:rFonts w:ascii="Arial" w:hAnsi="Arial" w:cs="Arial"/>
-          <w:sz w:val="24"/>
-        </w:rPr>
-        <w:t>A PHP népszerűsége rendkívül gyorsan nőtt, és nem sokkal később már minden nagyobb weboldal ezt használta, többek között a Facebook, Google, Amazon, eBay és még sokan mások is.</w:t>
-      </w:r>
-    </w:p>
-    <w:p>
-      <w:pPr>
-        <w:spacing w:line="360" w:lineRule="auto"/>
-        <w:jc w:val="both"/>
-        <w:rPr>
-          <w:rFonts w:ascii="Arial" w:hAnsi="Arial" w:cs="Arial"/>
-          <w:sz w:val="24"/>
-        </w:rPr>
-      </w:pPr>
-      <w:r>
-        <w:rPr>
-          <w:rFonts w:ascii="Arial" w:hAnsi="Arial" w:cs="Arial"/>
-          <w:sz w:val="24"/>
-        </w:rPr>
-        <w:t xml:space="preserve">Népszerűségét az előre definiált függvényekkel és könyvtárakkal, gyorsaságával, és egyszerű használatával érte el. </w:t>
-      </w:r>
+      <w:bookmarkStart w:id="7" w:name="_Toc99451314"/>
+      <w:bookmarkStart w:id="8" w:name="_Toc99451650"/>
     </w:p>
     <w:p>
       <w:pPr>
@@ -1693,13 +1533,124 @@
         <w:keepNext w:val="0"/>
         <w:keepLines w:val="0"/>
       </w:pPr>
-      <w:bookmarkStart w:id="10" w:name="_Toc99451315"/>
-      <w:bookmarkStart w:id="11" w:name="_Toc99451651"/>
+    </w:p>
+    <w:p>
+      <w:pPr>
+        <w:pStyle w:val="Cmsor2"/>
+        <w:keepNext w:val="0"/>
+        <w:keepLines w:val="0"/>
+      </w:pPr>
+    </w:p>
+    <w:p>
+      <w:pPr>
+        <w:pStyle w:val="Cmsor2"/>
+        <w:keepNext w:val="0"/>
+        <w:keepLines w:val="0"/>
+      </w:pPr>
+      <w:r>
+        <w:t>A PHP fogalma</w:t>
+      </w:r>
+      <w:bookmarkEnd w:id="7"/>
+      <w:bookmarkEnd w:id="8"/>
+    </w:p>
+    <w:p>
+      <w:pPr>
+        <w:spacing w:line="360" w:lineRule="auto"/>
+        <w:jc w:val="both"/>
+        <w:rPr>
+          <w:rFonts w:ascii="Arial" w:hAnsi="Arial" w:cs="Arial"/>
+          <w:sz w:val="24"/>
+        </w:rPr>
+      </w:pPr>
+      <w:r>
+        <w:rPr>
+          <w:rFonts w:ascii="Arial" w:hAnsi="Arial" w:cs="Arial"/>
+          <w:sz w:val="24"/>
+        </w:rPr>
+        <w:t xml:space="preserve">A PHP egy általános szerveroldali scriptnyelv, melynek segítségével dinamikus weboldalakat készíthetünk. Az első scriptnyelvek egyike, melyet HTML oldalakba ágyazhatunk. </w:t>
+      </w:r>
+    </w:p>
+    <w:p>
+      <w:pPr>
+        <w:spacing w:line="360" w:lineRule="auto"/>
+        <w:jc w:val="both"/>
+        <w:rPr>
+          <w:rFonts w:ascii="Arial" w:hAnsi="Arial" w:cs="Arial"/>
+          <w:sz w:val="24"/>
+        </w:rPr>
+      </w:pPr>
+      <w:r>
+        <w:rPr>
+          <w:rFonts w:ascii="Arial" w:hAnsi="Arial" w:cs="Arial"/>
+          <w:sz w:val="24"/>
+        </w:rPr>
+        <w:t xml:space="preserve">Hogy pontosan mire is jó ez? Képzeljünk el egy weboldalt, ami csak HTML fájlokból áll, ezzel a weboldallal a képek, és szövegek megjelenítésén kívül mást nem tudunk megjeleníteni, csak megnézni. Ha szerkeszteni szeretnénk, csak a forrás módosításával tehetjük meg. </w:t>
+      </w:r>
+    </w:p>
+    <w:p>
+      <w:pPr>
+        <w:spacing w:line="360" w:lineRule="auto"/>
+        <w:jc w:val="both"/>
+        <w:rPr>
+          <w:rFonts w:ascii="Arial" w:hAnsi="Arial" w:cs="Arial"/>
+          <w:sz w:val="24"/>
+        </w:rPr>
+      </w:pPr>
+      <w:r>
+        <w:rPr>
+          <w:rFonts w:ascii="Arial" w:hAnsi="Arial" w:cs="Arial"/>
+          <w:sz w:val="24"/>
+        </w:rPr>
+        <w:t xml:space="preserve">Ahhoz, hogy a weboldalunkat rávegyük űrlapok feldolgozására, e-mailek küldésére, webshopok üzemeltetésére, PHP-re (vagy más programnyelvre) lesz szükségünk. </w:t>
+      </w:r>
+    </w:p>
+    <w:p>
+      <w:pPr>
+        <w:spacing w:line="360" w:lineRule="auto"/>
+        <w:jc w:val="both"/>
+        <w:rPr>
+          <w:rFonts w:ascii="Arial" w:hAnsi="Arial" w:cs="Arial"/>
+          <w:sz w:val="24"/>
+        </w:rPr>
+      </w:pPr>
+      <w:r>
+        <w:rPr>
+          <w:rFonts w:ascii="Arial" w:hAnsi="Arial" w:cs="Arial"/>
+          <w:sz w:val="24"/>
+        </w:rPr>
+        <w:t>A PHP népszerűsége rendkívül gyorsan nőtt, és nem sokkal később már minden nagyobb weboldal ezt használta, többek között a Facebook, Google, Amazon, eBay és még sokan mások is.</w:t>
+      </w:r>
+    </w:p>
+    <w:p>
+      <w:pPr>
+        <w:spacing w:line="360" w:lineRule="auto"/>
+        <w:jc w:val="both"/>
+        <w:rPr>
+          <w:rFonts w:ascii="Arial" w:hAnsi="Arial" w:cs="Arial"/>
+          <w:sz w:val="24"/>
+        </w:rPr>
+      </w:pPr>
+      <w:r>
+        <w:rPr>
+          <w:rFonts w:ascii="Arial" w:hAnsi="Arial" w:cs="Arial"/>
+          <w:sz w:val="24"/>
+        </w:rPr>
+        <w:t xml:space="preserve">Népszerűségét az előre definiált függvényekkel és könyvtárakkal, gyorsaságával, és egyszerű használatával érte el. </w:t>
+      </w:r>
+    </w:p>
+    <w:p>
+      <w:pPr>
+        <w:pStyle w:val="Cmsor2"/>
+        <w:keepNext w:val="0"/>
+        <w:keepLines w:val="0"/>
+      </w:pPr>
+      <w:bookmarkStart w:id="9" w:name="_Toc99451315"/>
+      <w:bookmarkStart w:id="10" w:name="_Toc99451651"/>
       <w:r>
         <w:t>A PHP működése</w:t>
       </w:r>
+      <w:bookmarkEnd w:id="9"/>
       <w:bookmarkEnd w:id="10"/>
-      <w:bookmarkEnd w:id="11"/>
     </w:p>
     <w:p>
       <w:pPr>
@@ -2880,12 +2831,702 @@
       <w:pPr>
         <w:pStyle w:val="NormlWeb"/>
         <w:shd w:val="clear" w:color="auto" w:fill="FFFFFF"/>
-        <w:spacing w:before="0" w:beforeAutospacing="0" w:after="240" w:afterAutospacing="0" w:line="360" w:lineRule="auto"/>
-        <w:rPr>
-          <w:rFonts w:ascii="Arial" w:hAnsi="Arial" w:cs="Arial"/>
-          <w:color w:val="000000" w:themeColor="text1"/>
-        </w:rPr>
-      </w:pPr>
+        <w:spacing w:before="0" w:beforeAutospacing="0" w:after="240" w:afterAutospacing="0"/>
+        <w:rPr>
+          <w:rFonts w:ascii="Arial" w:hAnsi="Arial" w:cs="Arial"/>
+          <w:color w:val="000000" w:themeColor="text1"/>
+        </w:rPr>
+      </w:pPr>
+      <w:r>
+        <w:rPr>
+          <w:rFonts w:ascii="Arial" w:hAnsi="Arial" w:cs="Arial"/>
+          <w:color w:val="000000" w:themeColor="text1"/>
+        </w:rPr>
+        <w:t>Fejlesztői dokumentáció:</w:t>
+      </w:r>
+    </w:p>
+    <w:p>
+      <w:pPr>
+        <w:pStyle w:val="NormlWeb"/>
+        <w:shd w:val="clear" w:color="auto" w:fill="FFFFFF"/>
+        <w:spacing w:before="0" w:beforeAutospacing="0" w:after="240" w:afterAutospacing="0"/>
+        <w:rPr>
+          <w:rFonts w:ascii="Arial" w:hAnsi="Arial" w:cs="Arial"/>
+          <w:color w:val="000000" w:themeColor="text1"/>
+        </w:rPr>
+      </w:pPr>
+      <w:r>
+        <w:rPr>
+          <w:rFonts w:ascii="Arial" w:hAnsi="Arial" w:cs="Arial"/>
+          <w:color w:val="000000" w:themeColor="text1"/>
+        </w:rPr>
+        <w:t>Kommunikáció a csapattagok között:</w:t>
+      </w:r>
+    </w:p>
+    <w:p>
+      <w:pPr>
+        <w:pStyle w:val="NormlWeb"/>
+        <w:shd w:val="clear" w:color="auto" w:fill="FFFFFF"/>
+        <w:spacing w:before="0" w:beforeAutospacing="0" w:after="240" w:afterAutospacing="0"/>
+        <w:rPr>
+          <w:rFonts w:ascii="Arial" w:hAnsi="Arial" w:cs="Arial"/>
+          <w:color w:val="000000" w:themeColor="text1"/>
+        </w:rPr>
+      </w:pPr>
+      <w:r>
+        <w:rPr>
+          <w:rFonts w:ascii="Arial" w:hAnsi="Arial" w:cs="Arial"/>
+          <w:color w:val="000000" w:themeColor="text1"/>
+        </w:rPr>
+        <w:t>A csapat tagjainak a fejlesztés során volt lehetősége személyes kapcsolattartásra így a közös munka zavartalanul tudott zajlani a fejlesztés túlnyomó részében, ám amikor ez az állapot nem állt fen, több különböző módot is felhasználtunk a kapcsolattartásra.</w:t>
+      </w:r>
+    </w:p>
+    <w:p>
+      <w:pPr>
+        <w:pStyle w:val="NormlWeb"/>
+        <w:shd w:val="clear" w:color="auto" w:fill="FFFFFF"/>
+        <w:spacing w:before="0" w:beforeAutospacing="0" w:after="240" w:afterAutospacing="0"/>
+        <w:rPr>
+          <w:rFonts w:ascii="Arial" w:hAnsi="Arial" w:cs="Arial"/>
+          <w:color w:val="000000" w:themeColor="text1"/>
+        </w:rPr>
+      </w:pPr>
+      <w:r>
+        <w:rPr>
+          <w:rFonts w:ascii="Arial" w:hAnsi="Arial" w:cs="Arial"/>
+          <w:color w:val="000000" w:themeColor="text1"/>
+        </w:rPr>
+        <w:t xml:space="preserve">Az elsődleges módja a kommunikációnak a </w:t>
+      </w:r>
+      <w:proofErr w:type="spellStart"/>
+      <w:r>
+        <w:rPr>
+          <w:rFonts w:ascii="Arial" w:hAnsi="Arial" w:cs="Arial"/>
+          <w:color w:val="000000" w:themeColor="text1"/>
+        </w:rPr>
+        <w:t>facebook</w:t>
+      </w:r>
+      <w:proofErr w:type="spellEnd"/>
+      <w:r>
+        <w:rPr>
+          <w:rFonts w:ascii="Arial" w:hAnsi="Arial" w:cs="Arial"/>
+          <w:color w:val="000000" w:themeColor="text1"/>
+        </w:rPr>
+        <w:t xml:space="preserve"> használa</w:t>
+      </w:r>
+      <w:bookmarkStart w:id="11" w:name="_GoBack"/>
+      <w:bookmarkEnd w:id="11"/>
+      <w:r>
+        <w:rPr>
+          <w:rFonts w:ascii="Arial" w:hAnsi="Arial" w:cs="Arial"/>
+          <w:color w:val="000000" w:themeColor="text1"/>
+        </w:rPr>
+        <w:t xml:space="preserve">ta volt, illetve az azon való </w:t>
+      </w:r>
+      <w:proofErr w:type="spellStart"/>
+      <w:r>
+        <w:rPr>
+          <w:rFonts w:ascii="Arial" w:hAnsi="Arial" w:cs="Arial"/>
+          <w:color w:val="000000" w:themeColor="text1"/>
+        </w:rPr>
+        <w:t>chatelés</w:t>
+      </w:r>
+      <w:proofErr w:type="spellEnd"/>
+      <w:r>
+        <w:rPr>
+          <w:rFonts w:ascii="Arial" w:hAnsi="Arial" w:cs="Arial"/>
+          <w:color w:val="000000" w:themeColor="text1"/>
+        </w:rPr>
+        <w:t>, de a fejlesztés első fázisaiban más módszereteket is fontolóra vettünk.</w:t>
+      </w:r>
+    </w:p>
+    <w:p>
+      <w:pPr>
+        <w:pStyle w:val="NormlWeb"/>
+        <w:shd w:val="clear" w:color="auto" w:fill="FFFFFF"/>
+        <w:spacing w:before="0" w:beforeAutospacing="0" w:after="240" w:afterAutospacing="0"/>
+        <w:rPr>
+          <w:rFonts w:ascii="Arial" w:hAnsi="Arial" w:cs="Arial"/>
+          <w:color w:val="000000" w:themeColor="text1"/>
+        </w:rPr>
+      </w:pPr>
+      <w:r>
+        <w:rPr>
+          <w:rFonts w:ascii="Arial" w:hAnsi="Arial" w:cs="Arial"/>
+          <w:color w:val="000000" w:themeColor="text1"/>
+        </w:rPr>
+        <w:t xml:space="preserve">A </w:t>
+      </w:r>
+      <w:proofErr w:type="spellStart"/>
+      <w:r>
+        <w:rPr>
+          <w:rFonts w:ascii="Arial" w:hAnsi="Arial" w:cs="Arial"/>
+          <w:color w:val="000000" w:themeColor="text1"/>
+        </w:rPr>
+        <w:t>Discord</w:t>
+      </w:r>
+      <w:proofErr w:type="spellEnd"/>
+      <w:r>
+        <w:rPr>
+          <w:rFonts w:ascii="Arial" w:hAnsi="Arial" w:cs="Arial"/>
+          <w:color w:val="000000" w:themeColor="text1"/>
+        </w:rPr>
+        <w:t xml:space="preserve"> is nyújtott volna egy stabil platformot a zavartalan kommunikáció fenntartására. A </w:t>
+      </w:r>
+      <w:proofErr w:type="spellStart"/>
+      <w:r>
+        <w:rPr>
+          <w:rFonts w:ascii="Arial" w:hAnsi="Arial" w:cs="Arial"/>
+          <w:color w:val="000000" w:themeColor="text1"/>
+        </w:rPr>
+        <w:t>Discord</w:t>
+      </w:r>
+      <w:proofErr w:type="spellEnd"/>
+      <w:r>
+        <w:rPr>
+          <w:rFonts w:ascii="Arial" w:hAnsi="Arial" w:cs="Arial"/>
+          <w:color w:val="000000" w:themeColor="text1"/>
+        </w:rPr>
+        <w:t xml:space="preserve"> egy kommunikációs platform, amely lehetőséget nyújt több fél közti </w:t>
+      </w:r>
+      <w:proofErr w:type="spellStart"/>
+      <w:r>
+        <w:rPr>
+          <w:rFonts w:ascii="Arial" w:hAnsi="Arial" w:cs="Arial"/>
+          <w:color w:val="000000" w:themeColor="text1"/>
+        </w:rPr>
+        <w:t>chatelés</w:t>
+      </w:r>
+      <w:proofErr w:type="spellEnd"/>
+      <w:r>
+        <w:rPr>
+          <w:rFonts w:ascii="Arial" w:hAnsi="Arial" w:cs="Arial"/>
+          <w:color w:val="000000" w:themeColor="text1"/>
+        </w:rPr>
+        <w:t xml:space="preserve">, </w:t>
+      </w:r>
+      <w:proofErr w:type="spellStart"/>
+      <w:r>
+        <w:rPr>
+          <w:rFonts w:ascii="Arial" w:hAnsi="Arial" w:cs="Arial"/>
+          <w:color w:val="000000" w:themeColor="text1"/>
+        </w:rPr>
+        <w:t>streamelés</w:t>
+      </w:r>
+      <w:proofErr w:type="spellEnd"/>
+      <w:r>
+        <w:rPr>
+          <w:rFonts w:ascii="Arial" w:hAnsi="Arial" w:cs="Arial"/>
+          <w:color w:val="000000" w:themeColor="text1"/>
+        </w:rPr>
+        <w:t xml:space="preserve"> és </w:t>
+      </w:r>
+      <w:proofErr w:type="spellStart"/>
+      <w:r>
+        <w:rPr>
+          <w:rFonts w:ascii="Arial" w:hAnsi="Arial" w:cs="Arial"/>
+          <w:color w:val="000000" w:themeColor="text1"/>
+        </w:rPr>
+        <w:t>meetek</w:t>
+      </w:r>
+      <w:proofErr w:type="spellEnd"/>
+      <w:r>
+        <w:rPr>
+          <w:rFonts w:ascii="Arial" w:hAnsi="Arial" w:cs="Arial"/>
+          <w:color w:val="000000" w:themeColor="text1"/>
+        </w:rPr>
+        <w:t xml:space="preserve"> indítására, továbbá képek fájlok és egyéb kisebb tartalmak közzétételére.</w:t>
+      </w:r>
+    </w:p>
+    <w:p>
+      <w:pPr>
+        <w:pStyle w:val="NormlWeb"/>
+        <w:shd w:val="clear" w:color="auto" w:fill="FFFFFF"/>
+        <w:spacing w:before="0" w:beforeAutospacing="0" w:after="240" w:afterAutospacing="0"/>
+        <w:rPr>
+          <w:rFonts w:ascii="Arial" w:hAnsi="Arial" w:cs="Arial"/>
+          <w:color w:val="000000" w:themeColor="text1"/>
+        </w:rPr>
+      </w:pPr>
+      <w:r>
+        <w:rPr>
+          <w:rFonts w:ascii="Arial" w:hAnsi="Arial" w:cs="Arial"/>
+          <w:color w:val="000000" w:themeColor="text1"/>
+        </w:rPr>
+        <w:t xml:space="preserve">Bár ezek mind előnyösek lehetnek a zavartalan munka fenntartásában, a </w:t>
+      </w:r>
+      <w:proofErr w:type="spellStart"/>
+      <w:r>
+        <w:rPr>
+          <w:rFonts w:ascii="Arial" w:hAnsi="Arial" w:cs="Arial"/>
+          <w:color w:val="000000" w:themeColor="text1"/>
+        </w:rPr>
+        <w:t>facebook</w:t>
+      </w:r>
+      <w:proofErr w:type="spellEnd"/>
+      <w:r>
+        <w:rPr>
+          <w:rFonts w:ascii="Arial" w:hAnsi="Arial" w:cs="Arial"/>
+          <w:color w:val="000000" w:themeColor="text1"/>
+        </w:rPr>
+        <w:t xml:space="preserve"> lehetőséget biztosított az egymás között folytatott üzenetküldésre, a fájlmegosztásra pedig a </w:t>
+      </w:r>
+      <w:proofErr w:type="spellStart"/>
+      <w:r>
+        <w:rPr>
+          <w:rFonts w:ascii="Arial" w:hAnsi="Arial" w:cs="Arial"/>
+          <w:color w:val="000000" w:themeColor="text1"/>
+        </w:rPr>
+        <w:t>github</w:t>
+      </w:r>
+      <w:proofErr w:type="spellEnd"/>
+      <w:r>
+        <w:rPr>
+          <w:rFonts w:ascii="Arial" w:hAnsi="Arial" w:cs="Arial"/>
+          <w:color w:val="000000" w:themeColor="text1"/>
+        </w:rPr>
+        <w:t xml:space="preserve"> szolgáltatásait vettük igénybe. A </w:t>
+      </w:r>
+      <w:proofErr w:type="spellStart"/>
+      <w:r>
+        <w:rPr>
+          <w:rFonts w:ascii="Arial" w:hAnsi="Arial" w:cs="Arial"/>
+          <w:color w:val="000000" w:themeColor="text1"/>
+        </w:rPr>
+        <w:t>streamelésre</w:t>
+      </w:r>
+      <w:proofErr w:type="spellEnd"/>
+      <w:r>
+        <w:rPr>
+          <w:rFonts w:ascii="Arial" w:hAnsi="Arial" w:cs="Arial"/>
+          <w:color w:val="000000" w:themeColor="text1"/>
+        </w:rPr>
+        <w:t xml:space="preserve"> és a konferenciák indítására nemvolt szükség.</w:t>
+      </w:r>
+    </w:p>
+    <w:p>
+      <w:pPr>
+        <w:pStyle w:val="NormlWeb"/>
+        <w:shd w:val="clear" w:color="auto" w:fill="FFFFFF"/>
+        <w:spacing w:before="0" w:beforeAutospacing="0" w:after="240" w:afterAutospacing="0"/>
+        <w:rPr>
+          <w:rFonts w:ascii="Arial" w:hAnsi="Arial" w:cs="Arial"/>
+          <w:color w:val="000000" w:themeColor="text1"/>
+        </w:rPr>
+      </w:pPr>
+      <w:r>
+        <w:rPr>
+          <w:rFonts w:ascii="Arial" w:hAnsi="Arial" w:cs="Arial"/>
+          <w:color w:val="000000" w:themeColor="text1"/>
+        </w:rPr>
+        <w:t xml:space="preserve">A projektet a </w:t>
+      </w:r>
+      <w:proofErr w:type="spellStart"/>
+      <w:r>
+        <w:rPr>
+          <w:rFonts w:ascii="Arial" w:hAnsi="Arial" w:cs="Arial"/>
+          <w:color w:val="000000" w:themeColor="text1"/>
+        </w:rPr>
+        <w:t>github-on</w:t>
+      </w:r>
+      <w:proofErr w:type="spellEnd"/>
+      <w:r>
+        <w:rPr>
+          <w:rFonts w:ascii="Arial" w:hAnsi="Arial" w:cs="Arial"/>
+          <w:color w:val="000000" w:themeColor="text1"/>
+        </w:rPr>
+        <w:t xml:space="preserve"> vezettük ahová a projekten történő változtatásainkat és munkáinkat </w:t>
+      </w:r>
+      <w:proofErr w:type="spellStart"/>
+      <w:r>
+        <w:rPr>
+          <w:rFonts w:ascii="Arial" w:hAnsi="Arial" w:cs="Arial"/>
+          <w:color w:val="000000" w:themeColor="text1"/>
+        </w:rPr>
+        <w:t>commiteltük</w:t>
+      </w:r>
+      <w:proofErr w:type="spellEnd"/>
+      <w:r>
+        <w:rPr>
+          <w:rFonts w:ascii="Arial" w:hAnsi="Arial" w:cs="Arial"/>
+          <w:color w:val="000000" w:themeColor="text1"/>
+        </w:rPr>
+        <w:t xml:space="preserve">. Ez és hogy visszatudjuk állítani a projekt egy korábbi verzióját hiba észlelése esetén arra indított minket, hogy a </w:t>
+      </w:r>
+      <w:proofErr w:type="spellStart"/>
+      <w:r>
+        <w:rPr>
+          <w:rFonts w:ascii="Arial" w:hAnsi="Arial" w:cs="Arial"/>
+          <w:color w:val="000000" w:themeColor="text1"/>
+        </w:rPr>
+        <w:t>github</w:t>
+      </w:r>
+      <w:proofErr w:type="spellEnd"/>
+      <w:r>
+        <w:rPr>
+          <w:rFonts w:ascii="Arial" w:hAnsi="Arial" w:cs="Arial"/>
+          <w:color w:val="000000" w:themeColor="text1"/>
+        </w:rPr>
+        <w:t xml:space="preserve"> verziókezelő segítségével fejle</w:t>
+      </w:r>
+      <w:r>
+        <w:rPr>
+          <w:rFonts w:ascii="Arial" w:hAnsi="Arial" w:cs="Arial"/>
+          <w:color w:val="000000" w:themeColor="text1"/>
+        </w:rPr>
+        <w:t>sszük és tároljuk a projektet, továbbá ezt használjuk fel a projekt beadására is.</w:t>
+      </w:r>
+    </w:p>
+    <w:p>
+      <w:pPr>
+        <w:pStyle w:val="NormlWeb"/>
+        <w:shd w:val="clear" w:color="auto" w:fill="FFFFFF"/>
+        <w:spacing w:before="0" w:beforeAutospacing="0" w:after="240" w:afterAutospacing="0"/>
+        <w:rPr>
+          <w:rFonts w:ascii="Arial" w:hAnsi="Arial" w:cs="Arial"/>
+          <w:color w:val="000000" w:themeColor="text1"/>
+        </w:rPr>
+      </w:pPr>
+    </w:p>
+    <w:p>
+      <w:pPr>
+        <w:pStyle w:val="NormlWeb"/>
+        <w:shd w:val="clear" w:color="auto" w:fill="FFFFFF"/>
+        <w:spacing w:before="0" w:beforeAutospacing="0" w:after="240" w:afterAutospacing="0"/>
+        <w:rPr>
+          <w:rFonts w:ascii="Arial" w:hAnsi="Arial" w:cs="Arial"/>
+          <w:color w:val="000000" w:themeColor="text1"/>
+        </w:rPr>
+      </w:pPr>
+    </w:p>
+    <w:p>
+      <w:pPr>
+        <w:pStyle w:val="NormlWeb"/>
+        <w:shd w:val="clear" w:color="auto" w:fill="FFFFFF"/>
+        <w:spacing w:before="0" w:beforeAutospacing="0" w:after="240" w:afterAutospacing="0"/>
+        <w:rPr>
+          <w:rFonts w:ascii="Arial" w:hAnsi="Arial" w:cs="Arial"/>
+          <w:color w:val="000000" w:themeColor="text1"/>
+        </w:rPr>
+      </w:pPr>
+    </w:p>
+    <w:p>
+      <w:pPr>
+        <w:pStyle w:val="NormlWeb"/>
+        <w:shd w:val="clear" w:color="auto" w:fill="FFFFFF"/>
+        <w:spacing w:before="0" w:beforeAutospacing="0" w:after="240" w:afterAutospacing="0"/>
+        <w:rPr>
+          <w:rFonts w:ascii="Arial" w:hAnsi="Arial" w:cs="Arial"/>
+          <w:color w:val="000000" w:themeColor="text1"/>
+        </w:rPr>
+      </w:pPr>
+    </w:p>
+    <w:p>
+      <w:pPr>
+        <w:pStyle w:val="NormlWeb"/>
+        <w:shd w:val="clear" w:color="auto" w:fill="FFFFFF"/>
+        <w:spacing w:before="0" w:beforeAutospacing="0" w:after="240" w:afterAutospacing="0"/>
+        <w:rPr>
+          <w:rFonts w:ascii="Arial" w:hAnsi="Arial" w:cs="Arial"/>
+          <w:color w:val="000000" w:themeColor="text1"/>
+        </w:rPr>
+      </w:pPr>
+    </w:p>
+    <w:p>
+      <w:pPr>
+        <w:pStyle w:val="NormlWeb"/>
+        <w:shd w:val="clear" w:color="auto" w:fill="FFFFFF"/>
+        <w:spacing w:before="0" w:beforeAutospacing="0" w:after="240" w:afterAutospacing="0"/>
+        <w:rPr>
+          <w:rFonts w:ascii="Arial" w:hAnsi="Arial" w:cs="Arial"/>
+          <w:color w:val="000000" w:themeColor="text1"/>
+        </w:rPr>
+      </w:pPr>
+    </w:p>
+    <w:p>
+      <w:pPr>
+        <w:pStyle w:val="NormlWeb"/>
+        <w:shd w:val="clear" w:color="auto" w:fill="FFFFFF"/>
+        <w:spacing w:before="0" w:beforeAutospacing="0" w:after="240" w:afterAutospacing="0"/>
+        <w:rPr>
+          <w:rFonts w:ascii="Arial" w:hAnsi="Arial" w:cs="Arial"/>
+          <w:color w:val="000000" w:themeColor="text1"/>
+        </w:rPr>
+      </w:pPr>
+      <w:r>
+        <w:rPr>
+          <w:rFonts w:ascii="Arial" w:hAnsi="Arial" w:cs="Arial"/>
+          <w:color w:val="000000" w:themeColor="text1"/>
+        </w:rPr>
+        <w:t>Front</w:t>
+      </w:r>
+      <w:r>
+        <w:rPr>
+          <w:rFonts w:ascii="Arial" w:hAnsi="Arial" w:cs="Arial"/>
+          <w:color w:val="000000" w:themeColor="text1"/>
+        </w:rPr>
+        <w:t>end fejlesztés dokumentációja:</w:t>
+      </w:r>
+    </w:p>
+    <w:p>
+      <w:pPr>
+        <w:pStyle w:val="NormlWeb"/>
+        <w:shd w:val="clear" w:color="auto" w:fill="FFFFFF"/>
+        <w:spacing w:before="0" w:beforeAutospacing="0" w:after="240" w:afterAutospacing="0"/>
+        <w:rPr>
+          <w:rFonts w:ascii="Arial" w:hAnsi="Arial" w:cs="Arial"/>
+          <w:color w:val="000000" w:themeColor="text1"/>
+        </w:rPr>
+      </w:pPr>
+      <w:r>
+        <w:rPr>
+          <w:rFonts w:ascii="Arial" w:hAnsi="Arial" w:cs="Arial"/>
+          <w:color w:val="000000" w:themeColor="text1"/>
+        </w:rPr>
+        <w:t>Mielőtt a frontend fejlesztésének neki láttunk volna, megkellett határoznunk, hogy milyen legyen a dizájn</w:t>
+      </w:r>
+      <w:r>
+        <w:rPr>
+          <w:rFonts w:ascii="Arial" w:hAnsi="Arial" w:cs="Arial"/>
+          <w:color w:val="000000" w:themeColor="text1"/>
+        </w:rPr>
+        <w:t>, és hogy milyen komponenseket szeretnénk belerakni a projektbe.</w:t>
+      </w:r>
+    </w:p>
+    <w:p>
+      <w:pPr>
+        <w:pStyle w:val="NormlWeb"/>
+        <w:shd w:val="clear" w:color="auto" w:fill="FFFFFF"/>
+        <w:spacing w:before="0" w:beforeAutospacing="0" w:after="240" w:afterAutospacing="0"/>
+        <w:rPr>
+          <w:rFonts w:ascii="Arial" w:hAnsi="Arial" w:cs="Arial"/>
+          <w:color w:val="000000" w:themeColor="text1"/>
+        </w:rPr>
+      </w:pPr>
+      <w:r>
+        <w:rPr>
+          <w:rFonts w:ascii="Arial" w:hAnsi="Arial" w:cs="Arial"/>
+          <w:color w:val="000000" w:themeColor="text1"/>
+        </w:rPr>
+        <w:t xml:space="preserve">A dizájn és a komponensek meghatározásának az érdekében, egy meeting keretein belül a döntéseinket egy dizájn </w:t>
+      </w:r>
+      <w:proofErr w:type="spellStart"/>
+      <w:r>
+        <w:rPr>
+          <w:rFonts w:ascii="Arial" w:hAnsi="Arial" w:cs="Arial"/>
+          <w:color w:val="000000" w:themeColor="text1"/>
+        </w:rPr>
+        <w:t>demo</w:t>
+      </w:r>
+      <w:proofErr w:type="spellEnd"/>
+      <w:r>
+        <w:rPr>
+          <w:rFonts w:ascii="Arial" w:hAnsi="Arial" w:cs="Arial"/>
+          <w:color w:val="000000" w:themeColor="text1"/>
+        </w:rPr>
+        <w:t xml:space="preserve"> elkészítésével örökítettük meg. </w:t>
+      </w:r>
+    </w:p>
+    <w:p>
+      <w:pPr>
+        <w:pStyle w:val="NormlWeb"/>
+        <w:shd w:val="clear" w:color="auto" w:fill="FFFFFF"/>
+        <w:spacing w:before="0" w:beforeAutospacing="0" w:after="240" w:afterAutospacing="0"/>
+        <w:rPr>
+          <w:rFonts w:ascii="Arial" w:hAnsi="Arial" w:cs="Arial"/>
+          <w:color w:val="000000" w:themeColor="text1"/>
+        </w:rPr>
+      </w:pPr>
+      <w:r>
+        <w:rPr>
+          <w:rFonts w:ascii="Arial" w:hAnsi="Arial" w:cs="Arial"/>
+          <w:color w:val="000000" w:themeColor="text1"/>
+        </w:rPr>
+        <w:t>Ez nem a végleges verzió, sokkal inkább egy iránymutató, arról hogy a dizájn milyen irányba menjen el a frontend.</w:t>
+      </w:r>
+      <w:r>
+        <w:rPr>
+          <w:rFonts w:ascii="Arial" w:hAnsi="Arial" w:cs="Arial"/>
+          <w:color w:val="000000" w:themeColor="text1"/>
+        </w:rPr>
+        <w:t xml:space="preserve"> Ami a dizájn milyenségét illeti több oldalról is inspirációt merítettünk: többek között a </w:t>
+      </w:r>
+      <w:proofErr w:type="spellStart"/>
+      <w:r>
+        <w:rPr>
+          <w:rFonts w:ascii="Arial" w:hAnsi="Arial" w:cs="Arial"/>
+          <w:color w:val="000000" w:themeColor="text1"/>
+        </w:rPr>
+        <w:t>tchibo</w:t>
+      </w:r>
+      <w:proofErr w:type="spellEnd"/>
+      <w:r>
+        <w:rPr>
+          <w:rFonts w:ascii="Arial" w:hAnsi="Arial" w:cs="Arial"/>
+          <w:color w:val="000000" w:themeColor="text1"/>
+        </w:rPr>
+        <w:t xml:space="preserve"> oldaláról. </w:t>
+      </w:r>
+    </w:p>
+    <w:p>
+      <w:pPr>
+        <w:pStyle w:val="NormlWeb"/>
+        <w:shd w:val="clear" w:color="auto" w:fill="FFFFFF"/>
+        <w:spacing w:before="0" w:beforeAutospacing="0" w:after="240" w:afterAutospacing="0"/>
+        <w:rPr>
+          <w:rFonts w:ascii="Arial" w:hAnsi="Arial" w:cs="Arial"/>
+          <w:color w:val="000000" w:themeColor="text1"/>
+        </w:rPr>
+      </w:pPr>
+      <w:r>
+        <w:rPr>
+          <w:rFonts w:ascii="Arial" w:hAnsi="Arial" w:cs="Arial"/>
+          <w:color w:val="000000" w:themeColor="text1"/>
+        </w:rPr>
+        <w:t>Már a projekt létrehozásakor tudtuk</w:t>
+      </w:r>
+      <w:r>
+        <w:rPr>
+          <w:rFonts w:ascii="Arial" w:hAnsi="Arial" w:cs="Arial"/>
+          <w:color w:val="000000" w:themeColor="text1"/>
+        </w:rPr>
+        <w:t>,</w:t>
+      </w:r>
+      <w:r>
+        <w:rPr>
+          <w:rFonts w:ascii="Arial" w:hAnsi="Arial" w:cs="Arial"/>
+          <w:color w:val="000000" w:themeColor="text1"/>
+        </w:rPr>
+        <w:t xml:space="preserve"> hogy a </w:t>
+      </w:r>
+      <w:proofErr w:type="spellStart"/>
+      <w:r>
+        <w:rPr>
+          <w:rFonts w:ascii="Arial" w:hAnsi="Arial" w:cs="Arial"/>
+          <w:color w:val="000000" w:themeColor="text1"/>
+        </w:rPr>
+        <w:t>bootstrap</w:t>
+      </w:r>
+      <w:proofErr w:type="spellEnd"/>
+      <w:r>
+        <w:rPr>
+          <w:rFonts w:ascii="Arial" w:hAnsi="Arial" w:cs="Arial"/>
+          <w:color w:val="000000" w:themeColor="text1"/>
+        </w:rPr>
+        <w:t xml:space="preserve"> külső komponenseket, stílus elemeket és a </w:t>
+      </w:r>
+      <w:proofErr w:type="spellStart"/>
+      <w:r>
+        <w:rPr>
+          <w:rFonts w:ascii="Arial" w:hAnsi="Arial" w:cs="Arial"/>
+          <w:color w:val="000000" w:themeColor="text1"/>
+        </w:rPr>
+        <w:t>grid</w:t>
+      </w:r>
+      <w:proofErr w:type="spellEnd"/>
+      <w:r>
+        <w:rPr>
+          <w:rFonts w:ascii="Arial" w:hAnsi="Arial" w:cs="Arial"/>
+          <w:color w:val="000000" w:themeColor="text1"/>
+        </w:rPr>
+        <w:t xml:space="preserve"> rendszert szeretnénk majd használni ezért ez már a projekt elején telepítésre került.</w:t>
+      </w:r>
+    </w:p>
+    <w:p>
+      <w:pPr>
+        <w:pStyle w:val="NormlWeb"/>
+        <w:shd w:val="clear" w:color="auto" w:fill="FFFFFF"/>
+        <w:spacing w:before="0" w:beforeAutospacing="0" w:after="240" w:afterAutospacing="0"/>
+        <w:rPr>
+          <w:rFonts w:ascii="Arial" w:hAnsi="Arial" w:cs="Arial"/>
+          <w:color w:val="000000" w:themeColor="text1"/>
+        </w:rPr>
+      </w:pPr>
+      <w:proofErr w:type="spellStart"/>
+      <w:r>
+        <w:rPr>
+          <w:rFonts w:ascii="Arial" w:hAnsi="Arial" w:cs="Arial"/>
+          <w:color w:val="000000" w:themeColor="text1"/>
+        </w:rPr>
+        <w:t>Naviation</w:t>
+      </w:r>
+      <w:proofErr w:type="spellEnd"/>
+      <w:r>
+        <w:rPr>
+          <w:rFonts w:ascii="Arial" w:hAnsi="Arial" w:cs="Arial"/>
+          <w:color w:val="000000" w:themeColor="text1"/>
+        </w:rPr>
+        <w:t xml:space="preserve"> komponens:</w:t>
+      </w:r>
+    </w:p>
+    <w:p>
+      <w:pPr>
+        <w:pStyle w:val="NormlWeb"/>
+        <w:shd w:val="clear" w:color="auto" w:fill="FFFFFF"/>
+        <w:spacing w:before="0" w:beforeAutospacing="0" w:after="240" w:afterAutospacing="0"/>
+        <w:rPr>
+          <w:rFonts w:ascii="Arial" w:hAnsi="Arial" w:cs="Arial"/>
+          <w:color w:val="000000" w:themeColor="text1"/>
+        </w:rPr>
+      </w:pPr>
+      <w:r>
+        <w:rPr>
+          <w:rFonts w:ascii="Arial" w:hAnsi="Arial" w:cs="Arial"/>
+          <w:color w:val="000000" w:themeColor="text1"/>
+        </w:rPr>
+        <w:t xml:space="preserve"> </w:t>
+      </w:r>
+    </w:p>
+    <w:p>
+      <w:pPr>
+        <w:pStyle w:val="NormlWeb"/>
+        <w:shd w:val="clear" w:color="auto" w:fill="FFFFFF"/>
+        <w:spacing w:before="0" w:beforeAutospacing="0" w:after="240" w:afterAutospacing="0"/>
+        <w:rPr>
+          <w:rFonts w:ascii="Arial" w:hAnsi="Arial" w:cs="Arial"/>
+          <w:color w:val="000000" w:themeColor="text1"/>
+        </w:rPr>
+      </w:pPr>
+    </w:p>
+    <w:p>
+      <w:pPr>
+        <w:pStyle w:val="NormlWeb"/>
+        <w:shd w:val="clear" w:color="auto" w:fill="FFFFFF"/>
+        <w:spacing w:before="0" w:beforeAutospacing="0" w:after="240" w:afterAutospacing="0"/>
+        <w:rPr>
+          <w:rFonts w:ascii="Arial" w:hAnsi="Arial" w:cs="Arial"/>
+          <w:color w:val="000000" w:themeColor="text1"/>
+        </w:rPr>
+      </w:pPr>
+    </w:p>
+    <w:p>
+      <w:pPr>
+        <w:pStyle w:val="NormlWeb"/>
+        <w:shd w:val="clear" w:color="auto" w:fill="FFFFFF"/>
+        <w:spacing w:before="0" w:beforeAutospacing="0" w:after="240" w:afterAutospacing="0"/>
+        <w:rPr>
+          <w:rFonts w:ascii="Arial" w:hAnsi="Arial" w:cs="Arial"/>
+          <w:color w:val="000000" w:themeColor="text1"/>
+        </w:rPr>
+      </w:pPr>
+    </w:p>
+    <w:p>
+      <w:pPr>
+        <w:pStyle w:val="NormlWeb"/>
+        <w:shd w:val="clear" w:color="auto" w:fill="FFFFFF"/>
+        <w:spacing w:before="0" w:beforeAutospacing="0" w:after="240" w:afterAutospacing="0"/>
+        <w:rPr>
+          <w:rFonts w:ascii="Arial" w:hAnsi="Arial" w:cs="Arial"/>
+          <w:color w:val="000000" w:themeColor="text1"/>
+        </w:rPr>
+      </w:pPr>
+      <w:r>
+        <w:rPr>
+          <w:rFonts w:ascii="Arial" w:hAnsi="Arial" w:cs="Arial"/>
+          <w:color w:val="000000" w:themeColor="text1"/>
+        </w:rPr>
+        <w:t xml:space="preserve"> </w:t>
+      </w:r>
     </w:p>
     <w:p>
       <w:pPr>
@@ -2900,6 +3541,39 @@
     </w:p>
     <w:p>
       <w:pPr>
+        <w:pStyle w:val="NormlWeb"/>
+        <w:shd w:val="clear" w:color="auto" w:fill="FFFFFF"/>
+        <w:spacing w:before="0" w:beforeAutospacing="0" w:after="240" w:afterAutospacing="0" w:line="360" w:lineRule="auto"/>
+        <w:rPr>
+          <w:rFonts w:ascii="Arial" w:hAnsi="Arial" w:cs="Arial"/>
+          <w:color w:val="000000" w:themeColor="text1"/>
+        </w:rPr>
+      </w:pPr>
+    </w:p>
+    <w:p>
+      <w:pPr>
+        <w:pStyle w:val="NormlWeb"/>
+        <w:shd w:val="clear" w:color="auto" w:fill="FFFFFF"/>
+        <w:spacing w:before="0" w:beforeAutospacing="0" w:after="240" w:afterAutospacing="0" w:line="360" w:lineRule="auto"/>
+        <w:rPr>
+          <w:rFonts w:ascii="Arial" w:hAnsi="Arial" w:cs="Arial"/>
+          <w:color w:val="000000" w:themeColor="text1"/>
+        </w:rPr>
+      </w:pPr>
+    </w:p>
+    <w:p>
+      <w:pPr>
+        <w:pStyle w:val="NormlWeb"/>
+        <w:shd w:val="clear" w:color="auto" w:fill="FFFFFF"/>
+        <w:spacing w:before="0" w:beforeAutospacing="0" w:after="240" w:afterAutospacing="0" w:line="360" w:lineRule="auto"/>
+        <w:rPr>
+          <w:rFonts w:ascii="Arial" w:hAnsi="Arial" w:cs="Arial"/>
+          <w:color w:val="000000" w:themeColor="text1"/>
+        </w:rPr>
+      </w:pPr>
+    </w:p>
+    <w:p>
+      <w:pPr>
         <w:spacing w:line="360" w:lineRule="auto"/>
         <w:rPr>
           <w:rFonts w:ascii="Arial" w:hAnsi="Arial" w:cs="Arial"/>
@@ -2975,10 +3649,7 @@
       <w:bookmarkStart w:id="13" w:name="_Toc99451652"/>
       <w:r>
         <w:lastRenderedPageBreak/>
-        <w:t>Felhasznált források</w:t>
-      </w:r>
-      <w:r>
-        <w:t>:</w:t>
+        <w:t>Felhasznált források:</w:t>
       </w:r>
       <w:bookmarkEnd w:id="12"/>
       <w:bookmarkEnd w:id="13"/>
@@ -4397,7 +5068,7 @@
 </file>
 
 <file path=customXml/itemProps1.xml><?xml version="1.0" encoding="utf-8"?>
-<ds:datastoreItem xmlns:ds="http://schemas.openxmlformats.org/officeDocument/2006/customXml" ds:itemID="{9DFE4D3B-7AC0-4DCB-BFC7-238B1A5243F4}">
+<ds:datastoreItem xmlns:ds="http://schemas.openxmlformats.org/officeDocument/2006/customXml" ds:itemID="{ADC064DE-D05D-45CB-BFCF-4407DCF17339}">
   <ds:schemaRefs>
     <ds:schemaRef ds:uri="http://schemas.openxmlformats.org/officeDocument/2006/bibliography"/>
   </ds:schemaRefs>

</xml_diff>

<commit_message>
Progress on the documentation
</commit_message>
<xml_diff>
--- a/Documentations/Szakdolgozat raw.docx
+++ b/Documentations/Szakdolgozat raw.docx
@@ -1308,17 +1308,7 @@
           <w:sz w:val="24"/>
           <w:szCs w:val="24"/>
         </w:rPr>
-        <w:t>A webshop teljesértékű felhasználói élményt nyújt: a vásárló tud b</w:t>
-      </w:r>
-      <w:bookmarkStart w:id="5" w:name="_GoBack"/>
-      <w:bookmarkEnd w:id="5"/>
-      <w:r>
-        <w:rPr>
-          <w:rFonts w:ascii="Arial" w:hAnsi="Arial" w:cs="Arial"/>
-          <w:sz w:val="24"/>
-          <w:szCs w:val="24"/>
-        </w:rPr>
-        <w:t>öngészni a feltűntetett termékek között, rá tud keresni konkrét termékre, vagy kategóriák szerint szűrni</w:t>
+        <w:t>A webshop teljesértékű felhasználói élményt nyújt: a vásárló tud böngészni a feltűntetett termékek között, rá tud keresni konkrét termékre, vagy kategóriák szerint szűrni</w:t>
       </w:r>
       <w:r>
         <w:rPr>
@@ -1585,19 +1575,19 @@
         <w:ind w:left="283" w:hanging="425"/>
         <w:jc w:val="both"/>
       </w:pPr>
-      <w:bookmarkStart w:id="6" w:name="_Toc99451313"/>
+      <w:bookmarkStart w:id="5" w:name="_Toc99451313"/>
       <w:r>
         <w:t xml:space="preserve"> </w:t>
       </w:r>
-      <w:bookmarkStart w:id="7" w:name="_Toc99608751"/>
+      <w:bookmarkStart w:id="6" w:name="_Toc99608751"/>
       <w:r>
         <w:t>Alkalmazott technológiák</w:t>
       </w:r>
       <w:r>
         <w:t>:</w:t>
       </w:r>
+      <w:bookmarkEnd w:id="5"/>
       <w:bookmarkEnd w:id="6"/>
-      <w:bookmarkEnd w:id="7"/>
     </w:p>
     <w:p>
       <w:pPr>
@@ -1792,17 +1782,7 @@
           <w:szCs w:val="24"/>
           <w:shd w:val="clear" w:color="auto" w:fill="FFFFFF"/>
         </w:rPr>
-        <w:t>és</w:t>
-      </w:r>
-      <w:r>
-        <w:rPr>
-          <w:rFonts w:ascii="Arial" w:hAnsi="Arial" w:cs="Arial"/>
-          <w:color w:val="000000" w:themeColor="text1"/>
-          <w:sz w:val="24"/>
-          <w:szCs w:val="24"/>
-          <w:shd w:val="clear" w:color="auto" w:fill="FFFFFF"/>
-        </w:rPr>
-        <w:t xml:space="preserve"> a tesztelést, rugalmasabb alkalmazásokat eredményez, illetve webshopkészítés során is igen hasznos lehet.</w:t>
+        <w:t>és a tesztelést, rugalmasabb alkalmazásokat eredményez, illetve webshopkészítés során is igen hasznos lehet.</w:t>
       </w:r>
     </w:p>
     <w:p>
@@ -1930,7 +1910,7 @@
         </w:rPr>
         <w:t xml:space="preserve">-öt és a </w:t>
       </w:r>
-      <w:bookmarkStart w:id="8" w:name="_Toc99451314"/>
+      <w:bookmarkStart w:id="7" w:name="_Toc99451314"/>
       <w:r>
         <w:rPr>
           <w:rFonts w:ascii="Arial" w:hAnsi="Arial" w:cs="Arial"/>
@@ -1955,12 +1935,12 @@
         <w:lastRenderedPageBreak/>
         <w:t xml:space="preserve"> </w:t>
       </w:r>
-      <w:bookmarkStart w:id="9" w:name="_Toc99608752"/>
+      <w:bookmarkStart w:id="8" w:name="_Toc99608752"/>
       <w:r>
         <w:t>A PHP fogalma</w:t>
       </w:r>
+      <w:bookmarkEnd w:id="7"/>
       <w:bookmarkEnd w:id="8"/>
-      <w:bookmarkEnd w:id="9"/>
     </w:p>
     <w:p>
       <w:pPr>
@@ -2074,19 +2054,19 @@
         <w:ind w:left="283" w:hanging="425"/>
         <w:jc w:val="both"/>
       </w:pPr>
-      <w:bookmarkStart w:id="10" w:name="_Toc99451315"/>
+      <w:bookmarkStart w:id="9" w:name="_Toc99451315"/>
       <w:r>
         <w:t xml:space="preserve"> </w:t>
       </w:r>
-      <w:bookmarkStart w:id="11" w:name="_Toc99608753"/>
+      <w:bookmarkStart w:id="10" w:name="_Toc99608753"/>
       <w:r>
         <w:t xml:space="preserve">A </w:t>
       </w:r>
       <w:r>
         <w:t>PHP működése</w:t>
       </w:r>
+      <w:bookmarkEnd w:id="9"/>
       <w:bookmarkEnd w:id="10"/>
-      <w:bookmarkEnd w:id="11"/>
     </w:p>
     <w:p>
       <w:pPr>
@@ -2162,12 +2142,12 @@
       <w:r>
         <w:t xml:space="preserve"> </w:t>
       </w:r>
-      <w:bookmarkStart w:id="12" w:name="_Toc99608754"/>
+      <w:bookmarkStart w:id="11" w:name="_Toc99608754"/>
       <w:proofErr w:type="spellStart"/>
       <w:r>
         <w:t>Laravel</w:t>
       </w:r>
-      <w:bookmarkEnd w:id="12"/>
+      <w:bookmarkEnd w:id="11"/>
       <w:proofErr w:type="spellEnd"/>
     </w:p>
     <w:p>
@@ -2265,7 +2245,16 @@
           <w:sz w:val="24"/>
           <w:szCs w:val="24"/>
         </w:rPr>
-        <w:t xml:space="preserve"> nagyon jól dokumentált és napjainkban továbbra is széles körben elterjedt és nagy népszerűségnek örvend.</w:t>
+        <w:t xml:space="preserve"> nagyon jól dokumentált és napjainkban továbbra is széles körben elterjedt és nagy </w:t>
+      </w:r>
+      <w:r>
+        <w:rPr>
+          <w:rFonts w:ascii="Arial" w:hAnsi="Arial" w:cs="Arial"/>
+          <w:sz w:val="24"/>
+          <w:szCs w:val="24"/>
+        </w:rPr>
+        <w:lastRenderedPageBreak/>
+        <w:t>népszerűségnek örvend.</w:t>
       </w:r>
     </w:p>
     <w:p>
@@ -2303,8 +2292,464 @@
           <w:sz w:val="24"/>
           <w:szCs w:val="24"/>
         </w:rPr>
-        <w:t xml:space="preserve"> erősen az MVC modellen alapul, ami számunkra szintén </w:t>
-      </w:r>
+        <w:t xml:space="preserve"> erősen az MVC modellen alapul, ami számunkra szintén pozitívum volt, mert, elsősorban ilyen keretrendszereket használtunk a múltban.</w:t>
+      </w:r>
+    </w:p>
+    <w:p>
+      <w:pPr>
+        <w:widowControl w:val="0"/>
+        <w:spacing w:line="360" w:lineRule="auto"/>
+        <w:jc w:val="both"/>
+        <w:rPr>
+          <w:rFonts w:ascii="Arial" w:hAnsi="Arial" w:cs="Arial"/>
+          <w:sz w:val="24"/>
+          <w:szCs w:val="24"/>
+        </w:rPr>
+      </w:pPr>
+      <w:r>
+        <w:rPr>
+          <w:rFonts w:ascii="Arial" w:hAnsi="Arial" w:cs="Arial"/>
+          <w:sz w:val="24"/>
+          <w:szCs w:val="24"/>
+        </w:rPr>
+        <w:t>Viszont jelenleg a JavaScript alapú rendszerekben több tapasztalattal rendelkeztünk ezért választottuk az Express.js-t.</w:t>
+      </w:r>
+    </w:p>
+    <w:p>
+      <w:pPr>
+        <w:widowControl w:val="0"/>
+        <w:spacing w:line="360" w:lineRule="auto"/>
+        <w:jc w:val="both"/>
+        <w:rPr>
+          <w:rFonts w:ascii="Arial" w:hAnsi="Arial" w:cs="Arial"/>
+          <w:sz w:val="24"/>
+          <w:szCs w:val="24"/>
+        </w:rPr>
+      </w:pPr>
+      <w:r>
+        <w:rPr>
+          <w:rFonts w:ascii="Arial" w:hAnsi="Arial" w:cs="Arial"/>
+          <w:sz w:val="24"/>
+          <w:szCs w:val="24"/>
+        </w:rPr>
+        <w:t>-</w:t>
+      </w:r>
+    </w:p>
+    <w:p>
+      <w:pPr>
+        <w:widowControl w:val="0"/>
+        <w:spacing w:line="360" w:lineRule="auto"/>
+        <w:jc w:val="both"/>
+        <w:rPr>
+          <w:rFonts w:ascii="Arial" w:hAnsi="Arial" w:cs="Arial"/>
+          <w:sz w:val="24"/>
+          <w:szCs w:val="24"/>
+        </w:rPr>
+      </w:pPr>
+      <w:r>
+        <w:rPr>
+          <w:rFonts w:ascii="Arial" w:hAnsi="Arial" w:cs="Arial"/>
+          <w:sz w:val="24"/>
+          <w:szCs w:val="24"/>
+        </w:rPr>
+        <w:t>-</w:t>
+      </w:r>
+    </w:p>
+    <w:p>
+      <w:pPr>
+        <w:widowControl w:val="0"/>
+        <w:spacing w:line="360" w:lineRule="auto"/>
+        <w:jc w:val="both"/>
+        <w:rPr>
+          <w:rFonts w:ascii="Arial" w:hAnsi="Arial" w:cs="Arial"/>
+          <w:sz w:val="24"/>
+          <w:szCs w:val="24"/>
+        </w:rPr>
+      </w:pPr>
+      <w:r>
+        <w:rPr>
+          <w:rFonts w:ascii="Arial" w:hAnsi="Arial" w:cs="Arial"/>
+          <w:sz w:val="24"/>
+          <w:szCs w:val="24"/>
+        </w:rPr>
+        <w:t>-</w:t>
+      </w:r>
+    </w:p>
+    <w:p>
+      <w:pPr>
+        <w:widowControl w:val="0"/>
+        <w:spacing w:line="360" w:lineRule="auto"/>
+        <w:jc w:val="both"/>
+        <w:rPr>
+          <w:rFonts w:ascii="Arial" w:hAnsi="Arial" w:cs="Arial"/>
+          <w:sz w:val="24"/>
+          <w:szCs w:val="24"/>
+        </w:rPr>
+      </w:pPr>
+      <w:r>
+        <w:rPr>
+          <w:rFonts w:ascii="Arial" w:hAnsi="Arial" w:cs="Arial"/>
+          <w:sz w:val="24"/>
+          <w:szCs w:val="24"/>
+        </w:rPr>
+        <w:t>Az Express.js –re esett végül a választásunk.</w:t>
+      </w:r>
+    </w:p>
+    <w:p>
+      <w:pPr>
+        <w:widowControl w:val="0"/>
+        <w:spacing w:line="360" w:lineRule="auto"/>
+        <w:jc w:val="both"/>
+        <w:rPr>
+          <w:rFonts w:ascii="Arial" w:hAnsi="Arial" w:cs="Arial"/>
+          <w:sz w:val="24"/>
+          <w:szCs w:val="24"/>
+        </w:rPr>
+      </w:pPr>
+      <w:r>
+        <w:rPr>
+          <w:rFonts w:ascii="Arial" w:hAnsi="Arial" w:cs="Arial"/>
+          <w:sz w:val="24"/>
+          <w:szCs w:val="24"/>
+        </w:rPr>
+        <w:t xml:space="preserve">A </w:t>
+      </w:r>
+      <w:proofErr w:type="spellStart"/>
+      <w:r>
+        <w:rPr>
+          <w:rFonts w:ascii="Arial" w:hAnsi="Arial" w:cs="Arial"/>
+          <w:sz w:val="24"/>
+          <w:szCs w:val="24"/>
+        </w:rPr>
+        <w:t>framework</w:t>
+      </w:r>
+      <w:proofErr w:type="spellEnd"/>
+      <w:r>
+        <w:rPr>
+          <w:rFonts w:ascii="Arial" w:hAnsi="Arial" w:cs="Arial"/>
+          <w:sz w:val="24"/>
+          <w:szCs w:val="24"/>
+        </w:rPr>
+        <w:t xml:space="preserve"> szintén az MVC modellt követi, </w:t>
+      </w:r>
+      <w:proofErr w:type="spellStart"/>
+      <w:r>
+        <w:rPr>
+          <w:rFonts w:ascii="Arial" w:hAnsi="Arial" w:cs="Arial"/>
+          <w:sz w:val="24"/>
+          <w:szCs w:val="24"/>
+        </w:rPr>
+        <w:t>defőleg</w:t>
+      </w:r>
+      <w:proofErr w:type="spellEnd"/>
+      <w:r>
+        <w:rPr>
+          <w:rFonts w:ascii="Arial" w:hAnsi="Arial" w:cs="Arial"/>
+          <w:sz w:val="24"/>
+          <w:szCs w:val="24"/>
+        </w:rPr>
+        <w:t xml:space="preserve"> az miatt döntöttünk az </w:t>
+      </w:r>
+      <w:proofErr w:type="spellStart"/>
+      <w:r>
+        <w:rPr>
+          <w:rFonts w:ascii="Arial" w:hAnsi="Arial" w:cs="Arial"/>
+          <w:sz w:val="24"/>
+          <w:szCs w:val="24"/>
+        </w:rPr>
+        <w:t>express</w:t>
+      </w:r>
+      <w:proofErr w:type="spellEnd"/>
+      <w:r>
+        <w:rPr>
+          <w:rFonts w:ascii="Arial" w:hAnsi="Arial" w:cs="Arial"/>
+          <w:sz w:val="24"/>
+          <w:szCs w:val="24"/>
+        </w:rPr>
+        <w:t xml:space="preserve"> mellett, mert ez egy JavaScript alapú </w:t>
+      </w:r>
+      <w:proofErr w:type="spellStart"/>
+      <w:r>
+        <w:rPr>
+          <w:rFonts w:ascii="Arial" w:hAnsi="Arial" w:cs="Arial"/>
+          <w:sz w:val="24"/>
+          <w:szCs w:val="24"/>
+        </w:rPr>
+        <w:t>framework</w:t>
+      </w:r>
+      <w:proofErr w:type="spellEnd"/>
+      <w:r>
+        <w:rPr>
+          <w:rFonts w:ascii="Arial" w:hAnsi="Arial" w:cs="Arial"/>
+          <w:sz w:val="24"/>
+          <w:szCs w:val="24"/>
+        </w:rPr>
+        <w:t xml:space="preserve"> melynek </w:t>
+      </w:r>
+      <w:proofErr w:type="spellStart"/>
+      <w:r>
+        <w:rPr>
+          <w:rFonts w:ascii="Arial" w:hAnsi="Arial" w:cs="Arial"/>
+          <w:sz w:val="24"/>
+          <w:szCs w:val="24"/>
+        </w:rPr>
+        <w:t>syntax</w:t>
+      </w:r>
+      <w:proofErr w:type="spellEnd"/>
+      <w:r>
+        <w:rPr>
+          <w:rFonts w:ascii="Arial" w:hAnsi="Arial" w:cs="Arial"/>
+          <w:sz w:val="24"/>
+          <w:szCs w:val="24"/>
+        </w:rPr>
+        <w:t>-át jelentősan jobban kedveltünk a PHP-</w:t>
+      </w:r>
+      <w:proofErr w:type="spellStart"/>
+      <w:r>
+        <w:rPr>
+          <w:rFonts w:ascii="Arial" w:hAnsi="Arial" w:cs="Arial"/>
+          <w:sz w:val="24"/>
+          <w:szCs w:val="24"/>
+        </w:rPr>
+        <w:t>val</w:t>
+      </w:r>
+      <w:proofErr w:type="spellEnd"/>
+      <w:r>
+        <w:rPr>
+          <w:rFonts w:ascii="Arial" w:hAnsi="Arial" w:cs="Arial"/>
+          <w:sz w:val="24"/>
+          <w:szCs w:val="24"/>
+        </w:rPr>
+        <w:t xml:space="preserve"> szemben. AZ </w:t>
+      </w:r>
+      <w:proofErr w:type="spellStart"/>
+      <w:r>
+        <w:rPr>
+          <w:rFonts w:ascii="Arial" w:hAnsi="Arial" w:cs="Arial"/>
+          <w:sz w:val="24"/>
+          <w:szCs w:val="24"/>
+        </w:rPr>
+        <w:t>express</w:t>
+      </w:r>
+      <w:proofErr w:type="spellEnd"/>
+      <w:r>
+        <w:rPr>
+          <w:rFonts w:ascii="Arial" w:hAnsi="Arial" w:cs="Arial"/>
+          <w:sz w:val="24"/>
+          <w:szCs w:val="24"/>
+        </w:rPr>
+        <w:t xml:space="preserve"> szintén egy elterjedt megoldás a backendek terén és nekünk is több tapasztalatunk van ennek a megoldásnak a használatában és nagyobb óraszámban is tanultuk, bár az utóbbi nemfeltétlenül volt szempont mivel funkcióiban mind a két </w:t>
+      </w:r>
+      <w:proofErr w:type="spellStart"/>
+      <w:r>
+        <w:rPr>
+          <w:rFonts w:ascii="Arial" w:hAnsi="Arial" w:cs="Arial"/>
+          <w:sz w:val="24"/>
+          <w:szCs w:val="24"/>
+        </w:rPr>
+        <w:t>framework</w:t>
+      </w:r>
+      <w:proofErr w:type="spellEnd"/>
+      <w:r>
+        <w:rPr>
+          <w:rFonts w:ascii="Arial" w:hAnsi="Arial" w:cs="Arial"/>
+          <w:sz w:val="24"/>
+          <w:szCs w:val="24"/>
+        </w:rPr>
+        <w:t xml:space="preserve"> használatával megtudjuk csinálni ugyanazt a projektet.</w:t>
+      </w:r>
+    </w:p>
+    <w:p>
+      <w:pPr>
+        <w:widowControl w:val="0"/>
+        <w:spacing w:line="360" w:lineRule="auto"/>
+        <w:jc w:val="both"/>
+        <w:rPr>
+          <w:rFonts w:ascii="Arial" w:hAnsi="Arial" w:cs="Arial"/>
+          <w:sz w:val="24"/>
+          <w:szCs w:val="24"/>
+        </w:rPr>
+      </w:pPr>
+      <w:r>
+        <w:rPr>
+          <w:rFonts w:ascii="Arial" w:hAnsi="Arial" w:cs="Arial"/>
+          <w:sz w:val="24"/>
+          <w:szCs w:val="24"/>
+        </w:rPr>
+        <w:t>A frontend terén is több lehetőséget vettünk fontolóra:</w:t>
+      </w:r>
+    </w:p>
+    <w:p>
+      <w:pPr>
+        <w:widowControl w:val="0"/>
+        <w:spacing w:line="360" w:lineRule="auto"/>
+        <w:jc w:val="both"/>
+        <w:rPr>
+          <w:rFonts w:ascii="Arial" w:hAnsi="Arial" w:cs="Arial"/>
+          <w:sz w:val="24"/>
+          <w:szCs w:val="24"/>
+        </w:rPr>
+      </w:pPr>
+      <w:r>
+        <w:rPr>
+          <w:rFonts w:ascii="Arial" w:hAnsi="Arial" w:cs="Arial"/>
+          <w:sz w:val="24"/>
+          <w:szCs w:val="24"/>
+        </w:rPr>
+        <w:t xml:space="preserve">A </w:t>
+      </w:r>
+      <w:proofErr w:type="spellStart"/>
+      <w:r>
+        <w:rPr>
+          <w:rFonts w:ascii="Arial" w:hAnsi="Arial" w:cs="Arial"/>
+          <w:sz w:val="24"/>
+          <w:szCs w:val="24"/>
+        </w:rPr>
+        <w:t>Typescript</w:t>
+      </w:r>
+      <w:proofErr w:type="spellEnd"/>
+      <w:r>
+        <w:rPr>
+          <w:rFonts w:ascii="Arial" w:hAnsi="Arial" w:cs="Arial"/>
+          <w:sz w:val="24"/>
+          <w:szCs w:val="24"/>
+        </w:rPr>
+        <w:t xml:space="preserve"> alapú </w:t>
+      </w:r>
+      <w:proofErr w:type="spellStart"/>
+      <w:r>
+        <w:rPr>
+          <w:rFonts w:ascii="Arial" w:hAnsi="Arial" w:cs="Arial"/>
+          <w:sz w:val="24"/>
+          <w:szCs w:val="24"/>
+        </w:rPr>
+        <w:t>Angular</w:t>
+      </w:r>
+      <w:proofErr w:type="spellEnd"/>
+      <w:r>
+        <w:rPr>
+          <w:rFonts w:ascii="Arial" w:hAnsi="Arial" w:cs="Arial"/>
+          <w:sz w:val="24"/>
+          <w:szCs w:val="24"/>
+        </w:rPr>
+        <w:t xml:space="preserve"> és a </w:t>
+      </w:r>
+      <w:proofErr w:type="spellStart"/>
+      <w:r>
+        <w:rPr>
+          <w:rFonts w:ascii="Arial" w:hAnsi="Arial" w:cs="Arial"/>
+          <w:sz w:val="24"/>
+          <w:szCs w:val="24"/>
+        </w:rPr>
+        <w:t>Javascript</w:t>
+      </w:r>
+      <w:proofErr w:type="spellEnd"/>
+      <w:r>
+        <w:rPr>
+          <w:rFonts w:ascii="Arial" w:hAnsi="Arial" w:cs="Arial"/>
+          <w:sz w:val="24"/>
+          <w:szCs w:val="24"/>
+        </w:rPr>
+        <w:t xml:space="preserve"> alapú Vue.js lehetőségét mérlegeltük. Egyedül natív kódolással hasonló okok miatt most sem szerettünk volna dolgozni, mindenképpen most is az imént említett lehetőségekből szerettünk volna választani és natív </w:t>
+      </w:r>
+      <w:proofErr w:type="spellStart"/>
+      <w:r>
+        <w:rPr>
+          <w:rFonts w:ascii="Arial" w:hAnsi="Arial" w:cs="Arial"/>
+          <w:sz w:val="24"/>
+          <w:szCs w:val="24"/>
+        </w:rPr>
+        <w:t>Javascript</w:t>
+      </w:r>
+      <w:proofErr w:type="spellEnd"/>
+      <w:r>
+        <w:rPr>
+          <w:rFonts w:ascii="Arial" w:hAnsi="Arial" w:cs="Arial"/>
+          <w:sz w:val="24"/>
+          <w:szCs w:val="24"/>
+        </w:rPr>
+        <w:t xml:space="preserve"> kódot csak akkor szerettünk volna alkalmazni, amikor olyan dolgot szerettünk volna megvalósítani, amelyet a </w:t>
+      </w:r>
+      <w:proofErr w:type="spellStart"/>
+      <w:r>
+        <w:rPr>
+          <w:rFonts w:ascii="Arial" w:hAnsi="Arial" w:cs="Arial"/>
+          <w:sz w:val="24"/>
+          <w:szCs w:val="24"/>
+        </w:rPr>
+        <w:t>framework</w:t>
+      </w:r>
+      <w:proofErr w:type="spellEnd"/>
+      <w:r>
+        <w:rPr>
+          <w:rFonts w:ascii="Arial" w:hAnsi="Arial" w:cs="Arial"/>
+          <w:sz w:val="24"/>
+          <w:szCs w:val="24"/>
+        </w:rPr>
+        <w:t xml:space="preserve"> nem tartalmaz.</w:t>
+      </w:r>
+    </w:p>
+    <w:p>
+      <w:pPr>
+        <w:widowControl w:val="0"/>
+        <w:spacing w:line="360" w:lineRule="auto"/>
+        <w:jc w:val="both"/>
+        <w:rPr>
+          <w:rFonts w:ascii="Arial" w:hAnsi="Arial" w:cs="Arial"/>
+          <w:sz w:val="24"/>
+          <w:szCs w:val="24"/>
+        </w:rPr>
+      </w:pPr>
+      <w:r>
+        <w:rPr>
+          <w:rFonts w:ascii="Arial" w:hAnsi="Arial" w:cs="Arial"/>
+          <w:sz w:val="24"/>
+          <w:szCs w:val="24"/>
+        </w:rPr>
+        <w:t xml:space="preserve">Az </w:t>
+      </w:r>
+      <w:proofErr w:type="spellStart"/>
+      <w:r>
+        <w:rPr>
+          <w:rFonts w:ascii="Arial" w:hAnsi="Arial" w:cs="Arial"/>
+          <w:sz w:val="24"/>
+          <w:szCs w:val="24"/>
+        </w:rPr>
+        <w:t>Angular</w:t>
+      </w:r>
+      <w:proofErr w:type="spellEnd"/>
+      <w:r>
+        <w:rPr>
+          <w:rFonts w:ascii="Arial" w:hAnsi="Arial" w:cs="Arial"/>
+          <w:sz w:val="24"/>
+          <w:szCs w:val="24"/>
+        </w:rPr>
+        <w:t xml:space="preserve"> bár napjainkban egy elég elterjedt megoldás, a környezetünkben is elismert cégek programoznak benne, mi személyes preferencia alapján a Vue.js mellett döntöttünk.</w:t>
+      </w:r>
+    </w:p>
+    <w:p>
+      <w:pPr>
+        <w:widowControl w:val="0"/>
+        <w:spacing w:line="360" w:lineRule="auto"/>
+        <w:jc w:val="both"/>
+        <w:rPr>
+          <w:rFonts w:ascii="Arial" w:hAnsi="Arial" w:cs="Arial"/>
+          <w:sz w:val="24"/>
+          <w:szCs w:val="24"/>
+        </w:rPr>
+      </w:pPr>
+    </w:p>
+    <w:p>
+      <w:pPr>
+        <w:widowControl w:val="0"/>
+        <w:spacing w:line="360" w:lineRule="auto"/>
+        <w:jc w:val="both"/>
+        <w:rPr>
+          <w:rFonts w:ascii="Arial" w:hAnsi="Arial" w:cs="Arial"/>
+          <w:sz w:val="24"/>
+          <w:szCs w:val="24"/>
+        </w:rPr>
+      </w:pPr>
       <w:r>
         <w:rPr>
           <w:rFonts w:ascii="Arial" w:hAnsi="Arial" w:cs="Arial"/>
@@ -2312,470 +2757,6 @@
           <w:szCs w:val="24"/>
         </w:rPr>
         <w:lastRenderedPageBreak/>
-        <w:t>pozitívum volt, mert, elsősorban ilyen keretrendszereket használtunk a múltban.</w:t>
-      </w:r>
-    </w:p>
-    <w:p>
-      <w:pPr>
-        <w:widowControl w:val="0"/>
-        <w:spacing w:line="360" w:lineRule="auto"/>
-        <w:jc w:val="both"/>
-        <w:rPr>
-          <w:rFonts w:ascii="Arial" w:hAnsi="Arial" w:cs="Arial"/>
-          <w:sz w:val="24"/>
-          <w:szCs w:val="24"/>
-        </w:rPr>
-      </w:pPr>
-      <w:r>
-        <w:rPr>
-          <w:rFonts w:ascii="Arial" w:hAnsi="Arial" w:cs="Arial"/>
-          <w:sz w:val="24"/>
-          <w:szCs w:val="24"/>
-        </w:rPr>
-        <w:t>Viszont jelenleg a JavaScript alapú rendszerekben több tapasztalattal rendelkeztünk ezért választottuk az Express.js-t.</w:t>
-      </w:r>
-    </w:p>
-    <w:p>
-      <w:pPr>
-        <w:widowControl w:val="0"/>
-        <w:spacing w:line="360" w:lineRule="auto"/>
-        <w:jc w:val="both"/>
-        <w:rPr>
-          <w:rFonts w:ascii="Arial" w:hAnsi="Arial" w:cs="Arial"/>
-          <w:sz w:val="24"/>
-          <w:szCs w:val="24"/>
-        </w:rPr>
-      </w:pPr>
-      <w:r>
-        <w:rPr>
-          <w:rFonts w:ascii="Arial" w:hAnsi="Arial" w:cs="Arial"/>
-          <w:sz w:val="24"/>
-          <w:szCs w:val="24"/>
-        </w:rPr>
-        <w:t>-</w:t>
-      </w:r>
-    </w:p>
-    <w:p>
-      <w:pPr>
-        <w:widowControl w:val="0"/>
-        <w:spacing w:line="360" w:lineRule="auto"/>
-        <w:jc w:val="both"/>
-        <w:rPr>
-          <w:rFonts w:ascii="Arial" w:hAnsi="Arial" w:cs="Arial"/>
-          <w:sz w:val="24"/>
-          <w:szCs w:val="24"/>
-        </w:rPr>
-      </w:pPr>
-      <w:r>
-        <w:rPr>
-          <w:rFonts w:ascii="Arial" w:hAnsi="Arial" w:cs="Arial"/>
-          <w:sz w:val="24"/>
-          <w:szCs w:val="24"/>
-        </w:rPr>
-        <w:t>-</w:t>
-      </w:r>
-    </w:p>
-    <w:p>
-      <w:pPr>
-        <w:widowControl w:val="0"/>
-        <w:spacing w:line="360" w:lineRule="auto"/>
-        <w:jc w:val="both"/>
-        <w:rPr>
-          <w:rFonts w:ascii="Arial" w:hAnsi="Arial" w:cs="Arial"/>
-          <w:sz w:val="24"/>
-          <w:szCs w:val="24"/>
-        </w:rPr>
-      </w:pPr>
-      <w:r>
-        <w:rPr>
-          <w:rFonts w:ascii="Arial" w:hAnsi="Arial" w:cs="Arial"/>
-          <w:sz w:val="24"/>
-          <w:szCs w:val="24"/>
-        </w:rPr>
-        <w:t>-</w:t>
-      </w:r>
-    </w:p>
-    <w:p>
-      <w:pPr>
-        <w:widowControl w:val="0"/>
-        <w:spacing w:line="360" w:lineRule="auto"/>
-        <w:jc w:val="both"/>
-        <w:rPr>
-          <w:rFonts w:ascii="Arial" w:hAnsi="Arial" w:cs="Arial"/>
-          <w:sz w:val="24"/>
-          <w:szCs w:val="24"/>
-        </w:rPr>
-      </w:pPr>
-      <w:r>
-        <w:rPr>
-          <w:rFonts w:ascii="Arial" w:hAnsi="Arial" w:cs="Arial"/>
-          <w:sz w:val="24"/>
-          <w:szCs w:val="24"/>
-        </w:rPr>
-        <w:t>Az Express.js –re esett végül a választásunk.</w:t>
-      </w:r>
-    </w:p>
-    <w:p>
-      <w:pPr>
-        <w:widowControl w:val="0"/>
-        <w:spacing w:line="360" w:lineRule="auto"/>
-        <w:jc w:val="both"/>
-        <w:rPr>
-          <w:rFonts w:ascii="Arial" w:hAnsi="Arial" w:cs="Arial"/>
-          <w:sz w:val="24"/>
-          <w:szCs w:val="24"/>
-        </w:rPr>
-      </w:pPr>
-      <w:r>
-        <w:rPr>
-          <w:rFonts w:ascii="Arial" w:hAnsi="Arial" w:cs="Arial"/>
-          <w:sz w:val="24"/>
-          <w:szCs w:val="24"/>
-        </w:rPr>
-        <w:t xml:space="preserve">A </w:t>
-      </w:r>
-      <w:proofErr w:type="spellStart"/>
-      <w:r>
-        <w:rPr>
-          <w:rFonts w:ascii="Arial" w:hAnsi="Arial" w:cs="Arial"/>
-          <w:sz w:val="24"/>
-          <w:szCs w:val="24"/>
-        </w:rPr>
-        <w:t>framework</w:t>
-      </w:r>
-      <w:proofErr w:type="spellEnd"/>
-      <w:r>
-        <w:rPr>
-          <w:rFonts w:ascii="Arial" w:hAnsi="Arial" w:cs="Arial"/>
-          <w:sz w:val="24"/>
-          <w:szCs w:val="24"/>
-        </w:rPr>
-        <w:t xml:space="preserve"> szintén az MVC modellt követi, </w:t>
-      </w:r>
-      <w:proofErr w:type="spellStart"/>
-      <w:r>
-        <w:rPr>
-          <w:rFonts w:ascii="Arial" w:hAnsi="Arial" w:cs="Arial"/>
-          <w:sz w:val="24"/>
-          <w:szCs w:val="24"/>
-        </w:rPr>
-        <w:t>defőleg</w:t>
-      </w:r>
-      <w:proofErr w:type="spellEnd"/>
-      <w:r>
-        <w:rPr>
-          <w:rFonts w:ascii="Arial" w:hAnsi="Arial" w:cs="Arial"/>
-          <w:sz w:val="24"/>
-          <w:szCs w:val="24"/>
-        </w:rPr>
-        <w:t xml:space="preserve"> az miatt döntöttünk az </w:t>
-      </w:r>
-      <w:proofErr w:type="spellStart"/>
-      <w:r>
-        <w:rPr>
-          <w:rFonts w:ascii="Arial" w:hAnsi="Arial" w:cs="Arial"/>
-          <w:sz w:val="24"/>
-          <w:szCs w:val="24"/>
-        </w:rPr>
-        <w:t>express</w:t>
-      </w:r>
-      <w:proofErr w:type="spellEnd"/>
-      <w:r>
-        <w:rPr>
-          <w:rFonts w:ascii="Arial" w:hAnsi="Arial" w:cs="Arial"/>
-          <w:sz w:val="24"/>
-          <w:szCs w:val="24"/>
-        </w:rPr>
-        <w:t xml:space="preserve"> mellett, mert ez egy JavaScript alapú </w:t>
-      </w:r>
-      <w:proofErr w:type="spellStart"/>
-      <w:r>
-        <w:rPr>
-          <w:rFonts w:ascii="Arial" w:hAnsi="Arial" w:cs="Arial"/>
-          <w:sz w:val="24"/>
-          <w:szCs w:val="24"/>
-        </w:rPr>
-        <w:t>framework</w:t>
-      </w:r>
-      <w:proofErr w:type="spellEnd"/>
-      <w:r>
-        <w:rPr>
-          <w:rFonts w:ascii="Arial" w:hAnsi="Arial" w:cs="Arial"/>
-          <w:sz w:val="24"/>
-          <w:szCs w:val="24"/>
-        </w:rPr>
-        <w:t xml:space="preserve"> melynek </w:t>
-      </w:r>
-      <w:proofErr w:type="spellStart"/>
-      <w:r>
-        <w:rPr>
-          <w:rFonts w:ascii="Arial" w:hAnsi="Arial" w:cs="Arial"/>
-          <w:sz w:val="24"/>
-          <w:szCs w:val="24"/>
-        </w:rPr>
-        <w:t>syntax</w:t>
-      </w:r>
-      <w:proofErr w:type="spellEnd"/>
-      <w:r>
-        <w:rPr>
-          <w:rFonts w:ascii="Arial" w:hAnsi="Arial" w:cs="Arial"/>
-          <w:sz w:val="24"/>
-          <w:szCs w:val="24"/>
-        </w:rPr>
-        <w:t>-át jelentősan jobban kedveltünk a PHP-</w:t>
-      </w:r>
-      <w:proofErr w:type="spellStart"/>
-      <w:r>
-        <w:rPr>
-          <w:rFonts w:ascii="Arial" w:hAnsi="Arial" w:cs="Arial"/>
-          <w:sz w:val="24"/>
-          <w:szCs w:val="24"/>
-        </w:rPr>
-        <w:t>val</w:t>
-      </w:r>
-      <w:proofErr w:type="spellEnd"/>
-      <w:r>
-        <w:rPr>
-          <w:rFonts w:ascii="Arial" w:hAnsi="Arial" w:cs="Arial"/>
-          <w:sz w:val="24"/>
-          <w:szCs w:val="24"/>
-        </w:rPr>
-        <w:t xml:space="preserve"> szemben. AZ </w:t>
-      </w:r>
-      <w:proofErr w:type="spellStart"/>
-      <w:r>
-        <w:rPr>
-          <w:rFonts w:ascii="Arial" w:hAnsi="Arial" w:cs="Arial"/>
-          <w:sz w:val="24"/>
-          <w:szCs w:val="24"/>
-        </w:rPr>
-        <w:t>express</w:t>
-      </w:r>
-      <w:proofErr w:type="spellEnd"/>
-      <w:r>
-        <w:rPr>
-          <w:rFonts w:ascii="Arial" w:hAnsi="Arial" w:cs="Arial"/>
-          <w:sz w:val="24"/>
-          <w:szCs w:val="24"/>
-        </w:rPr>
-        <w:t xml:space="preserve"> szintén egy elterjedt megoldás a backendek terén és nekünk is több tapasztalatunk van ennek a megoldásnak a használatában és nagyobb óraszámban is tanultuk, bár az utóbbi nemfeltétlenül volt szempont mivel funkcióiban mind a két </w:t>
-      </w:r>
-      <w:proofErr w:type="spellStart"/>
-      <w:r>
-        <w:rPr>
-          <w:rFonts w:ascii="Arial" w:hAnsi="Arial" w:cs="Arial"/>
-          <w:sz w:val="24"/>
-          <w:szCs w:val="24"/>
-        </w:rPr>
-        <w:t>framework</w:t>
-      </w:r>
-      <w:proofErr w:type="spellEnd"/>
-      <w:r>
-        <w:rPr>
-          <w:rFonts w:ascii="Arial" w:hAnsi="Arial" w:cs="Arial"/>
-          <w:sz w:val="24"/>
-          <w:szCs w:val="24"/>
-        </w:rPr>
-        <w:t xml:space="preserve"> használatával megtudjuk csinálni ugyanazt a projektet.</w:t>
-      </w:r>
-    </w:p>
-    <w:p>
-      <w:pPr>
-        <w:widowControl w:val="0"/>
-        <w:spacing w:line="360" w:lineRule="auto"/>
-        <w:jc w:val="both"/>
-        <w:rPr>
-          <w:rFonts w:ascii="Arial" w:hAnsi="Arial" w:cs="Arial"/>
-          <w:sz w:val="24"/>
-          <w:szCs w:val="24"/>
-        </w:rPr>
-      </w:pPr>
-      <w:r>
-        <w:rPr>
-          <w:rFonts w:ascii="Arial" w:hAnsi="Arial" w:cs="Arial"/>
-          <w:sz w:val="24"/>
-          <w:szCs w:val="24"/>
-        </w:rPr>
-        <w:t>A frontend terén is több lehetőséget vettünk fontolóra:</w:t>
-      </w:r>
-    </w:p>
-    <w:p>
-      <w:pPr>
-        <w:widowControl w:val="0"/>
-        <w:spacing w:line="360" w:lineRule="auto"/>
-        <w:jc w:val="both"/>
-        <w:rPr>
-          <w:rFonts w:ascii="Arial" w:hAnsi="Arial" w:cs="Arial"/>
-          <w:sz w:val="24"/>
-          <w:szCs w:val="24"/>
-        </w:rPr>
-      </w:pPr>
-      <w:r>
-        <w:rPr>
-          <w:rFonts w:ascii="Arial" w:hAnsi="Arial" w:cs="Arial"/>
-          <w:sz w:val="24"/>
-          <w:szCs w:val="24"/>
-        </w:rPr>
-        <w:t xml:space="preserve">A </w:t>
-      </w:r>
-      <w:proofErr w:type="spellStart"/>
-      <w:r>
-        <w:rPr>
-          <w:rFonts w:ascii="Arial" w:hAnsi="Arial" w:cs="Arial"/>
-          <w:sz w:val="24"/>
-          <w:szCs w:val="24"/>
-        </w:rPr>
-        <w:t>Typescript</w:t>
-      </w:r>
-      <w:proofErr w:type="spellEnd"/>
-      <w:r>
-        <w:rPr>
-          <w:rFonts w:ascii="Arial" w:hAnsi="Arial" w:cs="Arial"/>
-          <w:sz w:val="24"/>
-          <w:szCs w:val="24"/>
-        </w:rPr>
-        <w:t xml:space="preserve"> alapú </w:t>
-      </w:r>
-      <w:proofErr w:type="spellStart"/>
-      <w:r>
-        <w:rPr>
-          <w:rFonts w:ascii="Arial" w:hAnsi="Arial" w:cs="Arial"/>
-          <w:sz w:val="24"/>
-          <w:szCs w:val="24"/>
-        </w:rPr>
-        <w:t>Angular</w:t>
-      </w:r>
-      <w:proofErr w:type="spellEnd"/>
-      <w:r>
-        <w:rPr>
-          <w:rFonts w:ascii="Arial" w:hAnsi="Arial" w:cs="Arial"/>
-          <w:sz w:val="24"/>
-          <w:szCs w:val="24"/>
-        </w:rPr>
-        <w:t xml:space="preserve"> és a </w:t>
-      </w:r>
-      <w:proofErr w:type="spellStart"/>
-      <w:r>
-        <w:rPr>
-          <w:rFonts w:ascii="Arial" w:hAnsi="Arial" w:cs="Arial"/>
-          <w:sz w:val="24"/>
-          <w:szCs w:val="24"/>
-        </w:rPr>
-        <w:t>Javascript</w:t>
-      </w:r>
-      <w:proofErr w:type="spellEnd"/>
-      <w:r>
-        <w:rPr>
-          <w:rFonts w:ascii="Arial" w:hAnsi="Arial" w:cs="Arial"/>
-          <w:sz w:val="24"/>
-          <w:szCs w:val="24"/>
-        </w:rPr>
-        <w:t xml:space="preserve"> alapú Vue.js lehetőségét mérlegeltük. Egyedül natív kódolással hasonló okok miatt most sem szerettünk volna dolgozni, mindenképpen most is az imént említett lehetőségekből szerettünk volna választani és natív </w:t>
-      </w:r>
-      <w:proofErr w:type="spellStart"/>
-      <w:r>
-        <w:rPr>
-          <w:rFonts w:ascii="Arial" w:hAnsi="Arial" w:cs="Arial"/>
-          <w:sz w:val="24"/>
-          <w:szCs w:val="24"/>
-        </w:rPr>
-        <w:t>Javascript</w:t>
-      </w:r>
-      <w:proofErr w:type="spellEnd"/>
-      <w:r>
-        <w:rPr>
-          <w:rFonts w:ascii="Arial" w:hAnsi="Arial" w:cs="Arial"/>
-          <w:sz w:val="24"/>
-          <w:szCs w:val="24"/>
-        </w:rPr>
-        <w:t xml:space="preserve"> kódot csak akkor szerettünk volna alkalmazni, amikor olyan dolgot szerettünk volna megvalósítani, amelyet a </w:t>
-      </w:r>
-      <w:proofErr w:type="spellStart"/>
-      <w:r>
-        <w:rPr>
-          <w:rFonts w:ascii="Arial" w:hAnsi="Arial" w:cs="Arial"/>
-          <w:sz w:val="24"/>
-          <w:szCs w:val="24"/>
-        </w:rPr>
-        <w:t>framework</w:t>
-      </w:r>
-      <w:proofErr w:type="spellEnd"/>
-      <w:r>
-        <w:rPr>
-          <w:rFonts w:ascii="Arial" w:hAnsi="Arial" w:cs="Arial"/>
-          <w:sz w:val="24"/>
-          <w:szCs w:val="24"/>
-        </w:rPr>
-        <w:t xml:space="preserve"> nem tartalmaz.</w:t>
-      </w:r>
-    </w:p>
-    <w:p>
-      <w:pPr>
-        <w:widowControl w:val="0"/>
-        <w:spacing w:line="360" w:lineRule="auto"/>
-        <w:jc w:val="both"/>
-        <w:rPr>
-          <w:rFonts w:ascii="Arial" w:hAnsi="Arial" w:cs="Arial"/>
-          <w:sz w:val="24"/>
-          <w:szCs w:val="24"/>
-        </w:rPr>
-      </w:pPr>
-      <w:r>
-        <w:rPr>
-          <w:rFonts w:ascii="Arial" w:hAnsi="Arial" w:cs="Arial"/>
-          <w:sz w:val="24"/>
-          <w:szCs w:val="24"/>
-        </w:rPr>
-        <w:t xml:space="preserve">Az </w:t>
-      </w:r>
-      <w:proofErr w:type="spellStart"/>
-      <w:r>
-        <w:rPr>
-          <w:rFonts w:ascii="Arial" w:hAnsi="Arial" w:cs="Arial"/>
-          <w:sz w:val="24"/>
-          <w:szCs w:val="24"/>
-        </w:rPr>
-        <w:t>Angular</w:t>
-      </w:r>
-      <w:proofErr w:type="spellEnd"/>
-      <w:r>
-        <w:rPr>
-          <w:rFonts w:ascii="Arial" w:hAnsi="Arial" w:cs="Arial"/>
-          <w:sz w:val="24"/>
-          <w:szCs w:val="24"/>
-        </w:rPr>
-        <w:t xml:space="preserve"> bár napjainkban egy elég elterjedt megoldás, a környezetünkben is elismert cégek programoznak benne, mi személyes preferencia alapján a Vue.js mellett döntöttünk.</w:t>
-      </w:r>
-    </w:p>
-    <w:p>
-      <w:pPr>
-        <w:widowControl w:val="0"/>
-        <w:spacing w:line="360" w:lineRule="auto"/>
-        <w:jc w:val="both"/>
-        <w:rPr>
-          <w:rFonts w:ascii="Arial" w:hAnsi="Arial" w:cs="Arial"/>
-          <w:sz w:val="24"/>
-          <w:szCs w:val="24"/>
-        </w:rPr>
-      </w:pPr>
-    </w:p>
-    <w:p>
-      <w:pPr>
-        <w:widowControl w:val="0"/>
-        <w:spacing w:line="360" w:lineRule="auto"/>
-        <w:jc w:val="both"/>
-        <w:rPr>
-          <w:rFonts w:ascii="Arial" w:hAnsi="Arial" w:cs="Arial"/>
-          <w:sz w:val="24"/>
-          <w:szCs w:val="24"/>
-        </w:rPr>
-      </w:pPr>
-      <w:r>
-        <w:rPr>
-          <w:rFonts w:ascii="Arial" w:hAnsi="Arial" w:cs="Arial"/>
-          <w:sz w:val="24"/>
-          <w:szCs w:val="24"/>
-        </w:rPr>
         <w:t xml:space="preserve">Szeretnénk megjegyezni, hogy bár most nem az </w:t>
       </w:r>
       <w:proofErr w:type="spellStart"/>
@@ -2794,16 +2775,7 @@
           <w:sz w:val="24"/>
           <w:szCs w:val="24"/>
         </w:rPr>
-        <w:t xml:space="preserve"> esett a </w:t>
-      </w:r>
-      <w:r>
-        <w:rPr>
-          <w:rFonts w:ascii="Arial" w:hAnsi="Arial" w:cs="Arial"/>
-          <w:sz w:val="24"/>
-          <w:szCs w:val="24"/>
-        </w:rPr>
-        <w:lastRenderedPageBreak/>
-        <w:t xml:space="preserve">választásunk, de mindenképpen megéri most a közös projekt mellett és a későbbiekben is, nagy hangsúlyt fektetni rá, hiszen a jelenlegi ismereteink alapján elmondhatjuk, hogy sok lehetőség van benne. A </w:t>
+        <w:t xml:space="preserve"> esett a választásunk, de mindenképpen megéri most a közös projekt mellett és a későbbiekben is, nagy hangsúlyt fektetni rá, hiszen a jelenlegi ismereteink alapján elmondhatjuk, hogy sok lehetőség van benne. A </w:t>
       </w:r>
       <w:proofErr w:type="spellStart"/>
       <w:r>
@@ -3330,7 +3302,7 @@
           <w:rFonts w:ascii="Arial" w:hAnsi="Arial" w:cs="Arial"/>
           <w:color w:val="000000" w:themeColor="text1"/>
         </w:rPr>
-        <w:t xml:space="preserve">, ez miatt az adatforgalom gyorsabb, bár ez az előny leginkább nagyobb adathalmazoknál mutatkozik meg, a mi projektünknél ez az előny </w:t>
+        <w:t xml:space="preserve">, ez miatt az adatforgalom gyorsabb, bár ez az előny leginkább nagyobb </w:t>
       </w:r>
       <w:r>
         <w:rPr>
@@ -3338,7 +3310,7 @@
           <w:color w:val="000000" w:themeColor="text1"/>
         </w:rPr>
         <w:lastRenderedPageBreak/>
-        <w:t>elhanyagolható</w:t>
+        <w:t>adathalmazoknál mutatkozik meg, a mi projektünknél ez az előny elhanyagolható</w:t>
       </w:r>
       <w:r>
         <w:rPr>
@@ -3945,7 +3917,21 @@
           <w:rFonts w:ascii="Arial" w:hAnsi="Arial" w:cs="Arial"/>
           <w:color w:val="000000" w:themeColor="text1"/>
         </w:rPr>
-        <w:t>Ez nem a végleges verzió, sokkal inkább egy iránymutató, arról hogy a dizájn milyen irányba menjen el a frontend.</w:t>
+        <w:t>Ez nem a végleges verzió, sokkal inkább egy iránymutató, arról hogy a dizájn</w:t>
+      </w:r>
+      <w:r>
+        <w:rPr>
+          <w:rFonts w:ascii="Arial" w:hAnsi="Arial" w:cs="Arial"/>
+          <w:color w:val="000000" w:themeColor="text1"/>
+        </w:rPr>
+        <w:t xml:space="preserve"> terén</w:t>
+      </w:r>
+      <w:r>
+        <w:rPr>
+          <w:rFonts w:ascii="Arial" w:hAnsi="Arial" w:cs="Arial"/>
+          <w:color w:val="000000" w:themeColor="text1"/>
+        </w:rPr>
+        <w:t xml:space="preserve"> milyen irányba menjen el a frontend.</w:t>
       </w:r>
       <w:r>
         <w:rPr>
@@ -3988,7 +3974,14 @@
           <w:rFonts w:ascii="Arial" w:hAnsi="Arial" w:cs="Arial"/>
           <w:color w:val="000000" w:themeColor="text1"/>
         </w:rPr>
-        <w:t>Már a projekt létrehozásakor tudtuk</w:t>
+        <w:t xml:space="preserve">Már </w:t>
+      </w:r>
+      <w:r>
+        <w:rPr>
+          <w:rFonts w:ascii="Arial" w:hAnsi="Arial" w:cs="Arial"/>
+          <w:color w:val="000000" w:themeColor="text1"/>
+        </w:rPr>
+        <w:t>a projekt létrehozásakor tudtuk</w:t>
       </w:r>
       <w:r>
         <w:rPr>
@@ -4035,6 +4028,45 @@
           <w:color w:val="000000" w:themeColor="text1"/>
         </w:rPr>
         <w:t xml:space="preserve"> rendszert szeretnénk majd használni ezért ez már a projekt elején telepítésre került.</w:t>
+      </w:r>
+      <w:r>
+        <w:rPr>
+          <w:rFonts w:ascii="Arial" w:hAnsi="Arial" w:cs="Arial"/>
+          <w:color w:val="000000" w:themeColor="text1"/>
+        </w:rPr>
+        <w:t xml:space="preserve"> További a </w:t>
+      </w:r>
+      <w:proofErr w:type="spellStart"/>
+      <w:r>
+        <w:rPr>
+          <w:rFonts w:ascii="Arial" w:hAnsi="Arial" w:cs="Arial"/>
+          <w:color w:val="000000" w:themeColor="text1"/>
+        </w:rPr>
+        <w:t>Primevue</w:t>
+      </w:r>
+      <w:proofErr w:type="spellEnd"/>
+      <w:r>
+        <w:rPr>
+          <w:rFonts w:ascii="Arial" w:hAnsi="Arial" w:cs="Arial"/>
+          <w:color w:val="000000" w:themeColor="text1"/>
+        </w:rPr>
+        <w:t xml:space="preserve"> által felkínált listákat és </w:t>
+      </w:r>
+      <w:proofErr w:type="spellStart"/>
+      <w:r>
+        <w:rPr>
+          <w:rFonts w:ascii="Arial" w:hAnsi="Arial" w:cs="Arial"/>
+          <w:color w:val="000000" w:themeColor="text1"/>
+        </w:rPr>
+        <w:t>formokat</w:t>
+      </w:r>
+      <w:proofErr w:type="spellEnd"/>
+      <w:r>
+        <w:rPr>
+          <w:rFonts w:ascii="Arial" w:hAnsi="Arial" w:cs="Arial"/>
+          <w:color w:val="000000" w:themeColor="text1"/>
+        </w:rPr>
+        <w:t xml:space="preserve"> is fontolóra vettük.</w:t>
       </w:r>
     </w:p>
     <w:p>
@@ -4055,7 +4087,21 @@
           <w:rFonts w:ascii="Arial" w:hAnsi="Arial" w:cs="Arial"/>
           <w:color w:val="000000" w:themeColor="text1"/>
         </w:rPr>
-        <w:t>Naviation</w:t>
+        <w:t>Navi</w:t>
+      </w:r>
+      <w:r>
+        <w:rPr>
+          <w:rFonts w:ascii="Arial" w:hAnsi="Arial" w:cs="Arial"/>
+          <w:color w:val="000000" w:themeColor="text1"/>
+        </w:rPr>
+        <w:t>g</w:t>
+      </w:r>
+      <w:r>
+        <w:rPr>
+          <w:rFonts w:ascii="Arial" w:hAnsi="Arial" w:cs="Arial"/>
+          <w:color w:val="000000" w:themeColor="text1"/>
+        </w:rPr>
+        <w:t>ation</w:t>
       </w:r>
       <w:proofErr w:type="spellEnd"/>
       <w:r>
@@ -4083,7 +4129,39 @@
           <w:rFonts w:ascii="Arial" w:hAnsi="Arial" w:cs="Arial"/>
           <w:color w:val="000000" w:themeColor="text1"/>
         </w:rPr>
-        <w:t xml:space="preserve"> </w:t>
+        <w:t xml:space="preserve">Bár az imént </w:t>
+      </w:r>
+      <w:proofErr w:type="spellStart"/>
+      <w:r>
+        <w:rPr>
+          <w:rFonts w:ascii="Arial" w:hAnsi="Arial" w:cs="Arial"/>
+          <w:color w:val="000000" w:themeColor="text1"/>
+        </w:rPr>
+        <w:t>emlétett</w:t>
+      </w:r>
+      <w:proofErr w:type="spellEnd"/>
+      <w:r>
+        <w:rPr>
+          <w:rFonts w:ascii="Arial" w:hAnsi="Arial" w:cs="Arial"/>
+          <w:color w:val="000000" w:themeColor="text1"/>
+        </w:rPr>
+        <w:t xml:space="preserve"> források tartalmaznak előre elkészített </w:t>
+      </w:r>
+      <w:proofErr w:type="spellStart"/>
+      <w:r>
+        <w:rPr>
+          <w:rFonts w:ascii="Arial" w:hAnsi="Arial" w:cs="Arial"/>
+          <w:color w:val="000000" w:themeColor="text1"/>
+        </w:rPr>
+        <w:t>navigation</w:t>
+      </w:r>
+      <w:proofErr w:type="spellEnd"/>
+      <w:r>
+        <w:rPr>
+          <w:rFonts w:ascii="Arial" w:hAnsi="Arial" w:cs="Arial"/>
+          <w:color w:val="000000" w:themeColor="text1"/>
+        </w:rPr>
+        <w:t xml:space="preserve"> panelt, úgy döntöttünk, hogy nem vagyunk teljes mértékben megelégedve a felkínált lehetőségekkel ezért itt, egy külső komponens használata helyett, saját komponens megírása mellett döntöttünk.</w:t>
       </w:r>
     </w:p>
     <w:p>
@@ -4098,6 +4176,29 @@
           <w:color w:val="000000" w:themeColor="text1"/>
         </w:rPr>
       </w:pPr>
+      <w:r>
+        <w:rPr>
+          <w:rFonts w:ascii="Arial" w:hAnsi="Arial" w:cs="Arial"/>
+          <w:color w:val="000000" w:themeColor="text1"/>
+        </w:rPr>
+        <w:t xml:space="preserve">A </w:t>
+      </w:r>
+      <w:proofErr w:type="spellStart"/>
+      <w:r>
+        <w:rPr>
+          <w:rFonts w:ascii="Arial" w:hAnsi="Arial" w:cs="Arial"/>
+          <w:color w:val="000000" w:themeColor="text1"/>
+        </w:rPr>
+        <w:t>komponensel</w:t>
+      </w:r>
+      <w:proofErr w:type="spellEnd"/>
+      <w:r>
+        <w:rPr>
+          <w:rFonts w:ascii="Arial" w:hAnsi="Arial" w:cs="Arial"/>
+          <w:color w:val="000000" w:themeColor="text1"/>
+        </w:rPr>
+        <w:t xml:space="preserve"> kapcsolatban több alap kikötésünk is volt. </w:t>
+      </w:r>
     </w:p>
     <w:p>
       <w:pPr>
@@ -4111,6 +4212,80 @@
           <w:color w:val="000000" w:themeColor="text1"/>
         </w:rPr>
       </w:pPr>
+      <w:r>
+        <w:rPr>
+          <w:rFonts w:ascii="Arial" w:hAnsi="Arial" w:cs="Arial"/>
+          <w:color w:val="000000" w:themeColor="text1"/>
+        </w:rPr>
+        <w:t xml:space="preserve">Az első kikötés a </w:t>
+      </w:r>
+      <w:proofErr w:type="spellStart"/>
+      <w:r>
+        <w:rPr>
+          <w:rFonts w:ascii="Arial" w:hAnsi="Arial" w:cs="Arial"/>
+          <w:color w:val="000000" w:themeColor="text1"/>
+        </w:rPr>
+        <w:t>reszponzivitás</w:t>
+      </w:r>
+      <w:proofErr w:type="spellEnd"/>
+      <w:r>
+        <w:rPr>
+          <w:rFonts w:ascii="Arial" w:hAnsi="Arial" w:cs="Arial"/>
+          <w:color w:val="000000" w:themeColor="text1"/>
+        </w:rPr>
+        <w:t xml:space="preserve"> volt, jól kell mutatnia mind mobilon mind nagyobb felbontású képernyőkön. Ezt a </w:t>
+      </w:r>
+      <w:proofErr w:type="spellStart"/>
+      <w:r>
+        <w:rPr>
+          <w:rFonts w:ascii="Arial" w:hAnsi="Arial" w:cs="Arial"/>
+          <w:color w:val="000000" w:themeColor="text1"/>
+        </w:rPr>
+        <w:t>kritériát</w:t>
+      </w:r>
+      <w:proofErr w:type="spellEnd"/>
+      <w:r>
+        <w:rPr>
+          <w:rFonts w:ascii="Arial" w:hAnsi="Arial" w:cs="Arial"/>
+          <w:color w:val="000000" w:themeColor="text1"/>
+        </w:rPr>
+        <w:t xml:space="preserve"> és a tényt</w:t>
+      </w:r>
+      <w:r>
+        <w:rPr>
+          <w:rFonts w:ascii="Arial" w:hAnsi="Arial" w:cs="Arial"/>
+          <w:color w:val="000000" w:themeColor="text1"/>
+        </w:rPr>
+        <w:t>,</w:t>
+      </w:r>
+      <w:r>
+        <w:rPr>
+          <w:rFonts w:ascii="Arial" w:hAnsi="Arial" w:cs="Arial"/>
+          <w:color w:val="000000" w:themeColor="text1"/>
+        </w:rPr>
+        <w:t xml:space="preserve"> hogy mobilon nézetben nehezebb több információt megjeleníteni anélkül</w:t>
+      </w:r>
+      <w:r>
+        <w:rPr>
+          <w:rFonts w:ascii="Arial" w:hAnsi="Arial" w:cs="Arial"/>
+          <w:color w:val="000000" w:themeColor="text1"/>
+        </w:rPr>
+        <w:t>,</w:t>
+      </w:r>
+      <w:r>
+        <w:rPr>
+          <w:rFonts w:ascii="Arial" w:hAnsi="Arial" w:cs="Arial"/>
+          <w:color w:val="000000" w:themeColor="text1"/>
+        </w:rPr>
+        <w:t xml:space="preserve"> </w:t>
+      </w:r>
+      <w:r>
+        <w:rPr>
+          <w:rFonts w:ascii="Arial" w:hAnsi="Arial" w:cs="Arial"/>
+          <w:color w:val="000000" w:themeColor="text1"/>
+        </w:rPr>
+        <w:t>hogy a felhasználót elárasztanánk üzenetekkel, a weboldal átláthatóságát csökkentenénk és a felhasználói élményt rontanánk, ez a feladat olyan megoldást igényelt, amely lehetővé teszi, hogy a felhasználó kontrollálni tudja a megjelenített információ mennyiségét.</w:t>
+      </w:r>
     </w:p>
     <w:p>
       <w:pPr>
@@ -4124,6 +4299,27 @@
           <w:color w:val="000000" w:themeColor="text1"/>
         </w:rPr>
       </w:pPr>
+      <w:r>
+        <w:rPr>
+          <w:rFonts w:ascii="Arial" w:hAnsi="Arial" w:cs="Arial"/>
+          <w:color w:val="000000" w:themeColor="text1"/>
+        </w:rPr>
+        <w:t xml:space="preserve">Az imént említett gondolatokat figyelembe véve, felismertük, hogy a felhasználónak nemszükséges minden pillanatban látnia a menüt mobil nézetben, ezért annak és a navigációs menühöz kapcsolódó paneleknek a megjelenítését </w:t>
+      </w:r>
+      <w:r>
+        <w:rPr>
+          <w:rFonts w:ascii="Arial" w:hAnsi="Arial" w:cs="Arial"/>
+          <w:color w:val="000000" w:themeColor="text1"/>
+        </w:rPr>
+        <w:t>dinamikussá</w:t>
+      </w:r>
+      <w:r>
+        <w:rPr>
+          <w:rFonts w:ascii="Arial" w:hAnsi="Arial" w:cs="Arial"/>
+          <w:color w:val="000000" w:themeColor="text1"/>
+        </w:rPr>
+        <w:t>, láthatóságát egy fix pozíciójú gomb által testre szabhatóvá tettük.</w:t>
+      </w:r>
     </w:p>
     <w:p>
       <w:pPr>
@@ -4137,6 +4333,93 @@
           <w:color w:val="000000" w:themeColor="text1"/>
         </w:rPr>
       </w:pPr>
+    </w:p>
+    <w:p>
+      <w:pPr>
+        <w:pStyle w:val="NormlWeb"/>
+        <w:widowControl w:val="0"/>
+        <w:shd w:val="clear" w:color="auto" w:fill="FFFFFF"/>
+        <w:spacing w:before="0" w:beforeAutospacing="0" w:after="240" w:afterAutospacing="0"/>
+        <w:jc w:val="both"/>
+        <w:rPr>
+          <w:rFonts w:ascii="Arial" w:hAnsi="Arial" w:cs="Arial"/>
+          <w:color w:val="000000" w:themeColor="text1"/>
+        </w:rPr>
+      </w:pPr>
+      <w:bookmarkStart w:id="12" w:name="_GoBack"/>
+      <w:bookmarkEnd w:id="12"/>
+    </w:p>
+    <w:p>
+      <w:pPr>
+        <w:pStyle w:val="NormlWeb"/>
+        <w:widowControl w:val="0"/>
+        <w:shd w:val="clear" w:color="auto" w:fill="FFFFFF"/>
+        <w:spacing w:before="0" w:beforeAutospacing="0" w:after="240" w:afterAutospacing="0"/>
+        <w:jc w:val="both"/>
+        <w:rPr>
+          <w:rFonts w:ascii="Arial" w:hAnsi="Arial" w:cs="Arial"/>
+          <w:color w:val="000000" w:themeColor="text1"/>
+        </w:rPr>
+      </w:pPr>
+      <w:r>
+        <w:rPr>
+          <w:rFonts w:ascii="Arial" w:hAnsi="Arial" w:cs="Arial"/>
+          <w:color w:val="000000" w:themeColor="text1"/>
+        </w:rPr>
+        <w:t xml:space="preserve"> </w:t>
+      </w:r>
+    </w:p>
+    <w:p>
+      <w:pPr>
+        <w:pStyle w:val="NormlWeb"/>
+        <w:widowControl w:val="0"/>
+        <w:shd w:val="clear" w:color="auto" w:fill="FFFFFF"/>
+        <w:spacing w:before="0" w:beforeAutospacing="0" w:after="240" w:afterAutospacing="0"/>
+        <w:jc w:val="both"/>
+        <w:rPr>
+          <w:rFonts w:ascii="Arial" w:hAnsi="Arial" w:cs="Arial"/>
+          <w:color w:val="000000" w:themeColor="text1"/>
+        </w:rPr>
+      </w:pPr>
+    </w:p>
+    <w:p>
+      <w:pPr>
+        <w:pStyle w:val="NormlWeb"/>
+        <w:widowControl w:val="0"/>
+        <w:shd w:val="clear" w:color="auto" w:fill="FFFFFF"/>
+        <w:spacing w:before="0" w:beforeAutospacing="0" w:after="240" w:afterAutospacing="0"/>
+        <w:jc w:val="both"/>
+        <w:rPr>
+          <w:rFonts w:ascii="Arial" w:hAnsi="Arial" w:cs="Arial"/>
+          <w:color w:val="000000" w:themeColor="text1"/>
+        </w:rPr>
+      </w:pPr>
+    </w:p>
+    <w:p>
+      <w:pPr>
+        <w:pStyle w:val="NormlWeb"/>
+        <w:widowControl w:val="0"/>
+        <w:shd w:val="clear" w:color="auto" w:fill="FFFFFF"/>
+        <w:spacing w:before="0" w:beforeAutospacing="0" w:after="240" w:afterAutospacing="0"/>
+        <w:jc w:val="both"/>
+        <w:rPr>
+          <w:rFonts w:ascii="Arial" w:hAnsi="Arial" w:cs="Arial"/>
+          <w:color w:val="000000" w:themeColor="text1"/>
+        </w:rPr>
+      </w:pPr>
+    </w:p>
+    <w:p>
+      <w:pPr>
+        <w:pStyle w:val="NormlWeb"/>
+        <w:widowControl w:val="0"/>
+        <w:shd w:val="clear" w:color="auto" w:fill="FFFFFF"/>
+        <w:spacing w:before="0" w:beforeAutospacing="0" w:after="240" w:afterAutospacing="0"/>
+        <w:jc w:val="both"/>
+        <w:rPr>
+          <w:rFonts w:ascii="Arial" w:hAnsi="Arial" w:cs="Arial"/>
+          <w:color w:val="000000" w:themeColor="text1"/>
+        </w:rPr>
+      </w:pPr>
       <w:r>
         <w:rPr>
           <w:rFonts w:ascii="Arial" w:hAnsi="Arial" w:cs="Arial"/>
@@ -4273,7 +4556,6 @@
           <w:sz w:val="24"/>
           <w:szCs w:val="24"/>
         </w:rPr>
-        <w:lastRenderedPageBreak/>
         <w:br w:type="page"/>
       </w:r>
     </w:p>
@@ -6159,7 +6441,7 @@
 </file>
 
 <file path=customXml/itemProps1.xml><?xml version="1.0" encoding="utf-8"?>
-<ds:datastoreItem xmlns:ds="http://schemas.openxmlformats.org/officeDocument/2006/customXml" ds:itemID="{2F4DBFFC-D212-4841-AC79-FAF39BCC40C1}">
+<ds:datastoreItem xmlns:ds="http://schemas.openxmlformats.org/officeDocument/2006/customXml" ds:itemID="{B9AE6F33-F1F4-4782-A1F0-171BCD0CDD12}">
   <ds:schemaRefs>
     <ds:schemaRef ds:uri="http://schemas.openxmlformats.org/officeDocument/2006/bibliography"/>
   </ds:schemaRefs>

</xml_diff>

<commit_message>
laravel / frontend progression
</commit_message>
<xml_diff>
--- a/Documentations/Szakdolgozat raw.docx
+++ b/Documentations/Szakdolgozat raw.docx
@@ -45,31 +45,31 @@
           <w:b w:val="0"/>
           <w:noProof/>
         </w:rPr>
+        <w:t xml:space="preserve"> </w:t>
+      </w:r>
+      <w:r>
+        <w:rPr>
+          <w:noProof/>
+        </w:rPr>
+        <w:t>Bevezetés:</w:t>
+      </w:r>
+      <w:r>
+        <w:rPr>
+          <w:noProof/>
+        </w:rPr>
         <w:tab/>
       </w:r>
       <w:r>
         <w:rPr>
           <w:noProof/>
         </w:rPr>
-        <w:t>Bevezetés:</w:t>
-      </w:r>
-      <w:r>
-        <w:rPr>
-          <w:noProof/>
-        </w:rPr>
-        <w:tab/>
-      </w:r>
-      <w:r>
-        <w:rPr>
-          <w:noProof/>
-        </w:rPr>
         <w:fldChar w:fldCharType="begin"/>
       </w:r>
       <w:r>
         <w:rPr>
           <w:noProof/>
         </w:rPr>
-        <w:instrText xml:space="preserve"> PAGEREF _Toc99608749 \h </w:instrText>
+        <w:instrText xml:space="preserve"> PAGEREF _Toc99698355 \h </w:instrText>
       </w:r>
       <w:r>
         <w:rPr>
@@ -120,31 +120,31 @@
           <w:b w:val="0"/>
           <w:noProof/>
         </w:rPr>
+        <w:t xml:space="preserve"> </w:t>
+      </w:r>
+      <w:r>
+        <w:rPr>
+          <w:noProof/>
+        </w:rPr>
+        <w:t>Specifikáció:</w:t>
+      </w:r>
+      <w:r>
+        <w:rPr>
+          <w:noProof/>
+        </w:rPr>
         <w:tab/>
       </w:r>
       <w:r>
         <w:rPr>
           <w:noProof/>
         </w:rPr>
-        <w:t>Specifikáció:</w:t>
-      </w:r>
-      <w:r>
-        <w:rPr>
-          <w:noProof/>
-        </w:rPr>
-        <w:tab/>
-      </w:r>
-      <w:r>
-        <w:rPr>
-          <w:noProof/>
-        </w:rPr>
         <w:fldChar w:fldCharType="begin"/>
       </w:r>
       <w:r>
         <w:rPr>
           <w:noProof/>
         </w:rPr>
-        <w:instrText xml:space="preserve"> PAGEREF _Toc99608750 \h </w:instrText>
+        <w:instrText xml:space="preserve"> PAGEREF _Toc99698356 \h </w:instrText>
       </w:r>
       <w:r>
         <w:rPr>
@@ -195,31 +195,31 @@
           <w:b w:val="0"/>
           <w:noProof/>
         </w:rPr>
+        <w:t xml:space="preserve"> </w:t>
+      </w:r>
+      <w:r>
+        <w:rPr>
+          <w:noProof/>
+        </w:rPr>
+        <w:t>Alkalmazott technológiák:</w:t>
+      </w:r>
+      <w:r>
+        <w:rPr>
+          <w:noProof/>
+        </w:rPr>
         <w:tab/>
       </w:r>
       <w:r>
         <w:rPr>
           <w:noProof/>
         </w:rPr>
-        <w:t>Alkalmazott technológiák:</w:t>
-      </w:r>
-      <w:r>
-        <w:rPr>
-          <w:noProof/>
-        </w:rPr>
-        <w:tab/>
-      </w:r>
-      <w:r>
-        <w:rPr>
-          <w:noProof/>
-        </w:rPr>
         <w:fldChar w:fldCharType="begin"/>
       </w:r>
       <w:r>
         <w:rPr>
           <w:noProof/>
         </w:rPr>
-        <w:instrText xml:space="preserve"> PAGEREF _Toc99608751 \h </w:instrText>
+        <w:instrText xml:space="preserve"> PAGEREF _Toc99698357 \h </w:instrText>
       </w:r>
       <w:r>
         <w:rPr>
@@ -267,31 +267,31 @@
           <w:rFonts w:cstheme="minorBidi"/>
           <w:noProof/>
         </w:rPr>
+        <w:t xml:space="preserve"> </w:t>
+      </w:r>
+      <w:r>
+        <w:rPr>
+          <w:noProof/>
+        </w:rPr>
+        <w:t>A PHP fogalma</w:t>
+      </w:r>
+      <w:r>
+        <w:rPr>
+          <w:noProof/>
+        </w:rPr>
         <w:tab/>
       </w:r>
       <w:r>
         <w:rPr>
           <w:noProof/>
         </w:rPr>
-        <w:t>A PHP fogalma</w:t>
-      </w:r>
-      <w:r>
-        <w:rPr>
-          <w:noProof/>
-        </w:rPr>
-        <w:tab/>
-      </w:r>
-      <w:r>
-        <w:rPr>
-          <w:noProof/>
-        </w:rPr>
         <w:fldChar w:fldCharType="begin"/>
       </w:r>
       <w:r>
         <w:rPr>
           <w:noProof/>
         </w:rPr>
-        <w:instrText xml:space="preserve"> PAGEREF _Toc99608752 \h </w:instrText>
+        <w:instrText xml:space="preserve"> PAGEREF _Toc99698358 \h </w:instrText>
       </w:r>
       <w:r>
         <w:rPr>
@@ -308,7 +308,7 @@
         <w:rPr>
           <w:noProof/>
         </w:rPr>
-        <w:t>5</w:t>
+        <w:t>4</w:t>
       </w:r>
       <w:r>
         <w:rPr>
@@ -339,31 +339,31 @@
           <w:rFonts w:cstheme="minorBidi"/>
           <w:noProof/>
         </w:rPr>
+        <w:t xml:space="preserve"> </w:t>
+      </w:r>
+      <w:r>
+        <w:rPr>
+          <w:noProof/>
+        </w:rPr>
+        <w:t>A PHP működése</w:t>
+      </w:r>
+      <w:r>
+        <w:rPr>
+          <w:noProof/>
+        </w:rPr>
         <w:tab/>
       </w:r>
       <w:r>
         <w:rPr>
           <w:noProof/>
         </w:rPr>
-        <w:t>A PHP működése</w:t>
-      </w:r>
-      <w:r>
-        <w:rPr>
-          <w:noProof/>
-        </w:rPr>
-        <w:tab/>
-      </w:r>
-      <w:r>
-        <w:rPr>
-          <w:noProof/>
-        </w:rPr>
         <w:fldChar w:fldCharType="begin"/>
       </w:r>
       <w:r>
         <w:rPr>
           <w:noProof/>
         </w:rPr>
-        <w:instrText xml:space="preserve"> PAGEREF _Toc99608753 \h </w:instrText>
+        <w:instrText xml:space="preserve"> PAGEREF _Toc99698359 \h </w:instrText>
       </w:r>
       <w:r>
         <w:rPr>
@@ -411,13 +411,72 @@
           <w:rFonts w:cstheme="minorBidi"/>
           <w:noProof/>
         </w:rPr>
+        <w:t xml:space="preserve"> </w:t>
+      </w:r>
+      <w:r>
+        <w:rPr>
+          <w:noProof/>
+        </w:rPr>
+        <w:t>Laravel</w:t>
+      </w:r>
+      <w:r>
+        <w:rPr>
+          <w:noProof/>
+        </w:rPr>
         <w:tab/>
       </w:r>
       <w:r>
         <w:rPr>
           <w:noProof/>
         </w:rPr>
-        <w:t>Laravel</w:t>
+        <w:fldChar w:fldCharType="begin"/>
+      </w:r>
+      <w:r>
+        <w:rPr>
+          <w:noProof/>
+        </w:rPr>
+        <w:instrText xml:space="preserve"> PAGEREF _Toc99698360 \h </w:instrText>
+      </w:r>
+      <w:r>
+        <w:rPr>
+          <w:noProof/>
+        </w:rPr>
+      </w:r>
+      <w:r>
+        <w:rPr>
+          <w:noProof/>
+        </w:rPr>
+        <w:fldChar w:fldCharType="separate"/>
+      </w:r>
+      <w:r>
+        <w:rPr>
+          <w:noProof/>
+        </w:rPr>
+        <w:t>5</w:t>
+      </w:r>
+      <w:r>
+        <w:rPr>
+          <w:noProof/>
+        </w:rPr>
+        <w:fldChar w:fldCharType="end"/>
+      </w:r>
+    </w:p>
+    <w:p>
+      <w:pPr>
+        <w:pStyle w:val="TJ3"/>
+        <w:tabs>
+          <w:tab w:val="right" w:leader="dot" w:pos="7927"/>
+        </w:tabs>
+        <w:rPr>
+          <w:rFonts w:cstheme="minorBidi"/>
+          <w:noProof/>
+        </w:rPr>
+      </w:pPr>
+      <w:r>
+        <w:rPr>
+          <w:noProof/>
+        </w:rPr>
+        <w:t>3.3.1 Függőségek kezelése</w:t>
       </w:r>
       <w:r>
         <w:rPr>
@@ -435,7 +494,7 @@
         <w:rPr>
           <w:noProof/>
         </w:rPr>
-        <w:instrText xml:space="preserve"> PAGEREF _Toc99608754 \h </w:instrText>
+        <w:instrText xml:space="preserve"> PAGEREF _Toc99698361 \h </w:instrText>
       </w:r>
       <w:r>
         <w:rPr>
@@ -453,6 +512,242 @@
           <w:noProof/>
         </w:rPr>
         <w:t>5</w:t>
+      </w:r>
+      <w:r>
+        <w:rPr>
+          <w:noProof/>
+        </w:rPr>
+        <w:fldChar w:fldCharType="end"/>
+      </w:r>
+    </w:p>
+    <w:p>
+      <w:pPr>
+        <w:pStyle w:val="TJ3"/>
+        <w:tabs>
+          <w:tab w:val="right" w:leader="dot" w:pos="7927"/>
+        </w:tabs>
+        <w:rPr>
+          <w:rFonts w:cstheme="minorBidi"/>
+          <w:noProof/>
+        </w:rPr>
+      </w:pPr>
+      <w:r>
+        <w:rPr>
+          <w:noProof/>
+        </w:rPr>
+        <w:t>3.3.2 Modularitás</w:t>
+      </w:r>
+      <w:r>
+        <w:rPr>
+          <w:noProof/>
+        </w:rPr>
+        <w:tab/>
+      </w:r>
+      <w:r>
+        <w:rPr>
+          <w:noProof/>
+        </w:rPr>
+        <w:fldChar w:fldCharType="begin"/>
+      </w:r>
+      <w:r>
+        <w:rPr>
+          <w:noProof/>
+        </w:rPr>
+        <w:instrText xml:space="preserve"> PAGEREF _Toc99698362 \h </w:instrText>
+      </w:r>
+      <w:r>
+        <w:rPr>
+          <w:noProof/>
+        </w:rPr>
+      </w:r>
+      <w:r>
+        <w:rPr>
+          <w:noProof/>
+        </w:rPr>
+        <w:fldChar w:fldCharType="separate"/>
+      </w:r>
+      <w:r>
+        <w:rPr>
+          <w:noProof/>
+        </w:rPr>
+        <w:t>6</w:t>
+      </w:r>
+      <w:r>
+        <w:rPr>
+          <w:noProof/>
+        </w:rPr>
+        <w:fldChar w:fldCharType="end"/>
+      </w:r>
+    </w:p>
+    <w:p>
+      <w:pPr>
+        <w:pStyle w:val="TJ3"/>
+        <w:tabs>
+          <w:tab w:val="right" w:leader="dot" w:pos="7927"/>
+        </w:tabs>
+        <w:rPr>
+          <w:rFonts w:cstheme="minorBidi"/>
+          <w:noProof/>
+        </w:rPr>
+      </w:pPr>
+      <w:r>
+        <w:rPr>
+          <w:noProof/>
+        </w:rPr>
+        <w:t>3.3.3 Hitelesítés</w:t>
+      </w:r>
+      <w:r>
+        <w:rPr>
+          <w:noProof/>
+        </w:rPr>
+        <w:tab/>
+      </w:r>
+      <w:r>
+        <w:rPr>
+          <w:noProof/>
+        </w:rPr>
+        <w:fldChar w:fldCharType="begin"/>
+      </w:r>
+      <w:r>
+        <w:rPr>
+          <w:noProof/>
+        </w:rPr>
+        <w:instrText xml:space="preserve"> PAGEREF _Toc99698363 \h </w:instrText>
+      </w:r>
+      <w:r>
+        <w:rPr>
+          <w:noProof/>
+        </w:rPr>
+      </w:r>
+      <w:r>
+        <w:rPr>
+          <w:noProof/>
+        </w:rPr>
+        <w:fldChar w:fldCharType="separate"/>
+      </w:r>
+      <w:r>
+        <w:rPr>
+          <w:noProof/>
+        </w:rPr>
+        <w:t>6</w:t>
+      </w:r>
+      <w:r>
+        <w:rPr>
+          <w:noProof/>
+        </w:rPr>
+        <w:fldChar w:fldCharType="end"/>
+      </w:r>
+    </w:p>
+    <w:p>
+      <w:pPr>
+        <w:pStyle w:val="TJ3"/>
+        <w:tabs>
+          <w:tab w:val="right" w:leader="dot" w:pos="7927"/>
+        </w:tabs>
+        <w:rPr>
+          <w:rFonts w:cstheme="minorBidi"/>
+          <w:noProof/>
+        </w:rPr>
+      </w:pPr>
+      <w:r>
+        <w:rPr>
+          <w:noProof/>
+        </w:rPr>
+        <w:t>3.3.4 Útvonaltervezés</w:t>
+      </w:r>
+      <w:r>
+        <w:rPr>
+          <w:noProof/>
+        </w:rPr>
+        <w:tab/>
+      </w:r>
+      <w:r>
+        <w:rPr>
+          <w:noProof/>
+        </w:rPr>
+        <w:fldChar w:fldCharType="begin"/>
+      </w:r>
+      <w:r>
+        <w:rPr>
+          <w:noProof/>
+        </w:rPr>
+        <w:instrText xml:space="preserve"> PAGEREF _Toc99698364 \h </w:instrText>
+      </w:r>
+      <w:r>
+        <w:rPr>
+          <w:noProof/>
+        </w:rPr>
+      </w:r>
+      <w:r>
+        <w:rPr>
+          <w:noProof/>
+        </w:rPr>
+        <w:fldChar w:fldCharType="separate"/>
+      </w:r>
+      <w:r>
+        <w:rPr>
+          <w:noProof/>
+        </w:rPr>
+        <w:t>6</w:t>
+      </w:r>
+      <w:r>
+        <w:rPr>
+          <w:noProof/>
+        </w:rPr>
+        <w:fldChar w:fldCharType="end"/>
+      </w:r>
+    </w:p>
+    <w:p>
+      <w:pPr>
+        <w:pStyle w:val="TJ3"/>
+        <w:tabs>
+          <w:tab w:val="right" w:leader="dot" w:pos="7927"/>
+        </w:tabs>
+        <w:rPr>
+          <w:rFonts w:cstheme="minorBidi"/>
+          <w:noProof/>
+        </w:rPr>
+      </w:pPr>
+      <w:r>
+        <w:rPr>
+          <w:noProof/>
+        </w:rPr>
+        <w:t>3.3.5 Biztonság</w:t>
+      </w:r>
+      <w:r>
+        <w:rPr>
+          <w:noProof/>
+        </w:rPr>
+        <w:tab/>
+      </w:r>
+      <w:r>
+        <w:rPr>
+          <w:noProof/>
+        </w:rPr>
+        <w:fldChar w:fldCharType="begin"/>
+      </w:r>
+      <w:r>
+        <w:rPr>
+          <w:noProof/>
+        </w:rPr>
+        <w:instrText xml:space="preserve"> PAGEREF _Toc99698365 \h </w:instrText>
+      </w:r>
+      <w:r>
+        <w:rPr>
+          <w:noProof/>
+        </w:rPr>
+      </w:r>
+      <w:r>
+        <w:rPr>
+          <w:noProof/>
+        </w:rPr>
+        <w:fldChar w:fldCharType="separate"/>
+      </w:r>
+      <w:r>
+        <w:rPr>
+          <w:noProof/>
+        </w:rPr>
+        <w:t>6</w:t>
       </w:r>
       <w:r>
         <w:rPr>
@@ -495,7 +790,7 @@
         <w:rPr>
           <w:noProof/>
         </w:rPr>
-        <w:instrText xml:space="preserve"> PAGEREF _Toc99608755 \h </w:instrText>
+        <w:instrText xml:space="preserve"> PAGEREF _Toc99698366 \h </w:instrText>
       </w:r>
       <w:r>
         <w:rPr>
@@ -605,7 +900,7 @@
         <w:lastRenderedPageBreak/>
         <w:t xml:space="preserve"> </w:t>
       </w:r>
-      <w:bookmarkStart w:id="2" w:name="_Toc99608749"/>
+      <w:bookmarkStart w:id="2" w:name="_Toc99698355"/>
       <w:r>
         <w:t>Bevezeté</w:t>
       </w:r>
@@ -646,7 +941,23 @@
           <w:sz w:val="24"/>
           <w:szCs w:val="24"/>
         </w:rPr>
-        <w:t xml:space="preserve">mi sem állunk a változás újtába és a növekvő igénynek megfelelve mi ezen a területen szeretnénk létrehozni átfogó porjektet, amely teljesen életképes a ma, azaz 2022 igényeinek, teljes mértékben megfelel és kielégítő felhasználói élményt nyújt. </w:t>
+        <w:t>mi sem állunk a változás újtába és a növekvő igénynek megfelelve</w:t>
+      </w:r>
+      <w:r>
+        <w:rPr>
+          <w:rFonts w:ascii="Arial" w:hAnsi="Arial" w:cs="Arial"/>
+          <w:sz w:val="24"/>
+          <w:szCs w:val="24"/>
+        </w:rPr>
+        <w:t>,</w:t>
+      </w:r>
+      <w:r>
+        <w:rPr>
+          <w:rFonts w:ascii="Arial" w:hAnsi="Arial" w:cs="Arial"/>
+          <w:sz w:val="24"/>
+          <w:szCs w:val="24"/>
+        </w:rPr>
+        <w:t xml:space="preserve"> mi ezen a területen szeretnénk létrehozni átfogó porjektet, amely teljesen életképes a ma, azaz 2022 igényeinek, teljes mértékben megfelel és kielégítő felhasználói élményt nyújt. </w:t>
       </w:r>
     </w:p>
     <w:p>
@@ -922,25 +1233,7 @@
           <w:sz w:val="24"/>
           <w:szCs w:val="24"/>
         </w:rPr>
-        <w:t>„</w:t>
-      </w:r>
-      <w:proofErr w:type="spellStart"/>
-      <w:r>
-        <w:rPr>
-          <w:rFonts w:ascii="Arial" w:hAnsi="Arial" w:cs="Arial"/>
-          <w:sz w:val="24"/>
-          <w:szCs w:val="24"/>
-        </w:rPr>
-        <w:t>OnlySelfies</w:t>
-      </w:r>
-      <w:proofErr w:type="spellEnd"/>
-      <w:r>
-        <w:rPr>
-          <w:rFonts w:ascii="Arial" w:hAnsi="Arial" w:cs="Arial"/>
-          <w:sz w:val="24"/>
-          <w:szCs w:val="24"/>
-        </w:rPr>
-        <w:t>” online tartalommegosztó oldal</w:t>
+        <w:t>„OnlySelfies” online tartalommegosztó oldal</w:t>
       </w:r>
     </w:p>
     <w:p>
@@ -994,25 +1287,7 @@
           <w:sz w:val="24"/>
           <w:szCs w:val="24"/>
         </w:rPr>
-        <w:t xml:space="preserve">Magas kereslet a hasonló </w:t>
-      </w:r>
-      <w:proofErr w:type="spellStart"/>
-      <w:r>
-        <w:rPr>
-          <w:rFonts w:ascii="Arial" w:hAnsi="Arial" w:cs="Arial"/>
-          <w:sz w:val="24"/>
-          <w:szCs w:val="24"/>
-        </w:rPr>
-        <w:t>monotizálható</w:t>
-      </w:r>
-      <w:proofErr w:type="spellEnd"/>
-      <w:r>
-        <w:rPr>
-          <w:rFonts w:ascii="Arial" w:hAnsi="Arial" w:cs="Arial"/>
-          <w:sz w:val="24"/>
-          <w:szCs w:val="24"/>
-        </w:rPr>
-        <w:t xml:space="preserve"> tartalommegosztó oldalak iránt</w:t>
+        <w:t>Magas kereslet a hasonló monotizálható tartalommegosztó oldalak iránt</w:t>
       </w:r>
     </w:p>
     <w:p>
@@ -1148,25 +1423,7 @@
           <w:sz w:val="24"/>
           <w:szCs w:val="24"/>
         </w:rPr>
-        <w:t xml:space="preserve">Az online tartalomgyártók </w:t>
-      </w:r>
-      <w:proofErr w:type="spellStart"/>
-      <w:r>
-        <w:rPr>
-          <w:rFonts w:ascii="Arial" w:hAnsi="Arial" w:cs="Arial"/>
-          <w:sz w:val="24"/>
-          <w:szCs w:val="24"/>
-        </w:rPr>
-        <w:t>promócióiknak</w:t>
-      </w:r>
-      <w:proofErr w:type="spellEnd"/>
-      <w:r>
-        <w:rPr>
-          <w:rFonts w:ascii="Arial" w:hAnsi="Arial" w:cs="Arial"/>
-          <w:sz w:val="24"/>
-          <w:szCs w:val="24"/>
-        </w:rPr>
-        <w:t xml:space="preserve"> köszönhetően, ez az iparág világszerte nagy teret hódított az elmúlt pár év alatt.</w:t>
+        <w:t>Az online tartalomgyártók promócióiknak köszönhetően, ez az iparág világszerte nagy teret hódított az elmúlt pár év alatt.</w:t>
       </w:r>
     </w:p>
     <w:p>
@@ -1238,7 +1495,7 @@
       <w:r>
         <w:t xml:space="preserve"> </w:t>
       </w:r>
-      <w:bookmarkStart w:id="4" w:name="_Toc99608750"/>
+      <w:bookmarkStart w:id="4" w:name="_Toc99698356"/>
       <w:r>
         <w:t>Specifikáció:</w:t>
       </w:r>
@@ -1264,7 +1521,7 @@
           <w:sz w:val="24"/>
           <w:szCs w:val="24"/>
         </w:rPr>
-        <w:t>A projektünk tárgya egy teljes értékű, adatbázissal támogatott webáruház, különválasztott backend és frontend használatával.</w:t>
+        <w:t>Vésősoron egy webáruház megvalósítása mellett döntöttünk. Mivel napjainkban az online vásárlás nagy teret hódított, ezért kézenfekvőnek tűnt, hogy mi is egy webshopot készítsünk. Véleményünk szerint ez a projekt kellően összetett és a modern igényekhez mérten aktuális ahhoz, hogy a vizsga követelményeinek megfeleljen.</w:t>
       </w:r>
     </w:p>
     <w:p>
@@ -1286,7 +1543,23 @@
           <w:sz w:val="24"/>
           <w:szCs w:val="24"/>
         </w:rPr>
-        <w:t>Alapvető funkciók:</w:t>
+        <w:t>A</w:t>
+      </w:r>
+      <w:r>
+        <w:rPr>
+          <w:rFonts w:ascii="Arial" w:hAnsi="Arial" w:cs="Arial"/>
+          <w:sz w:val="24"/>
+          <w:szCs w:val="24"/>
+        </w:rPr>
+        <w:t xml:space="preserve"> projektünk </w:t>
+      </w:r>
+      <w:r>
+        <w:rPr>
+          <w:rFonts w:ascii="Arial" w:hAnsi="Arial" w:cs="Arial"/>
+          <w:sz w:val="24"/>
+          <w:szCs w:val="24"/>
+        </w:rPr>
+        <w:t>egy teljes értékű, adatbázissal támogatott webáruház, különválasztott backend és frontend használatával.</w:t>
       </w:r>
     </w:p>
     <w:p>
@@ -1338,7 +1611,7 @@
           <w:sz w:val="24"/>
           <w:szCs w:val="24"/>
         </w:rPr>
-        <w:t>Lehetőség lesz a regisztrációra is, mely több kényelmi funkciót tesz lehetővé a vásárlás során és azon kívül is.</w:t>
+        <w:t>Lesz lehetőség regisztrált felhasználóknak, wishlist létrehozására, abban az esetben, ha egy wishlist-en lévő termék leárazásra kerül, akkor a felhasználót emailben értesítjük az új leárazásokról.</w:t>
       </w:r>
     </w:p>
     <w:p>
@@ -1360,15 +1633,47 @@
           <w:sz w:val="24"/>
           <w:szCs w:val="24"/>
         </w:rPr>
-        <w:t>A regisztrált felhasználó, megadhatja a fizetési adatait és egyéb adatait így annak megadására nem lesz szükség minden vásárlás alkalmával.</w:t>
-      </w:r>
-      <w:r>
-        <w:rPr>
-          <w:rFonts w:ascii="Arial" w:hAnsi="Arial" w:cs="Arial"/>
-          <w:sz w:val="24"/>
-          <w:szCs w:val="24"/>
-        </w:rPr>
-        <w:t xml:space="preserve"> </w:t>
+        <w:t>Lehetőség lesz arra is</w:t>
+      </w:r>
+      <w:r>
+        <w:rPr>
+          <w:rFonts w:ascii="Arial" w:hAnsi="Arial" w:cs="Arial"/>
+          <w:sz w:val="24"/>
+          <w:szCs w:val="24"/>
+        </w:rPr>
+        <w:t>,</w:t>
+      </w:r>
+      <w:r>
+        <w:rPr>
+          <w:rFonts w:ascii="Arial" w:hAnsi="Arial" w:cs="Arial"/>
+          <w:sz w:val="24"/>
+          <w:szCs w:val="24"/>
+        </w:rPr>
+        <w:t xml:space="preserve"> hogy a felhasználó kérje</w:t>
+      </w:r>
+      <w:r>
+        <w:rPr>
+          <w:rFonts w:ascii="Arial" w:hAnsi="Arial" w:cs="Arial"/>
+          <w:sz w:val="24"/>
+          <w:szCs w:val="24"/>
+        </w:rPr>
+        <w:t>n</w:t>
+      </w:r>
+      <w:r>
+        <w:rPr>
+          <w:rFonts w:ascii="Arial" w:hAnsi="Arial" w:cs="Arial"/>
+          <w:sz w:val="24"/>
+          <w:szCs w:val="24"/>
+        </w:rPr>
+        <w:t xml:space="preserve"> értesítő emailt</w:t>
+      </w:r>
+      <w:r>
+        <w:rPr>
+          <w:rFonts w:ascii="Arial" w:hAnsi="Arial" w:cs="Arial"/>
+          <w:sz w:val="24"/>
+          <w:szCs w:val="24"/>
+        </w:rPr>
+        <w:t>, hogy mindig naprakész információja legyen a legújabb akciókról és új termékekről.</w:t>
       </w:r>
     </w:p>
     <w:p>
@@ -1390,178 +1695,22 @@
           <w:sz w:val="24"/>
           <w:szCs w:val="24"/>
         </w:rPr>
-        <w:t xml:space="preserve">Lesz lehetőség regisztrált felhasználóknak, </w:t>
-      </w:r>
-      <w:proofErr w:type="spellStart"/>
-      <w:r>
-        <w:rPr>
-          <w:rFonts w:ascii="Arial" w:hAnsi="Arial" w:cs="Arial"/>
-          <w:sz w:val="24"/>
-          <w:szCs w:val="24"/>
-        </w:rPr>
-        <w:t>wishlist</w:t>
-      </w:r>
-      <w:proofErr w:type="spellEnd"/>
-      <w:r>
-        <w:rPr>
-          <w:rFonts w:ascii="Arial" w:hAnsi="Arial" w:cs="Arial"/>
-          <w:sz w:val="24"/>
-          <w:szCs w:val="24"/>
-        </w:rPr>
-        <w:t xml:space="preserve"> létrehozására, abban az esetben, ha egy </w:t>
-      </w:r>
-      <w:proofErr w:type="spellStart"/>
-      <w:r>
-        <w:rPr>
-          <w:rFonts w:ascii="Arial" w:hAnsi="Arial" w:cs="Arial"/>
-          <w:sz w:val="24"/>
-          <w:szCs w:val="24"/>
-        </w:rPr>
-        <w:t>wishlist</w:t>
-      </w:r>
-      <w:proofErr w:type="spellEnd"/>
-      <w:r>
-        <w:rPr>
-          <w:rFonts w:ascii="Arial" w:hAnsi="Arial" w:cs="Arial"/>
-          <w:sz w:val="24"/>
-          <w:szCs w:val="24"/>
-        </w:rPr>
-        <w:t>-en lévő termék leárazásra kerül, akkor a felhasználót emailben értesítjük az új leárazásokról.</w:t>
-      </w:r>
-    </w:p>
-    <w:p>
-      <w:pPr>
-        <w:keepNext/>
-        <w:keepLines/>
-        <w:widowControl w:val="0"/>
-        <w:spacing w:line="360" w:lineRule="auto"/>
-        <w:jc w:val="both"/>
-        <w:rPr>
-          <w:rFonts w:ascii="Arial" w:hAnsi="Arial" w:cs="Arial"/>
-          <w:sz w:val="24"/>
-          <w:szCs w:val="24"/>
-        </w:rPr>
-      </w:pPr>
-      <w:r>
-        <w:rPr>
-          <w:rFonts w:ascii="Arial" w:hAnsi="Arial" w:cs="Arial"/>
-          <w:sz w:val="24"/>
-          <w:szCs w:val="24"/>
-        </w:rPr>
-        <w:t>Lehetőség lesz arra is</w:t>
-      </w:r>
-      <w:r>
-        <w:rPr>
-          <w:rFonts w:ascii="Arial" w:hAnsi="Arial" w:cs="Arial"/>
-          <w:sz w:val="24"/>
-          <w:szCs w:val="24"/>
-        </w:rPr>
-        <w:t>,</w:t>
-      </w:r>
-      <w:r>
-        <w:rPr>
-          <w:rFonts w:ascii="Arial" w:hAnsi="Arial" w:cs="Arial"/>
-          <w:sz w:val="24"/>
-          <w:szCs w:val="24"/>
-        </w:rPr>
-        <w:t xml:space="preserve"> hogy a felhasználó kérje</w:t>
-      </w:r>
-      <w:r>
-        <w:rPr>
-          <w:rFonts w:ascii="Arial" w:hAnsi="Arial" w:cs="Arial"/>
-          <w:sz w:val="24"/>
-          <w:szCs w:val="24"/>
-        </w:rPr>
-        <w:t>n</w:t>
-      </w:r>
-      <w:r>
-        <w:rPr>
-          <w:rFonts w:ascii="Arial" w:hAnsi="Arial" w:cs="Arial"/>
-          <w:sz w:val="24"/>
-          <w:szCs w:val="24"/>
-        </w:rPr>
-        <w:t xml:space="preserve"> értesítő </w:t>
-      </w:r>
-      <w:proofErr w:type="spellStart"/>
-      <w:r>
-        <w:rPr>
-          <w:rFonts w:ascii="Arial" w:hAnsi="Arial" w:cs="Arial"/>
-          <w:sz w:val="24"/>
-          <w:szCs w:val="24"/>
-        </w:rPr>
-        <w:t>emailek</w:t>
-      </w:r>
-      <w:proofErr w:type="spellEnd"/>
-      <w:r>
-        <w:rPr>
-          <w:rFonts w:ascii="Arial" w:hAnsi="Arial" w:cs="Arial"/>
-          <w:sz w:val="24"/>
-          <w:szCs w:val="24"/>
-        </w:rPr>
-        <w:t>, hogy mindig naprakész információja legyen a legújabb akciókról és új termékekről.</w:t>
-      </w:r>
-    </w:p>
-    <w:p>
-      <w:pPr>
-        <w:keepNext/>
-        <w:keepLines/>
-        <w:widowControl w:val="0"/>
-        <w:spacing w:line="360" w:lineRule="auto"/>
-        <w:jc w:val="both"/>
-        <w:rPr>
-          <w:rFonts w:ascii="Arial" w:hAnsi="Arial" w:cs="Arial"/>
-          <w:sz w:val="24"/>
-          <w:szCs w:val="24"/>
-        </w:rPr>
-      </w:pPr>
-      <w:r>
-        <w:rPr>
-          <w:rFonts w:ascii="Arial" w:hAnsi="Arial" w:cs="Arial"/>
-          <w:sz w:val="24"/>
-          <w:szCs w:val="24"/>
-        </w:rPr>
         <w:t>Regisztrált felhasználók továbbá tudnak hűségpontokat gyűjteni, ha egy bizonyos érték felett vásárolnak.</w:t>
       </w:r>
     </w:p>
     <w:p>
       <w:pPr>
-        <w:keepNext/>
-        <w:keepLines/>
-        <w:widowControl w:val="0"/>
-        <w:spacing w:line="360" w:lineRule="auto"/>
-        <w:jc w:val="both"/>
-        <w:rPr>
-          <w:rFonts w:ascii="Arial" w:hAnsi="Arial" w:cs="Arial"/>
-          <w:sz w:val="24"/>
-          <w:szCs w:val="24"/>
-        </w:rPr>
-      </w:pPr>
-      <w:r>
-        <w:rPr>
-          <w:rFonts w:ascii="Arial" w:hAnsi="Arial" w:cs="Arial"/>
-          <w:sz w:val="24"/>
-          <w:szCs w:val="24"/>
-        </w:rPr>
-        <w:lastRenderedPageBreak/>
-        <w:t xml:space="preserve">A hűségpontokat különböző szolgáltatásokra, leértékelésekre vagy </w:t>
-      </w:r>
-      <w:proofErr w:type="spellStart"/>
-      <w:r>
-        <w:rPr>
-          <w:rFonts w:ascii="Arial" w:hAnsi="Arial" w:cs="Arial"/>
-          <w:sz w:val="24"/>
-          <w:szCs w:val="24"/>
-        </w:rPr>
-        <w:t>perkekre</w:t>
-      </w:r>
-      <w:proofErr w:type="spellEnd"/>
-      <w:r>
-        <w:rPr>
-          <w:rFonts w:ascii="Arial" w:hAnsi="Arial" w:cs="Arial"/>
-          <w:sz w:val="24"/>
-          <w:szCs w:val="24"/>
-        </w:rPr>
-        <w:t xml:space="preserve"> válthatók be. Lehetséges, hogy az a jövőben más bónuszok is megszerezhetők lesznek, ennek a funkciónak a segítségével.</w:t>
+        <w:rPr>
+          <w:rFonts w:ascii="Arial" w:eastAsiaTheme="majorEastAsia" w:hAnsi="Arial" w:cstheme="majorBidi"/>
+          <w:b/>
+          <w:color w:val="000000" w:themeColor="text1"/>
+          <w:sz w:val="40"/>
+          <w:szCs w:val="32"/>
+        </w:rPr>
+      </w:pPr>
+      <w:bookmarkStart w:id="5" w:name="_Toc99451313"/>
+      <w:r>
+        <w:br w:type="page"/>
       </w:r>
     </w:p>
     <w:p>
@@ -1575,12 +1724,9 @@
         <w:ind w:left="283" w:hanging="425"/>
         <w:jc w:val="both"/>
       </w:pPr>
-      <w:bookmarkStart w:id="5" w:name="_Toc99451313"/>
-      <w:r>
-        <w:t xml:space="preserve"> </w:t>
-      </w:r>
-      <w:bookmarkStart w:id="6" w:name="_Toc99608751"/>
-      <w:r>
+      <w:bookmarkStart w:id="6" w:name="_Toc99698357"/>
+      <w:r>
+        <w:lastRenderedPageBreak/>
         <w:t>Alkalmazott technológiák</w:t>
       </w:r>
       <w:r>
@@ -1588,68 +1734,6 @@
       </w:r>
       <w:bookmarkEnd w:id="5"/>
       <w:bookmarkEnd w:id="6"/>
-    </w:p>
-    <w:p>
-      <w:pPr>
-        <w:keepNext/>
-        <w:keepLines/>
-        <w:widowControl w:val="0"/>
-        <w:spacing w:line="360" w:lineRule="auto"/>
-        <w:jc w:val="both"/>
-        <w:rPr>
-          <w:rFonts w:ascii="Arial" w:hAnsi="Arial" w:cs="Arial"/>
-          <w:sz w:val="24"/>
-          <w:szCs w:val="24"/>
-        </w:rPr>
-      </w:pPr>
-      <w:r>
-        <w:rPr>
-          <w:rFonts w:ascii="Arial" w:hAnsi="Arial" w:cs="Arial"/>
-          <w:sz w:val="24"/>
-          <w:szCs w:val="24"/>
-        </w:rPr>
-        <w:t>Vésősoron egy</w:t>
-      </w:r>
-      <w:r>
-        <w:rPr>
-          <w:rFonts w:ascii="Arial" w:hAnsi="Arial" w:cs="Arial"/>
-          <w:sz w:val="24"/>
-          <w:szCs w:val="24"/>
-        </w:rPr>
-        <w:t xml:space="preserve"> webáruház </w:t>
-      </w:r>
-      <w:r>
-        <w:rPr>
-          <w:rFonts w:ascii="Arial" w:hAnsi="Arial" w:cs="Arial"/>
-          <w:sz w:val="24"/>
-          <w:szCs w:val="24"/>
-        </w:rPr>
-        <w:t xml:space="preserve">megvalósítása mellett döntöttünk. Mivel napjainkban az online vásárlás nagy teret hódított, ezért kézenfekvőnek tűnt, hogy mi is egy webshopot készítsünk. </w:t>
-      </w:r>
-      <w:r>
-        <w:rPr>
-          <w:rFonts w:ascii="Arial" w:hAnsi="Arial" w:cs="Arial"/>
-          <w:sz w:val="24"/>
-          <w:szCs w:val="24"/>
-        </w:rPr>
-        <w:t>Véleményünk szerint ez a projekt kellően összetett és a modern igényekhez mérten aktuális ahhoz, hogy a vizsga</w:t>
-      </w:r>
-      <w:r>
-        <w:rPr>
-          <w:rFonts w:ascii="Arial" w:hAnsi="Arial" w:cs="Arial"/>
-          <w:sz w:val="24"/>
-          <w:szCs w:val="24"/>
-        </w:rPr>
-        <w:t xml:space="preserve"> </w:t>
-      </w:r>
-      <w:r>
-        <w:rPr>
-          <w:rFonts w:ascii="Arial" w:hAnsi="Arial" w:cs="Arial"/>
-          <w:sz w:val="24"/>
-          <w:szCs w:val="24"/>
-        </w:rPr>
-        <w:t>követelményeinek megfeleljen.</w:t>
-      </w:r>
     </w:p>
     <w:p>
       <w:pPr>
@@ -1872,43 +1956,7 @@
           <w:sz w:val="24"/>
           <w:szCs w:val="24"/>
         </w:rPr>
-        <w:t xml:space="preserve">Elsősorban két lehetőséget vettünk fontolóra: A PHP alapú </w:t>
-      </w:r>
-      <w:proofErr w:type="spellStart"/>
-      <w:r>
-        <w:rPr>
-          <w:rFonts w:ascii="Arial" w:hAnsi="Arial" w:cs="Arial"/>
-          <w:sz w:val="24"/>
-          <w:szCs w:val="24"/>
-        </w:rPr>
-        <w:t>Laravel</w:t>
-      </w:r>
-      <w:proofErr w:type="spellEnd"/>
-      <w:r>
-        <w:rPr>
-          <w:rFonts w:ascii="Arial" w:hAnsi="Arial" w:cs="Arial"/>
-          <w:sz w:val="24"/>
-          <w:szCs w:val="24"/>
-        </w:rPr>
-        <w:t xml:space="preserve"> </w:t>
-      </w:r>
-      <w:proofErr w:type="spellStart"/>
-      <w:r>
-        <w:rPr>
-          <w:rFonts w:ascii="Arial" w:hAnsi="Arial" w:cs="Arial"/>
-          <w:sz w:val="24"/>
-          <w:szCs w:val="24"/>
-        </w:rPr>
-        <w:t>framework</w:t>
-      </w:r>
-      <w:proofErr w:type="spellEnd"/>
-      <w:r>
-        <w:rPr>
-          <w:rFonts w:ascii="Arial" w:hAnsi="Arial" w:cs="Arial"/>
-          <w:sz w:val="24"/>
-          <w:szCs w:val="24"/>
-        </w:rPr>
-        <w:t xml:space="preserve">-öt és a </w:t>
+        <w:t xml:space="preserve">Elsősorban két lehetőséget vettünk fontolóra: A PHP alapú Laravel framework-öt és a </w:t>
       </w:r>
       <w:bookmarkStart w:id="7" w:name="_Toc99451314"/>
       <w:r>
@@ -1932,10 +1980,9 @@
         <w:jc w:val="both"/>
       </w:pPr>
       <w:r>
-        <w:lastRenderedPageBreak/>
         <w:t xml:space="preserve"> </w:t>
       </w:r>
-      <w:bookmarkStart w:id="8" w:name="_Toc99608752"/>
+      <w:bookmarkStart w:id="8" w:name="_Toc99698358"/>
       <w:r>
         <w:t>A PHP fogalma</w:t>
       </w:r>
@@ -1999,6 +2046,7 @@
           <w:rFonts w:ascii="Arial" w:hAnsi="Arial" w:cs="Arial"/>
           <w:sz w:val="24"/>
         </w:rPr>
+        <w:lastRenderedPageBreak/>
         <w:t xml:space="preserve">Ahhoz, hogy a weboldalunkat rávegyük űrlapok feldolgozására, e-mailek küldésére, webshopok üzemeltetésére, PHP-re (vagy más programnyelvre) lesz szükségünk. </w:t>
       </w:r>
     </w:p>
@@ -2058,7 +2106,7 @@
       <w:r>
         <w:t xml:space="preserve"> </w:t>
       </w:r>
-      <w:bookmarkStart w:id="10" w:name="_Toc99608753"/>
+      <w:bookmarkStart w:id="10" w:name="_Toc99698359"/>
       <w:r>
         <w:t xml:space="preserve">A </w:t>
       </w:r>
@@ -2083,23 +2131,7 @@
           <w:rFonts w:ascii="Arial" w:hAnsi="Arial" w:cs="Arial"/>
           <w:sz w:val="24"/>
         </w:rPr>
-        <w:t>A PHP a HTML-el ellentétben nem kliens (felhasználó) oldali, hanem szerver oldali nyelv, ami azt jelenti, hogy a kiszolgáló nem küldi el a PHP kódot az kliens-</w:t>
-      </w:r>
-      <w:proofErr w:type="spellStart"/>
-      <w:r>
-        <w:rPr>
-          <w:rFonts w:ascii="Arial" w:hAnsi="Arial" w:cs="Arial"/>
-          <w:sz w:val="24"/>
-        </w:rPr>
-        <w:t>nek</w:t>
-      </w:r>
-      <w:proofErr w:type="spellEnd"/>
-      <w:r>
-        <w:rPr>
-          <w:rFonts w:ascii="Arial" w:hAnsi="Arial" w:cs="Arial"/>
-          <w:sz w:val="24"/>
-        </w:rPr>
-        <w:t>, hanem a kiszolgáló oldalán a PHP-értelmező motor dolgozza fel.</w:t>
+        <w:t>A PHP a HTML-el ellentétben nem kliens (felhasználó) oldali, hanem szerver oldali nyelv, ami azt jelenti, hogy a kiszolgáló nem küldi el a PHP kódot az kliens-nek, hanem a kiszolgáló oldalán a PHP-értelmező motor dolgozza fel.</w:t>
       </w:r>
     </w:p>
     <w:p>
@@ -2139,16 +2171,495 @@
         <w:ind w:left="283" w:hanging="425"/>
         <w:jc w:val="both"/>
       </w:pPr>
+      <w:bookmarkStart w:id="11" w:name="_Toc99698360"/>
+      <w:r>
+        <w:t>Laravel</w:t>
+      </w:r>
+      <w:bookmarkEnd w:id="11"/>
+    </w:p>
+    <w:p>
+      <w:pPr>
+        <w:widowControl w:val="0"/>
+        <w:spacing w:line="360" w:lineRule="auto"/>
+        <w:jc w:val="both"/>
+        <w:rPr>
+          <w:rFonts w:ascii="Arial" w:hAnsi="Arial" w:cs="Arial"/>
+          <w:sz w:val="24"/>
+          <w:szCs w:val="24"/>
+        </w:rPr>
+      </w:pPr>
+      <w:r>
+        <w:rPr>
+          <w:rFonts w:ascii="Arial" w:hAnsi="Arial" w:cs="Arial"/>
+          <w:sz w:val="24"/>
+        </w:rPr>
+        <w:t xml:space="preserve">A </w:t>
+      </w:r>
+      <w:r>
+        <w:rPr>
+          <w:rFonts w:ascii="Arial" w:hAnsi="Arial" w:cs="Arial"/>
+          <w:sz w:val="24"/>
+        </w:rPr>
+        <w:t>Legelterjedtebb PHP keretre</w:t>
+      </w:r>
+      <w:r>
+        <w:rPr>
+          <w:rFonts w:ascii="Arial" w:hAnsi="Arial" w:cs="Arial"/>
+          <w:sz w:val="24"/>
+        </w:rPr>
+        <w:t xml:space="preserve">ndszer Laravel névre hallgat. </w:t>
+      </w:r>
+      <w:r>
+        <w:rPr>
+          <w:rFonts w:ascii="Arial" w:hAnsi="Arial" w:cs="Arial"/>
+          <w:sz w:val="24"/>
+          <w:szCs w:val="24"/>
+        </w:rPr>
+        <w:t>Ami a Laravel-t illeti mindenképpen előnyt jelentett</w:t>
+      </w:r>
+      <w:r>
+        <w:rPr>
+          <w:rFonts w:ascii="Arial" w:hAnsi="Arial" w:cs="Arial"/>
+          <w:sz w:val="24"/>
+          <w:szCs w:val="24"/>
+        </w:rPr>
+        <w:t>,</w:t>
+      </w:r>
+      <w:r>
+        <w:rPr>
+          <w:rFonts w:ascii="Arial" w:hAnsi="Arial" w:cs="Arial"/>
+          <w:sz w:val="24"/>
+          <w:szCs w:val="24"/>
+        </w:rPr>
+        <w:t xml:space="preserve"> hogy maga a framework</w:t>
+      </w:r>
+      <w:r>
+        <w:rPr>
+          <w:rFonts w:ascii="Arial" w:hAnsi="Arial" w:cs="Arial"/>
+          <w:sz w:val="24"/>
+          <w:szCs w:val="24"/>
+        </w:rPr>
+        <w:t xml:space="preserve"> nagyon jól dokumentált és napjainkban továbbra is széles körben elterjedt és nagy népszerűségnek örvend.</w:t>
+      </w:r>
       <w:r>
         <w:t xml:space="preserve"> </w:t>
       </w:r>
-      <w:bookmarkStart w:id="11" w:name="_Toc99608754"/>
-      <w:proofErr w:type="spellStart"/>
-      <w:r>
-        <w:t>Laravel</w:t>
-      </w:r>
-      <w:bookmarkEnd w:id="11"/>
-      <w:proofErr w:type="spellEnd"/>
+      <w:r>
+        <w:rPr>
+          <w:rFonts w:ascii="Arial" w:hAnsi="Arial" w:cs="Arial"/>
+          <w:sz w:val="24"/>
+          <w:szCs w:val="24"/>
+        </w:rPr>
+        <w:t>A Laravel keretrendszerének hatalmas ökoszisztémája van, azonnali telepítéssel, útválasztással, sablonnal, ORM, DB lekérdezéssel és listázással.</w:t>
+      </w:r>
+    </w:p>
+    <w:p>
+      <w:pPr>
+        <w:pStyle w:val="Cmsor3"/>
+      </w:pPr>
+      <w:bookmarkStart w:id="12" w:name="_Toc99698361"/>
+      <w:r>
+        <w:t xml:space="preserve">3.3.1 </w:t>
+      </w:r>
+      <w:r>
+        <w:t>Függőségek kezelése</w:t>
+      </w:r>
+      <w:bookmarkEnd w:id="12"/>
+    </w:p>
+    <w:p>
+      <w:pPr>
+        <w:rPr>
+          <w:rFonts w:ascii="Arial" w:hAnsi="Arial" w:cs="Arial"/>
+          <w:sz w:val="24"/>
+        </w:rPr>
+      </w:pPr>
+      <w:r>
+        <w:rPr>
+          <w:rFonts w:ascii="Arial" w:hAnsi="Arial" w:cs="Arial"/>
+          <w:sz w:val="24"/>
+        </w:rPr>
+        <w:t>A függőség</w:t>
+      </w:r>
+      <w:r>
+        <w:rPr>
+          <w:rFonts w:ascii="Arial" w:hAnsi="Arial" w:cs="Arial"/>
+          <w:sz w:val="24"/>
+        </w:rPr>
+        <w:t>ek</w:t>
+      </w:r>
+      <w:r>
+        <w:rPr>
+          <w:rFonts w:ascii="Arial" w:hAnsi="Arial" w:cs="Arial"/>
+          <w:sz w:val="24"/>
+        </w:rPr>
+        <w:t xml:space="preserve"> vezetése a Laravel egyik legnagyobb tulajdonsága</w:t>
+      </w:r>
+      <w:r>
+        <w:rPr>
+          <w:rFonts w:ascii="Arial" w:hAnsi="Arial" w:cs="Arial"/>
+          <w:sz w:val="24"/>
+        </w:rPr>
+        <w:t>.</w:t>
+      </w:r>
+      <w:r>
+        <w:t xml:space="preserve"> </w:t>
+      </w:r>
+      <w:r>
+        <w:rPr>
+          <w:rFonts w:ascii="Arial" w:hAnsi="Arial" w:cs="Arial"/>
+          <w:sz w:val="24"/>
+        </w:rPr>
+        <w:t>A Laravel osztályfüggéseinek kezelésére a leghatékonyabb eszköz az IoC (Inversion of Control</w:t>
+      </w:r>
+      <w:r>
+        <w:rPr>
+          <w:rFonts w:ascii="Arial" w:hAnsi="Arial" w:cs="Arial"/>
+          <w:sz w:val="24"/>
+        </w:rPr>
+        <w:t>) vagy a szerviztartály.</w:t>
+      </w:r>
+      <w:r>
+        <w:rPr>
+          <w:rFonts w:ascii="Arial" w:hAnsi="Arial" w:cs="Arial"/>
+          <w:sz w:val="24"/>
+        </w:rPr>
+        <w:t xml:space="preserve"> A függőségi injekció egy eszköz, amellyel keményen kódolt</w:t>
+      </w:r>
+      <w:r>
+        <w:rPr>
+          <w:rFonts w:ascii="Arial" w:hAnsi="Arial" w:cs="Arial"/>
+          <w:sz w:val="24"/>
+        </w:rPr>
+        <w:t xml:space="preserve"> (hard-coded) </w:t>
+      </w:r>
+      <w:r>
+        <w:rPr>
+          <w:rFonts w:ascii="Arial" w:hAnsi="Arial" w:cs="Arial"/>
+          <w:sz w:val="24"/>
+        </w:rPr>
+        <w:t>modulokat</w:t>
+      </w:r>
+      <w:r>
+        <w:rPr>
+          <w:rFonts w:ascii="Arial" w:hAnsi="Arial" w:cs="Arial"/>
+          <w:sz w:val="24"/>
+        </w:rPr>
+        <w:t xml:space="preserve"> lehet eltávolítani és befecskendezni </w:t>
+      </w:r>
+      <w:r>
+        <w:rPr>
+          <w:rFonts w:ascii="Arial" w:hAnsi="Arial" w:cs="Arial"/>
+          <w:sz w:val="24"/>
+        </w:rPr>
+        <w:t>composer segítségével</w:t>
+      </w:r>
+      <w:r>
+        <w:rPr>
+          <w:rFonts w:ascii="Arial" w:hAnsi="Arial" w:cs="Arial"/>
+          <w:sz w:val="24"/>
+        </w:rPr>
+        <w:t>.</w:t>
+      </w:r>
+    </w:p>
+    <w:p>
+      <w:pPr>
+        <w:pStyle w:val="Cmsor3"/>
+      </w:pPr>
+      <w:bookmarkStart w:id="13" w:name="_Toc99698362"/>
+      <w:r>
+        <w:lastRenderedPageBreak/>
+        <w:t xml:space="preserve">3.3.2 </w:t>
+      </w:r>
+      <w:r>
+        <w:t>Modularitás</w:t>
+      </w:r>
+      <w:bookmarkEnd w:id="13"/>
+    </w:p>
+    <w:p>
+      <w:pPr>
+        <w:rPr>
+          <w:rFonts w:ascii="Arial" w:hAnsi="Arial" w:cs="Arial"/>
+          <w:sz w:val="24"/>
+        </w:rPr>
+      </w:pPr>
+      <w:r>
+        <w:rPr>
+          <w:rFonts w:ascii="Arial" w:hAnsi="Arial" w:cs="Arial"/>
+          <w:sz w:val="24"/>
+        </w:rPr>
+        <w:t>A modularitás a webalkalmazás részeinek elválasztásá</w:t>
+      </w:r>
+      <w:r>
+        <w:rPr>
+          <w:rFonts w:ascii="Arial" w:hAnsi="Arial" w:cs="Arial"/>
+          <w:sz w:val="24"/>
+        </w:rPr>
+        <w:t>nak és rekombinációjának mértékét jelenti</w:t>
+      </w:r>
+      <w:r>
+        <w:rPr>
+          <w:rFonts w:ascii="Arial" w:hAnsi="Arial" w:cs="Arial"/>
+          <w:sz w:val="24"/>
+        </w:rPr>
+        <w:t xml:space="preserve">. A </w:t>
+      </w:r>
+      <w:r>
+        <w:rPr>
+          <w:rFonts w:ascii="Arial" w:hAnsi="Arial" w:cs="Arial"/>
+          <w:sz w:val="24"/>
+        </w:rPr>
+        <w:t>program</w:t>
+      </w:r>
+      <w:r>
+        <w:rPr>
+          <w:rFonts w:ascii="Arial" w:hAnsi="Arial" w:cs="Arial"/>
+          <w:sz w:val="24"/>
+        </w:rPr>
+        <w:t>logikát fel lehet osztani különféle össze</w:t>
+      </w:r>
+      <w:r>
+        <w:rPr>
+          <w:rFonts w:ascii="Arial" w:hAnsi="Arial" w:cs="Arial"/>
+          <w:sz w:val="24"/>
+        </w:rPr>
+        <w:t>tevőkre, amelyek együttműködnek. A Laravel segítségével k</w:t>
+      </w:r>
+      <w:r>
+        <w:rPr>
+          <w:rFonts w:ascii="Arial" w:hAnsi="Arial" w:cs="Arial"/>
+          <w:sz w:val="24"/>
+        </w:rPr>
+        <w:t xml:space="preserve">önnyen </w:t>
+      </w:r>
+      <w:r>
+        <w:rPr>
+          <w:rFonts w:ascii="Arial" w:hAnsi="Arial" w:cs="Arial"/>
+          <w:sz w:val="24"/>
+        </w:rPr>
+        <w:t xml:space="preserve">megtervezhetünk és </w:t>
+      </w:r>
+      <w:r>
+        <w:rPr>
+          <w:rFonts w:ascii="Arial" w:hAnsi="Arial" w:cs="Arial"/>
+          <w:sz w:val="24"/>
+        </w:rPr>
+        <w:t>létre</w:t>
+      </w:r>
+      <w:r>
+        <w:rPr>
+          <w:rFonts w:ascii="Arial" w:hAnsi="Arial" w:cs="Arial"/>
+          <w:sz w:val="24"/>
+        </w:rPr>
+        <w:t xml:space="preserve"> is </w:t>
+      </w:r>
+      <w:r>
+        <w:rPr>
+          <w:rFonts w:ascii="Arial" w:hAnsi="Arial" w:cs="Arial"/>
+          <w:sz w:val="24"/>
+        </w:rPr>
+        <w:t>hozhat</w:t>
+      </w:r>
+      <w:r>
+        <w:rPr>
+          <w:rFonts w:ascii="Arial" w:hAnsi="Arial" w:cs="Arial"/>
+          <w:sz w:val="24"/>
+        </w:rPr>
+        <w:t>unk</w:t>
+      </w:r>
+      <w:r>
+        <w:rPr>
+          <w:rFonts w:ascii="Arial" w:hAnsi="Arial" w:cs="Arial"/>
+          <w:sz w:val="24"/>
+        </w:rPr>
+        <w:t xml:space="preserve"> </w:t>
+      </w:r>
+      <w:r>
+        <w:rPr>
+          <w:rFonts w:ascii="Arial" w:hAnsi="Arial" w:cs="Arial"/>
+          <w:sz w:val="24"/>
+        </w:rPr>
+        <w:t>széles körű</w:t>
+      </w:r>
+      <w:r>
+        <w:rPr>
+          <w:rFonts w:ascii="Arial" w:hAnsi="Arial" w:cs="Arial"/>
+          <w:sz w:val="24"/>
+        </w:rPr>
+        <w:t xml:space="preserve"> </w:t>
+      </w:r>
+      <w:r>
+        <w:rPr>
+          <w:rFonts w:ascii="Arial" w:hAnsi="Arial" w:cs="Arial"/>
+          <w:sz w:val="24"/>
+        </w:rPr>
+        <w:t>web</w:t>
+      </w:r>
+      <w:r>
+        <w:rPr>
+          <w:rFonts w:ascii="Arial" w:hAnsi="Arial" w:cs="Arial"/>
+          <w:sz w:val="24"/>
+        </w:rPr>
+        <w:t>alkalmazást</w:t>
+      </w:r>
+      <w:r>
+        <w:rPr>
+          <w:rFonts w:ascii="Arial" w:hAnsi="Arial" w:cs="Arial"/>
+          <w:sz w:val="24"/>
+        </w:rPr>
+        <w:t>.</w:t>
+      </w:r>
+    </w:p>
+    <w:p>
+      <w:pPr>
+        <w:pStyle w:val="Cmsor3"/>
+      </w:pPr>
+      <w:bookmarkStart w:id="14" w:name="_Toc99698363"/>
+      <w:r>
+        <w:t>3.3.3 Hitelesítés</w:t>
+      </w:r>
+      <w:bookmarkEnd w:id="14"/>
+    </w:p>
+    <w:p>
+      <w:pPr>
+        <w:rPr>
+          <w:rFonts w:ascii="Arial" w:hAnsi="Arial" w:cs="Arial"/>
+          <w:sz w:val="24"/>
+        </w:rPr>
+      </w:pPr>
+      <w:r>
+        <w:rPr>
+          <w:rFonts w:ascii="Arial" w:hAnsi="Arial" w:cs="Arial"/>
+          <w:sz w:val="24"/>
+        </w:rPr>
+        <w:t xml:space="preserve">A hitelesítés minden </w:t>
+      </w:r>
+      <w:r>
+        <w:rPr>
+          <w:rFonts w:ascii="Arial" w:hAnsi="Arial" w:cs="Arial"/>
+          <w:sz w:val="24"/>
+        </w:rPr>
+        <w:t>modern</w:t>
+      </w:r>
+      <w:r>
+        <w:rPr>
+          <w:rFonts w:ascii="Arial" w:hAnsi="Arial" w:cs="Arial"/>
+          <w:sz w:val="24"/>
+        </w:rPr>
+        <w:t xml:space="preserve"> webalkalmazás</w:t>
+      </w:r>
+      <w:r>
+        <w:rPr>
+          <w:rFonts w:ascii="Arial" w:hAnsi="Arial" w:cs="Arial"/>
+          <w:sz w:val="24"/>
+        </w:rPr>
+        <w:t xml:space="preserve"> elvárt</w:t>
+      </w:r>
+      <w:r>
+        <w:rPr>
+          <w:rFonts w:ascii="Arial" w:hAnsi="Arial" w:cs="Arial"/>
+          <w:sz w:val="24"/>
+        </w:rPr>
+        <w:t xml:space="preserve"> eleme. A fejlesztés sok időt vehet igénybe</w:t>
+      </w:r>
+      <w:r>
+        <w:rPr>
+          <w:rFonts w:ascii="Arial" w:hAnsi="Arial" w:cs="Arial"/>
+          <w:sz w:val="24"/>
+        </w:rPr>
+        <w:t>, és nem is egyszerű megvalósítani. A Laravel már egy kész modult</w:t>
+      </w:r>
+      <w:r>
+        <w:rPr>
+          <w:rFonts w:ascii="Arial" w:hAnsi="Arial" w:cs="Arial"/>
+          <w:sz w:val="24"/>
+        </w:rPr>
+        <w:t xml:space="preserve"> kínál, amely lehetővé teszi egy teljesen működőképes hitelesítési séma létrehozását egy egyszerű paranccsal</w:t>
+      </w:r>
+      <w:r>
+        <w:rPr>
+          <w:rFonts w:ascii="Arial" w:hAnsi="Arial" w:cs="Arial"/>
+          <w:sz w:val="24"/>
+        </w:rPr>
+        <w:t>. A dokumentáció segítségével meglehetősen könnyen testre is szabhatjuk.</w:t>
+      </w:r>
+    </w:p>
+    <w:p>
+      <w:pPr>
+        <w:pStyle w:val="Cmsor3"/>
+      </w:pPr>
+      <w:bookmarkStart w:id="15" w:name="_Toc99698364"/>
+      <w:r>
+        <w:t>3.3.4 Útvonaltervezés</w:t>
+      </w:r>
+      <w:bookmarkEnd w:id="15"/>
+    </w:p>
+    <w:p>
+      <w:pPr>
+        <w:rPr>
+          <w:rFonts w:ascii="Arial" w:hAnsi="Arial" w:cs="Arial"/>
+          <w:sz w:val="24"/>
+        </w:rPr>
+      </w:pPr>
+      <w:r>
+        <w:rPr>
+          <w:rFonts w:ascii="Arial" w:hAnsi="Arial" w:cs="Arial"/>
+          <w:sz w:val="24"/>
+        </w:rPr>
+        <w:t>A Laravel útvonala</w:t>
+      </w:r>
+      <w:r>
+        <w:rPr>
+          <w:rFonts w:ascii="Arial" w:hAnsi="Arial" w:cs="Arial"/>
+          <w:sz w:val="24"/>
+        </w:rPr>
+        <w:t>-rendszere meglehetősen hatékony és egyszerű. Csoportosíthatjuk, elnevezhetjük, szűrhetjük és összekapcsolhatjuk</w:t>
+      </w:r>
+      <w:r>
+        <w:rPr>
+          <w:rFonts w:ascii="Arial" w:hAnsi="Arial" w:cs="Arial"/>
+          <w:sz w:val="24"/>
+        </w:rPr>
+        <w:t xml:space="preserve"> a modellinformációkat</w:t>
+      </w:r>
+      <w:r>
+        <w:rPr>
+          <w:rFonts w:ascii="Arial" w:hAnsi="Arial" w:cs="Arial"/>
+          <w:sz w:val="24"/>
+        </w:rPr>
+        <w:t>/vezérlőket az utakkal, amitől rendezettebbé, átláthatóbbá válik a projectünk</w:t>
+      </w:r>
+      <w:r>
+        <w:rPr>
+          <w:rFonts w:ascii="Arial" w:hAnsi="Arial" w:cs="Arial"/>
+          <w:sz w:val="24"/>
+        </w:rPr>
+        <w:t>.</w:t>
+      </w:r>
+    </w:p>
+    <w:p>
+      <w:pPr>
+        <w:pStyle w:val="Cmsor3"/>
+      </w:pPr>
+      <w:bookmarkStart w:id="16" w:name="_Toc99698365"/>
+      <w:r>
+        <w:t>3.3.5 Biztonság</w:t>
+      </w:r>
+      <w:bookmarkEnd w:id="16"/>
+    </w:p>
+    <w:p>
+      <w:pPr>
+        <w:rPr>
+          <w:rFonts w:ascii="Arial" w:hAnsi="Arial" w:cs="Arial"/>
+          <w:sz w:val="24"/>
+        </w:rPr>
+      </w:pPr>
+      <w:r>
+        <w:rPr>
+          <w:rFonts w:ascii="Arial" w:hAnsi="Arial" w:cs="Arial"/>
+          <w:sz w:val="24"/>
+        </w:rPr>
+        <w:t>A Laravel intuitív módszert kínál biztonságos webes alkalmazások létrehozására. A sima szöveges jelszavak helyett az összes jelszót kivonatként menti el. A jelszavak kivonásához BCrytp-t használ. SQL injektálási támadás biztonságot nyújt, és elkerüli az összes felhasználói bejegyzést, hogy megakadályozza a szkriptcímkék befecskendezését.</w:t>
+      </w:r>
     </w:p>
     <w:p>
       <w:pPr>
@@ -2158,94 +2669,132 @@
         <w:rPr>
           <w:rFonts w:ascii="Arial" w:hAnsi="Arial" w:cs="Arial"/>
           <w:sz w:val="24"/>
-        </w:rPr>
-      </w:pPr>
-      <w:r>
-        <w:rPr>
-          <w:rFonts w:ascii="Arial" w:hAnsi="Arial" w:cs="Arial"/>
-          <w:sz w:val="24"/>
-        </w:rPr>
-        <w:t xml:space="preserve">A </w:t>
-      </w:r>
-      <w:r>
-        <w:rPr>
-          <w:rFonts w:ascii="Arial" w:hAnsi="Arial" w:cs="Arial"/>
-          <w:sz w:val="24"/>
-        </w:rPr>
-        <w:t>Legelterjedtebb PHP keretre</w:t>
-      </w:r>
-      <w:r>
-        <w:rPr>
-          <w:rFonts w:ascii="Arial" w:hAnsi="Arial" w:cs="Arial"/>
-          <w:sz w:val="24"/>
-        </w:rPr>
-        <w:t xml:space="preserve">ndszer </w:t>
-      </w:r>
-      <w:proofErr w:type="spellStart"/>
-      <w:r>
-        <w:rPr>
-          <w:rFonts w:ascii="Arial" w:hAnsi="Arial" w:cs="Arial"/>
-          <w:sz w:val="24"/>
-        </w:rPr>
-        <w:t>Laravel</w:t>
-      </w:r>
-      <w:proofErr w:type="spellEnd"/>
-      <w:r>
-        <w:rPr>
-          <w:rFonts w:ascii="Arial" w:hAnsi="Arial" w:cs="Arial"/>
-          <w:sz w:val="24"/>
-        </w:rPr>
-        <w:t xml:space="preserve"> névre hallgat. </w:t>
-      </w:r>
-      <w:r>
-        <w:rPr>
-          <w:rFonts w:ascii="Arial" w:hAnsi="Arial" w:cs="Arial"/>
-          <w:sz w:val="24"/>
-          <w:szCs w:val="24"/>
-        </w:rPr>
-        <w:t xml:space="preserve">Ami a </w:t>
-      </w:r>
-      <w:proofErr w:type="spellStart"/>
-      <w:r>
-        <w:rPr>
-          <w:rFonts w:ascii="Arial" w:hAnsi="Arial" w:cs="Arial"/>
-          <w:sz w:val="24"/>
-          <w:szCs w:val="24"/>
-        </w:rPr>
-        <w:t>Laravel</w:t>
-      </w:r>
-      <w:proofErr w:type="spellEnd"/>
-      <w:r>
-        <w:rPr>
-          <w:rFonts w:ascii="Arial" w:hAnsi="Arial" w:cs="Arial"/>
-          <w:sz w:val="24"/>
-          <w:szCs w:val="24"/>
-        </w:rPr>
-        <w:t>-t illeti mindenképpen előnyt jelentett</w:t>
-      </w:r>
-      <w:r>
-        <w:rPr>
-          <w:rFonts w:ascii="Arial" w:hAnsi="Arial" w:cs="Arial"/>
-          <w:sz w:val="24"/>
-          <w:szCs w:val="24"/>
-        </w:rPr>
-        <w:t>,</w:t>
-      </w:r>
-      <w:r>
-        <w:rPr>
-          <w:rFonts w:ascii="Arial" w:hAnsi="Arial" w:cs="Arial"/>
-          <w:sz w:val="24"/>
-          <w:szCs w:val="24"/>
-        </w:rPr>
-        <w:t xml:space="preserve"> hogy maga a framework</w:t>
-      </w:r>
-      <w:r>
-        <w:rPr>
-          <w:rFonts w:ascii="Arial" w:hAnsi="Arial" w:cs="Arial"/>
-          <w:sz w:val="24"/>
-          <w:szCs w:val="24"/>
-        </w:rPr>
-        <w:t xml:space="preserve"> nagyon jól dokumentált és napjainkban továbbra is széles körben elterjedt és nagy </w:t>
+          <w:szCs w:val="24"/>
+        </w:rPr>
+      </w:pPr>
+      <w:r>
+        <w:rPr>
+          <w:rFonts w:ascii="Arial" w:hAnsi="Arial" w:cs="Arial"/>
+          <w:sz w:val="24"/>
+          <w:szCs w:val="24"/>
+        </w:rPr>
+        <w:t>Viszont jelenleg a JavaScript alapú rendszerekben több tapasztalattal rendelkeztünk ezért</w:t>
+      </w:r>
+      <w:r>
+        <w:rPr>
+          <w:rFonts w:ascii="Arial" w:hAnsi="Arial" w:cs="Arial"/>
+          <w:sz w:val="24"/>
+          <w:szCs w:val="24"/>
+        </w:rPr>
+        <w:t xml:space="preserve"> máshogy döntöttünk</w:t>
+      </w:r>
+      <w:r>
+        <w:rPr>
+          <w:rFonts w:ascii="Arial" w:hAnsi="Arial" w:cs="Arial"/>
+          <w:sz w:val="24"/>
+          <w:szCs w:val="24"/>
+        </w:rPr>
+        <w:t>.</w:t>
+      </w:r>
+    </w:p>
+    <w:p>
+      <w:pPr>
+        <w:widowControl w:val="0"/>
+        <w:spacing w:line="360" w:lineRule="auto"/>
+        <w:jc w:val="both"/>
+        <w:rPr>
+          <w:rFonts w:ascii="Arial" w:hAnsi="Arial" w:cs="Arial"/>
+          <w:sz w:val="24"/>
+          <w:szCs w:val="24"/>
+        </w:rPr>
+      </w:pPr>
+      <w:r>
+        <w:rPr>
+          <w:rFonts w:ascii="Arial" w:hAnsi="Arial" w:cs="Arial"/>
+          <w:sz w:val="24"/>
+          <w:szCs w:val="24"/>
+        </w:rPr>
+        <w:t>-</w:t>
+      </w:r>
+    </w:p>
+    <w:p>
+      <w:pPr>
+        <w:widowControl w:val="0"/>
+        <w:spacing w:line="360" w:lineRule="auto"/>
+        <w:jc w:val="both"/>
+        <w:rPr>
+          <w:rFonts w:ascii="Arial" w:hAnsi="Arial" w:cs="Arial"/>
+          <w:sz w:val="24"/>
+          <w:szCs w:val="24"/>
+        </w:rPr>
+      </w:pPr>
+      <w:r>
+        <w:rPr>
+          <w:rFonts w:ascii="Arial" w:hAnsi="Arial" w:cs="Arial"/>
+          <w:sz w:val="24"/>
+          <w:szCs w:val="24"/>
+        </w:rPr>
+        <w:t>-</w:t>
+      </w:r>
+    </w:p>
+    <w:p>
+      <w:pPr>
+        <w:widowControl w:val="0"/>
+        <w:spacing w:line="360" w:lineRule="auto"/>
+        <w:jc w:val="both"/>
+        <w:rPr>
+          <w:rFonts w:ascii="Arial" w:hAnsi="Arial" w:cs="Arial"/>
+          <w:sz w:val="24"/>
+          <w:szCs w:val="24"/>
+        </w:rPr>
+      </w:pPr>
+      <w:r>
+        <w:rPr>
+          <w:rFonts w:ascii="Arial" w:hAnsi="Arial" w:cs="Arial"/>
+          <w:sz w:val="24"/>
+          <w:szCs w:val="24"/>
+        </w:rPr>
+        <w:t>-</w:t>
+      </w:r>
+    </w:p>
+    <w:p>
+      <w:pPr>
+        <w:widowControl w:val="0"/>
+        <w:spacing w:line="360" w:lineRule="auto"/>
+        <w:jc w:val="both"/>
+        <w:rPr>
+          <w:rFonts w:ascii="Arial" w:hAnsi="Arial" w:cs="Arial"/>
+          <w:sz w:val="24"/>
+          <w:szCs w:val="24"/>
+        </w:rPr>
+      </w:pPr>
+      <w:r>
+        <w:rPr>
+          <w:rFonts w:ascii="Arial" w:hAnsi="Arial" w:cs="Arial"/>
+          <w:sz w:val="24"/>
+          <w:szCs w:val="24"/>
+        </w:rPr>
+        <w:t>Az Express.js –re esett végül a választásunk.</w:t>
+      </w:r>
+    </w:p>
+    <w:p>
+      <w:pPr>
+        <w:widowControl w:val="0"/>
+        <w:spacing w:line="360" w:lineRule="auto"/>
+        <w:jc w:val="both"/>
+        <w:rPr>
+          <w:rFonts w:ascii="Arial" w:hAnsi="Arial" w:cs="Arial"/>
+          <w:sz w:val="24"/>
+          <w:szCs w:val="24"/>
+        </w:rPr>
+      </w:pPr>
+      <w:r>
+        <w:rPr>
+          <w:rFonts w:ascii="Arial" w:hAnsi="Arial" w:cs="Arial"/>
+          <w:sz w:val="24"/>
+          <w:szCs w:val="24"/>
+        </w:rPr>
+        <w:t xml:space="preserve">A framework szintén az MVC modellt követi, defőleg az miatt döntöttünk az express mellett, mert ez egy JavaScript alapú framework melynek syntax-át jelentősan jobban kedveltünk a PHP-val szemben. AZ express szintén egy elterjedt megoldás a backendek terén és nekünk is több tapasztalatunk </w:t>
       </w:r>
       <w:r>
         <w:rPr>
@@ -2254,7 +2803,7 @@
           <w:szCs w:val="24"/>
         </w:rPr>
         <w:lastRenderedPageBreak/>
-        <w:t>népszerűségnek örvend.</w:t>
+        <w:t>van ennek a megoldásnak a használatában és nagyobb óraszámban is tanultuk, bár az utóbbi nemfeltétlenül volt szempont mivel funkcióiban mind a két framework használatával megtudjuk csinálni ugyanazt a projektet.</w:t>
       </w:r>
     </w:p>
     <w:p>
@@ -2274,25 +2823,7 @@
           <w:sz w:val="24"/>
           <w:szCs w:val="24"/>
         </w:rPr>
-        <w:t xml:space="preserve">A </w:t>
-      </w:r>
-      <w:proofErr w:type="spellStart"/>
-      <w:r>
-        <w:rPr>
-          <w:rFonts w:ascii="Arial" w:hAnsi="Arial" w:cs="Arial"/>
-          <w:sz w:val="24"/>
-          <w:szCs w:val="24"/>
-        </w:rPr>
-        <w:t>Laravel</w:t>
-      </w:r>
-      <w:proofErr w:type="spellEnd"/>
-      <w:r>
-        <w:rPr>
-          <w:rFonts w:ascii="Arial" w:hAnsi="Arial" w:cs="Arial"/>
-          <w:sz w:val="24"/>
-          <w:szCs w:val="24"/>
-        </w:rPr>
-        <w:t xml:space="preserve"> erősen az MVC modellen alapul, ami számunkra szintén pozitívum volt, mert, elsősorban ilyen keretrendszereket használtunk a múltban.</w:t>
+        <w:t>A frontend terén is több lehetőséget vettünk fontolóra:</w:t>
       </w:r>
     </w:p>
     <w:p>
@@ -2312,7 +2843,7 @@
           <w:sz w:val="24"/>
           <w:szCs w:val="24"/>
         </w:rPr>
-        <w:t>Viszont jelenleg a JavaScript alapú rendszerekben több tapasztalattal rendelkeztünk ezért választottuk az Express.js-t.</w:t>
+        <w:t>A Typescript alapú Angular és a Javascript alapú Vue.js lehetőségét mérlegeltük. Egyedül natív kódolással hasonló okok miatt most sem szerettünk volna dolgozni, mindenképpen most is az imént említett lehetőségekből szerettünk volna választani és natív Javascript kódot csak akkor szerettünk volna alkalmazni, amikor olyan dolgot szerettünk volna megvalósítani, amelyet a framework nem tartalmaz.</w:t>
       </w:r>
     </w:p>
     <w:p>
@@ -2332,7 +2863,7 @@
           <w:sz w:val="24"/>
           <w:szCs w:val="24"/>
         </w:rPr>
-        <w:t>-</w:t>
+        <w:t>Az Angular bár napjainkban egy elég elterjedt megoldás, a környezetünkben is elismert cégek programoznak benne, mi személyes preferencia alapján a Vue.js mellett döntöttünk.</w:t>
       </w:r>
     </w:p>
     <w:p>
@@ -2352,7 +2883,7 @@
           <w:sz w:val="24"/>
           <w:szCs w:val="24"/>
         </w:rPr>
-        <w:t>-</w:t>
+        <w:t>Szeretnénk megjegyezni, hogy bár most nem az Angulárra esett a választásunk, de mindenképpen megéri most a közös projekt mellett és a későbbiekben is, nagy hangsúlyt fektetni rá, hiszen a jelenlegi ismereteink alapján elmondhatjuk, hogy sok lehetőség van benne. A Typescript bár egyesek mondhatják, hogy nehezebb nyelv, mint a Javascript, mindenképpen megéri a bele fektetett időt, melyet később majd a személyes gyakorló projektek által igenis bele fogunk fektetni.</w:t>
       </w:r>
     </w:p>
     <w:p>
@@ -2372,502 +2903,7 @@
           <w:sz w:val="24"/>
           <w:szCs w:val="24"/>
         </w:rPr>
-        <w:t>-</w:t>
-      </w:r>
-    </w:p>
-    <w:p>
-      <w:pPr>
-        <w:widowControl w:val="0"/>
-        <w:spacing w:line="360" w:lineRule="auto"/>
-        <w:jc w:val="both"/>
-        <w:rPr>
-          <w:rFonts w:ascii="Arial" w:hAnsi="Arial" w:cs="Arial"/>
-          <w:sz w:val="24"/>
-          <w:szCs w:val="24"/>
-        </w:rPr>
-      </w:pPr>
-      <w:r>
-        <w:rPr>
-          <w:rFonts w:ascii="Arial" w:hAnsi="Arial" w:cs="Arial"/>
-          <w:sz w:val="24"/>
-          <w:szCs w:val="24"/>
-        </w:rPr>
-        <w:t>Az Express.js –re esett végül a választásunk.</w:t>
-      </w:r>
-    </w:p>
-    <w:p>
-      <w:pPr>
-        <w:widowControl w:val="0"/>
-        <w:spacing w:line="360" w:lineRule="auto"/>
-        <w:jc w:val="both"/>
-        <w:rPr>
-          <w:rFonts w:ascii="Arial" w:hAnsi="Arial" w:cs="Arial"/>
-          <w:sz w:val="24"/>
-          <w:szCs w:val="24"/>
-        </w:rPr>
-      </w:pPr>
-      <w:r>
-        <w:rPr>
-          <w:rFonts w:ascii="Arial" w:hAnsi="Arial" w:cs="Arial"/>
-          <w:sz w:val="24"/>
-          <w:szCs w:val="24"/>
-        </w:rPr>
-        <w:t xml:space="preserve">A </w:t>
-      </w:r>
-      <w:proofErr w:type="spellStart"/>
-      <w:r>
-        <w:rPr>
-          <w:rFonts w:ascii="Arial" w:hAnsi="Arial" w:cs="Arial"/>
-          <w:sz w:val="24"/>
-          <w:szCs w:val="24"/>
-        </w:rPr>
-        <w:t>framework</w:t>
-      </w:r>
-      <w:proofErr w:type="spellEnd"/>
-      <w:r>
-        <w:rPr>
-          <w:rFonts w:ascii="Arial" w:hAnsi="Arial" w:cs="Arial"/>
-          <w:sz w:val="24"/>
-          <w:szCs w:val="24"/>
-        </w:rPr>
-        <w:t xml:space="preserve"> szintén az MVC modellt követi, </w:t>
-      </w:r>
-      <w:proofErr w:type="spellStart"/>
-      <w:r>
-        <w:rPr>
-          <w:rFonts w:ascii="Arial" w:hAnsi="Arial" w:cs="Arial"/>
-          <w:sz w:val="24"/>
-          <w:szCs w:val="24"/>
-        </w:rPr>
-        <w:t>defőleg</w:t>
-      </w:r>
-      <w:proofErr w:type="spellEnd"/>
-      <w:r>
-        <w:rPr>
-          <w:rFonts w:ascii="Arial" w:hAnsi="Arial" w:cs="Arial"/>
-          <w:sz w:val="24"/>
-          <w:szCs w:val="24"/>
-        </w:rPr>
-        <w:t xml:space="preserve"> az miatt döntöttünk az </w:t>
-      </w:r>
-      <w:proofErr w:type="spellStart"/>
-      <w:r>
-        <w:rPr>
-          <w:rFonts w:ascii="Arial" w:hAnsi="Arial" w:cs="Arial"/>
-          <w:sz w:val="24"/>
-          <w:szCs w:val="24"/>
-        </w:rPr>
-        <w:t>express</w:t>
-      </w:r>
-      <w:proofErr w:type="spellEnd"/>
-      <w:r>
-        <w:rPr>
-          <w:rFonts w:ascii="Arial" w:hAnsi="Arial" w:cs="Arial"/>
-          <w:sz w:val="24"/>
-          <w:szCs w:val="24"/>
-        </w:rPr>
-        <w:t xml:space="preserve"> mellett, mert ez egy JavaScript alapú </w:t>
-      </w:r>
-      <w:proofErr w:type="spellStart"/>
-      <w:r>
-        <w:rPr>
-          <w:rFonts w:ascii="Arial" w:hAnsi="Arial" w:cs="Arial"/>
-          <w:sz w:val="24"/>
-          <w:szCs w:val="24"/>
-        </w:rPr>
-        <w:t>framework</w:t>
-      </w:r>
-      <w:proofErr w:type="spellEnd"/>
-      <w:r>
-        <w:rPr>
-          <w:rFonts w:ascii="Arial" w:hAnsi="Arial" w:cs="Arial"/>
-          <w:sz w:val="24"/>
-          <w:szCs w:val="24"/>
-        </w:rPr>
-        <w:t xml:space="preserve"> melynek </w:t>
-      </w:r>
-      <w:proofErr w:type="spellStart"/>
-      <w:r>
-        <w:rPr>
-          <w:rFonts w:ascii="Arial" w:hAnsi="Arial" w:cs="Arial"/>
-          <w:sz w:val="24"/>
-          <w:szCs w:val="24"/>
-        </w:rPr>
-        <w:t>syntax</w:t>
-      </w:r>
-      <w:proofErr w:type="spellEnd"/>
-      <w:r>
-        <w:rPr>
-          <w:rFonts w:ascii="Arial" w:hAnsi="Arial" w:cs="Arial"/>
-          <w:sz w:val="24"/>
-          <w:szCs w:val="24"/>
-        </w:rPr>
-        <w:t>-át jelentősan jobban kedveltünk a PHP-</w:t>
-      </w:r>
-      <w:proofErr w:type="spellStart"/>
-      <w:r>
-        <w:rPr>
-          <w:rFonts w:ascii="Arial" w:hAnsi="Arial" w:cs="Arial"/>
-          <w:sz w:val="24"/>
-          <w:szCs w:val="24"/>
-        </w:rPr>
-        <w:t>val</w:t>
-      </w:r>
-      <w:proofErr w:type="spellEnd"/>
-      <w:r>
-        <w:rPr>
-          <w:rFonts w:ascii="Arial" w:hAnsi="Arial" w:cs="Arial"/>
-          <w:sz w:val="24"/>
-          <w:szCs w:val="24"/>
-        </w:rPr>
-        <w:t xml:space="preserve"> szemben. AZ </w:t>
-      </w:r>
-      <w:proofErr w:type="spellStart"/>
-      <w:r>
-        <w:rPr>
-          <w:rFonts w:ascii="Arial" w:hAnsi="Arial" w:cs="Arial"/>
-          <w:sz w:val="24"/>
-          <w:szCs w:val="24"/>
-        </w:rPr>
-        <w:t>express</w:t>
-      </w:r>
-      <w:proofErr w:type="spellEnd"/>
-      <w:r>
-        <w:rPr>
-          <w:rFonts w:ascii="Arial" w:hAnsi="Arial" w:cs="Arial"/>
-          <w:sz w:val="24"/>
-          <w:szCs w:val="24"/>
-        </w:rPr>
-        <w:t xml:space="preserve"> szintén egy elterjedt megoldás a backendek terén és nekünk is több tapasztalatunk van ennek a megoldásnak a használatában és nagyobb óraszámban is tanultuk, bár az utóbbi nemfeltétlenül volt szempont mivel funkcióiban mind a két </w:t>
-      </w:r>
-      <w:proofErr w:type="spellStart"/>
-      <w:r>
-        <w:rPr>
-          <w:rFonts w:ascii="Arial" w:hAnsi="Arial" w:cs="Arial"/>
-          <w:sz w:val="24"/>
-          <w:szCs w:val="24"/>
-        </w:rPr>
-        <w:t>framework</w:t>
-      </w:r>
-      <w:proofErr w:type="spellEnd"/>
-      <w:r>
-        <w:rPr>
-          <w:rFonts w:ascii="Arial" w:hAnsi="Arial" w:cs="Arial"/>
-          <w:sz w:val="24"/>
-          <w:szCs w:val="24"/>
-        </w:rPr>
-        <w:t xml:space="preserve"> használatával megtudjuk csinálni ugyanazt a projektet.</w:t>
-      </w:r>
-    </w:p>
-    <w:p>
-      <w:pPr>
-        <w:widowControl w:val="0"/>
-        <w:spacing w:line="360" w:lineRule="auto"/>
-        <w:jc w:val="both"/>
-        <w:rPr>
-          <w:rFonts w:ascii="Arial" w:hAnsi="Arial" w:cs="Arial"/>
-          <w:sz w:val="24"/>
-          <w:szCs w:val="24"/>
-        </w:rPr>
-      </w:pPr>
-      <w:r>
-        <w:rPr>
-          <w:rFonts w:ascii="Arial" w:hAnsi="Arial" w:cs="Arial"/>
-          <w:sz w:val="24"/>
-          <w:szCs w:val="24"/>
-        </w:rPr>
-        <w:t>A frontend terén is több lehetőséget vettünk fontolóra:</w:t>
-      </w:r>
-    </w:p>
-    <w:p>
-      <w:pPr>
-        <w:widowControl w:val="0"/>
-        <w:spacing w:line="360" w:lineRule="auto"/>
-        <w:jc w:val="both"/>
-        <w:rPr>
-          <w:rFonts w:ascii="Arial" w:hAnsi="Arial" w:cs="Arial"/>
-          <w:sz w:val="24"/>
-          <w:szCs w:val="24"/>
-        </w:rPr>
-      </w:pPr>
-      <w:r>
-        <w:rPr>
-          <w:rFonts w:ascii="Arial" w:hAnsi="Arial" w:cs="Arial"/>
-          <w:sz w:val="24"/>
-          <w:szCs w:val="24"/>
-        </w:rPr>
-        <w:t xml:space="preserve">A </w:t>
-      </w:r>
-      <w:proofErr w:type="spellStart"/>
-      <w:r>
-        <w:rPr>
-          <w:rFonts w:ascii="Arial" w:hAnsi="Arial" w:cs="Arial"/>
-          <w:sz w:val="24"/>
-          <w:szCs w:val="24"/>
-        </w:rPr>
-        <w:t>Typescript</w:t>
-      </w:r>
-      <w:proofErr w:type="spellEnd"/>
-      <w:r>
-        <w:rPr>
-          <w:rFonts w:ascii="Arial" w:hAnsi="Arial" w:cs="Arial"/>
-          <w:sz w:val="24"/>
-          <w:szCs w:val="24"/>
-        </w:rPr>
-        <w:t xml:space="preserve"> alapú </w:t>
-      </w:r>
-      <w:proofErr w:type="spellStart"/>
-      <w:r>
-        <w:rPr>
-          <w:rFonts w:ascii="Arial" w:hAnsi="Arial" w:cs="Arial"/>
-          <w:sz w:val="24"/>
-          <w:szCs w:val="24"/>
-        </w:rPr>
-        <w:t>Angular</w:t>
-      </w:r>
-      <w:proofErr w:type="spellEnd"/>
-      <w:r>
-        <w:rPr>
-          <w:rFonts w:ascii="Arial" w:hAnsi="Arial" w:cs="Arial"/>
-          <w:sz w:val="24"/>
-          <w:szCs w:val="24"/>
-        </w:rPr>
-        <w:t xml:space="preserve"> és a </w:t>
-      </w:r>
-      <w:proofErr w:type="spellStart"/>
-      <w:r>
-        <w:rPr>
-          <w:rFonts w:ascii="Arial" w:hAnsi="Arial" w:cs="Arial"/>
-          <w:sz w:val="24"/>
-          <w:szCs w:val="24"/>
-        </w:rPr>
-        <w:t>Javascript</w:t>
-      </w:r>
-      <w:proofErr w:type="spellEnd"/>
-      <w:r>
-        <w:rPr>
-          <w:rFonts w:ascii="Arial" w:hAnsi="Arial" w:cs="Arial"/>
-          <w:sz w:val="24"/>
-          <w:szCs w:val="24"/>
-        </w:rPr>
-        <w:t xml:space="preserve"> alapú Vue.js lehetőségét mérlegeltük. Egyedül natív kódolással hasonló okok miatt most sem szerettünk volna dolgozni, mindenképpen most is az imént említett lehetőségekből szerettünk volna választani és natív </w:t>
-      </w:r>
-      <w:proofErr w:type="spellStart"/>
-      <w:r>
-        <w:rPr>
-          <w:rFonts w:ascii="Arial" w:hAnsi="Arial" w:cs="Arial"/>
-          <w:sz w:val="24"/>
-          <w:szCs w:val="24"/>
-        </w:rPr>
-        <w:t>Javascript</w:t>
-      </w:r>
-      <w:proofErr w:type="spellEnd"/>
-      <w:r>
-        <w:rPr>
-          <w:rFonts w:ascii="Arial" w:hAnsi="Arial" w:cs="Arial"/>
-          <w:sz w:val="24"/>
-          <w:szCs w:val="24"/>
-        </w:rPr>
-        <w:t xml:space="preserve"> kódot csak akkor szerettünk volna alkalmazni, amikor olyan dolgot szerettünk volna megvalósítani, amelyet a </w:t>
-      </w:r>
-      <w:proofErr w:type="spellStart"/>
-      <w:r>
-        <w:rPr>
-          <w:rFonts w:ascii="Arial" w:hAnsi="Arial" w:cs="Arial"/>
-          <w:sz w:val="24"/>
-          <w:szCs w:val="24"/>
-        </w:rPr>
-        <w:t>framework</w:t>
-      </w:r>
-      <w:proofErr w:type="spellEnd"/>
-      <w:r>
-        <w:rPr>
-          <w:rFonts w:ascii="Arial" w:hAnsi="Arial" w:cs="Arial"/>
-          <w:sz w:val="24"/>
-          <w:szCs w:val="24"/>
-        </w:rPr>
-        <w:t xml:space="preserve"> nem tartalmaz.</w:t>
-      </w:r>
-    </w:p>
-    <w:p>
-      <w:pPr>
-        <w:widowControl w:val="0"/>
-        <w:spacing w:line="360" w:lineRule="auto"/>
-        <w:jc w:val="both"/>
-        <w:rPr>
-          <w:rFonts w:ascii="Arial" w:hAnsi="Arial" w:cs="Arial"/>
-          <w:sz w:val="24"/>
-          <w:szCs w:val="24"/>
-        </w:rPr>
-      </w:pPr>
-      <w:r>
-        <w:rPr>
-          <w:rFonts w:ascii="Arial" w:hAnsi="Arial" w:cs="Arial"/>
-          <w:sz w:val="24"/>
-          <w:szCs w:val="24"/>
-        </w:rPr>
-        <w:t xml:space="preserve">Az </w:t>
-      </w:r>
-      <w:proofErr w:type="spellStart"/>
-      <w:r>
-        <w:rPr>
-          <w:rFonts w:ascii="Arial" w:hAnsi="Arial" w:cs="Arial"/>
-          <w:sz w:val="24"/>
-          <w:szCs w:val="24"/>
-        </w:rPr>
-        <w:t>Angular</w:t>
-      </w:r>
-      <w:proofErr w:type="spellEnd"/>
-      <w:r>
-        <w:rPr>
-          <w:rFonts w:ascii="Arial" w:hAnsi="Arial" w:cs="Arial"/>
-          <w:sz w:val="24"/>
-          <w:szCs w:val="24"/>
-        </w:rPr>
-        <w:t xml:space="preserve"> bár napjainkban egy elég elterjedt megoldás, a környezetünkben is elismert cégek programoznak benne, mi személyes preferencia alapján a Vue.js mellett döntöttünk.</w:t>
-      </w:r>
-    </w:p>
-    <w:p>
-      <w:pPr>
-        <w:widowControl w:val="0"/>
-        <w:spacing w:line="360" w:lineRule="auto"/>
-        <w:jc w:val="both"/>
-        <w:rPr>
-          <w:rFonts w:ascii="Arial" w:hAnsi="Arial" w:cs="Arial"/>
-          <w:sz w:val="24"/>
-          <w:szCs w:val="24"/>
-        </w:rPr>
-      </w:pPr>
-    </w:p>
-    <w:p>
-      <w:pPr>
-        <w:widowControl w:val="0"/>
-        <w:spacing w:line="360" w:lineRule="auto"/>
-        <w:jc w:val="both"/>
-        <w:rPr>
-          <w:rFonts w:ascii="Arial" w:hAnsi="Arial" w:cs="Arial"/>
-          <w:sz w:val="24"/>
-          <w:szCs w:val="24"/>
-        </w:rPr>
-      </w:pPr>
-      <w:r>
-        <w:rPr>
-          <w:rFonts w:ascii="Arial" w:hAnsi="Arial" w:cs="Arial"/>
-          <w:sz w:val="24"/>
-          <w:szCs w:val="24"/>
-        </w:rPr>
-        <w:lastRenderedPageBreak/>
-        <w:t xml:space="preserve">Szeretnénk megjegyezni, hogy bár most nem az </w:t>
-      </w:r>
-      <w:proofErr w:type="spellStart"/>
-      <w:r>
-        <w:rPr>
-          <w:rFonts w:ascii="Arial" w:hAnsi="Arial" w:cs="Arial"/>
-          <w:sz w:val="24"/>
-          <w:szCs w:val="24"/>
-        </w:rPr>
-        <w:t>Angulárra</w:t>
-      </w:r>
-      <w:proofErr w:type="spellEnd"/>
-      <w:r>
-        <w:rPr>
-          <w:rFonts w:ascii="Arial" w:hAnsi="Arial" w:cs="Arial"/>
-          <w:sz w:val="24"/>
-          <w:szCs w:val="24"/>
-        </w:rPr>
-        <w:t xml:space="preserve"> esett a választásunk, de mindenképpen megéri most a közös projekt mellett és a későbbiekben is, nagy hangsúlyt fektetni rá, hiszen a jelenlegi ismereteink alapján elmondhatjuk, hogy sok lehetőség van benne. A </w:t>
-      </w:r>
-      <w:proofErr w:type="spellStart"/>
-      <w:r>
-        <w:rPr>
-          <w:rFonts w:ascii="Arial" w:hAnsi="Arial" w:cs="Arial"/>
-          <w:sz w:val="24"/>
-          <w:szCs w:val="24"/>
-        </w:rPr>
-        <w:t>Typescript</w:t>
-      </w:r>
-      <w:proofErr w:type="spellEnd"/>
-      <w:r>
-        <w:rPr>
-          <w:rFonts w:ascii="Arial" w:hAnsi="Arial" w:cs="Arial"/>
-          <w:sz w:val="24"/>
-          <w:szCs w:val="24"/>
-        </w:rPr>
-        <w:t xml:space="preserve"> bár egyesek mondhatják, hogy nehezebb nyelv, mint a </w:t>
-      </w:r>
-      <w:proofErr w:type="spellStart"/>
-      <w:r>
-        <w:rPr>
-          <w:rFonts w:ascii="Arial" w:hAnsi="Arial" w:cs="Arial"/>
-          <w:sz w:val="24"/>
-          <w:szCs w:val="24"/>
-        </w:rPr>
-        <w:t>Javascript</w:t>
-      </w:r>
-      <w:proofErr w:type="spellEnd"/>
-      <w:r>
-        <w:rPr>
-          <w:rFonts w:ascii="Arial" w:hAnsi="Arial" w:cs="Arial"/>
-          <w:sz w:val="24"/>
-          <w:szCs w:val="24"/>
-        </w:rPr>
-        <w:t>, mindenképpen megéri a bele fektetett időt, melyet később majd a személyes gyakorló projektek által igenis bele fogunk fektetni.</w:t>
-      </w:r>
-    </w:p>
-    <w:p>
-      <w:pPr>
-        <w:widowControl w:val="0"/>
-        <w:spacing w:line="360" w:lineRule="auto"/>
-        <w:jc w:val="both"/>
-        <w:rPr>
-          <w:rFonts w:ascii="Arial" w:hAnsi="Arial" w:cs="Arial"/>
-          <w:sz w:val="24"/>
-          <w:szCs w:val="24"/>
-        </w:rPr>
-      </w:pPr>
-      <w:r>
-        <w:rPr>
-          <w:rFonts w:ascii="Arial" w:hAnsi="Arial" w:cs="Arial"/>
-          <w:sz w:val="24"/>
-          <w:szCs w:val="24"/>
-        </w:rPr>
-        <w:t xml:space="preserve">A </w:t>
-      </w:r>
-      <w:proofErr w:type="spellStart"/>
-      <w:r>
-        <w:rPr>
-          <w:rFonts w:ascii="Arial" w:hAnsi="Arial" w:cs="Arial"/>
-          <w:sz w:val="24"/>
-          <w:szCs w:val="24"/>
-        </w:rPr>
-        <w:t>frontedet</w:t>
-      </w:r>
-      <w:proofErr w:type="spellEnd"/>
-      <w:r>
-        <w:rPr>
-          <w:rFonts w:ascii="Arial" w:hAnsi="Arial" w:cs="Arial"/>
-          <w:sz w:val="24"/>
-          <w:szCs w:val="24"/>
-        </w:rPr>
-        <w:t xml:space="preserve"> Vue.js-</w:t>
-      </w:r>
-      <w:proofErr w:type="spellStart"/>
-      <w:r>
-        <w:rPr>
-          <w:rFonts w:ascii="Arial" w:hAnsi="Arial" w:cs="Arial"/>
-          <w:sz w:val="24"/>
-          <w:szCs w:val="24"/>
-        </w:rPr>
-        <w:t>ben</w:t>
-      </w:r>
-      <w:proofErr w:type="spellEnd"/>
-      <w:r>
-        <w:rPr>
-          <w:rFonts w:ascii="Arial" w:hAnsi="Arial" w:cs="Arial"/>
-          <w:sz w:val="24"/>
-          <w:szCs w:val="24"/>
-        </w:rPr>
-        <w:t xml:space="preserve"> </w:t>
+        <w:t xml:space="preserve">A frontedet Vue.js-ben </w:t>
       </w:r>
       <w:r>
         <w:rPr>
@@ -2920,39 +2956,7 @@
           <w:rFonts w:ascii="Arial" w:hAnsi="Arial" w:cs="Arial"/>
           <w:color w:val="000000" w:themeColor="text1"/>
         </w:rPr>
-        <w:t xml:space="preserve">. Alacsony </w:t>
-      </w:r>
-      <w:proofErr w:type="spellStart"/>
-      <w:r>
-        <w:rPr>
-          <w:rFonts w:ascii="Arial" w:hAnsi="Arial" w:cs="Arial"/>
-          <w:color w:val="000000" w:themeColor="text1"/>
-        </w:rPr>
-        <w:t>Learning</w:t>
-      </w:r>
-      <w:proofErr w:type="spellEnd"/>
-      <w:r>
-        <w:rPr>
-          <w:rFonts w:ascii="Arial" w:hAnsi="Arial" w:cs="Arial"/>
-          <w:color w:val="000000" w:themeColor="text1"/>
-        </w:rPr>
-        <w:t xml:space="preserve"> </w:t>
-      </w:r>
-      <w:proofErr w:type="spellStart"/>
-      <w:r>
-        <w:rPr>
-          <w:rFonts w:ascii="Arial" w:hAnsi="Arial" w:cs="Arial"/>
-          <w:color w:val="000000" w:themeColor="text1"/>
-        </w:rPr>
-        <w:t>Curve-vel</w:t>
-      </w:r>
-      <w:proofErr w:type="spellEnd"/>
-      <w:r>
-        <w:rPr>
-          <w:rFonts w:ascii="Arial" w:hAnsi="Arial" w:cs="Arial"/>
-          <w:color w:val="000000" w:themeColor="text1"/>
-        </w:rPr>
-        <w:t xml:space="preserve"> rendelkezik.</w:t>
+        <w:t>. Alacsony Learning Curve-vel rendelkezik.</w:t>
       </w:r>
     </w:p>
     <w:p>
@@ -2985,72 +2989,19 @@
           <w:rFonts w:ascii="Arial" w:hAnsi="Arial" w:cs="Arial"/>
           <w:color w:val="000000" w:themeColor="text1"/>
         </w:rPr>
-        <w:t xml:space="preserve">A Vue.js-t annak ellenére, hogy könnyebben elsajátítható, rengeteg feladatra könnyedén fel lehet használni. Kifejezetten szeretik </w:t>
-      </w:r>
-      <w:proofErr w:type="spellStart"/>
-      <w:r>
-        <w:rPr>
-          <w:rFonts w:ascii="Arial" w:hAnsi="Arial" w:cs="Arial"/>
-          <w:color w:val="000000" w:themeColor="text1"/>
-        </w:rPr>
-        <w:t>startupok</w:t>
-      </w:r>
-      <w:proofErr w:type="spellEnd"/>
-      <w:r>
-        <w:rPr>
-          <w:rFonts w:ascii="Arial" w:hAnsi="Arial" w:cs="Arial"/>
-          <w:color w:val="000000" w:themeColor="text1"/>
-        </w:rPr>
-        <w:t xml:space="preserve"> is használni, valamint kiváló párosítást alkot </w:t>
-      </w:r>
-      <w:proofErr w:type="spellStart"/>
-      <w:r>
-        <w:rPr>
-          <w:rFonts w:ascii="Arial" w:hAnsi="Arial" w:cs="Arial"/>
-          <w:color w:val="000000" w:themeColor="text1"/>
-        </w:rPr>
-        <w:fldChar w:fldCharType="begin"/>
-      </w:r>
-      <w:r>
-        <w:rPr>
-          <w:rFonts w:ascii="Arial" w:hAnsi="Arial" w:cs="Arial"/>
-          <w:color w:val="000000" w:themeColor="text1"/>
-        </w:rPr>
-        <w:instrText xml:space="preserve"> HYPERLINK "https://gremmedia.hu/edukacio/bejegyzes/laravel-keretrendszer-mit-erdemes-tudni-rola-tenyleg-legnepszerubb-keretrendszer" </w:instrText>
-      </w:r>
-      <w:r>
-        <w:rPr>
-          <w:rFonts w:ascii="Arial" w:hAnsi="Arial" w:cs="Arial"/>
-          <w:color w:val="000000" w:themeColor="text1"/>
-        </w:rPr>
-        <w:fldChar w:fldCharType="separate"/>
-      </w:r>
-      <w:r>
-        <w:rPr>
-          <w:rStyle w:val="Hiperhivatkozs"/>
-          <w:rFonts w:ascii="Arial" w:hAnsi="Arial" w:cs="Arial"/>
-          <w:color w:val="000000" w:themeColor="text1"/>
-          <w:bdr w:val="none" w:sz="0" w:space="0" w:color="auto" w:frame="1"/>
-        </w:rPr>
-        <w:t>Laravel</w:t>
-      </w:r>
-      <w:proofErr w:type="spellEnd"/>
-      <w:r>
-        <w:rPr>
-          <w:rStyle w:val="Hiperhivatkozs"/>
-          <w:rFonts w:ascii="Arial" w:hAnsi="Arial" w:cs="Arial"/>
-          <w:color w:val="000000" w:themeColor="text1"/>
-          <w:bdr w:val="none" w:sz="0" w:space="0" w:color="auto" w:frame="1"/>
-        </w:rPr>
-        <w:t> </w:t>
-      </w:r>
-      <w:r>
-        <w:rPr>
-          <w:rFonts w:ascii="Arial" w:hAnsi="Arial" w:cs="Arial"/>
-          <w:color w:val="000000" w:themeColor="text1"/>
-        </w:rPr>
-        <w:fldChar w:fldCharType="end"/>
-      </w:r>
+        <w:t>A Vue.js-t annak ellenére, hogy könnyebben elsajátítható, rengeteg feladatra könnyedén fel lehet használni. Kifejezetten szeretik startupok is használni, valamint kiváló párosítást alkot </w:t>
+      </w:r>
+      <w:hyperlink r:id="rId8" w:history="1">
+        <w:r>
+          <w:rPr>
+            <w:rStyle w:val="Hiperhivatkozs"/>
+            <w:rFonts w:ascii="Arial" w:hAnsi="Arial" w:cs="Arial"/>
+            <w:color w:val="000000" w:themeColor="text1"/>
+            <w:bdr w:val="none" w:sz="0" w:space="0" w:color="auto" w:frame="1"/>
+          </w:rPr>
+          <w:t>Laravel </w:t>
+        </w:r>
+      </w:hyperlink>
       <w:r>
         <w:rPr>
           <w:rFonts w:ascii="Arial" w:hAnsi="Arial" w:cs="Arial"/>
@@ -3096,23 +3047,15 @@
           <w:rFonts w:ascii="Arial" w:hAnsi="Arial" w:cs="Arial"/>
           <w:color w:val="000000" w:themeColor="text1"/>
         </w:rPr>
-        <w:t>Szintén pozitívumnak könyveltük el, hogy a Vue.js-</w:t>
-      </w:r>
-      <w:proofErr w:type="spellStart"/>
-      <w:r>
-        <w:rPr>
-          <w:rFonts w:ascii="Arial" w:hAnsi="Arial" w:cs="Arial"/>
-          <w:color w:val="000000" w:themeColor="text1"/>
-        </w:rPr>
-        <w:t>ben</w:t>
-      </w:r>
-      <w:proofErr w:type="spellEnd"/>
-      <w:r>
-        <w:rPr>
-          <w:rFonts w:ascii="Arial" w:hAnsi="Arial" w:cs="Arial"/>
-          <w:color w:val="000000" w:themeColor="text1"/>
-        </w:rPr>
-        <w:t xml:space="preserve"> minden eddiginél könnyebben tudtunk teszt adatokat felvenni olyan struktúrában, amilyenben majd már élesben fogja kapni az adatokat és így a kezdetektől fogva koncentrálni tudtunk egy dinamikus frontend létrehozására. </w:t>
+        <w:t xml:space="preserve">Szintén pozitívumnak könyveltük el, hogy a Vue.js-ben minden eddiginél </w:t>
+      </w:r>
+      <w:r>
+        <w:rPr>
+          <w:rFonts w:ascii="Arial" w:hAnsi="Arial" w:cs="Arial"/>
+          <w:color w:val="000000" w:themeColor="text1"/>
+        </w:rPr>
+        <w:lastRenderedPageBreak/>
+        <w:t xml:space="preserve">könnyebben tudtunk teszt adatokat felvenni olyan struktúrában, amilyenben majd már élesben fogja kapni az adatokat és így a kezdetektől fogva koncentrálni tudtunk egy dinamikus frontend létrehozására. </w:t>
       </w:r>
     </w:p>
     <w:p>
@@ -3132,39 +3075,7 @@
           <w:rFonts w:ascii="Arial" w:hAnsi="Arial" w:cs="Arial"/>
           <w:color w:val="000000" w:themeColor="text1"/>
         </w:rPr>
-        <w:t xml:space="preserve">Ami az adatbázis típusát illeti, szintén két lehetőség közül választottunk: a </w:t>
-      </w:r>
-      <w:proofErr w:type="spellStart"/>
-      <w:r>
-        <w:rPr>
-          <w:rFonts w:ascii="Arial" w:hAnsi="Arial" w:cs="Arial"/>
-          <w:color w:val="000000" w:themeColor="text1"/>
-        </w:rPr>
-        <w:t>MySQL</w:t>
-      </w:r>
-      <w:proofErr w:type="spellEnd"/>
-      <w:r>
-        <w:rPr>
-          <w:rFonts w:ascii="Arial" w:hAnsi="Arial" w:cs="Arial"/>
-          <w:color w:val="000000" w:themeColor="text1"/>
-        </w:rPr>
-        <w:t xml:space="preserve"> és a </w:t>
-      </w:r>
-      <w:proofErr w:type="spellStart"/>
-      <w:r>
-        <w:rPr>
-          <w:rFonts w:ascii="Arial" w:hAnsi="Arial" w:cs="Arial"/>
-          <w:color w:val="000000" w:themeColor="text1"/>
-        </w:rPr>
-        <w:t>NoSQL</w:t>
-      </w:r>
-      <w:proofErr w:type="spellEnd"/>
-      <w:r>
-        <w:rPr>
-          <w:rFonts w:ascii="Arial" w:hAnsi="Arial" w:cs="Arial"/>
-          <w:color w:val="000000" w:themeColor="text1"/>
-        </w:rPr>
-        <w:t xml:space="preserve"> között.</w:t>
+        <w:t>Ami az adatbázis típusát illeti, szintén két lehetőség közül választottunk: a MySQL és a NoSQL között.</w:t>
       </w:r>
     </w:p>
     <w:p>
@@ -3184,46 +3095,14 @@
           <w:rFonts w:ascii="Arial" w:hAnsi="Arial" w:cs="Arial"/>
           <w:color w:val="000000" w:themeColor="text1"/>
         </w:rPr>
-        <w:t xml:space="preserve">Bár a </w:t>
-      </w:r>
-      <w:proofErr w:type="spellStart"/>
-      <w:r>
-        <w:rPr>
-          <w:rFonts w:ascii="Arial" w:hAnsi="Arial" w:cs="Arial"/>
-          <w:color w:val="000000" w:themeColor="text1"/>
-        </w:rPr>
-        <w:t>MySQL</w:t>
-      </w:r>
-      <w:proofErr w:type="spellEnd"/>
-      <w:r>
-        <w:rPr>
-          <w:rFonts w:ascii="Arial" w:hAnsi="Arial" w:cs="Arial"/>
-          <w:color w:val="000000" w:themeColor="text1"/>
-        </w:rPr>
-        <w:t xml:space="preserve"> tűnhet az egyértelmű megoldásnak</w:t>
-      </w:r>
-      <w:r>
-        <w:rPr>
-          <w:rFonts w:ascii="Arial" w:hAnsi="Arial" w:cs="Arial"/>
-          <w:color w:val="000000" w:themeColor="text1"/>
-        </w:rPr>
-        <w:t xml:space="preserve">, a </w:t>
-      </w:r>
-      <w:proofErr w:type="spellStart"/>
-      <w:r>
-        <w:rPr>
-          <w:rFonts w:ascii="Arial" w:hAnsi="Arial" w:cs="Arial"/>
-          <w:color w:val="000000" w:themeColor="text1"/>
-        </w:rPr>
-        <w:t>NoSQL</w:t>
-      </w:r>
-      <w:proofErr w:type="spellEnd"/>
-      <w:r>
-        <w:rPr>
-          <w:rFonts w:ascii="Arial" w:hAnsi="Arial" w:cs="Arial"/>
-          <w:color w:val="000000" w:themeColor="text1"/>
-        </w:rPr>
-        <w:t xml:space="preserve"> lehetőségét komolyan fontolóra vettük és végül az mellett is döntöttünk.</w:t>
+        <w:t>Bár a MySQL tűnhet az egyértelmű megoldásnak</w:t>
+      </w:r>
+      <w:r>
+        <w:rPr>
+          <w:rFonts w:ascii="Arial" w:hAnsi="Arial" w:cs="Arial"/>
+          <w:color w:val="000000" w:themeColor="text1"/>
+        </w:rPr>
+        <w:t>, a NoSQL lehetőségét komolyan fontolóra vettük és végül az mellett is döntöttünk.</w:t>
       </w:r>
     </w:p>
     <w:p>
@@ -3243,17 +3122,8 @@
           <w:rFonts w:ascii="Arial" w:hAnsi="Arial" w:cs="Arial"/>
           <w:color w:val="000000" w:themeColor="text1"/>
         </w:rPr>
-        <w:t xml:space="preserve">Erre a döntésre nem voltak hasonló indokaink, mint az előzőekben, hiszen mind a két megoldás teljesen </w:t>
-      </w:r>
-      <w:proofErr w:type="spellStart"/>
-      <w:r>
-        <w:rPr>
-          <w:rFonts w:ascii="Arial" w:hAnsi="Arial" w:cs="Arial"/>
-          <w:color w:val="000000" w:themeColor="text1"/>
-        </w:rPr>
-        <w:t>valid</w:t>
-      </w:r>
-      <w:proofErr w:type="spellEnd"/>
+        <w:t>Erre a döntésre nem voltak hasonló indokaink, mint az előzőekben, hiszen mind a két megoldás teljesen valid</w:t>
+      </w:r>
       <w:r>
         <w:rPr>
           <w:rFonts w:ascii="Arial" w:hAnsi="Arial" w:cs="Arial"/>
@@ -3279,38 +3149,14 @@
           <w:rFonts w:ascii="Arial" w:hAnsi="Arial" w:cs="Arial"/>
           <w:color w:val="000000" w:themeColor="text1"/>
         </w:rPr>
-        <w:t xml:space="preserve">Az adatstruktúrák jelentősen különböznek, de mind a két megoldás teljesen átlátható tehát ez nemvolt szempont. A </w:t>
-      </w:r>
-      <w:proofErr w:type="spellStart"/>
-      <w:r>
-        <w:rPr>
-          <w:rFonts w:ascii="Arial" w:hAnsi="Arial" w:cs="Arial"/>
-          <w:color w:val="000000" w:themeColor="text1"/>
-        </w:rPr>
-        <w:t>NoSQL</w:t>
-      </w:r>
-      <w:proofErr w:type="spellEnd"/>
-      <w:r>
-        <w:rPr>
-          <w:rFonts w:ascii="Arial" w:hAnsi="Arial" w:cs="Arial"/>
-          <w:color w:val="000000" w:themeColor="text1"/>
-        </w:rPr>
-        <w:t xml:space="preserve"> az adatokat BSON formátumban tárolja majd küldés előtt alakítja át JSON-be</w:t>
-      </w:r>
-      <w:r>
-        <w:rPr>
-          <w:rFonts w:ascii="Arial" w:hAnsi="Arial" w:cs="Arial"/>
-          <w:color w:val="000000" w:themeColor="text1"/>
-        </w:rPr>
-        <w:t xml:space="preserve">, ez miatt az adatforgalom gyorsabb, bár ez az előny leginkább nagyobb </w:t>
-      </w:r>
-      <w:r>
-        <w:rPr>
-          <w:rFonts w:ascii="Arial" w:hAnsi="Arial" w:cs="Arial"/>
-          <w:color w:val="000000" w:themeColor="text1"/>
-        </w:rPr>
-        <w:lastRenderedPageBreak/>
-        <w:t>adathalmazoknál mutatkozik meg, a mi projektünknél ez az előny elhanyagolható</w:t>
+        <w:t>Az adatstruktúrák jelentősen különböznek, de mind a két megoldás teljesen átlátható tehát ez nemvolt szempont. A NoSQL az adatokat BSON formátumban tárolja majd küldés előtt alakítja át JSON-be</w:t>
+      </w:r>
+      <w:r>
+        <w:rPr>
+          <w:rFonts w:ascii="Arial" w:hAnsi="Arial" w:cs="Arial"/>
+          <w:color w:val="000000" w:themeColor="text1"/>
+        </w:rPr>
+        <w:t>, ez miatt az adatforgalom gyorsabb, bár ez az előny leginkább nagyobb adathalmazoknál mutatkozik meg, a mi projektünknél ez az előny elhanyagolható</w:t>
       </w:r>
       <w:r>
         <w:rPr>
@@ -3344,23 +3190,7 @@
           <w:rFonts w:ascii="Arial" w:hAnsi="Arial" w:cs="Arial"/>
           <w:color w:val="000000" w:themeColor="text1"/>
         </w:rPr>
-        <w:t xml:space="preserve"> preferencia alapján hoztuk meg, így tehát </w:t>
-      </w:r>
-      <w:proofErr w:type="spellStart"/>
-      <w:r>
-        <w:rPr>
-          <w:rFonts w:ascii="Arial" w:hAnsi="Arial" w:cs="Arial"/>
-          <w:color w:val="000000" w:themeColor="text1"/>
-        </w:rPr>
-        <w:t>NoSQL</w:t>
-      </w:r>
-      <w:proofErr w:type="spellEnd"/>
-      <w:r>
-        <w:rPr>
-          <w:rFonts w:ascii="Arial" w:hAnsi="Arial" w:cs="Arial"/>
-          <w:color w:val="000000" w:themeColor="text1"/>
-        </w:rPr>
-        <w:t>-t fogunk használni.</w:t>
+        <w:t xml:space="preserve"> preferencia alapján hoztuk meg, így tehát NoSQL-t fogunk használni.</w:t>
       </w:r>
     </w:p>
     <w:p>
@@ -3453,39 +3283,7 @@
           <w:rFonts w:ascii="Arial" w:hAnsi="Arial" w:cs="Arial"/>
           <w:color w:val="000000" w:themeColor="text1"/>
         </w:rPr>
-        <w:t xml:space="preserve">Az elsődleges módja a kommunikációnak a </w:t>
-      </w:r>
-      <w:proofErr w:type="spellStart"/>
-      <w:r>
-        <w:rPr>
-          <w:rFonts w:ascii="Arial" w:hAnsi="Arial" w:cs="Arial"/>
-          <w:color w:val="000000" w:themeColor="text1"/>
-        </w:rPr>
-        <w:t>facebook</w:t>
-      </w:r>
-      <w:proofErr w:type="spellEnd"/>
-      <w:r>
-        <w:rPr>
-          <w:rFonts w:ascii="Arial" w:hAnsi="Arial" w:cs="Arial"/>
-          <w:color w:val="000000" w:themeColor="text1"/>
-        </w:rPr>
-        <w:t xml:space="preserve"> használata volt, illetve az azon való </w:t>
-      </w:r>
-      <w:proofErr w:type="spellStart"/>
-      <w:r>
-        <w:rPr>
-          <w:rFonts w:ascii="Arial" w:hAnsi="Arial" w:cs="Arial"/>
-          <w:color w:val="000000" w:themeColor="text1"/>
-        </w:rPr>
-        <w:t>chatelés</w:t>
-      </w:r>
-      <w:proofErr w:type="spellEnd"/>
-      <w:r>
-        <w:rPr>
-          <w:rFonts w:ascii="Arial" w:hAnsi="Arial" w:cs="Arial"/>
-          <w:color w:val="000000" w:themeColor="text1"/>
-        </w:rPr>
-        <w:t>, de a fejlesztés első fázisaiban más módszereteket is fontolóra vettünk.</w:t>
+        <w:t>Az elsődleges módja a kommunikációnak a facebook használata volt, illetve az azon való chatelés, de a fejlesztés első fázisaiban más módszereteket is fontolóra vettünk.</w:t>
       </w:r>
     </w:p>
     <w:p>
@@ -3505,87 +3303,15 @@
           <w:rFonts w:ascii="Arial" w:hAnsi="Arial" w:cs="Arial"/>
           <w:color w:val="000000" w:themeColor="text1"/>
         </w:rPr>
-        <w:t xml:space="preserve">A </w:t>
-      </w:r>
-      <w:proofErr w:type="spellStart"/>
-      <w:r>
-        <w:rPr>
-          <w:rFonts w:ascii="Arial" w:hAnsi="Arial" w:cs="Arial"/>
-          <w:color w:val="000000" w:themeColor="text1"/>
-        </w:rPr>
-        <w:t>Discord</w:t>
-      </w:r>
-      <w:proofErr w:type="spellEnd"/>
-      <w:r>
-        <w:rPr>
-          <w:rFonts w:ascii="Arial" w:hAnsi="Arial" w:cs="Arial"/>
-          <w:color w:val="000000" w:themeColor="text1"/>
-        </w:rPr>
-        <w:t xml:space="preserve"> is nyújtott volna egy stabil platformot a zavartalan kommunikáció fenntartására. A </w:t>
-      </w:r>
-      <w:proofErr w:type="spellStart"/>
-      <w:r>
-        <w:rPr>
-          <w:rFonts w:ascii="Arial" w:hAnsi="Arial" w:cs="Arial"/>
-          <w:color w:val="000000" w:themeColor="text1"/>
-        </w:rPr>
-        <w:t>Discord</w:t>
-      </w:r>
-      <w:proofErr w:type="spellEnd"/>
-      <w:r>
-        <w:rPr>
-          <w:rFonts w:ascii="Arial" w:hAnsi="Arial" w:cs="Arial"/>
-          <w:color w:val="000000" w:themeColor="text1"/>
-        </w:rPr>
-        <w:t xml:space="preserve"> egy kommunikációs platform, amely lehetőséget nyújt több fél közti </w:t>
-      </w:r>
-      <w:proofErr w:type="spellStart"/>
-      <w:r>
-        <w:rPr>
-          <w:rFonts w:ascii="Arial" w:hAnsi="Arial" w:cs="Arial"/>
-          <w:color w:val="000000" w:themeColor="text1"/>
-        </w:rPr>
-        <w:t>chatelés</w:t>
-      </w:r>
-      <w:proofErr w:type="spellEnd"/>
-      <w:r>
-        <w:rPr>
-          <w:rFonts w:ascii="Arial" w:hAnsi="Arial" w:cs="Arial"/>
-          <w:color w:val="000000" w:themeColor="text1"/>
-        </w:rPr>
-        <w:t xml:space="preserve">, </w:t>
-      </w:r>
-      <w:proofErr w:type="spellStart"/>
-      <w:r>
-        <w:rPr>
-          <w:rFonts w:ascii="Arial" w:hAnsi="Arial" w:cs="Arial"/>
-          <w:color w:val="000000" w:themeColor="text1"/>
-        </w:rPr>
-        <w:t>streamelés</w:t>
-      </w:r>
-      <w:proofErr w:type="spellEnd"/>
-      <w:r>
-        <w:rPr>
-          <w:rFonts w:ascii="Arial" w:hAnsi="Arial" w:cs="Arial"/>
-          <w:color w:val="000000" w:themeColor="text1"/>
-        </w:rPr>
-        <w:t xml:space="preserve"> és </w:t>
-      </w:r>
-      <w:proofErr w:type="spellStart"/>
-      <w:r>
-        <w:rPr>
-          <w:rFonts w:ascii="Arial" w:hAnsi="Arial" w:cs="Arial"/>
-          <w:color w:val="000000" w:themeColor="text1"/>
-        </w:rPr>
-        <w:t>meetek</w:t>
-      </w:r>
-      <w:proofErr w:type="spellEnd"/>
-      <w:r>
-        <w:rPr>
-          <w:rFonts w:ascii="Arial" w:hAnsi="Arial" w:cs="Arial"/>
-          <w:color w:val="000000" w:themeColor="text1"/>
-        </w:rPr>
-        <w:t xml:space="preserve"> indítására, továbbá képek fájlok és egyéb kisebb tartalmak közzétételére.</w:t>
+        <w:t xml:space="preserve">A Discord is nyújtott volna egy stabil platformot a zavartalan kommunikáció fenntartására. A Discord egy kommunikációs platform, amely lehetőséget nyújt több fél közti chatelés, streamelés és meetek indítására, továbbá </w:t>
+      </w:r>
+      <w:r>
+        <w:rPr>
+          <w:rFonts w:ascii="Arial" w:hAnsi="Arial" w:cs="Arial"/>
+          <w:color w:val="000000" w:themeColor="text1"/>
+        </w:rPr>
+        <w:lastRenderedPageBreak/>
+        <w:t>képek fájlok és egyéb kisebb tartalmak közzétételére.</w:t>
       </w:r>
     </w:p>
     <w:p>
@@ -3605,55 +3331,7 @@
           <w:rFonts w:ascii="Arial" w:hAnsi="Arial" w:cs="Arial"/>
           <w:color w:val="000000" w:themeColor="text1"/>
         </w:rPr>
-        <w:t xml:space="preserve">Bár ezek mind előnyösek lehetnek a zavartalan munka fenntartásában, a </w:t>
-      </w:r>
-      <w:proofErr w:type="spellStart"/>
-      <w:r>
-        <w:rPr>
-          <w:rFonts w:ascii="Arial" w:hAnsi="Arial" w:cs="Arial"/>
-          <w:color w:val="000000" w:themeColor="text1"/>
-        </w:rPr>
-        <w:t>facebook</w:t>
-      </w:r>
-      <w:proofErr w:type="spellEnd"/>
-      <w:r>
-        <w:rPr>
-          <w:rFonts w:ascii="Arial" w:hAnsi="Arial" w:cs="Arial"/>
-          <w:color w:val="000000" w:themeColor="text1"/>
-        </w:rPr>
-        <w:t xml:space="preserve"> lehetőséget biztosított az egymás között folytatott üzenetküldésre, a fájlmegosztásra pedig a </w:t>
-      </w:r>
-      <w:proofErr w:type="spellStart"/>
-      <w:r>
-        <w:rPr>
-          <w:rFonts w:ascii="Arial" w:hAnsi="Arial" w:cs="Arial"/>
-          <w:color w:val="000000" w:themeColor="text1"/>
-        </w:rPr>
-        <w:t>github</w:t>
-      </w:r>
-      <w:proofErr w:type="spellEnd"/>
-      <w:r>
-        <w:rPr>
-          <w:rFonts w:ascii="Arial" w:hAnsi="Arial" w:cs="Arial"/>
-          <w:color w:val="000000" w:themeColor="text1"/>
-        </w:rPr>
-        <w:t xml:space="preserve"> szolgáltatásait vettük igénybe. A </w:t>
-      </w:r>
-      <w:proofErr w:type="spellStart"/>
-      <w:r>
-        <w:rPr>
-          <w:rFonts w:ascii="Arial" w:hAnsi="Arial" w:cs="Arial"/>
-          <w:color w:val="000000" w:themeColor="text1"/>
-        </w:rPr>
-        <w:t>streamelésre</w:t>
-      </w:r>
-      <w:proofErr w:type="spellEnd"/>
-      <w:r>
-        <w:rPr>
-          <w:rFonts w:ascii="Arial" w:hAnsi="Arial" w:cs="Arial"/>
-          <w:color w:val="000000" w:themeColor="text1"/>
-        </w:rPr>
-        <w:t xml:space="preserve"> és a konferenciák indítására nemvolt szükség.</w:t>
+        <w:t>Bár ezek mind előnyösek lehetnek a zavartalan munka fenntartásában, a facebook lehetőséget biztosított az egymás között folytatott üzenetküldésre, a fájlmegosztásra pedig a github szolgáltatásait vettük igénybe. A streamelésre és a konferenciák indítására nemvolt szükség.</w:t>
       </w:r>
     </w:p>
     <w:p>
@@ -3673,55 +3351,7 @@
           <w:rFonts w:ascii="Arial" w:hAnsi="Arial" w:cs="Arial"/>
           <w:color w:val="000000" w:themeColor="text1"/>
         </w:rPr>
-        <w:t xml:space="preserve">A projektet a </w:t>
-      </w:r>
-      <w:proofErr w:type="spellStart"/>
-      <w:r>
-        <w:rPr>
-          <w:rFonts w:ascii="Arial" w:hAnsi="Arial" w:cs="Arial"/>
-          <w:color w:val="000000" w:themeColor="text1"/>
-        </w:rPr>
-        <w:t>github-on</w:t>
-      </w:r>
-      <w:proofErr w:type="spellEnd"/>
-      <w:r>
-        <w:rPr>
-          <w:rFonts w:ascii="Arial" w:hAnsi="Arial" w:cs="Arial"/>
-          <w:color w:val="000000" w:themeColor="text1"/>
-        </w:rPr>
-        <w:t xml:space="preserve"> vezettük ahová a projekten történő változtatásainkat és munkáinkat </w:t>
-      </w:r>
-      <w:proofErr w:type="spellStart"/>
-      <w:r>
-        <w:rPr>
-          <w:rFonts w:ascii="Arial" w:hAnsi="Arial" w:cs="Arial"/>
-          <w:color w:val="000000" w:themeColor="text1"/>
-        </w:rPr>
-        <w:t>commiteltük</w:t>
-      </w:r>
-      <w:proofErr w:type="spellEnd"/>
-      <w:r>
-        <w:rPr>
-          <w:rFonts w:ascii="Arial" w:hAnsi="Arial" w:cs="Arial"/>
-          <w:color w:val="000000" w:themeColor="text1"/>
-        </w:rPr>
-        <w:t xml:space="preserve">. Ez és hogy visszatudjuk állítani a projekt egy korábbi verzióját hiba észlelése esetén arra indított minket, hogy a </w:t>
-      </w:r>
-      <w:proofErr w:type="spellStart"/>
-      <w:r>
-        <w:rPr>
-          <w:rFonts w:ascii="Arial" w:hAnsi="Arial" w:cs="Arial"/>
-          <w:color w:val="000000" w:themeColor="text1"/>
-        </w:rPr>
-        <w:t>github</w:t>
-      </w:r>
-      <w:proofErr w:type="spellEnd"/>
-      <w:r>
-        <w:rPr>
-          <w:rFonts w:ascii="Arial" w:hAnsi="Arial" w:cs="Arial"/>
-          <w:color w:val="000000" w:themeColor="text1"/>
-        </w:rPr>
-        <w:t xml:space="preserve"> verziókezelő segítségével fejle</w:t>
+        <w:t>A projektet a github-on vezettük ahová a projekten történő változtatásainkat és munkáinkat commiteltük. Ez és hogy visszatudjuk állítani a projekt egy korábbi verzióját hiba észlelése esetén arra indított minket, hogy a github verziókezelő segítségével fejle</w:t>
       </w:r>
       <w:r>
         <w:rPr>
@@ -3826,7 +3456,6 @@
           <w:rFonts w:ascii="Arial" w:hAnsi="Arial" w:cs="Arial"/>
           <w:color w:val="000000" w:themeColor="text1"/>
         </w:rPr>
-        <w:lastRenderedPageBreak/>
         <w:t>Front</w:t>
       </w:r>
       <w:r>
@@ -3854,14 +3483,7 @@
           <w:rFonts w:ascii="Arial" w:hAnsi="Arial" w:cs="Arial"/>
           <w:color w:val="000000" w:themeColor="text1"/>
         </w:rPr>
-        <w:t>Mielőtt a frontend fejlesztésének neki láttunk volna, megkellett határoznunk, hogy milyen legyen a dizájn</w:t>
-      </w:r>
-      <w:r>
-        <w:rPr>
-          <w:rFonts w:ascii="Arial" w:hAnsi="Arial" w:cs="Arial"/>
-          <w:color w:val="000000" w:themeColor="text1"/>
-        </w:rPr>
-        <w:t>, és hogy milyen komponenseket szeretnénk belerakni a projektbe.</w:t>
+        <w:t>Mielőtt a frontend fejlesztésének neki láttunk volna, megkellett határoznunk, hogy milyen legyen a dizájn, és hogy milyen komponenseket szeretnénk belerakni a projektbe.</w:t>
       </w:r>
     </w:p>
     <w:p>
@@ -3881,23 +3503,16 @@
           <w:rFonts w:ascii="Arial" w:hAnsi="Arial" w:cs="Arial"/>
           <w:color w:val="000000" w:themeColor="text1"/>
         </w:rPr>
-        <w:t xml:space="preserve">A dizájn és a komponensek meghatározásának az érdekében, egy meeting keretein belül a döntéseinket egy dizájn </w:t>
-      </w:r>
-      <w:proofErr w:type="spellStart"/>
-      <w:r>
-        <w:rPr>
-          <w:rFonts w:ascii="Arial" w:hAnsi="Arial" w:cs="Arial"/>
-          <w:color w:val="000000" w:themeColor="text1"/>
-        </w:rPr>
-        <w:t>demo</w:t>
-      </w:r>
-      <w:proofErr w:type="spellEnd"/>
-      <w:r>
-        <w:rPr>
-          <w:rFonts w:ascii="Arial" w:hAnsi="Arial" w:cs="Arial"/>
-          <w:color w:val="000000" w:themeColor="text1"/>
-        </w:rPr>
-        <w:t xml:space="preserve"> elkészítésével örökítettük meg. </w:t>
+        <w:t xml:space="preserve">A dizájn és a komponensek meghatározásának </w:t>
+      </w:r>
+      <w:bookmarkStart w:id="17" w:name="_GoBack"/>
+      <w:bookmarkEnd w:id="17"/>
+      <w:r>
+        <w:rPr>
+          <w:rFonts w:ascii="Arial" w:hAnsi="Arial" w:cs="Arial"/>
+          <w:color w:val="000000" w:themeColor="text1"/>
+        </w:rPr>
+        <w:t xml:space="preserve">az érdekében, egy meeting keretein belül a döntéseinket egy dizájn demo elkészítésével örökítettük meg. </w:t>
       </w:r>
     </w:p>
     <w:p>
@@ -3917,44 +3532,7 @@
           <w:rFonts w:ascii="Arial" w:hAnsi="Arial" w:cs="Arial"/>
           <w:color w:val="000000" w:themeColor="text1"/>
         </w:rPr>
-        <w:t>Ez nem a végleges verzió, sokkal inkább egy iránymutató, arról hogy a dizájn</w:t>
-      </w:r>
-      <w:r>
-        <w:rPr>
-          <w:rFonts w:ascii="Arial" w:hAnsi="Arial" w:cs="Arial"/>
-          <w:color w:val="000000" w:themeColor="text1"/>
-        </w:rPr>
-        <w:t xml:space="preserve"> terén</w:t>
-      </w:r>
-      <w:r>
-        <w:rPr>
-          <w:rFonts w:ascii="Arial" w:hAnsi="Arial" w:cs="Arial"/>
-          <w:color w:val="000000" w:themeColor="text1"/>
-        </w:rPr>
-        <w:t xml:space="preserve"> milyen irányba menjen el a frontend.</w:t>
-      </w:r>
-      <w:r>
-        <w:rPr>
-          <w:rFonts w:ascii="Arial" w:hAnsi="Arial" w:cs="Arial"/>
-          <w:color w:val="000000" w:themeColor="text1"/>
-        </w:rPr>
-        <w:t xml:space="preserve"> Ami a dizájn milyenségét illeti több oldalról is inspirációt merítettünk: többek között a </w:t>
-      </w:r>
-      <w:proofErr w:type="spellStart"/>
-      <w:r>
-        <w:rPr>
-          <w:rFonts w:ascii="Arial" w:hAnsi="Arial" w:cs="Arial"/>
-          <w:color w:val="000000" w:themeColor="text1"/>
-        </w:rPr>
-        <w:t>tchibo</w:t>
-      </w:r>
-      <w:proofErr w:type="spellEnd"/>
-      <w:r>
-        <w:rPr>
-          <w:rFonts w:ascii="Arial" w:hAnsi="Arial" w:cs="Arial"/>
-          <w:color w:val="000000" w:themeColor="text1"/>
-        </w:rPr>
-        <w:t xml:space="preserve"> oldaláról. </w:t>
+        <w:t xml:space="preserve">Ez nem a végleges verzió, sokkal inkább egy iránymutató, arról hogy a dizájn terén milyen irányba menjen el a frontend. Ami a dizájn milyenségét illeti több oldalról is inspirációt merítettünk: többek között a tchibo oldaláról. </w:t>
       </w:r>
     </w:p>
     <w:p>
@@ -3974,99 +3552,7 @@
           <w:rFonts w:ascii="Arial" w:hAnsi="Arial" w:cs="Arial"/>
           <w:color w:val="000000" w:themeColor="text1"/>
         </w:rPr>
-        <w:t xml:space="preserve">Már </w:t>
-      </w:r>
-      <w:r>
-        <w:rPr>
-          <w:rFonts w:ascii="Arial" w:hAnsi="Arial" w:cs="Arial"/>
-          <w:color w:val="000000" w:themeColor="text1"/>
-        </w:rPr>
-        <w:t>a projekt létrehozásakor tudtuk</w:t>
-      </w:r>
-      <w:r>
-        <w:rPr>
-          <w:rFonts w:ascii="Arial" w:hAnsi="Arial" w:cs="Arial"/>
-          <w:color w:val="000000" w:themeColor="text1"/>
-        </w:rPr>
-        <w:t>,</w:t>
-      </w:r>
-      <w:r>
-        <w:rPr>
-          <w:rFonts w:ascii="Arial" w:hAnsi="Arial" w:cs="Arial"/>
-          <w:color w:val="000000" w:themeColor="text1"/>
-        </w:rPr>
-        <w:t xml:space="preserve"> hogy a </w:t>
-      </w:r>
-      <w:proofErr w:type="spellStart"/>
-      <w:r>
-        <w:rPr>
-          <w:rFonts w:ascii="Arial" w:hAnsi="Arial" w:cs="Arial"/>
-          <w:color w:val="000000" w:themeColor="text1"/>
-        </w:rPr>
-        <w:t>bootstrap</w:t>
-      </w:r>
-      <w:proofErr w:type="spellEnd"/>
-      <w:r>
-        <w:rPr>
-          <w:rFonts w:ascii="Arial" w:hAnsi="Arial" w:cs="Arial"/>
-          <w:color w:val="000000" w:themeColor="text1"/>
-        </w:rPr>
-        <w:t xml:space="preserve"> külső komponenseket, stílus elemeket és a </w:t>
-      </w:r>
-      <w:proofErr w:type="spellStart"/>
-      <w:r>
-        <w:rPr>
-          <w:rFonts w:ascii="Arial" w:hAnsi="Arial" w:cs="Arial"/>
-          <w:color w:val="000000" w:themeColor="text1"/>
-        </w:rPr>
-        <w:t>grid</w:t>
-      </w:r>
-      <w:proofErr w:type="spellEnd"/>
-      <w:r>
-        <w:rPr>
-          <w:rFonts w:ascii="Arial" w:hAnsi="Arial" w:cs="Arial"/>
-          <w:color w:val="000000" w:themeColor="text1"/>
-        </w:rPr>
-        <w:t xml:space="preserve"> rendszert szeretnénk majd használni ezért ez már a projekt elején telepítésre került.</w:t>
-      </w:r>
-      <w:r>
-        <w:rPr>
-          <w:rFonts w:ascii="Arial" w:hAnsi="Arial" w:cs="Arial"/>
-          <w:color w:val="000000" w:themeColor="text1"/>
-        </w:rPr>
-        <w:t xml:space="preserve"> További a </w:t>
-      </w:r>
-      <w:proofErr w:type="spellStart"/>
-      <w:r>
-        <w:rPr>
-          <w:rFonts w:ascii="Arial" w:hAnsi="Arial" w:cs="Arial"/>
-          <w:color w:val="000000" w:themeColor="text1"/>
-        </w:rPr>
-        <w:t>Primevue</w:t>
-      </w:r>
-      <w:proofErr w:type="spellEnd"/>
-      <w:r>
-        <w:rPr>
-          <w:rFonts w:ascii="Arial" w:hAnsi="Arial" w:cs="Arial"/>
-          <w:color w:val="000000" w:themeColor="text1"/>
-        </w:rPr>
-        <w:t xml:space="preserve"> által felkínált listákat és </w:t>
-      </w:r>
-      <w:proofErr w:type="spellStart"/>
-      <w:r>
-        <w:rPr>
-          <w:rFonts w:ascii="Arial" w:hAnsi="Arial" w:cs="Arial"/>
-          <w:color w:val="000000" w:themeColor="text1"/>
-        </w:rPr>
-        <w:t>formokat</w:t>
-      </w:r>
-      <w:proofErr w:type="spellEnd"/>
-      <w:r>
-        <w:rPr>
-          <w:rFonts w:ascii="Arial" w:hAnsi="Arial" w:cs="Arial"/>
-          <w:color w:val="000000" w:themeColor="text1"/>
-        </w:rPr>
-        <w:t xml:space="preserve"> is fontolóra vettük.</w:t>
+        <w:t>Már a projekt létrehozásakor tudtuk, hogy a bootstrap külső komponenseket, stílus elemeket és a grid rendszert szeretnénk majd használni ezért ez már a projekt elején telepítésre került. További a Primevue által felkínált listákat és formokat is fontolóra vettük.</w:t>
       </w:r>
     </w:p>
     <w:p>
@@ -4081,35 +3567,12 @@
           <w:color w:val="000000" w:themeColor="text1"/>
         </w:rPr>
       </w:pPr>
-      <w:proofErr w:type="spellStart"/>
-      <w:r>
-        <w:rPr>
-          <w:rFonts w:ascii="Arial" w:hAnsi="Arial" w:cs="Arial"/>
-          <w:color w:val="000000" w:themeColor="text1"/>
-        </w:rPr>
-        <w:t>Navi</w:t>
-      </w:r>
-      <w:r>
-        <w:rPr>
-          <w:rFonts w:ascii="Arial" w:hAnsi="Arial" w:cs="Arial"/>
-          <w:color w:val="000000" w:themeColor="text1"/>
-        </w:rPr>
-        <w:t>g</w:t>
-      </w:r>
-      <w:r>
-        <w:rPr>
-          <w:rFonts w:ascii="Arial" w:hAnsi="Arial" w:cs="Arial"/>
-          <w:color w:val="000000" w:themeColor="text1"/>
-        </w:rPr>
-        <w:t>ation</w:t>
-      </w:r>
-      <w:proofErr w:type="spellEnd"/>
-      <w:r>
-        <w:rPr>
-          <w:rFonts w:ascii="Arial" w:hAnsi="Arial" w:cs="Arial"/>
-          <w:color w:val="000000" w:themeColor="text1"/>
-        </w:rPr>
-        <w:t xml:space="preserve"> komponens:</w:t>
+      <w:r>
+        <w:rPr>
+          <w:rFonts w:ascii="Arial" w:hAnsi="Arial" w:cs="Arial"/>
+          <w:color w:val="000000" w:themeColor="text1"/>
+        </w:rPr>
+        <w:t>Navigation komponens:</w:t>
       </w:r>
     </w:p>
     <w:p>
@@ -4129,39 +3592,7 @@
           <w:rFonts w:ascii="Arial" w:hAnsi="Arial" w:cs="Arial"/>
           <w:color w:val="000000" w:themeColor="text1"/>
         </w:rPr>
-        <w:t xml:space="preserve">Bár az imént </w:t>
-      </w:r>
-      <w:proofErr w:type="spellStart"/>
-      <w:r>
-        <w:rPr>
-          <w:rFonts w:ascii="Arial" w:hAnsi="Arial" w:cs="Arial"/>
-          <w:color w:val="000000" w:themeColor="text1"/>
-        </w:rPr>
-        <w:t>emlétett</w:t>
-      </w:r>
-      <w:proofErr w:type="spellEnd"/>
-      <w:r>
-        <w:rPr>
-          <w:rFonts w:ascii="Arial" w:hAnsi="Arial" w:cs="Arial"/>
-          <w:color w:val="000000" w:themeColor="text1"/>
-        </w:rPr>
-        <w:t xml:space="preserve"> források tartalmaznak előre elkészített </w:t>
-      </w:r>
-      <w:proofErr w:type="spellStart"/>
-      <w:r>
-        <w:rPr>
-          <w:rFonts w:ascii="Arial" w:hAnsi="Arial" w:cs="Arial"/>
-          <w:color w:val="000000" w:themeColor="text1"/>
-        </w:rPr>
-        <w:t>navigation</w:t>
-      </w:r>
-      <w:proofErr w:type="spellEnd"/>
-      <w:r>
-        <w:rPr>
-          <w:rFonts w:ascii="Arial" w:hAnsi="Arial" w:cs="Arial"/>
-          <w:color w:val="000000" w:themeColor="text1"/>
-        </w:rPr>
-        <w:t xml:space="preserve"> panelt, úgy döntöttünk, hogy nem vagyunk teljes mértékben megelégedve a felkínált lehetőségekkel ezért itt, egy külső komponens használata helyett, saját komponens megírása mellett döntöttünk.</w:t>
+        <w:t>Bár az imént emlétett források tartalmaznak előre elkészített navigation panelt, úgy döntöttünk, hogy nem vagyunk teljes mértékben megelégedve a felkínált lehetőségekkel ezért itt, egy külső komponens használata helyett, saját komponens megírása mellett döntöttünk.</w:t>
       </w:r>
     </w:p>
     <w:p>
@@ -4181,23 +3612,8 @@
           <w:rFonts w:ascii="Arial" w:hAnsi="Arial" w:cs="Arial"/>
           <w:color w:val="000000" w:themeColor="text1"/>
         </w:rPr>
-        <w:t xml:space="preserve">A </w:t>
-      </w:r>
-      <w:proofErr w:type="spellStart"/>
-      <w:r>
-        <w:rPr>
-          <w:rFonts w:ascii="Arial" w:hAnsi="Arial" w:cs="Arial"/>
-          <w:color w:val="000000" w:themeColor="text1"/>
-        </w:rPr>
-        <w:t>komponensel</w:t>
-      </w:r>
-      <w:proofErr w:type="spellEnd"/>
-      <w:r>
-        <w:rPr>
-          <w:rFonts w:ascii="Arial" w:hAnsi="Arial" w:cs="Arial"/>
-          <w:color w:val="000000" w:themeColor="text1"/>
-        </w:rPr>
-        <w:t xml:space="preserve"> kapcsolatban több alap kikötésünk is volt. </w:t>
+        <w:lastRenderedPageBreak/>
+        <w:t xml:space="preserve">A komponensel kapcsolatban több alap kikötésünk is volt. </w:t>
       </w:r>
     </w:p>
     <w:p>
@@ -4217,74 +3633,7 @@
           <w:rFonts w:ascii="Arial" w:hAnsi="Arial" w:cs="Arial"/>
           <w:color w:val="000000" w:themeColor="text1"/>
         </w:rPr>
-        <w:t xml:space="preserve">Az első kikötés a </w:t>
-      </w:r>
-      <w:proofErr w:type="spellStart"/>
-      <w:r>
-        <w:rPr>
-          <w:rFonts w:ascii="Arial" w:hAnsi="Arial" w:cs="Arial"/>
-          <w:color w:val="000000" w:themeColor="text1"/>
-        </w:rPr>
-        <w:t>reszponzivitás</w:t>
-      </w:r>
-      <w:proofErr w:type="spellEnd"/>
-      <w:r>
-        <w:rPr>
-          <w:rFonts w:ascii="Arial" w:hAnsi="Arial" w:cs="Arial"/>
-          <w:color w:val="000000" w:themeColor="text1"/>
-        </w:rPr>
-        <w:t xml:space="preserve"> volt, jól kell mutatnia mind mobilon mind nagyobb felbontású képernyőkön. Ezt a </w:t>
-      </w:r>
-      <w:proofErr w:type="spellStart"/>
-      <w:r>
-        <w:rPr>
-          <w:rFonts w:ascii="Arial" w:hAnsi="Arial" w:cs="Arial"/>
-          <w:color w:val="000000" w:themeColor="text1"/>
-        </w:rPr>
-        <w:t>kritériát</w:t>
-      </w:r>
-      <w:proofErr w:type="spellEnd"/>
-      <w:r>
-        <w:rPr>
-          <w:rFonts w:ascii="Arial" w:hAnsi="Arial" w:cs="Arial"/>
-          <w:color w:val="000000" w:themeColor="text1"/>
-        </w:rPr>
-        <w:t xml:space="preserve"> és a tényt</w:t>
-      </w:r>
-      <w:r>
-        <w:rPr>
-          <w:rFonts w:ascii="Arial" w:hAnsi="Arial" w:cs="Arial"/>
-          <w:color w:val="000000" w:themeColor="text1"/>
-        </w:rPr>
-        <w:t>,</w:t>
-      </w:r>
-      <w:r>
-        <w:rPr>
-          <w:rFonts w:ascii="Arial" w:hAnsi="Arial" w:cs="Arial"/>
-          <w:color w:val="000000" w:themeColor="text1"/>
-        </w:rPr>
-        <w:t xml:space="preserve"> hogy mobilon nézetben nehezebb több információt megjeleníteni anélkül</w:t>
-      </w:r>
-      <w:r>
-        <w:rPr>
-          <w:rFonts w:ascii="Arial" w:hAnsi="Arial" w:cs="Arial"/>
-          <w:color w:val="000000" w:themeColor="text1"/>
-        </w:rPr>
-        <w:t>,</w:t>
-      </w:r>
-      <w:r>
-        <w:rPr>
-          <w:rFonts w:ascii="Arial" w:hAnsi="Arial" w:cs="Arial"/>
-          <w:color w:val="000000" w:themeColor="text1"/>
-        </w:rPr>
-        <w:t xml:space="preserve"> </w:t>
-      </w:r>
-      <w:r>
-        <w:rPr>
-          <w:rFonts w:ascii="Arial" w:hAnsi="Arial" w:cs="Arial"/>
-          <w:color w:val="000000" w:themeColor="text1"/>
-        </w:rPr>
-        <w:t>hogy a felhasználót elárasztanánk üzenetekkel, a weboldal átláthatóságát csökkentenénk és a felhasználói élményt rontanánk, ez a feladat olyan megoldást igényelt, amely lehetővé teszi, hogy a felhasználó kontrollálni tudja a megjelenített információ mennyiségét.</w:t>
+        <w:t>Az első kikötés a reszponzivitás volt, jól kell mutatnia mind mobilon mind nagyobb felbontású képernyőkön. Ezt a kritériát és a tényt, hogy mobilon nézetben nehezebb több információt megjeleníteni anélkül, hogy a felhasználót elárasztanánk üzenetekkel, a weboldal átláthatóságát csökkentenénk és a felhasználói élményt rontanánk, ez a feladat olyan megoldást igényelt, amely lehetővé teszi, hogy a felhasználó kontrollálni tudja a megjelenített információ mennyiségét.</w:t>
       </w:r>
     </w:p>
     <w:p>
@@ -4304,50 +3653,8 @@
           <w:rFonts w:ascii="Arial" w:hAnsi="Arial" w:cs="Arial"/>
           <w:color w:val="000000" w:themeColor="text1"/>
         </w:rPr>
-        <w:t xml:space="preserve">Az imént említett gondolatokat figyelembe véve, felismertük, hogy a felhasználónak nemszükséges minden pillanatban látnia a menüt mobil nézetben, ezért annak és a navigációs menühöz kapcsolódó paneleknek a megjelenítését </w:t>
-      </w:r>
-      <w:r>
-        <w:rPr>
-          <w:rFonts w:ascii="Arial" w:hAnsi="Arial" w:cs="Arial"/>
-          <w:color w:val="000000" w:themeColor="text1"/>
-        </w:rPr>
-        <w:t>dinamikussá</w:t>
-      </w:r>
-      <w:r>
-        <w:rPr>
-          <w:rFonts w:ascii="Arial" w:hAnsi="Arial" w:cs="Arial"/>
-          <w:color w:val="000000" w:themeColor="text1"/>
-        </w:rPr>
-        <w:t>, láthatóságát egy fix pozíciójú gomb által testre szabhatóvá tettük.</w:t>
-      </w:r>
-    </w:p>
-    <w:p>
-      <w:pPr>
-        <w:pStyle w:val="NormlWeb"/>
-        <w:widowControl w:val="0"/>
-        <w:shd w:val="clear" w:color="auto" w:fill="FFFFFF"/>
-        <w:spacing w:before="0" w:beforeAutospacing="0" w:after="240" w:afterAutospacing="0"/>
-        <w:jc w:val="both"/>
-        <w:rPr>
-          <w:rFonts w:ascii="Arial" w:hAnsi="Arial" w:cs="Arial"/>
-          <w:color w:val="000000" w:themeColor="text1"/>
-        </w:rPr>
-      </w:pPr>
-    </w:p>
-    <w:p>
-      <w:pPr>
-        <w:pStyle w:val="NormlWeb"/>
-        <w:widowControl w:val="0"/>
-        <w:shd w:val="clear" w:color="auto" w:fill="FFFFFF"/>
-        <w:spacing w:before="0" w:beforeAutospacing="0" w:after="240" w:afterAutospacing="0"/>
-        <w:jc w:val="both"/>
-        <w:rPr>
-          <w:rFonts w:ascii="Arial" w:hAnsi="Arial" w:cs="Arial"/>
-          <w:color w:val="000000" w:themeColor="text1"/>
-        </w:rPr>
-      </w:pPr>
-      <w:bookmarkStart w:id="12" w:name="_GoBack"/>
-      <w:bookmarkEnd w:id="12"/>
+        <w:t>Az imént említett gondolatokat figyelembe véve, felismertük, hogy a felhasználónak nemszükséges minden pillanatban látnia a menüt mobil nézetben, ezért annak és a navigációs menühöz kapcsolódó paneleknek a megjelenítését dinamikussá, láthatóságát egy fix pozíciójú gomb által testre szabhatóvá tettük.</w:t>
+      </w:r>
     </w:p>
     <w:p>
       <w:pPr>
@@ -4567,14 +3874,14 @@
         <w:widowControl w:val="0"/>
         <w:jc w:val="both"/>
       </w:pPr>
-      <w:bookmarkStart w:id="13" w:name="_Toc99451316"/>
-      <w:bookmarkStart w:id="14" w:name="_Toc99608755"/>
+      <w:bookmarkStart w:id="18" w:name="_Toc99451316"/>
+      <w:bookmarkStart w:id="19" w:name="_Toc99698366"/>
       <w:r>
         <w:lastRenderedPageBreak/>
         <w:t>Felhasznált források:</w:t>
       </w:r>
-      <w:bookmarkEnd w:id="13"/>
-      <w:bookmarkEnd w:id="14"/>
+      <w:bookmarkEnd w:id="18"/>
+      <w:bookmarkEnd w:id="19"/>
     </w:p>
     <w:p>
       <w:pPr>
@@ -4593,7 +3900,7 @@
         </w:rPr>
         <w:t xml:space="preserve"> </w:t>
       </w:r>
-      <w:hyperlink r:id="rId6" w:history="1">
+      <w:hyperlink r:id="rId9" w:history="1">
         <w:r>
           <w:rPr>
             <w:rStyle w:val="Hiperhivatkozs"/>
@@ -4623,6 +3930,56 @@
     </w:sectPr>
   </w:body>
 </w:document>
+</file>
+
+<file path=word/endnotes.xml><?xml version="1.0" encoding="utf-8"?>
+<w:endnotes xmlns:wpc="http://schemas.microsoft.com/office/word/2010/wordprocessingCanvas" xmlns:cx="http://schemas.microsoft.com/office/drawing/2014/chartex" xmlns:cx1="http://schemas.microsoft.com/office/drawing/2015/9/8/chartex" xmlns:mc="http://schemas.openxmlformats.org/markup-compatibility/2006" xmlns:o="urn:schemas-microsoft-com:office:office" xmlns:r="http://schemas.openxmlformats.org/officeDocument/2006/relationships" xmlns:m="http://schemas.openxmlformats.org/officeDocument/2006/math" xmlns:v="urn:schemas-microsoft-com:vml" xmlns:wp14="http://schemas.microsoft.com/office/word/2010/wordprocessingDrawing" xmlns:wp="http://schemas.openxmlformats.org/drawingml/2006/wordprocessingDrawing" xmlns:w10="urn:schemas-microsoft-com:office:word" xmlns:w="http://schemas.openxmlformats.org/wordprocessingml/2006/main" xmlns:w14="http://schemas.microsoft.com/office/word/2010/wordml" xmlns:w15="http://schemas.microsoft.com/office/word/2012/wordml" xmlns:w16se="http://schemas.microsoft.com/office/word/2015/wordml/symex" xmlns:wpg="http://schemas.microsoft.com/office/word/2010/wordprocessingGroup" xmlns:wpi="http://schemas.microsoft.com/office/word/2010/wordprocessingInk" xmlns:wne="http://schemas.microsoft.com/office/word/2006/wordml" xmlns:wps="http://schemas.microsoft.com/office/word/2010/wordprocessingShape" mc:Ignorable="w14 w15 w16se wp14">
+  <w:endnote w:type="separator" w:id="-1">
+    <w:p>
+      <w:pPr>
+        <w:spacing w:after="0" w:line="240" w:lineRule="auto"/>
+      </w:pPr>
+      <w:r>
+        <w:separator/>
+      </w:r>
+    </w:p>
+  </w:endnote>
+  <w:endnote w:type="continuationSeparator" w:id="0">
+    <w:p>
+      <w:pPr>
+        <w:spacing w:after="0" w:line="240" w:lineRule="auto"/>
+      </w:pPr>
+      <w:r>
+        <w:continuationSeparator/>
+      </w:r>
+    </w:p>
+  </w:endnote>
+</w:endnotes>
+</file>
+
+<file path=word/footnotes.xml><?xml version="1.0" encoding="utf-8"?>
+<w:footnotes xmlns:wpc="http://schemas.microsoft.com/office/word/2010/wordprocessingCanvas" xmlns:cx="http://schemas.microsoft.com/office/drawing/2014/chartex" xmlns:cx1="http://schemas.microsoft.com/office/drawing/2015/9/8/chartex" xmlns:mc="http://schemas.openxmlformats.org/markup-compatibility/2006" xmlns:o="urn:schemas-microsoft-com:office:office" xmlns:r="http://schemas.openxmlformats.org/officeDocument/2006/relationships" xmlns:m="http://schemas.openxmlformats.org/officeDocument/2006/math" xmlns:v="urn:schemas-microsoft-com:vml" xmlns:wp14="http://schemas.microsoft.com/office/word/2010/wordprocessingDrawing" xmlns:wp="http://schemas.openxmlformats.org/drawingml/2006/wordprocessingDrawing" xmlns:w10="urn:schemas-microsoft-com:office:word" xmlns:w="http://schemas.openxmlformats.org/wordprocessingml/2006/main" xmlns:w14="http://schemas.microsoft.com/office/word/2010/wordml" xmlns:w15="http://schemas.microsoft.com/office/word/2012/wordml" xmlns:w16se="http://schemas.microsoft.com/office/word/2015/wordml/symex" xmlns:wpg="http://schemas.microsoft.com/office/word/2010/wordprocessingGroup" xmlns:wpi="http://schemas.microsoft.com/office/word/2010/wordprocessingInk" xmlns:wne="http://schemas.microsoft.com/office/word/2006/wordml" xmlns:wps="http://schemas.microsoft.com/office/word/2010/wordprocessingShape" mc:Ignorable="w14 w15 w16se wp14">
+  <w:footnote w:type="separator" w:id="-1">
+    <w:p>
+      <w:pPr>
+        <w:spacing w:after="0" w:line="240" w:lineRule="auto"/>
+      </w:pPr>
+      <w:r>
+        <w:separator/>
+      </w:r>
+    </w:p>
+  </w:footnote>
+  <w:footnote w:type="continuationSeparator" w:id="0">
+    <w:p>
+      <w:pPr>
+        <w:spacing w:after="0" w:line="240" w:lineRule="auto"/>
+      </w:pPr>
+      <w:r>
+        <w:continuationSeparator/>
+      </w:r>
+    </w:p>
+  </w:footnote>
+</w:footnotes>
 </file>
 
 <file path=word/numbering.xml><?xml version="1.0" encoding="utf-8"?>
@@ -5927,6 +5284,29 @@
       <w:szCs w:val="26"/>
     </w:rPr>
   </w:style>
+  <w:style w:type="paragraph" w:styleId="Cmsor3">
+    <w:name w:val="heading 3"/>
+    <w:basedOn w:val="Norml"/>
+    <w:next w:val="Norml"/>
+    <w:link w:val="Cmsor3Char"/>
+    <w:uiPriority w:val="9"/>
+    <w:unhideWhenUsed/>
+    <w:qFormat/>
+    <w:rsid w:val="003D35A3"/>
+    <w:pPr>
+      <w:keepNext/>
+      <w:keepLines/>
+      <w:spacing w:before="120" w:after="120" w:line="360" w:lineRule="auto"/>
+      <w:outlineLvl w:val="2"/>
+    </w:pPr>
+    <w:rPr>
+      <w:rFonts w:ascii="Arial" w:eastAsiaTheme="majorEastAsia" w:hAnsi="Arial" w:cstheme="majorBidi"/>
+      <w:b/>
+      <w:color w:val="000000" w:themeColor="text1"/>
+      <w:sz w:val="24"/>
+      <w:szCs w:val="24"/>
+    </w:rPr>
+  </w:style>
   <w:style w:type="character" w:default="1" w:styleId="Bekezdsalapbettpusa">
     <w:name w:val="Default Paragraph Font"/>
     <w:uiPriority w:val="1"/>
@@ -6170,6 +5550,64 @@
       <w:color w:val="000000" w:themeColor="text1"/>
       <w:sz w:val="28"/>
       <w:szCs w:val="26"/>
+    </w:rPr>
+  </w:style>
+  <w:style w:type="paragraph" w:styleId="lfej">
+    <w:name w:val="header"/>
+    <w:basedOn w:val="Norml"/>
+    <w:link w:val="lfejChar"/>
+    <w:uiPriority w:val="99"/>
+    <w:unhideWhenUsed/>
+    <w:rsid w:val="002E5441"/>
+    <w:pPr>
+      <w:tabs>
+        <w:tab w:val="center" w:pos="4536"/>
+        <w:tab w:val="right" w:pos="9072"/>
+      </w:tabs>
+      <w:spacing w:after="0" w:line="240" w:lineRule="auto"/>
+    </w:pPr>
+  </w:style>
+  <w:style w:type="character" w:customStyle="1" w:styleId="lfejChar">
+    <w:name w:val="Élőfej Char"/>
+    <w:basedOn w:val="Bekezdsalapbettpusa"/>
+    <w:link w:val="lfej"/>
+    <w:uiPriority w:val="99"/>
+    <w:rsid w:val="002E5441"/>
+  </w:style>
+  <w:style w:type="paragraph" w:styleId="llb">
+    <w:name w:val="footer"/>
+    <w:basedOn w:val="Norml"/>
+    <w:link w:val="llbChar"/>
+    <w:uiPriority w:val="99"/>
+    <w:unhideWhenUsed/>
+    <w:rsid w:val="002E5441"/>
+    <w:pPr>
+      <w:tabs>
+        <w:tab w:val="center" w:pos="4536"/>
+        <w:tab w:val="right" w:pos="9072"/>
+      </w:tabs>
+      <w:spacing w:after="0" w:line="240" w:lineRule="auto"/>
+    </w:pPr>
+  </w:style>
+  <w:style w:type="character" w:customStyle="1" w:styleId="llbChar">
+    <w:name w:val="Élőláb Char"/>
+    <w:basedOn w:val="Bekezdsalapbettpusa"/>
+    <w:link w:val="llb"/>
+    <w:uiPriority w:val="99"/>
+    <w:rsid w:val="002E5441"/>
+  </w:style>
+  <w:style w:type="character" w:customStyle="1" w:styleId="Cmsor3Char">
+    <w:name w:val="Címsor 3 Char"/>
+    <w:basedOn w:val="Bekezdsalapbettpusa"/>
+    <w:link w:val="Cmsor3"/>
+    <w:uiPriority w:val="9"/>
+    <w:rsid w:val="003D35A3"/>
+    <w:rPr>
+      <w:rFonts w:ascii="Arial" w:eastAsiaTheme="majorEastAsia" w:hAnsi="Arial" w:cstheme="majorBidi"/>
+      <w:b/>
+      <w:color w:val="000000" w:themeColor="text1"/>
+      <w:sz w:val="24"/>
+      <w:szCs w:val="24"/>
     </w:rPr>
   </w:style>
 </w:styles>
@@ -6441,7 +5879,7 @@
 </file>
 
 <file path=customXml/itemProps1.xml><?xml version="1.0" encoding="utf-8"?>
-<ds:datastoreItem xmlns:ds="http://schemas.openxmlformats.org/officeDocument/2006/customXml" ds:itemID="{B9AE6F33-F1F4-4782-A1F0-171BCD0CDD12}">
+<ds:datastoreItem xmlns:ds="http://schemas.openxmlformats.org/officeDocument/2006/customXml" ds:itemID="{8894F149-7DC6-40F2-A875-4B2A4363A73C}">
   <ds:schemaRefs>
     <ds:schemaRef ds:uri="http://schemas.openxmlformats.org/officeDocument/2006/bibliography"/>
   </ds:schemaRefs>

</xml_diff>